<commit_message>
Creating First Dynamic Web application and servlet
Creating First Dynamic Web application and servlet
</commit_message>
<xml_diff>
--- a/docs/AdvJava.docx
+++ b/docs/AdvJava.docx
@@ -118,16 +118,7 @@
         </w:rPr>
       </w:pPr>
       <w:r>
-        <w:t xml:space="preserve">JEE </w:t>
-      </w:r>
-      <w:r>
-        <w:t xml:space="preserve">(Java </w:t>
-      </w:r>
-      <w:r>
-        <w:t>Enterprise</w:t>
-      </w:r>
-      <w:r>
-        <w:t xml:space="preserve"> Edition)</w:t>
+        <w:t>JEE (Java Enterprise Edition)</w:t>
       </w:r>
     </w:p>
     <w:p>
@@ -194,13 +185,7 @@
         <w:t xml:space="preserve"> </w:t>
       </w:r>
       <w:r>
-        <w:t xml:space="preserve">(Java </w:t>
-      </w:r>
-      <w:r>
-        <w:t>Micro</w:t>
-      </w:r>
-      <w:r>
-        <w:t xml:space="preserve"> Edition)</w:t>
+        <w:t>(Java Micro Edition)</w:t>
       </w:r>
     </w:p>
     <w:p>
@@ -389,10 +374,7 @@
         </w:numPr>
       </w:pPr>
       <w:r>
-        <w:t>Technologies used are Html, CSS, JS, JQuery</w:t>
-      </w:r>
-      <w:r>
-        <w:t xml:space="preserve">, </w:t>
+        <w:t xml:space="preserve">Technologies used are Html, CSS, JS, JQuery, </w:t>
       </w:r>
       <w:r>
         <w:t>server-side</w:t>
@@ -435,10 +417,10 @@
             <v:path o:extrusionok="f" gradientshapeok="t" o:connecttype="rect"/>
             <o:lock v:ext="edit" aspectratio="t"/>
           </v:shapetype>
-          <v:shape id="_x0000_i1025" type="#_x0000_t75" style="width:349.65pt;height:167pt" o:ole="">
+          <v:shape id="_x0000_i1025" type="#_x0000_t75" style="width:349.7pt;height:164.55pt" o:ole="">
             <v:imagedata r:id="rId5" o:title=""/>
           </v:shape>
-          <o:OLEObject Type="Embed" ProgID="Paint.Picture" ShapeID="_x0000_i1025" DrawAspect="Content" ObjectID="_1718092176" r:id="rId6"/>
+          <o:OLEObject Type="Embed" ProgID="Paint.Picture" ShapeID="_x0000_i1025" DrawAspect="Content" ObjectID="_1718178399" r:id="rId6"/>
         </w:object>
       </w:r>
     </w:p>
@@ -509,6 +491,9 @@
         <w:ind w:left="720"/>
       </w:pPr>
       <w:r>
+        <w:rPr>
+          <w:noProof/>
+        </w:rPr>
         <w:drawing>
           <wp:inline distT="0" distB="0" distL="0" distR="0" wp14:anchorId="4822446B" wp14:editId="5DFDA955">
             <wp:extent cx="3589867" cy="2468418"/>
@@ -632,6 +617,9 @@
         <w:ind w:left="1440"/>
       </w:pPr>
       <w:r>
+        <w:rPr>
+          <w:noProof/>
+        </w:rPr>
         <w:drawing>
           <wp:inline distT="0" distB="0" distL="0" distR="0" wp14:anchorId="53A3BF3A" wp14:editId="3B1C01F5">
             <wp:extent cx="4072467" cy="1967489"/>
@@ -729,6 +717,9 @@
         <w:ind w:left="1440"/>
       </w:pPr>
       <w:r>
+        <w:rPr>
+          <w:noProof/>
+        </w:rPr>
         <w:drawing>
           <wp:inline distT="0" distB="0" distL="0" distR="0" wp14:anchorId="396F1CA7" wp14:editId="6200026B">
             <wp:extent cx="1292225" cy="1599465"/>
@@ -791,6 +782,534 @@
         <w:t>Click on Finish after setting the path.</w:t>
       </w:r>
     </w:p>
+    <w:p>
+      <w:pPr>
+        <w:pStyle w:val="NoSpacing"/>
+      </w:pPr>
+    </w:p>
+    <w:p>
+      <w:pPr>
+        <w:pStyle w:val="NoSpacing"/>
+        <w:rPr>
+          <w:b/>
+          <w:bCs/>
+          <w:u w:val="single"/>
+        </w:rPr>
+      </w:pPr>
+      <w:r>
+        <w:rPr>
+          <w:b/>
+          <w:bCs/>
+          <w:u w:val="single"/>
+        </w:rPr>
+        <w:t xml:space="preserve">Create Dynamic </w:t>
+      </w:r>
+      <w:r>
+        <w:rPr>
+          <w:b/>
+          <w:bCs/>
+          <w:u w:val="single"/>
+        </w:rPr>
+        <w:t>Web Application</w:t>
+      </w:r>
+    </w:p>
+    <w:p>
+      <w:pPr>
+        <w:pStyle w:val="NoSpacing"/>
+        <w:numPr>
+          <w:ilvl w:val="0"/>
+          <w:numId w:val="5"/>
+        </w:numPr>
+        <w:rPr>
+          <w:b/>
+          <w:bCs/>
+          <w:u w:val="single"/>
+        </w:rPr>
+      </w:pPr>
+      <w:r>
+        <w:t>Go to “File”</w:t>
+      </w:r>
+      <w:r>
+        <w:t xml:space="preserve"> </w:t>
+      </w:r>
+      <w:r>
+        <w:t>menu</w:t>
+      </w:r>
+      <w:r>
+        <w:t xml:space="preserve"> -&gt; “New” option -&gt; Select “Dynamic Web Project.”</w:t>
+      </w:r>
+    </w:p>
+    <w:p>
+      <w:pPr>
+        <w:pStyle w:val="NoSpacing"/>
+        <w:numPr>
+          <w:ilvl w:val="0"/>
+          <w:numId w:val="5"/>
+        </w:numPr>
+        <w:rPr>
+          <w:b/>
+          <w:bCs/>
+          <w:u w:val="single"/>
+        </w:rPr>
+      </w:pPr>
+      <w:r>
+        <w:t>Provide a project name.</w:t>
+      </w:r>
+    </w:p>
+    <w:p>
+      <w:pPr>
+        <w:pStyle w:val="NoSpacing"/>
+        <w:numPr>
+          <w:ilvl w:val="1"/>
+          <w:numId w:val="5"/>
+        </w:numPr>
+        <w:rPr>
+          <w:b/>
+          <w:bCs/>
+          <w:u w:val="single"/>
+        </w:rPr>
+      </w:pPr>
+      <w:r>
+        <w:t xml:space="preserve">Make sure that your target runtime is not </w:t>
+      </w:r>
+      <w:r>
+        <w:rPr>
+          <w:b/>
+          <w:bCs/>
+        </w:rPr>
+        <w:t>&lt;NONE&gt;</w:t>
+      </w:r>
+      <w:r>
+        <w:rPr>
+          <w:b/>
+          <w:bCs/>
+        </w:rPr>
+        <w:t xml:space="preserve">. </w:t>
+      </w:r>
+      <w:r>
+        <w:t>It must be a tomcat server which is configured inside eclipse.</w:t>
+      </w:r>
+    </w:p>
+    <w:p>
+      <w:pPr>
+        <w:pStyle w:val="NoSpacing"/>
+        <w:numPr>
+          <w:ilvl w:val="0"/>
+          <w:numId w:val="5"/>
+        </w:numPr>
+        <w:rPr>
+          <w:b/>
+          <w:bCs/>
+          <w:u w:val="single"/>
+        </w:rPr>
+      </w:pPr>
+      <w:r>
+        <w:t>Click on “Next” -&gt; Click on “Next” again.</w:t>
+      </w:r>
+    </w:p>
+    <w:p>
+      <w:pPr>
+        <w:pStyle w:val="NoSpacing"/>
+        <w:numPr>
+          <w:ilvl w:val="0"/>
+          <w:numId w:val="5"/>
+        </w:numPr>
+        <w:rPr>
+          <w:b/>
+          <w:bCs/>
+          <w:u w:val="single"/>
+        </w:rPr>
+      </w:pPr>
+      <w:r>
+        <w:t>Make sure that “Generate web.xml Deployment Descriptor ” check box is selected</w:t>
+      </w:r>
+      <w:r>
+        <w:t>.</w:t>
+      </w:r>
+    </w:p>
+    <w:p>
+      <w:pPr>
+        <w:pStyle w:val="NoSpacing"/>
+        <w:numPr>
+          <w:ilvl w:val="0"/>
+          <w:numId w:val="5"/>
+        </w:numPr>
+        <w:rPr>
+          <w:b/>
+          <w:bCs/>
+          <w:u w:val="single"/>
+        </w:rPr>
+      </w:pPr>
+      <w:r>
+        <w:t xml:space="preserve">Click </w:t>
+      </w:r>
+      <w:r>
+        <w:t xml:space="preserve">on </w:t>
+      </w:r>
+      <w:r>
+        <w:t>“Finish”</w:t>
+      </w:r>
+      <w:r>
+        <w:t xml:space="preserve"> button.</w:t>
+      </w:r>
+    </w:p>
+    <w:p>
+      <w:pPr>
+        <w:pStyle w:val="NoSpacing"/>
+      </w:pPr>
+    </w:p>
+    <w:p>
+      <w:pPr>
+        <w:pStyle w:val="NoSpacing"/>
+      </w:pPr>
+      <w:r>
+        <w:t>Dynamic Web Application Structure</w:t>
+      </w:r>
+    </w:p>
+    <w:p>
+      <w:pPr>
+        <w:pStyle w:val="NoSpacing"/>
+      </w:pPr>
+    </w:p>
+    <w:p>
+      <w:pPr>
+        <w:pStyle w:val="NoSpacing"/>
+        <w:rPr>
+          <w:b/>
+          <w:bCs/>
+          <w:u w:val="single"/>
+        </w:rPr>
+      </w:pPr>
+      <w:r>
+        <w:tab/>
+      </w:r>
+      <w:r>
+        <w:object w:dxaOrig="9780" w:dyaOrig="5710" w14:anchorId="090A1BC0">
+          <v:shape id="_x0000_i1026" type="#_x0000_t75" style="width:318.85pt;height:185.15pt" o:ole="">
+            <v:imagedata r:id="rId11" o:title=""/>
+          </v:shape>
+          <o:OLEObject Type="Embed" ProgID="Paint.Picture" ShapeID="_x0000_i1026" DrawAspect="Content" ObjectID="_1718178400" r:id="rId12"/>
+        </w:object>
+      </w:r>
+    </w:p>
+    <w:p>
+      <w:r>
+        <w:br w:type="page"/>
+      </w:r>
+    </w:p>
+    <w:p/>
+    <w:p>
+      <w:pPr>
+        <w:pStyle w:val="NoSpacing"/>
+        <w:rPr>
+          <w:b/>
+          <w:bCs/>
+          <w:u w:val="single"/>
+        </w:rPr>
+      </w:pPr>
+      <w:r>
+        <w:rPr>
+          <w:b/>
+          <w:bCs/>
+          <w:u w:val="single"/>
+        </w:rPr>
+        <w:t>Servlet</w:t>
+      </w:r>
+    </w:p>
+    <w:p>
+      <w:pPr>
+        <w:pStyle w:val="NoSpacing"/>
+        <w:numPr>
+          <w:ilvl w:val="0"/>
+          <w:numId w:val="4"/>
+        </w:numPr>
+      </w:pPr>
+      <w:r>
+        <w:t>Servlets are the java classes which are used to create a dynamic web pages.</w:t>
+      </w:r>
+    </w:p>
+    <w:p>
+      <w:pPr>
+        <w:pStyle w:val="NoSpacing"/>
+        <w:numPr>
+          <w:ilvl w:val="0"/>
+          <w:numId w:val="4"/>
+        </w:numPr>
+      </w:pPr>
+      <w:r>
+        <w:t>In the servlet you can used HTML, CSS and Java code.</w:t>
+      </w:r>
+    </w:p>
+    <w:p>
+      <w:pPr>
+        <w:pStyle w:val="NoSpacing"/>
+        <w:numPr>
+          <w:ilvl w:val="0"/>
+          <w:numId w:val="4"/>
+        </w:numPr>
+      </w:pPr>
+      <w:r>
+        <w:t>Servlets are also known as Html in Java</w:t>
+      </w:r>
+      <w:r>
+        <w:t>.</w:t>
+      </w:r>
+    </w:p>
+    <w:p>
+      <w:pPr>
+        <w:pStyle w:val="NoSpacing"/>
+        <w:numPr>
+          <w:ilvl w:val="0"/>
+          <w:numId w:val="4"/>
+        </w:numPr>
+      </w:pPr>
+      <w:r>
+        <w:t xml:space="preserve">Servlets are mainly used for getting request from the user, process a request and generate response. That is, servlets are used to manage user request and response.  </w:t>
+      </w:r>
+    </w:p>
+    <w:p>
+      <w:pPr>
+        <w:pStyle w:val="NoSpacing"/>
+        <w:numPr>
+          <w:ilvl w:val="0"/>
+          <w:numId w:val="4"/>
+        </w:numPr>
+      </w:pPr>
+      <w:r>
+        <w:t>Servlets do not have main method.</w:t>
+      </w:r>
+    </w:p>
+    <w:p>
+      <w:pPr>
+        <w:pStyle w:val="NoSpacing"/>
+        <w:numPr>
+          <w:ilvl w:val="0"/>
+          <w:numId w:val="4"/>
+        </w:numPr>
+      </w:pPr>
+      <w:r>
+        <w:t>Servlets are managed by the servlet container which is a component form the server.</w:t>
+      </w:r>
+      <w:r>
+        <w:t xml:space="preserve"> Servlet container is responsible to create object of servlet, calls the methods from the servlet and destroy the object of servlet which is also known as servlet life cycle. </w:t>
+      </w:r>
+    </w:p>
+    <w:p>
+      <w:pPr>
+        <w:pStyle w:val="NoSpacing"/>
+        <w:numPr>
+          <w:ilvl w:val="0"/>
+          <w:numId w:val="4"/>
+        </w:numPr>
+      </w:pPr>
+      <w:r>
+        <w:t>Every servlet will have a unique URL.</w:t>
+      </w:r>
+      <w:r>
+        <w:t xml:space="preserve"> Using which you can access the servlet.</w:t>
+      </w:r>
+    </w:p>
+    <w:p>
+      <w:pPr>
+        <w:pStyle w:val="NoSpacing"/>
+      </w:pPr>
+    </w:p>
+    <w:p>
+      <w:pPr>
+        <w:pStyle w:val="NoSpacing"/>
+      </w:pPr>
+    </w:p>
+    <w:p>
+      <w:pPr>
+        <w:pStyle w:val="NoSpacing"/>
+        <w:rPr>
+          <w:b/>
+          <w:bCs/>
+          <w:u w:val="single"/>
+        </w:rPr>
+      </w:pPr>
+      <w:r>
+        <w:rPr>
+          <w:b/>
+          <w:bCs/>
+          <w:u w:val="single"/>
+        </w:rPr>
+        <w:t>Create servlet using Eclipse</w:t>
+      </w:r>
+    </w:p>
+    <w:p>
+      <w:pPr>
+        <w:pStyle w:val="NoSpacing"/>
+        <w:numPr>
+          <w:ilvl w:val="0"/>
+          <w:numId w:val="6"/>
+        </w:numPr>
+        <w:rPr>
+          <w:b/>
+          <w:bCs/>
+          <w:u w:val="single"/>
+        </w:rPr>
+      </w:pPr>
+      <w:r>
+        <w:t>Right click on “src/main/java”</w:t>
+      </w:r>
+      <w:r>
+        <w:rPr>
+          <w:b/>
+          <w:bCs/>
+          <w:u w:val="single"/>
+        </w:rPr>
+        <w:t xml:space="preserve"> </w:t>
+      </w:r>
+    </w:p>
+    <w:p>
+      <w:pPr>
+        <w:pStyle w:val="NoSpacing"/>
+        <w:numPr>
+          <w:ilvl w:val="0"/>
+          <w:numId w:val="6"/>
+        </w:numPr>
+      </w:pPr>
+      <w:r>
+        <w:t>Go to “New” option</w:t>
+      </w:r>
+      <w:r>
+        <w:t xml:space="preserve"> -&gt; Select “Servlet” Option</w:t>
+      </w:r>
+    </w:p>
+    <w:p>
+      <w:pPr>
+        <w:pStyle w:val="NoSpacing"/>
+        <w:numPr>
+          <w:ilvl w:val="0"/>
+          <w:numId w:val="6"/>
+        </w:numPr>
+      </w:pPr>
+      <w:r>
+        <w:t>Provide a class name.</w:t>
+      </w:r>
+    </w:p>
+    <w:p>
+      <w:pPr>
+        <w:pStyle w:val="NoSpacing"/>
+        <w:numPr>
+          <w:ilvl w:val="0"/>
+          <w:numId w:val="6"/>
+        </w:numPr>
+      </w:pPr>
+      <w:r>
+        <w:t>Click on “Next” button</w:t>
+      </w:r>
+      <w:r>
+        <w:t xml:space="preserve"> </w:t>
+      </w:r>
+      <w:r>
+        <w:t xml:space="preserve"> </w:t>
+      </w:r>
+    </w:p>
+    <w:p>
+      <w:pPr>
+        <w:pStyle w:val="NoSpacing"/>
+        <w:numPr>
+          <w:ilvl w:val="0"/>
+          <w:numId w:val="6"/>
+        </w:numPr>
+      </w:pPr>
+      <w:r>
+        <w:t>Set the URL Pattern. Default URL is the class name you can edit the URL by click on “Edit” button.</w:t>
+      </w:r>
+    </w:p>
+    <w:p>
+      <w:pPr>
+        <w:pStyle w:val="NoSpacing"/>
+        <w:numPr>
+          <w:ilvl w:val="0"/>
+          <w:numId w:val="6"/>
+        </w:numPr>
+      </w:pPr>
+      <w:r>
+        <w:t>Make sure that URL pattern must be start with ‘/’</w:t>
+      </w:r>
+    </w:p>
+    <w:p>
+      <w:pPr>
+        <w:pStyle w:val="NoSpacing"/>
+        <w:numPr>
+          <w:ilvl w:val="0"/>
+          <w:numId w:val="6"/>
+        </w:numPr>
+      </w:pPr>
+      <w:r>
+        <w:t>Click on “Next” button.</w:t>
+      </w:r>
+    </w:p>
+    <w:p>
+      <w:pPr>
+        <w:pStyle w:val="NoSpacing"/>
+        <w:numPr>
+          <w:ilvl w:val="0"/>
+          <w:numId w:val="6"/>
+        </w:numPr>
+      </w:pPr>
+      <w:r>
+        <w:t>Select the service option from the check box.</w:t>
+      </w:r>
+    </w:p>
+    <w:p>
+      <w:pPr>
+        <w:pStyle w:val="NoSpacing"/>
+        <w:ind w:left="720"/>
+      </w:pPr>
+      <w:r>
+        <w:drawing>
+          <wp:inline distT="0" distB="0" distL="0" distR="0" wp14:anchorId="7D51DD9B" wp14:editId="463CEF91">
+            <wp:extent cx="1989143" cy="1561897"/>
+            <wp:effectExtent l="0" t="0" r="0" b="635"/>
+            <wp:docPr id="4" name="Picture 4"/>
+            <wp:cNvGraphicFramePr>
+              <a:graphicFrameLocks xmlns:a="http://schemas.openxmlformats.org/drawingml/2006/main" noChangeAspect="1"/>
+            </wp:cNvGraphicFramePr>
+            <a:graphic xmlns:a="http://schemas.openxmlformats.org/drawingml/2006/main">
+              <a:graphicData uri="http://schemas.openxmlformats.org/drawingml/2006/picture">
+                <pic:pic xmlns:pic="http://schemas.openxmlformats.org/drawingml/2006/picture">
+                  <pic:nvPicPr>
+                    <pic:cNvPr id="1" name=""/>
+                    <pic:cNvPicPr/>
+                  </pic:nvPicPr>
+                  <pic:blipFill>
+                    <a:blip r:embed="rId13"/>
+                    <a:stretch>
+                      <a:fillRect/>
+                    </a:stretch>
+                  </pic:blipFill>
+                  <pic:spPr>
+                    <a:xfrm>
+                      <a:off x="0" y="0"/>
+                      <a:ext cx="1993447" cy="1565277"/>
+                    </a:xfrm>
+                    <a:prstGeom prst="rect">
+                      <a:avLst/>
+                    </a:prstGeom>
+                  </pic:spPr>
+                </pic:pic>
+              </a:graphicData>
+            </a:graphic>
+          </wp:inline>
+        </w:drawing>
+      </w:r>
+    </w:p>
+    <w:p>
+      <w:pPr>
+        <w:pStyle w:val="NoSpacing"/>
+        <w:numPr>
+          <w:ilvl w:val="0"/>
+          <w:numId w:val="6"/>
+        </w:numPr>
+      </w:pPr>
+      <w:r>
+        <w:t>Click on “Finish” button</w:t>
+      </w:r>
+    </w:p>
     <w:sectPr>
       <w:pgSz w:w="12240" w:h="15840"/>
       <w:pgMar w:top="1440" w:right="1440" w:bottom="1440" w:left="1440" w:header="720" w:footer="720" w:gutter="0"/>
@@ -893,10 +1412,10 @@
     </w:lvl>
   </w:abstractNum>
   <w:abstractNum w:abstractNumId="1" w15:restartNumberingAfterBreak="0">
-    <w:nsid w:val="411F7AE8"/>
+    <w:nsid w:val="2BE06E3C"/>
     <w:multiLevelType w:val="hybridMultilevel"/>
-    <w:tmpl w:val="4202B2CE"/>
-    <w:lvl w:ilvl="0" w:tplc="8C285974">
+    <w:tmpl w:val="66F8AD54"/>
+    <w:lvl w:ilvl="0" w:tplc="90DA62DE">
       <w:start w:val="1"/>
       <w:numFmt w:val="decimal"/>
       <w:lvlText w:val="%1."/>
@@ -984,6 +1503,277 @@
     </w:lvl>
   </w:abstractNum>
   <w:abstractNum w:abstractNumId="2" w15:restartNumberingAfterBreak="0">
+    <w:nsid w:val="2CEB6244"/>
+    <w:multiLevelType w:val="hybridMultilevel"/>
+    <w:tmpl w:val="1CD44450"/>
+    <w:lvl w:ilvl="0" w:tplc="F5FEB1F2">
+      <w:start w:val="1"/>
+      <w:numFmt w:val="decimal"/>
+      <w:lvlText w:val="%1."/>
+      <w:lvlJc w:val="left"/>
+      <w:pPr>
+        <w:ind w:left="720" w:hanging="360"/>
+      </w:pPr>
+      <w:rPr>
+        <w:rFonts w:hint="default"/>
+      </w:rPr>
+    </w:lvl>
+    <w:lvl w:ilvl="1" w:tplc="04090019" w:tentative="1">
+      <w:start w:val="1"/>
+      <w:numFmt w:val="lowerLetter"/>
+      <w:lvlText w:val="%2."/>
+      <w:lvlJc w:val="left"/>
+      <w:pPr>
+        <w:ind w:left="1440" w:hanging="360"/>
+      </w:pPr>
+    </w:lvl>
+    <w:lvl w:ilvl="2" w:tplc="0409001B" w:tentative="1">
+      <w:start w:val="1"/>
+      <w:numFmt w:val="lowerRoman"/>
+      <w:lvlText w:val="%3."/>
+      <w:lvlJc w:val="right"/>
+      <w:pPr>
+        <w:ind w:left="2160" w:hanging="180"/>
+      </w:pPr>
+    </w:lvl>
+    <w:lvl w:ilvl="3" w:tplc="0409000F" w:tentative="1">
+      <w:start w:val="1"/>
+      <w:numFmt w:val="decimal"/>
+      <w:lvlText w:val="%4."/>
+      <w:lvlJc w:val="left"/>
+      <w:pPr>
+        <w:ind w:left="2880" w:hanging="360"/>
+      </w:pPr>
+    </w:lvl>
+    <w:lvl w:ilvl="4" w:tplc="04090019" w:tentative="1">
+      <w:start w:val="1"/>
+      <w:numFmt w:val="lowerLetter"/>
+      <w:lvlText w:val="%5."/>
+      <w:lvlJc w:val="left"/>
+      <w:pPr>
+        <w:ind w:left="3600" w:hanging="360"/>
+      </w:pPr>
+    </w:lvl>
+    <w:lvl w:ilvl="5" w:tplc="0409001B" w:tentative="1">
+      <w:start w:val="1"/>
+      <w:numFmt w:val="lowerRoman"/>
+      <w:lvlText w:val="%6."/>
+      <w:lvlJc w:val="right"/>
+      <w:pPr>
+        <w:ind w:left="4320" w:hanging="180"/>
+      </w:pPr>
+    </w:lvl>
+    <w:lvl w:ilvl="6" w:tplc="0409000F" w:tentative="1">
+      <w:start w:val="1"/>
+      <w:numFmt w:val="decimal"/>
+      <w:lvlText w:val="%7."/>
+      <w:lvlJc w:val="left"/>
+      <w:pPr>
+        <w:ind w:left="5040" w:hanging="360"/>
+      </w:pPr>
+    </w:lvl>
+    <w:lvl w:ilvl="7" w:tplc="04090019" w:tentative="1">
+      <w:start w:val="1"/>
+      <w:numFmt w:val="lowerLetter"/>
+      <w:lvlText w:val="%8."/>
+      <w:lvlJc w:val="left"/>
+      <w:pPr>
+        <w:ind w:left="5760" w:hanging="360"/>
+      </w:pPr>
+    </w:lvl>
+    <w:lvl w:ilvl="8" w:tplc="0409001B" w:tentative="1">
+      <w:start w:val="1"/>
+      <w:numFmt w:val="lowerRoman"/>
+      <w:lvlText w:val="%9."/>
+      <w:lvlJc w:val="right"/>
+      <w:pPr>
+        <w:ind w:left="6480" w:hanging="180"/>
+      </w:pPr>
+    </w:lvl>
+  </w:abstractNum>
+  <w:abstractNum w:abstractNumId="3" w15:restartNumberingAfterBreak="0">
+    <w:nsid w:val="367A2320"/>
+    <w:multiLevelType w:val="hybridMultilevel"/>
+    <w:tmpl w:val="128E325A"/>
+    <w:lvl w:ilvl="0" w:tplc="6BEE2886">
+      <w:start w:val="1"/>
+      <w:numFmt w:val="decimal"/>
+      <w:lvlText w:val="%1."/>
+      <w:lvlJc w:val="left"/>
+      <w:pPr>
+        <w:ind w:left="720" w:hanging="360"/>
+      </w:pPr>
+      <w:rPr>
+        <w:rFonts w:hint="default"/>
+        <w:b w:val="0"/>
+        <w:u w:val="none"/>
+      </w:rPr>
+    </w:lvl>
+    <w:lvl w:ilvl="1" w:tplc="04090019" w:tentative="1">
+      <w:start w:val="1"/>
+      <w:numFmt w:val="lowerLetter"/>
+      <w:lvlText w:val="%2."/>
+      <w:lvlJc w:val="left"/>
+      <w:pPr>
+        <w:ind w:left="1440" w:hanging="360"/>
+      </w:pPr>
+    </w:lvl>
+    <w:lvl w:ilvl="2" w:tplc="0409001B" w:tentative="1">
+      <w:start w:val="1"/>
+      <w:numFmt w:val="lowerRoman"/>
+      <w:lvlText w:val="%3."/>
+      <w:lvlJc w:val="right"/>
+      <w:pPr>
+        <w:ind w:left="2160" w:hanging="180"/>
+      </w:pPr>
+    </w:lvl>
+    <w:lvl w:ilvl="3" w:tplc="0409000F" w:tentative="1">
+      <w:start w:val="1"/>
+      <w:numFmt w:val="decimal"/>
+      <w:lvlText w:val="%4."/>
+      <w:lvlJc w:val="left"/>
+      <w:pPr>
+        <w:ind w:left="2880" w:hanging="360"/>
+      </w:pPr>
+    </w:lvl>
+    <w:lvl w:ilvl="4" w:tplc="04090019" w:tentative="1">
+      <w:start w:val="1"/>
+      <w:numFmt w:val="lowerLetter"/>
+      <w:lvlText w:val="%5."/>
+      <w:lvlJc w:val="left"/>
+      <w:pPr>
+        <w:ind w:left="3600" w:hanging="360"/>
+      </w:pPr>
+    </w:lvl>
+    <w:lvl w:ilvl="5" w:tplc="0409001B" w:tentative="1">
+      <w:start w:val="1"/>
+      <w:numFmt w:val="lowerRoman"/>
+      <w:lvlText w:val="%6."/>
+      <w:lvlJc w:val="right"/>
+      <w:pPr>
+        <w:ind w:left="4320" w:hanging="180"/>
+      </w:pPr>
+    </w:lvl>
+    <w:lvl w:ilvl="6" w:tplc="0409000F" w:tentative="1">
+      <w:start w:val="1"/>
+      <w:numFmt w:val="decimal"/>
+      <w:lvlText w:val="%7."/>
+      <w:lvlJc w:val="left"/>
+      <w:pPr>
+        <w:ind w:left="5040" w:hanging="360"/>
+      </w:pPr>
+    </w:lvl>
+    <w:lvl w:ilvl="7" w:tplc="04090019" w:tentative="1">
+      <w:start w:val="1"/>
+      <w:numFmt w:val="lowerLetter"/>
+      <w:lvlText w:val="%8."/>
+      <w:lvlJc w:val="left"/>
+      <w:pPr>
+        <w:ind w:left="5760" w:hanging="360"/>
+      </w:pPr>
+    </w:lvl>
+    <w:lvl w:ilvl="8" w:tplc="0409001B" w:tentative="1">
+      <w:start w:val="1"/>
+      <w:numFmt w:val="lowerRoman"/>
+      <w:lvlText w:val="%9."/>
+      <w:lvlJc w:val="right"/>
+      <w:pPr>
+        <w:ind w:left="6480" w:hanging="180"/>
+      </w:pPr>
+    </w:lvl>
+  </w:abstractNum>
+  <w:abstractNum w:abstractNumId="4" w15:restartNumberingAfterBreak="0">
+    <w:nsid w:val="411F7AE8"/>
+    <w:multiLevelType w:val="hybridMultilevel"/>
+    <w:tmpl w:val="4202B2CE"/>
+    <w:lvl w:ilvl="0" w:tplc="8C285974">
+      <w:start w:val="1"/>
+      <w:numFmt w:val="decimal"/>
+      <w:lvlText w:val="%1."/>
+      <w:lvlJc w:val="left"/>
+      <w:pPr>
+        <w:ind w:left="720" w:hanging="360"/>
+      </w:pPr>
+      <w:rPr>
+        <w:rFonts w:hint="default"/>
+        <w:b w:val="0"/>
+        <w:u w:val="none"/>
+      </w:rPr>
+    </w:lvl>
+    <w:lvl w:ilvl="1" w:tplc="04090019">
+      <w:start w:val="1"/>
+      <w:numFmt w:val="lowerLetter"/>
+      <w:lvlText w:val="%2."/>
+      <w:lvlJc w:val="left"/>
+      <w:pPr>
+        <w:ind w:left="1440" w:hanging="360"/>
+      </w:pPr>
+    </w:lvl>
+    <w:lvl w:ilvl="2" w:tplc="0409001B" w:tentative="1">
+      <w:start w:val="1"/>
+      <w:numFmt w:val="lowerRoman"/>
+      <w:lvlText w:val="%3."/>
+      <w:lvlJc w:val="right"/>
+      <w:pPr>
+        <w:ind w:left="2160" w:hanging="180"/>
+      </w:pPr>
+    </w:lvl>
+    <w:lvl w:ilvl="3" w:tplc="0409000F" w:tentative="1">
+      <w:start w:val="1"/>
+      <w:numFmt w:val="decimal"/>
+      <w:lvlText w:val="%4."/>
+      <w:lvlJc w:val="left"/>
+      <w:pPr>
+        <w:ind w:left="2880" w:hanging="360"/>
+      </w:pPr>
+    </w:lvl>
+    <w:lvl w:ilvl="4" w:tplc="04090019" w:tentative="1">
+      <w:start w:val="1"/>
+      <w:numFmt w:val="lowerLetter"/>
+      <w:lvlText w:val="%5."/>
+      <w:lvlJc w:val="left"/>
+      <w:pPr>
+        <w:ind w:left="3600" w:hanging="360"/>
+      </w:pPr>
+    </w:lvl>
+    <w:lvl w:ilvl="5" w:tplc="0409001B" w:tentative="1">
+      <w:start w:val="1"/>
+      <w:numFmt w:val="lowerRoman"/>
+      <w:lvlText w:val="%6."/>
+      <w:lvlJc w:val="right"/>
+      <w:pPr>
+        <w:ind w:left="4320" w:hanging="180"/>
+      </w:pPr>
+    </w:lvl>
+    <w:lvl w:ilvl="6" w:tplc="0409000F" w:tentative="1">
+      <w:start w:val="1"/>
+      <w:numFmt w:val="decimal"/>
+      <w:lvlText w:val="%7."/>
+      <w:lvlJc w:val="left"/>
+      <w:pPr>
+        <w:ind w:left="5040" w:hanging="360"/>
+      </w:pPr>
+    </w:lvl>
+    <w:lvl w:ilvl="7" w:tplc="04090019" w:tentative="1">
+      <w:start w:val="1"/>
+      <w:numFmt w:val="lowerLetter"/>
+      <w:lvlText w:val="%8."/>
+      <w:lvlJc w:val="left"/>
+      <w:pPr>
+        <w:ind w:left="5760" w:hanging="360"/>
+      </w:pPr>
+    </w:lvl>
+    <w:lvl w:ilvl="8" w:tplc="0409001B" w:tentative="1">
+      <w:start w:val="1"/>
+      <w:numFmt w:val="lowerRoman"/>
+      <w:lvlText w:val="%9."/>
+      <w:lvlJc w:val="right"/>
+      <w:pPr>
+        <w:ind w:left="6480" w:hanging="180"/>
+      </w:pPr>
+    </w:lvl>
+  </w:abstractNum>
+  <w:abstractNum w:abstractNumId="5" w15:restartNumberingAfterBreak="0">
     <w:nsid w:val="570761B1"/>
     <w:multiLevelType w:val="hybridMultilevel"/>
     <w:tmpl w:val="A8D6C4E4"/>
@@ -1073,13 +1863,22 @@
     </w:lvl>
   </w:abstractNum>
   <w:num w:numId="1" w16cid:durableId="1358893121">
-    <w:abstractNumId w:val="1"/>
+    <w:abstractNumId w:val="4"/>
   </w:num>
   <w:num w:numId="2" w16cid:durableId="1927230946">
     <w:abstractNumId w:val="0"/>
   </w:num>
   <w:num w:numId="3" w16cid:durableId="156115823">
+    <w:abstractNumId w:val="5"/>
+  </w:num>
+  <w:num w:numId="4" w16cid:durableId="1265456656">
     <w:abstractNumId w:val="2"/>
+  </w:num>
+  <w:num w:numId="5" w16cid:durableId="280260083">
+    <w:abstractNumId w:val="1"/>
+  </w:num>
+  <w:num w:numId="6" w16cid:durableId="1920093446">
+    <w:abstractNumId w:val="3"/>
   </w:num>
 </w:numbering>
 </file>
@@ -1486,7 +2285,6 @@
   <w:style w:type="character" w:default="1" w:styleId="DefaultParagraphFont">
     <w:name w:val="Default Paragraph Font"/>
     <w:uiPriority w:val="1"/>
-    <w:semiHidden/>
     <w:unhideWhenUsed/>
   </w:style>
   <w:style w:type="table" w:default="1" w:styleId="TableNormal">

</xml_diff>

<commit_message>
Servlet : Return response to user
Servlet : Return response to user
</commit_message>
<xml_diff>
--- a/docs/AdvJava.docx
+++ b/docs/AdvJava.docx
@@ -330,8 +330,13 @@
         </w:numPr>
       </w:pPr>
       <w:r>
-        <w:t>Technologies used are Html, CSS, JS, JQuery</w:t>
-      </w:r>
+        <w:t xml:space="preserve">Technologies used are Html, CSS, JS, </w:t>
+      </w:r>
+      <w:proofErr w:type="spellStart"/>
+      <w:r>
+        <w:t>JQuery</w:t>
+      </w:r>
+      <w:proofErr w:type="spellEnd"/>
     </w:p>
     <w:p>
       <w:pPr>
@@ -362,7 +367,15 @@
         </w:numPr>
       </w:pPr>
       <w:r>
-        <w:t>In this type of application the content of the page will be changed for every user.</w:t>
+        <w:t xml:space="preserve">In this type of </w:t>
+      </w:r>
+      <w:proofErr w:type="gramStart"/>
+      <w:r>
+        <w:t>application</w:t>
+      </w:r>
+      <w:proofErr w:type="gramEnd"/>
+      <w:r>
+        <w:t xml:space="preserve"> the content of the page will be changed for every user.</w:t>
       </w:r>
     </w:p>
     <w:p>
@@ -374,14 +387,27 @@
         </w:numPr>
       </w:pPr>
       <w:r>
-        <w:t xml:space="preserve">Technologies used are Html, CSS, JS, JQuery, </w:t>
+        <w:t xml:space="preserve">Technologies used are Html, CSS, JS, </w:t>
+      </w:r>
+      <w:proofErr w:type="spellStart"/>
+      <w:r>
+        <w:t>JQuery</w:t>
+      </w:r>
+      <w:proofErr w:type="spellEnd"/>
+      <w:r>
+        <w:t xml:space="preserve">, </w:t>
       </w:r>
       <w:r>
         <w:t>server-side</w:t>
       </w:r>
       <w:r>
-        <w:t xml:space="preserve"> technologies like JSP, Servlet, php</w:t>
-      </w:r>
+        <w:t xml:space="preserve"> technologies like JSP, Servlet, </w:t>
+      </w:r>
+      <w:proofErr w:type="spellStart"/>
+      <w:r>
+        <w:t>php</w:t>
+      </w:r>
+      <w:proofErr w:type="spellEnd"/>
       <w:r>
         <w:t xml:space="preserve"> etc.</w:t>
       </w:r>
@@ -417,10 +443,10 @@
             <v:path o:extrusionok="f" gradientshapeok="t" o:connecttype="rect"/>
             <o:lock v:ext="edit" aspectratio="t"/>
           </v:shapetype>
-          <v:shape id="_x0000_i1025" type="#_x0000_t75" style="width:349.7pt;height:164.55pt" o:ole="">
+          <v:shape id="_x0000_i1025" type="#_x0000_t75" style="width:349.65pt;height:164.35pt" o:ole="">
             <v:imagedata r:id="rId5" o:title=""/>
           </v:shape>
-          <o:OLEObject Type="Embed" ProgID="Paint.Picture" ShapeID="_x0000_i1025" DrawAspect="Content" ObjectID="_1718178399" r:id="rId6"/>
+          <o:OLEObject Type="Embed" ProgID="Paint.Picture" ShapeID="_x0000_i1025" DrawAspect="Content" ObjectID="_1718437103" r:id="rId6"/>
         </w:object>
       </w:r>
     </w:p>
@@ -921,7 +947,15 @@
         </w:rPr>
       </w:pPr>
       <w:r>
-        <w:t>Make sure that “Generate web.xml Deployment Descriptor ” check box is selected</w:t>
+        <w:t xml:space="preserve">Make sure that “Generate web.xml Deployment </w:t>
+      </w:r>
+      <w:proofErr w:type="gramStart"/>
+      <w:r>
+        <w:t>Descriptor ”</w:t>
+      </w:r>
+      <w:proofErr w:type="gramEnd"/>
+      <w:r>
+        <w:t xml:space="preserve"> check box is selected</w:t>
       </w:r>
       <w:r>
         <w:t>.</w:t>
@@ -985,10 +1019,10 @@
       </w:r>
       <w:r>
         <w:object w:dxaOrig="9780" w:dyaOrig="5710" w14:anchorId="090A1BC0">
-          <v:shape id="_x0000_i1026" type="#_x0000_t75" style="width:318.85pt;height:185.15pt" o:ole="">
+          <v:shape id="_x0000_i1026" type="#_x0000_t75" style="width:318.65pt;height:185.35pt" o:ole="">
             <v:imagedata r:id="rId11" o:title=""/>
           </v:shape>
-          <o:OLEObject Type="Embed" ProgID="Paint.Picture" ShapeID="_x0000_i1026" DrawAspect="Content" ObjectID="_1718178400" r:id="rId12"/>
+          <o:OLEObject Type="Embed" ProgID="Paint.Picture" ShapeID="_x0000_i1026" DrawAspect="Content" ObjectID="_1718437104" r:id="rId12"/>
         </w:object>
       </w:r>
     </w:p>
@@ -1025,7 +1059,15 @@
         </w:numPr>
       </w:pPr>
       <w:r>
-        <w:t>Servlets are the java classes which are used to create a dynamic web pages.</w:t>
+        <w:t xml:space="preserve">Servlets are the java classes which are used to create a dynamic web </w:t>
+      </w:r>
+      <w:proofErr w:type="gramStart"/>
+      <w:r>
+        <w:t>pages</w:t>
+      </w:r>
+      <w:proofErr w:type="gramEnd"/>
+      <w:r>
+        <w:t>.</w:t>
       </w:r>
     </w:p>
     <w:p>
@@ -1151,7 +1193,15 @@
         </w:rPr>
       </w:pPr>
       <w:r>
-        <w:t>Right click on “src/main/java”</w:t>
+        <w:t>Right click on “</w:t>
+      </w:r>
+      <w:proofErr w:type="spellStart"/>
+      <w:r>
+        <w:t>src</w:t>
+      </w:r>
+      <w:proofErr w:type="spellEnd"/>
+      <w:r>
+        <w:t>/main/java”</w:t>
       </w:r>
       <w:r>
         <w:rPr>
@@ -1186,7 +1236,13 @@
         </w:numPr>
       </w:pPr>
       <w:r>
-        <w:t>Provide a class name.</w:t>
+        <w:t xml:space="preserve">Provide a </w:t>
+      </w:r>
+      <w:r>
+        <w:t xml:space="preserve">servlet </w:t>
+      </w:r>
+      <w:r>
+        <w:t>class name.</w:t>
       </w:r>
     </w:p>
     <w:p>
@@ -1261,6 +1317,9 @@
         <w:ind w:left="720"/>
       </w:pPr>
       <w:r>
+        <w:rPr>
+          <w:noProof/>
+        </w:rPr>
         <w:drawing>
           <wp:inline distT="0" distB="0" distL="0" distR="0" wp14:anchorId="7D51DD9B" wp14:editId="463CEF91">
             <wp:extent cx="1989143" cy="1561897"/>
@@ -1310,6 +1369,261 @@
         <w:t>Click on “Finish” button</w:t>
       </w:r>
     </w:p>
+    <w:p>
+      <w:pPr>
+        <w:pStyle w:val="NoSpacing"/>
+      </w:pPr>
+    </w:p>
+    <w:p>
+      <w:pPr>
+        <w:pStyle w:val="NoSpacing"/>
+      </w:pPr>
+    </w:p>
+    <w:p>
+      <w:r>
+        <w:br w:type="page"/>
+      </w:r>
+    </w:p>
+    <w:p>
+      <w:pPr>
+        <w:pStyle w:val="NoSpacing"/>
+        <w:rPr>
+          <w:b/>
+          <w:bCs/>
+          <w:u w:val="single"/>
+        </w:rPr>
+      </w:pPr>
+      <w:r>
+        <w:rPr>
+          <w:b/>
+          <w:bCs/>
+          <w:u w:val="single"/>
+        </w:rPr>
+        <w:lastRenderedPageBreak/>
+        <w:t>Response In the Servlet</w:t>
+      </w:r>
+    </w:p>
+    <w:p>
+      <w:pPr>
+        <w:pStyle w:val="NoSpacing"/>
+        <w:numPr>
+          <w:ilvl w:val="0"/>
+          <w:numId w:val="7"/>
+        </w:numPr>
+      </w:pPr>
+      <w:r>
+        <w:t>Set the content type of the response. (Specify which type of response you are going to return)</w:t>
+      </w:r>
+    </w:p>
+    <w:p>
+      <w:pPr>
+        <w:pStyle w:val="NoSpacing"/>
+        <w:ind w:left="720"/>
+        <w:rPr>
+          <w:rFonts w:ascii="Consolas" w:hAnsi="Consolas" w:cs="Consolas"/>
+          <w:color w:val="000000"/>
+          <w:sz w:val="20"/>
+          <w:szCs w:val="20"/>
+          <w:shd w:val="clear" w:color="auto" w:fill="E8F2FE"/>
+        </w:rPr>
+      </w:pPr>
+      <w:proofErr w:type="spellStart"/>
+      <w:proofErr w:type="gramStart"/>
+      <w:r>
+        <w:rPr>
+          <w:rFonts w:ascii="Consolas" w:hAnsi="Consolas" w:cs="Consolas"/>
+          <w:color w:val="6A3E3E"/>
+          <w:sz w:val="20"/>
+          <w:szCs w:val="20"/>
+          <w:shd w:val="clear" w:color="auto" w:fill="E8F2FE"/>
+        </w:rPr>
+        <w:t>response</w:t>
+      </w:r>
+      <w:r>
+        <w:rPr>
+          <w:rFonts w:ascii="Consolas" w:hAnsi="Consolas" w:cs="Consolas"/>
+          <w:color w:val="000000"/>
+          <w:sz w:val="20"/>
+          <w:szCs w:val="20"/>
+          <w:shd w:val="clear" w:color="auto" w:fill="E8F2FE"/>
+        </w:rPr>
+        <w:t>.setContentType</w:t>
+      </w:r>
+      <w:proofErr w:type="spellEnd"/>
+      <w:proofErr w:type="gramEnd"/>
+      <w:r>
+        <w:rPr>
+          <w:rFonts w:ascii="Consolas" w:hAnsi="Consolas" w:cs="Consolas"/>
+          <w:color w:val="000000"/>
+          <w:sz w:val="20"/>
+          <w:szCs w:val="20"/>
+          <w:shd w:val="clear" w:color="auto" w:fill="E8F2FE"/>
+        </w:rPr>
+        <w:t>(</w:t>
+      </w:r>
+      <w:r>
+        <w:rPr>
+          <w:rFonts w:ascii="Consolas" w:hAnsi="Consolas" w:cs="Consolas"/>
+          <w:color w:val="2A00FF"/>
+          <w:sz w:val="20"/>
+          <w:szCs w:val="20"/>
+          <w:shd w:val="clear" w:color="auto" w:fill="E8F2FE"/>
+        </w:rPr>
+        <w:t>"text/html"</w:t>
+      </w:r>
+      <w:r>
+        <w:rPr>
+          <w:rFonts w:ascii="Consolas" w:hAnsi="Consolas" w:cs="Consolas"/>
+          <w:color w:val="000000"/>
+          <w:sz w:val="20"/>
+          <w:szCs w:val="20"/>
+          <w:shd w:val="clear" w:color="auto" w:fill="E8F2FE"/>
+        </w:rPr>
+        <w:t>);</w:t>
+      </w:r>
+    </w:p>
+    <w:p>
+      <w:pPr>
+        <w:pStyle w:val="NoSpacing"/>
+        <w:ind w:left="720"/>
+      </w:pPr>
+    </w:p>
+    <w:p>
+      <w:pPr>
+        <w:pStyle w:val="NoSpacing"/>
+        <w:numPr>
+          <w:ilvl w:val="0"/>
+          <w:numId w:val="7"/>
+        </w:numPr>
+      </w:pPr>
+      <w:r>
+        <w:t xml:space="preserve">Create </w:t>
+      </w:r>
+      <w:r>
+        <w:t>an</w:t>
+      </w:r>
+      <w:r>
+        <w:t xml:space="preserve"> Object of </w:t>
+      </w:r>
+      <w:proofErr w:type="spellStart"/>
+      <w:r>
+        <w:t>PrintWriter</w:t>
+      </w:r>
+      <w:proofErr w:type="spellEnd"/>
+    </w:p>
+    <w:p>
+      <w:pPr>
+        <w:pStyle w:val="NoSpacing"/>
+        <w:ind w:left="720"/>
+        <w:rPr>
+          <w:rFonts w:ascii="Consolas" w:hAnsi="Consolas" w:cs="Consolas"/>
+          <w:color w:val="000000"/>
+          <w:sz w:val="20"/>
+          <w:szCs w:val="20"/>
+          <w:shd w:val="clear" w:color="auto" w:fill="E8F2FE"/>
+        </w:rPr>
+      </w:pPr>
+      <w:proofErr w:type="spellStart"/>
+      <w:r>
+        <w:rPr>
+          <w:rFonts w:ascii="Consolas" w:hAnsi="Consolas" w:cs="Consolas"/>
+          <w:color w:val="000000"/>
+          <w:sz w:val="20"/>
+          <w:szCs w:val="20"/>
+          <w:shd w:val="clear" w:color="auto" w:fill="E8F2FE"/>
+        </w:rPr>
+        <w:t>PrintWriter</w:t>
+      </w:r>
+      <w:proofErr w:type="spellEnd"/>
+      <w:r>
+        <w:rPr>
+          <w:rFonts w:ascii="Consolas" w:hAnsi="Consolas" w:cs="Consolas"/>
+          <w:color w:val="000000"/>
+          <w:sz w:val="20"/>
+          <w:szCs w:val="20"/>
+          <w:shd w:val="clear" w:color="auto" w:fill="E8F2FE"/>
+        </w:rPr>
+        <w:t xml:space="preserve"> </w:t>
+      </w:r>
+      <w:r>
+        <w:rPr>
+          <w:rFonts w:ascii="Consolas" w:hAnsi="Consolas" w:cs="Consolas"/>
+          <w:color w:val="6A3E3E"/>
+          <w:sz w:val="20"/>
+          <w:szCs w:val="20"/>
+          <w:u w:val="single"/>
+          <w:shd w:val="clear" w:color="auto" w:fill="E8F2FE"/>
+        </w:rPr>
+        <w:t>out</w:t>
+      </w:r>
+      <w:r>
+        <w:rPr>
+          <w:rFonts w:ascii="Consolas" w:hAnsi="Consolas" w:cs="Consolas"/>
+          <w:color w:val="000000"/>
+          <w:sz w:val="20"/>
+          <w:szCs w:val="20"/>
+          <w:shd w:val="clear" w:color="auto" w:fill="E8F2FE"/>
+        </w:rPr>
+        <w:t xml:space="preserve"> = </w:t>
+      </w:r>
+      <w:proofErr w:type="spellStart"/>
+      <w:proofErr w:type="gramStart"/>
+      <w:r>
+        <w:rPr>
+          <w:rFonts w:ascii="Consolas" w:hAnsi="Consolas" w:cs="Consolas"/>
+          <w:color w:val="6A3E3E"/>
+          <w:sz w:val="20"/>
+          <w:szCs w:val="20"/>
+          <w:shd w:val="clear" w:color="auto" w:fill="E8F2FE"/>
+        </w:rPr>
+        <w:t>response</w:t>
+      </w:r>
+      <w:r>
+        <w:rPr>
+          <w:rFonts w:ascii="Consolas" w:hAnsi="Consolas" w:cs="Consolas"/>
+          <w:color w:val="000000"/>
+          <w:sz w:val="20"/>
+          <w:szCs w:val="20"/>
+          <w:shd w:val="clear" w:color="auto" w:fill="E8F2FE"/>
+        </w:rPr>
+        <w:t>.getWriter</w:t>
+      </w:r>
+      <w:proofErr w:type="spellEnd"/>
+      <w:proofErr w:type="gramEnd"/>
+      <w:r>
+        <w:rPr>
+          <w:rFonts w:ascii="Consolas" w:hAnsi="Consolas" w:cs="Consolas"/>
+          <w:color w:val="000000"/>
+          <w:sz w:val="20"/>
+          <w:szCs w:val="20"/>
+          <w:shd w:val="clear" w:color="auto" w:fill="E8F2FE"/>
+        </w:rPr>
+        <w:t>();</w:t>
+      </w:r>
+    </w:p>
+    <w:p>
+      <w:pPr>
+        <w:pStyle w:val="NoSpacing"/>
+        <w:ind w:left="720"/>
+      </w:pPr>
+    </w:p>
+    <w:p>
+      <w:pPr>
+        <w:pStyle w:val="NoSpacing"/>
+        <w:numPr>
+          <w:ilvl w:val="0"/>
+          <w:numId w:val="7"/>
+        </w:numPr>
+      </w:pPr>
+      <w:r>
+        <w:t xml:space="preserve">Write a response using Object of </w:t>
+      </w:r>
+      <w:proofErr w:type="spellStart"/>
+      <w:r>
+        <w:t>PrintWriter</w:t>
+      </w:r>
+      <w:proofErr w:type="spellEnd"/>
+    </w:p>
     <w:sectPr>
       <w:pgSz w:w="12240" w:h="15840"/>
       <w:pgMar w:top="1440" w:right="1440" w:bottom="1440" w:left="1440" w:header="720" w:footer="720" w:gutter="0"/>
@@ -1790,6 +2104,95 @@
       </w:rPr>
     </w:lvl>
     <w:lvl w:ilvl="1" w:tplc="04090019">
+      <w:start w:val="1"/>
+      <w:numFmt w:val="lowerLetter"/>
+      <w:lvlText w:val="%2."/>
+      <w:lvlJc w:val="left"/>
+      <w:pPr>
+        <w:ind w:left="1440" w:hanging="360"/>
+      </w:pPr>
+    </w:lvl>
+    <w:lvl w:ilvl="2" w:tplc="0409001B" w:tentative="1">
+      <w:start w:val="1"/>
+      <w:numFmt w:val="lowerRoman"/>
+      <w:lvlText w:val="%3."/>
+      <w:lvlJc w:val="right"/>
+      <w:pPr>
+        <w:ind w:left="2160" w:hanging="180"/>
+      </w:pPr>
+    </w:lvl>
+    <w:lvl w:ilvl="3" w:tplc="0409000F" w:tentative="1">
+      <w:start w:val="1"/>
+      <w:numFmt w:val="decimal"/>
+      <w:lvlText w:val="%4."/>
+      <w:lvlJc w:val="left"/>
+      <w:pPr>
+        <w:ind w:left="2880" w:hanging="360"/>
+      </w:pPr>
+    </w:lvl>
+    <w:lvl w:ilvl="4" w:tplc="04090019" w:tentative="1">
+      <w:start w:val="1"/>
+      <w:numFmt w:val="lowerLetter"/>
+      <w:lvlText w:val="%5."/>
+      <w:lvlJc w:val="left"/>
+      <w:pPr>
+        <w:ind w:left="3600" w:hanging="360"/>
+      </w:pPr>
+    </w:lvl>
+    <w:lvl w:ilvl="5" w:tplc="0409001B" w:tentative="1">
+      <w:start w:val="1"/>
+      <w:numFmt w:val="lowerRoman"/>
+      <w:lvlText w:val="%6."/>
+      <w:lvlJc w:val="right"/>
+      <w:pPr>
+        <w:ind w:left="4320" w:hanging="180"/>
+      </w:pPr>
+    </w:lvl>
+    <w:lvl w:ilvl="6" w:tplc="0409000F" w:tentative="1">
+      <w:start w:val="1"/>
+      <w:numFmt w:val="decimal"/>
+      <w:lvlText w:val="%7."/>
+      <w:lvlJc w:val="left"/>
+      <w:pPr>
+        <w:ind w:left="5040" w:hanging="360"/>
+      </w:pPr>
+    </w:lvl>
+    <w:lvl w:ilvl="7" w:tplc="04090019" w:tentative="1">
+      <w:start w:val="1"/>
+      <w:numFmt w:val="lowerLetter"/>
+      <w:lvlText w:val="%8."/>
+      <w:lvlJc w:val="left"/>
+      <w:pPr>
+        <w:ind w:left="5760" w:hanging="360"/>
+      </w:pPr>
+    </w:lvl>
+    <w:lvl w:ilvl="8" w:tplc="0409001B" w:tentative="1">
+      <w:start w:val="1"/>
+      <w:numFmt w:val="lowerRoman"/>
+      <w:lvlText w:val="%9."/>
+      <w:lvlJc w:val="right"/>
+      <w:pPr>
+        <w:ind w:left="6480" w:hanging="180"/>
+      </w:pPr>
+    </w:lvl>
+  </w:abstractNum>
+  <w:abstractNum w:abstractNumId="6" w15:restartNumberingAfterBreak="0">
+    <w:nsid w:val="6B590E8F"/>
+    <w:multiLevelType w:val="hybridMultilevel"/>
+    <w:tmpl w:val="F4F6383A"/>
+    <w:lvl w:ilvl="0" w:tplc="0A9A3508">
+      <w:start w:val="1"/>
+      <w:numFmt w:val="decimal"/>
+      <w:lvlText w:val="%1."/>
+      <w:lvlJc w:val="left"/>
+      <w:pPr>
+        <w:ind w:left="720" w:hanging="360"/>
+      </w:pPr>
+      <w:rPr>
+        <w:rFonts w:hint="default"/>
+      </w:rPr>
+    </w:lvl>
+    <w:lvl w:ilvl="1" w:tplc="04090019" w:tentative="1">
       <w:start w:val="1"/>
       <w:numFmt w:val="lowerLetter"/>
       <w:lvlText w:val="%2."/>
@@ -1879,6 +2282,9 @@
   </w:num>
   <w:num w:numId="6" w16cid:durableId="1920093446">
     <w:abstractNumId w:val="3"/>
+  </w:num>
+  <w:num w:numId="7" w16cid:durableId="2049603294">
+    <w:abstractNumId w:val="6"/>
   </w:num>
 </w:numbering>
 </file>
@@ -2285,6 +2691,7 @@
   <w:style w:type="character" w:default="1" w:styleId="DefaultParagraphFont">
     <w:name w:val="Default Paragraph Font"/>
     <w:uiPriority w:val="1"/>
+    <w:semiHidden/>
     <w:unhideWhenUsed/>
   </w:style>
   <w:style w:type="table" w:default="1" w:styleId="TableNormal">

</xml_diff>

<commit_message>
JSP Intro and Implementation
JSP Intro and Implementation
</commit_message>
<xml_diff>
--- a/docs/AdvJava.docx
+++ b/docs/AdvJava.docx
@@ -330,13 +330,8 @@
         </w:numPr>
       </w:pPr>
       <w:r>
-        <w:t xml:space="preserve">Technologies used are Html, CSS, JS, </w:t>
-      </w:r>
-      <w:proofErr w:type="spellStart"/>
-      <w:r>
-        <w:t>JQuery</w:t>
-      </w:r>
-      <w:proofErr w:type="spellEnd"/>
+        <w:t>Technologies used are Html, CSS, JS, JQuery</w:t>
+      </w:r>
     </w:p>
     <w:p>
       <w:pPr>
@@ -367,15 +362,7 @@
         </w:numPr>
       </w:pPr>
       <w:r>
-        <w:t xml:space="preserve">In this type of </w:t>
-      </w:r>
-      <w:proofErr w:type="gramStart"/>
-      <w:r>
-        <w:t>application</w:t>
-      </w:r>
-      <w:proofErr w:type="gramEnd"/>
-      <w:r>
-        <w:t xml:space="preserve"> the content of the page will be changed for every user.</w:t>
+        <w:t>In this type of application the content of the page will be changed for every user.</w:t>
       </w:r>
     </w:p>
     <w:p>
@@ -387,27 +374,14 @@
         </w:numPr>
       </w:pPr>
       <w:r>
-        <w:t xml:space="preserve">Technologies used are Html, CSS, JS, </w:t>
-      </w:r>
-      <w:proofErr w:type="spellStart"/>
-      <w:r>
-        <w:t>JQuery</w:t>
-      </w:r>
-      <w:proofErr w:type="spellEnd"/>
-      <w:r>
-        <w:t xml:space="preserve">, </w:t>
+        <w:t xml:space="preserve">Technologies used are Html, CSS, JS, JQuery, </w:t>
       </w:r>
       <w:r>
         <w:t>server-side</w:t>
       </w:r>
       <w:r>
-        <w:t xml:space="preserve"> technologies like JSP, Servlet, </w:t>
-      </w:r>
-      <w:proofErr w:type="spellStart"/>
-      <w:r>
-        <w:t>php</w:t>
-      </w:r>
-      <w:proofErr w:type="spellEnd"/>
+        <w:t xml:space="preserve"> technologies like JSP, Servlet, php</w:t>
+      </w:r>
       <w:r>
         <w:t xml:space="preserve"> etc.</w:t>
       </w:r>
@@ -446,7 +420,7 @@
           <v:shape id="_x0000_i1025" type="#_x0000_t75" style="width:349.7pt;height:164.55pt" o:ole="">
             <v:imagedata r:id="rId5" o:title=""/>
           </v:shape>
-          <o:OLEObject Type="Embed" ProgID="Paint.Picture" ShapeID="_x0000_i1025" DrawAspect="Content" ObjectID="_1718696930" r:id="rId6"/>
+          <o:OLEObject Type="Embed" ProgID="PBrush" ShapeID="_x0000_i1025" DrawAspect="Content" ObjectID="_1718779744" r:id="rId6"/>
         </w:object>
       </w:r>
     </w:p>
@@ -947,15 +921,7 @@
         </w:rPr>
       </w:pPr>
       <w:r>
-        <w:t xml:space="preserve">Make sure that “Generate web.xml Deployment </w:t>
-      </w:r>
-      <w:proofErr w:type="gramStart"/>
-      <w:r>
-        <w:t>Descriptor ”</w:t>
-      </w:r>
-      <w:proofErr w:type="gramEnd"/>
-      <w:r>
-        <w:t xml:space="preserve"> check box is selected</w:t>
+        <w:t>Make sure that “Generate web.xml Deployment Descriptor ” check box is selected</w:t>
       </w:r>
       <w:r>
         <w:t>.</w:t>
@@ -1022,7 +988,7 @@
           <v:shape id="_x0000_i1026" type="#_x0000_t75" style="width:318.85pt;height:185.15pt" o:ole="">
             <v:imagedata r:id="rId11" o:title=""/>
           </v:shape>
-          <o:OLEObject Type="Embed" ProgID="Paint.Picture" ShapeID="_x0000_i1026" DrawAspect="Content" ObjectID="_1718696931" r:id="rId12"/>
+          <o:OLEObject Type="Embed" ProgID="PBrush" ShapeID="_x0000_i1026" DrawAspect="Content" ObjectID="_1718779745" r:id="rId12"/>
         </w:object>
       </w:r>
     </w:p>
@@ -1092,21 +1058,12 @@
       <w:r>
         <w:t>“</w:t>
       </w:r>
-      <w:proofErr w:type="spellStart"/>
-      <w:r>
-        <w:rPr>
-          <w:b/>
-          <w:bCs/>
-        </w:rPr>
-        <w:t>src</w:t>
-      </w:r>
-      <w:proofErr w:type="spellEnd"/>
-      <w:r>
-        <w:rPr>
-          <w:b/>
-          <w:bCs/>
-        </w:rPr>
-        <w:t>/main/webapp/WEB-INF/lib</w:t>
+      <w:r>
+        <w:rPr>
+          <w:b/>
+          <w:bCs/>
+        </w:rPr>
+        <w:t>src/main/webapp/WEB-INF/lib</w:t>
       </w:r>
       <w:r>
         <w:t>”</w:t>
@@ -1146,13 +1103,39 @@
         </w:numPr>
       </w:pPr>
       <w:r>
-        <w:t xml:space="preserve">Servlets are the java classes which are used to create a dynamic web </w:t>
-      </w:r>
-      <w:proofErr w:type="gramStart"/>
-      <w:r>
-        <w:t>pages</w:t>
-      </w:r>
-      <w:proofErr w:type="gramEnd"/>
+        <w:t>Servlets are the java classes which are used to create a dynamic web pages.</w:t>
+      </w:r>
+    </w:p>
+    <w:p>
+      <w:pPr>
+        <w:pStyle w:val="NoSpacing"/>
+        <w:numPr>
+          <w:ilvl w:val="0"/>
+          <w:numId w:val="4"/>
+        </w:numPr>
+      </w:pPr>
+      <w:r>
+        <w:t>In the servlet you can used HTML, CSS and Java code.</w:t>
+      </w:r>
+    </w:p>
+    <w:p>
+      <w:pPr>
+        <w:pStyle w:val="NoSpacing"/>
+        <w:numPr>
+          <w:ilvl w:val="0"/>
+          <w:numId w:val="4"/>
+        </w:numPr>
+      </w:pPr>
+      <w:r>
+        <w:t xml:space="preserve">Servlets are also known as </w:t>
+      </w:r>
+      <w:r>
+        <w:rPr>
+          <w:highlight w:val="yellow"/>
+          <w:u w:val="single"/>
+        </w:rPr>
+        <w:t>Html in Java</w:t>
+      </w:r>
       <w:r>
         <w:t>.</w:t>
       </w:r>
@@ -1166,7 +1149,7 @@
         </w:numPr>
       </w:pPr>
       <w:r>
-        <w:t>In the servlet you can used HTML, CSS and Java code.</w:t>
+        <w:t xml:space="preserve">Servlets are mainly used for getting request from the user, process a request and generate response. That is, servlets are used to manage user request and response.  </w:t>
       </w:r>
     </w:p>
     <w:p>
@@ -1178,10 +1161,7 @@
         </w:numPr>
       </w:pPr>
       <w:r>
-        <w:t>Servlets are also known as Html in Java</w:t>
-      </w:r>
-      <w:r>
-        <w:t>.</w:t>
+        <w:t>Servlets do not have main method.</w:t>
       </w:r>
     </w:p>
     <w:p>
@@ -1193,7 +1173,10 @@
         </w:numPr>
       </w:pPr>
       <w:r>
-        <w:t xml:space="preserve">Servlets are mainly used for getting request from the user, process a request and generate response. That is, servlets are used to manage user request and response.  </w:t>
+        <w:t>Servlets are managed by the servlet container which is a component form the server.</w:t>
+      </w:r>
+      <w:r>
+        <w:t xml:space="preserve"> Servlet container is responsible to create object of servlet, calls the methods from the servlet and destroy the object of servlet which is also known as servlet life cycle. </w:t>
       </w:r>
     </w:p>
     <w:p>
@@ -1205,33 +1188,6 @@
         </w:numPr>
       </w:pPr>
       <w:r>
-        <w:t>Servlets do not have main method.</w:t>
-      </w:r>
-    </w:p>
-    <w:p>
-      <w:pPr>
-        <w:pStyle w:val="NoSpacing"/>
-        <w:numPr>
-          <w:ilvl w:val="0"/>
-          <w:numId w:val="4"/>
-        </w:numPr>
-      </w:pPr>
-      <w:r>
-        <w:t>Servlets are managed by the servlet container which is a component form the server.</w:t>
-      </w:r>
-      <w:r>
-        <w:t xml:space="preserve"> Servlet container is responsible to create object of servlet, calls the methods from the servlet and destroy the object of servlet which is also known as servlet life cycle. </w:t>
-      </w:r>
-    </w:p>
-    <w:p>
-      <w:pPr>
-        <w:pStyle w:val="NoSpacing"/>
-        <w:numPr>
-          <w:ilvl w:val="0"/>
-          <w:numId w:val="4"/>
-        </w:numPr>
-      </w:pPr>
-      <w:r>
         <w:t>Every servlet will have a unique URL.</w:t>
       </w:r>
       <w:r>
@@ -1280,15 +1236,7 @@
         </w:rPr>
       </w:pPr>
       <w:r>
-        <w:t>Right click on “</w:t>
-      </w:r>
-      <w:proofErr w:type="spellStart"/>
-      <w:r>
-        <w:t>src</w:t>
-      </w:r>
-      <w:proofErr w:type="spellEnd"/>
-      <w:r>
-        <w:t>/main/java”</w:t>
+        <w:t>Right click on “src/main/java”</w:t>
       </w:r>
       <w:r>
         <w:rPr>
@@ -1531,8 +1479,6 @@
           <w:shd w:val="clear" w:color="auto" w:fill="E8F2FE"/>
         </w:rPr>
       </w:pPr>
-      <w:proofErr w:type="spellStart"/>
-      <w:proofErr w:type="gramStart"/>
       <w:r>
         <w:rPr>
           <w:rFonts w:ascii="Consolas" w:hAnsi="Consolas" w:cs="Consolas"/>
@@ -1551,10 +1497,18 @@
           <w:szCs w:val="20"/>
           <w:shd w:val="clear" w:color="auto" w:fill="E8F2FE"/>
         </w:rPr>
-        <w:t>.setContentType</w:t>
-      </w:r>
-      <w:proofErr w:type="spellEnd"/>
-      <w:proofErr w:type="gramEnd"/>
+        <w:t>.setContentType(</w:t>
+      </w:r>
+      <w:r>
+        <w:rPr>
+          <w:rFonts w:ascii="Consolas" w:hAnsi="Consolas" w:cs="Consolas"/>
+          <w:color w:val="2A00FF"/>
+          <w:sz w:val="20"/>
+          <w:szCs w:val="20"/>
+          <w:shd w:val="clear" w:color="auto" w:fill="E8F2FE"/>
+        </w:rPr>
+        <w:t>"text/html"</w:t>
+      </w:r>
       <w:r>
         <w:rPr>
           <w:rFonts w:ascii="Consolas" w:hAnsi="Consolas" w:cs="Consolas"/>
@@ -1563,19 +1517,37 @@
           <w:szCs w:val="20"/>
           <w:shd w:val="clear" w:color="auto" w:fill="E8F2FE"/>
         </w:rPr>
-        <w:t>(</w:t>
-      </w:r>
-      <w:r>
-        <w:rPr>
-          <w:rFonts w:ascii="Consolas" w:hAnsi="Consolas" w:cs="Consolas"/>
-          <w:color w:val="2A00FF"/>
-          <w:sz w:val="20"/>
-          <w:szCs w:val="20"/>
-          <w:shd w:val="clear" w:color="auto" w:fill="E8F2FE"/>
-        </w:rPr>
-        <w:t>"text/html"</w:t>
-      </w:r>
-      <w:r>
+        <w:t>);</w:t>
+      </w:r>
+    </w:p>
+    <w:p>
+      <w:pPr>
+        <w:pStyle w:val="NoSpacing"/>
+        <w:ind w:left="720"/>
+      </w:pPr>
+    </w:p>
+    <w:p>
+      <w:pPr>
+        <w:pStyle w:val="NoSpacing"/>
+        <w:numPr>
+          <w:ilvl w:val="0"/>
+          <w:numId w:val="7"/>
+        </w:numPr>
+      </w:pPr>
+      <w:r>
+        <w:t xml:space="preserve">Create </w:t>
+      </w:r>
+      <w:r>
+        <w:t>an</w:t>
+      </w:r>
+      <w:r>
+        <w:t xml:space="preserve"> Object of PrintWriter</w:t>
+      </w:r>
+    </w:p>
+    <w:p>
+      <w:pPr>
+        <w:pStyle w:val="NoSpacing"/>
+        <w:ind w:left="720"/>
         <w:rPr>
           <w:rFonts w:ascii="Consolas" w:hAnsi="Consolas" w:cs="Consolas"/>
           <w:color w:val="000000"/>
@@ -1583,42 +1555,8 @@
           <w:szCs w:val="20"/>
           <w:shd w:val="clear" w:color="auto" w:fill="E8F2FE"/>
         </w:rPr>
-        <w:t>);</w:t>
-      </w:r>
-    </w:p>
-    <w:p>
-      <w:pPr>
-        <w:pStyle w:val="NoSpacing"/>
-        <w:ind w:left="720"/>
-      </w:pPr>
-    </w:p>
-    <w:p>
-      <w:pPr>
-        <w:pStyle w:val="NoSpacing"/>
-        <w:numPr>
-          <w:ilvl w:val="0"/>
-          <w:numId w:val="7"/>
-        </w:numPr>
-      </w:pPr>
-      <w:r>
-        <w:t xml:space="preserve">Create </w:t>
-      </w:r>
-      <w:r>
-        <w:t>an</w:t>
-      </w:r>
-      <w:r>
-        <w:t xml:space="preserve"> Object of </w:t>
-      </w:r>
-      <w:proofErr w:type="spellStart"/>
-      <w:r>
-        <w:t>PrintWriter</w:t>
-      </w:r>
-      <w:proofErr w:type="spellEnd"/>
-    </w:p>
-    <w:p>
-      <w:pPr>
-        <w:pStyle w:val="NoSpacing"/>
-        <w:ind w:left="720"/>
+      </w:pPr>
+      <w:r>
         <w:rPr>
           <w:rFonts w:ascii="Consolas" w:hAnsi="Consolas" w:cs="Consolas"/>
           <w:color w:val="000000"/>
@@ -1626,8 +1564,19 @@
           <w:szCs w:val="20"/>
           <w:shd w:val="clear" w:color="auto" w:fill="E8F2FE"/>
         </w:rPr>
-      </w:pPr>
-      <w:proofErr w:type="spellStart"/>
+        <w:t xml:space="preserve">PrintWriter </w:t>
+      </w:r>
+      <w:r>
+        <w:rPr>
+          <w:rFonts w:ascii="Consolas" w:hAnsi="Consolas" w:cs="Consolas"/>
+          <w:color w:val="6A3E3E"/>
+          <w:sz w:val="20"/>
+          <w:szCs w:val="20"/>
+          <w:u w:val="single"/>
+          <w:shd w:val="clear" w:color="auto" w:fill="E8F2FE"/>
+        </w:rPr>
+        <w:t>out</w:t>
+      </w:r>
       <w:r>
         <w:rPr>
           <w:rFonts w:ascii="Consolas" w:hAnsi="Consolas" w:cs="Consolas"/>
@@ -1636,9 +1585,18 @@
           <w:szCs w:val="20"/>
           <w:shd w:val="clear" w:color="auto" w:fill="E8F2FE"/>
         </w:rPr>
-        <w:t>PrintWriter</w:t>
-      </w:r>
-      <w:proofErr w:type="spellEnd"/>
+        <w:t xml:space="preserve"> = </w:t>
+      </w:r>
+      <w:r>
+        <w:rPr>
+          <w:rFonts w:ascii="Consolas" w:hAnsi="Consolas" w:cs="Consolas"/>
+          <w:color w:val="6A3E3E"/>
+          <w:sz w:val="20"/>
+          <w:szCs w:val="20"/>
+          <w:shd w:val="clear" w:color="auto" w:fill="E8F2FE"/>
+        </w:rPr>
+        <w:t>response</w:t>
+      </w:r>
       <w:r>
         <w:rPr>
           <w:rFonts w:ascii="Consolas" w:hAnsi="Consolas" w:cs="Consolas"/>
@@ -1647,62 +1605,7 @@
           <w:szCs w:val="20"/>
           <w:shd w:val="clear" w:color="auto" w:fill="E8F2FE"/>
         </w:rPr>
-        <w:t xml:space="preserve"> </w:t>
-      </w:r>
-      <w:r>
-        <w:rPr>
-          <w:rFonts w:ascii="Consolas" w:hAnsi="Consolas" w:cs="Consolas"/>
-          <w:color w:val="6A3E3E"/>
-          <w:sz w:val="20"/>
-          <w:szCs w:val="20"/>
-          <w:u w:val="single"/>
-          <w:shd w:val="clear" w:color="auto" w:fill="E8F2FE"/>
-        </w:rPr>
-        <w:t>out</w:t>
-      </w:r>
-      <w:r>
-        <w:rPr>
-          <w:rFonts w:ascii="Consolas" w:hAnsi="Consolas" w:cs="Consolas"/>
-          <w:color w:val="000000"/>
-          <w:sz w:val="20"/>
-          <w:szCs w:val="20"/>
-          <w:shd w:val="clear" w:color="auto" w:fill="E8F2FE"/>
-        </w:rPr>
-        <w:t xml:space="preserve"> = </w:t>
-      </w:r>
-      <w:proofErr w:type="spellStart"/>
-      <w:proofErr w:type="gramStart"/>
-      <w:r>
-        <w:rPr>
-          <w:rFonts w:ascii="Consolas" w:hAnsi="Consolas" w:cs="Consolas"/>
-          <w:color w:val="6A3E3E"/>
-          <w:sz w:val="20"/>
-          <w:szCs w:val="20"/>
-          <w:shd w:val="clear" w:color="auto" w:fill="E8F2FE"/>
-        </w:rPr>
-        <w:t>response</w:t>
-      </w:r>
-      <w:r>
-        <w:rPr>
-          <w:rFonts w:ascii="Consolas" w:hAnsi="Consolas" w:cs="Consolas"/>
-          <w:color w:val="000000"/>
-          <w:sz w:val="20"/>
-          <w:szCs w:val="20"/>
-          <w:shd w:val="clear" w:color="auto" w:fill="E8F2FE"/>
-        </w:rPr>
-        <w:t>.getWriter</w:t>
-      </w:r>
-      <w:proofErr w:type="spellEnd"/>
-      <w:proofErr w:type="gramEnd"/>
-      <w:r>
-        <w:rPr>
-          <w:rFonts w:ascii="Consolas" w:hAnsi="Consolas" w:cs="Consolas"/>
-          <w:color w:val="000000"/>
-          <w:sz w:val="20"/>
-          <w:szCs w:val="20"/>
-          <w:shd w:val="clear" w:color="auto" w:fill="E8F2FE"/>
-        </w:rPr>
-        <w:t>();</w:t>
+        <w:t>.getWriter();</w:t>
       </w:r>
     </w:p>
     <w:p>
@@ -1720,13 +1623,8 @@
         </w:numPr>
       </w:pPr>
       <w:r>
-        <w:t xml:space="preserve">Write a response using Object of </w:t>
-      </w:r>
-      <w:proofErr w:type="spellStart"/>
-      <w:r>
-        <w:t>PrintWriter</w:t>
-      </w:r>
-      <w:proofErr w:type="spellEnd"/>
+        <w:t>Write a response using Object of PrintWriter</w:t>
+      </w:r>
     </w:p>
     <w:p>
       <w:pPr>
@@ -1887,7 +1785,7 @@
           <v:shape id="_x0000_i1027" type="#_x0000_t75" style="width:4in;height:159.45pt" o:ole="">
             <v:imagedata r:id="rId15" o:title=""/>
           </v:shape>
-          <o:OLEObject Type="Embed" ProgID="Paint.Picture" ShapeID="_x0000_i1027" DrawAspect="Content" ObjectID="_1718696932" r:id="rId16"/>
+          <o:OLEObject Type="Embed" ProgID="PBrush" ShapeID="_x0000_i1027" DrawAspect="Content" ObjectID="_1718779746" r:id="rId16"/>
         </w:object>
       </w:r>
     </w:p>
@@ -1957,11 +1855,9 @@
           <w:numId w:val="9"/>
         </w:numPr>
       </w:pPr>
-      <w:proofErr w:type="spellStart"/>
       <w:r>
         <w:t>RequestDispatcher</w:t>
       </w:r>
-      <w:proofErr w:type="spellEnd"/>
     </w:p>
     <w:p>
       <w:pPr>
@@ -2035,30 +1931,12 @@
           <w:bCs/>
         </w:rPr>
       </w:pPr>
-      <w:proofErr w:type="spellStart"/>
-      <w:r>
-        <w:rPr>
-          <w:b/>
-          <w:bCs/>
-        </w:rPr>
-        <w:t>RequestDispatcher</w:t>
-      </w:r>
-      <w:proofErr w:type="spellEnd"/>
-      <w:r>
-        <w:rPr>
-          <w:b/>
-          <w:bCs/>
-        </w:rPr>
-        <w:t xml:space="preserve"> dis = </w:t>
-      </w:r>
-      <w:proofErr w:type="spellStart"/>
-      <w:proofErr w:type="gramStart"/>
-      <w:r>
-        <w:rPr>
-          <w:b/>
-          <w:bCs/>
-        </w:rPr>
-        <w:t>request.getRequestDisp</w:t>
+      <w:r>
+        <w:rPr>
+          <w:b/>
+          <w:bCs/>
+        </w:rPr>
+        <w:t>RequestDispatcher dis = request.getRequestDisp</w:t>
       </w:r>
       <w:r>
         <w:rPr>
@@ -2072,16 +1950,7 @@
           <w:b/>
           <w:bCs/>
         </w:rPr>
-        <w:t>tcher</w:t>
-      </w:r>
-      <w:proofErr w:type="spellEnd"/>
-      <w:proofErr w:type="gramEnd"/>
-      <w:r>
-        <w:rPr>
-          <w:b/>
-          <w:bCs/>
-        </w:rPr>
-        <w:t>(“&lt;URL&gt;”);</w:t>
+        <w:t>tcher(“&lt;URL&gt;”);</w:t>
       </w:r>
     </w:p>
     <w:p>
@@ -2093,37 +1962,12 @@
           <w:bCs/>
         </w:rPr>
       </w:pPr>
-      <w:proofErr w:type="spellStart"/>
-      <w:r>
-        <w:rPr>
-          <w:b/>
-          <w:bCs/>
-        </w:rPr>
-        <w:t>dis.</w:t>
-      </w:r>
-      <w:proofErr w:type="gramStart"/>
-      <w:r>
-        <w:rPr>
-          <w:b/>
-          <w:bCs/>
-        </w:rPr>
-        <w:t>forward</w:t>
-      </w:r>
-      <w:proofErr w:type="spellEnd"/>
-      <w:r>
-        <w:rPr>
-          <w:b/>
-          <w:bCs/>
-        </w:rPr>
-        <w:t>(</w:t>
-      </w:r>
-      <w:proofErr w:type="gramEnd"/>
-      <w:r>
-        <w:rPr>
-          <w:b/>
-          <w:bCs/>
-        </w:rPr>
-        <w:t>request, response);</w:t>
+      <w:r>
+        <w:rPr>
+          <w:b/>
+          <w:bCs/>
+        </w:rPr>
+        <w:t>dis.forward(request, response);</w:t>
       </w:r>
     </w:p>
     <w:p>
@@ -2135,23 +1979,12 @@
           <w:bCs/>
         </w:rPr>
       </w:pPr>
-      <w:proofErr w:type="spellStart"/>
-      <w:proofErr w:type="gramStart"/>
-      <w:r>
-        <w:rPr>
-          <w:b/>
-          <w:bCs/>
-        </w:rPr>
-        <w:t>dis.include</w:t>
-      </w:r>
-      <w:proofErr w:type="spellEnd"/>
-      <w:proofErr w:type="gramEnd"/>
-      <w:r>
-        <w:rPr>
-          <w:b/>
-          <w:bCs/>
-        </w:rPr>
-        <w:t>(request, response)</w:t>
+      <w:r>
+        <w:rPr>
+          <w:b/>
+          <w:bCs/>
+        </w:rPr>
+        <w:t>dis.include(request, response)</w:t>
       </w:r>
     </w:p>
     <w:p>
@@ -2168,11 +2001,9 @@
           <w:numId w:val="9"/>
         </w:numPr>
       </w:pPr>
-      <w:proofErr w:type="spellStart"/>
       <w:r>
         <w:t>sendRedirect</w:t>
       </w:r>
-      <w:proofErr w:type="spellEnd"/>
     </w:p>
     <w:p>
       <w:pPr>
@@ -2207,15 +2038,7 @@
         </w:numPr>
       </w:pPr>
       <w:r>
-        <w:t xml:space="preserve">In this technique new request will be generated to go from one page to another and hence the data from old request will be deleted and it will </w:t>
-      </w:r>
-      <w:proofErr w:type="gramStart"/>
-      <w:r>
-        <w:t>redirected</w:t>
-      </w:r>
-      <w:proofErr w:type="gramEnd"/>
-      <w:r>
-        <w:t xml:space="preserve"> to new page.</w:t>
+        <w:t>In this technique new request will be generated to go from one page to another and hence the data from old request will be deleted and it will redirected to new page.</w:t>
       </w:r>
     </w:p>
     <w:p>
@@ -2239,23 +2062,140 @@
           <w:bCs/>
         </w:rPr>
       </w:pPr>
-      <w:proofErr w:type="spellStart"/>
-      <w:proofErr w:type="gramStart"/>
-      <w:r>
-        <w:rPr>
-          <w:b/>
-          <w:bCs/>
-        </w:rPr>
-        <w:t>response.sendRedirect</w:t>
-      </w:r>
-      <w:proofErr w:type="spellEnd"/>
-      <w:proofErr w:type="gramEnd"/>
-      <w:r>
-        <w:rPr>
-          <w:b/>
-          <w:bCs/>
-        </w:rPr>
-        <w:t>(“&lt;URL&gt;”);</w:t>
+      <w:r>
+        <w:rPr>
+          <w:b/>
+          <w:bCs/>
+        </w:rPr>
+        <w:t>response.sendRedirect(“&lt;URL&gt;”);</w:t>
+      </w:r>
+    </w:p>
+    <w:p>
+      <w:pPr>
+        <w:pStyle w:val="NoSpacing"/>
+        <w:rPr>
+          <w:b/>
+          <w:bCs/>
+        </w:rPr>
+      </w:pPr>
+    </w:p>
+    <w:p>
+      <w:pPr>
+        <w:rPr>
+          <w:b/>
+          <w:bCs/>
+        </w:rPr>
+      </w:pPr>
+      <w:r>
+        <w:rPr>
+          <w:b/>
+          <w:bCs/>
+        </w:rPr>
+        <w:br w:type="page"/>
+      </w:r>
+    </w:p>
+    <w:p>
+      <w:pPr>
+        <w:pStyle w:val="NoSpacing"/>
+        <w:rPr>
+          <w:b/>
+          <w:bCs/>
+          <w:u w:val="single"/>
+        </w:rPr>
+      </w:pPr>
+      <w:r>
+        <w:rPr>
+          <w:b/>
+          <w:bCs/>
+          <w:u w:val="single"/>
+        </w:rPr>
+        <w:lastRenderedPageBreak/>
+        <w:t>Java Server Pages (JSP)</w:t>
+      </w:r>
+    </w:p>
+    <w:p>
+      <w:pPr>
+        <w:pStyle w:val="NoSpacing"/>
+        <w:numPr>
+          <w:ilvl w:val="0"/>
+          <w:numId w:val="11"/>
+        </w:numPr>
+      </w:pPr>
+      <w:r>
+        <w:t>JSP is mostly used for a dynamic pages design.</w:t>
+      </w:r>
+    </w:p>
+    <w:p>
+      <w:pPr>
+        <w:pStyle w:val="NoSpacing"/>
+        <w:numPr>
+          <w:ilvl w:val="0"/>
+          <w:numId w:val="11"/>
+        </w:numPr>
+      </w:pPr>
+      <w:r>
+        <w:t>On JSP page you can use HTML, CSS, JS, Java.</w:t>
+      </w:r>
+    </w:p>
+    <w:p>
+      <w:pPr>
+        <w:pStyle w:val="NoSpacing"/>
+        <w:numPr>
+          <w:ilvl w:val="0"/>
+          <w:numId w:val="11"/>
+        </w:numPr>
+      </w:pPr>
+      <w:r>
+        <w:t xml:space="preserve">In JSP HTML is use as primary language. Can use java also which is also known as </w:t>
+      </w:r>
+      <w:r>
+        <w:rPr>
+          <w:highlight w:val="yellow"/>
+          <w:u w:val="single"/>
+        </w:rPr>
+        <w:t>Java in Html</w:t>
+      </w:r>
+      <w:r>
+        <w:t>.</w:t>
+      </w:r>
+      <w:r>
+        <w:t xml:space="preserve"> </w:t>
+      </w:r>
+    </w:p>
+    <w:p>
+      <w:pPr>
+        <w:pStyle w:val="NoSpacing"/>
+        <w:numPr>
+          <w:ilvl w:val="0"/>
+          <w:numId w:val="11"/>
+        </w:numPr>
+      </w:pPr>
+      <w:r>
+        <w:t>The file extension of the jsp page is .jsp</w:t>
+      </w:r>
+    </w:p>
+    <w:p>
+      <w:pPr>
+        <w:pStyle w:val="NoSpacing"/>
+        <w:numPr>
+          <w:ilvl w:val="0"/>
+          <w:numId w:val="11"/>
+        </w:numPr>
+      </w:pPr>
+      <w:r>
+        <w:t>There is no need of providing a URL for the JSP pages. By default the URL of the JSP page is the /filename.jsp</w:t>
+      </w:r>
+    </w:p>
+    <w:p>
+      <w:pPr>
+        <w:pStyle w:val="NoSpacing"/>
+        <w:numPr>
+          <w:ilvl w:val="0"/>
+          <w:numId w:val="11"/>
+        </w:numPr>
+      </w:pPr>
+      <w:r>
+        <w:t>Jsp gets converted into servlet internally at the time of execution.</w:t>
       </w:r>
     </w:p>
     <w:sectPr>
@@ -2451,6 +2391,95 @@
     </w:lvl>
   </w:abstractNum>
   <w:abstractNum w:abstractNumId="2" w15:restartNumberingAfterBreak="0">
+    <w:nsid w:val="10136833"/>
+    <w:multiLevelType w:val="hybridMultilevel"/>
+    <w:tmpl w:val="669AA880"/>
+    <w:lvl w:ilvl="0" w:tplc="E5603E4C">
+      <w:start w:val="1"/>
+      <w:numFmt w:val="decimal"/>
+      <w:lvlText w:val="%1."/>
+      <w:lvlJc w:val="left"/>
+      <w:pPr>
+        <w:ind w:left="720" w:hanging="360"/>
+      </w:pPr>
+      <w:rPr>
+        <w:rFonts w:hint="default"/>
+      </w:rPr>
+    </w:lvl>
+    <w:lvl w:ilvl="1" w:tplc="04090019" w:tentative="1">
+      <w:start w:val="1"/>
+      <w:numFmt w:val="lowerLetter"/>
+      <w:lvlText w:val="%2."/>
+      <w:lvlJc w:val="left"/>
+      <w:pPr>
+        <w:ind w:left="1440" w:hanging="360"/>
+      </w:pPr>
+    </w:lvl>
+    <w:lvl w:ilvl="2" w:tplc="0409001B" w:tentative="1">
+      <w:start w:val="1"/>
+      <w:numFmt w:val="lowerRoman"/>
+      <w:lvlText w:val="%3."/>
+      <w:lvlJc w:val="right"/>
+      <w:pPr>
+        <w:ind w:left="2160" w:hanging="180"/>
+      </w:pPr>
+    </w:lvl>
+    <w:lvl w:ilvl="3" w:tplc="0409000F" w:tentative="1">
+      <w:start w:val="1"/>
+      <w:numFmt w:val="decimal"/>
+      <w:lvlText w:val="%4."/>
+      <w:lvlJc w:val="left"/>
+      <w:pPr>
+        <w:ind w:left="2880" w:hanging="360"/>
+      </w:pPr>
+    </w:lvl>
+    <w:lvl w:ilvl="4" w:tplc="04090019" w:tentative="1">
+      <w:start w:val="1"/>
+      <w:numFmt w:val="lowerLetter"/>
+      <w:lvlText w:val="%5."/>
+      <w:lvlJc w:val="left"/>
+      <w:pPr>
+        <w:ind w:left="3600" w:hanging="360"/>
+      </w:pPr>
+    </w:lvl>
+    <w:lvl w:ilvl="5" w:tplc="0409001B" w:tentative="1">
+      <w:start w:val="1"/>
+      <w:numFmt w:val="lowerRoman"/>
+      <w:lvlText w:val="%6."/>
+      <w:lvlJc w:val="right"/>
+      <w:pPr>
+        <w:ind w:left="4320" w:hanging="180"/>
+      </w:pPr>
+    </w:lvl>
+    <w:lvl w:ilvl="6" w:tplc="0409000F" w:tentative="1">
+      <w:start w:val="1"/>
+      <w:numFmt w:val="decimal"/>
+      <w:lvlText w:val="%7."/>
+      <w:lvlJc w:val="left"/>
+      <w:pPr>
+        <w:ind w:left="5040" w:hanging="360"/>
+      </w:pPr>
+    </w:lvl>
+    <w:lvl w:ilvl="7" w:tplc="04090019" w:tentative="1">
+      <w:start w:val="1"/>
+      <w:numFmt w:val="lowerLetter"/>
+      <w:lvlText w:val="%8."/>
+      <w:lvlJc w:val="left"/>
+      <w:pPr>
+        <w:ind w:left="5760" w:hanging="360"/>
+      </w:pPr>
+    </w:lvl>
+    <w:lvl w:ilvl="8" w:tplc="0409001B" w:tentative="1">
+      <w:start w:val="1"/>
+      <w:numFmt w:val="lowerRoman"/>
+      <w:lvlText w:val="%9."/>
+      <w:lvlJc w:val="right"/>
+      <w:pPr>
+        <w:ind w:left="6480" w:hanging="180"/>
+      </w:pPr>
+    </w:lvl>
+  </w:abstractNum>
+  <w:abstractNum w:abstractNumId="3" w15:restartNumberingAfterBreak="0">
     <w:nsid w:val="2BE06E3C"/>
     <w:multiLevelType w:val="hybridMultilevel"/>
     <w:tmpl w:val="66F8AD54"/>
@@ -2541,7 +2570,7 @@
       </w:pPr>
     </w:lvl>
   </w:abstractNum>
-  <w:abstractNum w:abstractNumId="3" w15:restartNumberingAfterBreak="0">
+  <w:abstractNum w:abstractNumId="4" w15:restartNumberingAfterBreak="0">
     <w:nsid w:val="2CEB6244"/>
     <w:multiLevelType w:val="hybridMultilevel"/>
     <w:tmpl w:val="1CD44450"/>
@@ -2630,7 +2659,7 @@
       </w:pPr>
     </w:lvl>
   </w:abstractNum>
-  <w:abstractNum w:abstractNumId="4" w15:restartNumberingAfterBreak="0">
+  <w:abstractNum w:abstractNumId="5" w15:restartNumberingAfterBreak="0">
     <w:nsid w:val="367A2320"/>
     <w:multiLevelType w:val="hybridMultilevel"/>
     <w:tmpl w:val="128E325A"/>
@@ -2721,7 +2750,7 @@
       </w:pPr>
     </w:lvl>
   </w:abstractNum>
-  <w:abstractNum w:abstractNumId="5" w15:restartNumberingAfterBreak="0">
+  <w:abstractNum w:abstractNumId="6" w15:restartNumberingAfterBreak="0">
     <w:nsid w:val="411F7AE8"/>
     <w:multiLevelType w:val="hybridMultilevel"/>
     <w:tmpl w:val="4202B2CE"/>
@@ -2812,7 +2841,7 @@
       </w:pPr>
     </w:lvl>
   </w:abstractNum>
-  <w:abstractNum w:abstractNumId="6" w15:restartNumberingAfterBreak="0">
+  <w:abstractNum w:abstractNumId="7" w15:restartNumberingAfterBreak="0">
     <w:nsid w:val="4E240B9C"/>
     <w:multiLevelType w:val="hybridMultilevel"/>
     <w:tmpl w:val="A51245DE"/>
@@ -2903,7 +2932,7 @@
       </w:pPr>
     </w:lvl>
   </w:abstractNum>
-  <w:abstractNum w:abstractNumId="7" w15:restartNumberingAfterBreak="0">
+  <w:abstractNum w:abstractNumId="8" w15:restartNumberingAfterBreak="0">
     <w:nsid w:val="570761B1"/>
     <w:multiLevelType w:val="hybridMultilevel"/>
     <w:tmpl w:val="A8D6C4E4"/>
@@ -2992,7 +3021,7 @@
       </w:pPr>
     </w:lvl>
   </w:abstractNum>
-  <w:abstractNum w:abstractNumId="8" w15:restartNumberingAfterBreak="0">
+  <w:abstractNum w:abstractNumId="9" w15:restartNumberingAfterBreak="0">
     <w:nsid w:val="5E263203"/>
     <w:multiLevelType w:val="hybridMultilevel"/>
     <w:tmpl w:val="8FC613BC"/>
@@ -3081,7 +3110,7 @@
       </w:pPr>
     </w:lvl>
   </w:abstractNum>
-  <w:abstractNum w:abstractNumId="9" w15:restartNumberingAfterBreak="0">
+  <w:abstractNum w:abstractNumId="10" w15:restartNumberingAfterBreak="0">
     <w:nsid w:val="6B590E8F"/>
     <w:multiLevelType w:val="hybridMultilevel"/>
     <w:tmpl w:val="F4F6383A"/>
@@ -3171,34 +3200,37 @@
     </w:lvl>
   </w:abstractNum>
   <w:num w:numId="1" w16cid:durableId="1358893121">
-    <w:abstractNumId w:val="5"/>
+    <w:abstractNumId w:val="6"/>
   </w:num>
   <w:num w:numId="2" w16cid:durableId="1927230946">
     <w:abstractNumId w:val="0"/>
   </w:num>
   <w:num w:numId="3" w16cid:durableId="156115823">
-    <w:abstractNumId w:val="7"/>
+    <w:abstractNumId w:val="8"/>
   </w:num>
   <w:num w:numId="4" w16cid:durableId="1265456656">
+    <w:abstractNumId w:val="4"/>
+  </w:num>
+  <w:num w:numId="5" w16cid:durableId="280260083">
     <w:abstractNumId w:val="3"/>
   </w:num>
-  <w:num w:numId="5" w16cid:durableId="280260083">
-    <w:abstractNumId w:val="2"/>
-  </w:num>
   <w:num w:numId="6" w16cid:durableId="1920093446">
-    <w:abstractNumId w:val="4"/>
+    <w:abstractNumId w:val="5"/>
   </w:num>
   <w:num w:numId="7" w16cid:durableId="2049603294">
-    <w:abstractNumId w:val="9"/>
+    <w:abstractNumId w:val="10"/>
   </w:num>
   <w:num w:numId="8" w16cid:durableId="744956020">
     <w:abstractNumId w:val="1"/>
   </w:num>
   <w:num w:numId="9" w16cid:durableId="1996176329">
-    <w:abstractNumId w:val="6"/>
+    <w:abstractNumId w:val="7"/>
   </w:num>
   <w:num w:numId="10" w16cid:durableId="1314528868">
-    <w:abstractNumId w:val="8"/>
+    <w:abstractNumId w:val="9"/>
+  </w:num>
+  <w:num w:numId="11" w16cid:durableId="2101291596">
+    <w:abstractNumId w:val="2"/>
   </w:num>
 </w:numbering>
 </file>

</xml_diff>

<commit_message>
Scripting Tags in JSP
Scripting Tags in JSP
</commit_message>
<xml_diff>
--- a/docs/AdvJava.docx
+++ b/docs/AdvJava.docx
@@ -417,10 +417,10 @@
             <v:path o:extrusionok="f" gradientshapeok="t" o:connecttype="rect"/>
             <o:lock v:ext="edit" aspectratio="t"/>
           </v:shapetype>
-          <v:shape id="_x0000_i1025" type="#_x0000_t75" style="width:349.7pt;height:164.55pt" o:ole="">
+          <v:shape id="_x0000_i1025" type="#_x0000_t75" style="width:349.65pt;height:164.3pt" o:ole="">
             <v:imagedata r:id="rId5" o:title=""/>
           </v:shape>
-          <o:OLEObject Type="Embed" ProgID="PBrush" ShapeID="_x0000_i1025" DrawAspect="Content" ObjectID="_1718779744" r:id="rId6"/>
+          <o:OLEObject Type="Embed" ProgID="PBrush" ShapeID="_x0000_i1025" DrawAspect="Content" ObjectID="_1719042054" r:id="rId6"/>
         </w:object>
       </w:r>
     </w:p>
@@ -985,10 +985,10 @@
       </w:r>
       <w:r>
         <w:object w:dxaOrig="9780" w:dyaOrig="5710" w14:anchorId="090A1BC0">
-          <v:shape id="_x0000_i1026" type="#_x0000_t75" style="width:318.85pt;height:185.15pt" o:ole="">
+          <v:shape id="_x0000_i1026" type="#_x0000_t75" style="width:318.65pt;height:185.35pt" o:ole="">
             <v:imagedata r:id="rId11" o:title=""/>
           </v:shape>
-          <o:OLEObject Type="Embed" ProgID="PBrush" ShapeID="_x0000_i1026" DrawAspect="Content" ObjectID="_1718779745" r:id="rId12"/>
+          <o:OLEObject Type="Embed" ProgID="PBrush" ShapeID="_x0000_i1026" DrawAspect="Content" ObjectID="_1719042055" r:id="rId12"/>
         </w:object>
       </w:r>
     </w:p>
@@ -1782,10 +1782,10 @@
       </w:pPr>
       <w:r>
         <w:object w:dxaOrig="10380" w:dyaOrig="5710" w14:anchorId="4EF603E7">
-          <v:shape id="_x0000_i1027" type="#_x0000_t75" style="width:4in;height:159.45pt" o:ole="">
+          <v:shape id="_x0000_i1027" type="#_x0000_t75" style="width:4in;height:159.35pt" o:ole="">
             <v:imagedata r:id="rId15" o:title=""/>
           </v:shape>
-          <o:OLEObject Type="Embed" ProgID="PBrush" ShapeID="_x0000_i1027" DrawAspect="Content" ObjectID="_1718779746" r:id="rId16"/>
+          <o:OLEObject Type="Embed" ProgID="PBrush" ShapeID="_x0000_i1027" DrawAspect="Content" ObjectID="_1719042056" r:id="rId16"/>
         </w:object>
       </w:r>
     </w:p>
@@ -2146,56 +2146,659 @@
         </w:numPr>
       </w:pPr>
       <w:r>
-        <w:t xml:space="preserve">In JSP HTML is use as primary language. Can use java also which is also known as </w:t>
-      </w:r>
-      <w:r>
-        <w:rPr>
-          <w:highlight w:val="yellow"/>
-          <w:u w:val="single"/>
-        </w:rPr>
-        <w:t>Java in Html</w:t>
-      </w:r>
-      <w:r>
+        <w:t xml:space="preserve">In JSP HTML is use as primary language. </w:t>
+      </w:r>
+      <w:r>
+        <w:rPr>
+          <w:u w:val="single"/>
+        </w:rPr>
+        <w:t xml:space="preserve">1. </w:t>
+      </w:r>
+    </w:p>
+    <w:p>
+      <w:pPr>
+        <w:pStyle w:val="NoSpacing"/>
+        <w:numPr>
+          <w:ilvl w:val="0"/>
+          <w:numId w:val="11"/>
+        </w:numPr>
+      </w:pPr>
+      <w:r>
+        <w:t>The file extension of the jsp page is .jsp</w:t>
+      </w:r>
+    </w:p>
+    <w:p>
+      <w:pPr>
+        <w:pStyle w:val="NoSpacing"/>
+        <w:numPr>
+          <w:ilvl w:val="0"/>
+          <w:numId w:val="11"/>
+        </w:numPr>
+      </w:pPr>
+      <w:r>
+        <w:t>There is no need of providing a URL for the JSP pages. By default the URL of the JSP page is the /filename.jsp</w:t>
+      </w:r>
+    </w:p>
+    <w:p>
+      <w:pPr>
+        <w:pStyle w:val="NoSpacing"/>
+        <w:numPr>
+          <w:ilvl w:val="0"/>
+          <w:numId w:val="11"/>
+        </w:numPr>
+      </w:pPr>
+      <w:r>
+        <w:t>Jsp gets converted into servlet internally at the time of execution.</w:t>
+      </w:r>
+    </w:p>
+    <w:p>
+      <w:pPr>
+        <w:pStyle w:val="NoSpacing"/>
+      </w:pPr>
+    </w:p>
+    <w:p>
+      <w:pPr>
+        <w:pStyle w:val="NoSpacing"/>
+      </w:pPr>
+    </w:p>
+    <w:p>
+      <w:pPr>
+        <w:pStyle w:val="NoSpacing"/>
+        <w:rPr>
+          <w:b/>
+          <w:bCs/>
+          <w:sz w:val="24"/>
+          <w:szCs w:val="24"/>
+          <w:u w:val="single"/>
+        </w:rPr>
+      </w:pPr>
+      <w:r>
+        <w:rPr>
+          <w:b/>
+          <w:bCs/>
+          <w:sz w:val="24"/>
+          <w:szCs w:val="24"/>
+          <w:u w:val="single"/>
+        </w:rPr>
+        <w:t>Scripting element/Tags</w:t>
+      </w:r>
+    </w:p>
+    <w:p>
+      <w:pPr>
+        <w:pStyle w:val="NoSpacing"/>
+        <w:numPr>
+          <w:ilvl w:val="0"/>
+          <w:numId w:val="13"/>
+        </w:numPr>
+        <w:rPr>
+          <w:sz w:val="24"/>
+          <w:szCs w:val="24"/>
+        </w:rPr>
+      </w:pPr>
+      <w:r>
+        <w:rPr>
+          <w:sz w:val="24"/>
+          <w:szCs w:val="24"/>
+        </w:rPr>
+        <w:t>Scripting tags/elements are use to write a java code on JSP page.</w:t>
+      </w:r>
+    </w:p>
+    <w:p>
+      <w:pPr>
+        <w:pStyle w:val="NoSpacing"/>
+        <w:numPr>
+          <w:ilvl w:val="0"/>
+          <w:numId w:val="13"/>
+        </w:numPr>
+        <w:rPr>
+          <w:sz w:val="24"/>
+          <w:szCs w:val="24"/>
+        </w:rPr>
+      </w:pPr>
+      <w:r>
+        <w:rPr>
+          <w:sz w:val="24"/>
+          <w:szCs w:val="24"/>
+        </w:rPr>
+        <w:t xml:space="preserve">Nesting Tags are not allowed, but you can achieve it by using break and continue rule. </w:t>
+      </w:r>
+    </w:p>
+    <w:p>
+      <w:pPr>
+        <w:pStyle w:val="NoSpacing"/>
+        <w:numPr>
+          <w:ilvl w:val="0"/>
+          <w:numId w:val="13"/>
+        </w:numPr>
+        <w:rPr>
+          <w:sz w:val="24"/>
+          <w:szCs w:val="24"/>
+        </w:rPr>
+      </w:pPr>
+      <w:r>
+        <w:rPr>
+          <w:sz w:val="24"/>
+          <w:szCs w:val="24"/>
+        </w:rPr>
+        <w:t>There are 3 types of scripting tags</w:t>
+      </w:r>
+    </w:p>
+    <w:p>
+      <w:pPr>
+        <w:pStyle w:val="NoSpacing"/>
+        <w:numPr>
+          <w:ilvl w:val="1"/>
+          <w:numId w:val="13"/>
+        </w:numPr>
+        <w:rPr>
+          <w:sz w:val="24"/>
+          <w:szCs w:val="24"/>
+          <w:u w:val="single"/>
+        </w:rPr>
+      </w:pPr>
+      <w:r>
+        <w:rPr>
+          <w:sz w:val="24"/>
+          <w:szCs w:val="24"/>
+          <w:u w:val="single"/>
+        </w:rPr>
+        <w:t>Scriptlet tag</w:t>
+      </w:r>
+    </w:p>
+    <w:p>
+      <w:pPr>
+        <w:pStyle w:val="NoSpacing"/>
+        <w:numPr>
+          <w:ilvl w:val="2"/>
+          <w:numId w:val="13"/>
+        </w:numPr>
+        <w:rPr>
+          <w:sz w:val="24"/>
+          <w:szCs w:val="24"/>
+        </w:rPr>
+      </w:pPr>
+      <w:r>
+        <w:rPr>
+          <w:sz w:val="24"/>
+          <w:szCs w:val="24"/>
+        </w:rPr>
+        <w:t>Is used to write a java code on JSP page.</w:t>
+      </w:r>
+    </w:p>
+    <w:p>
+      <w:pPr>
+        <w:pStyle w:val="NoSpacing"/>
+        <w:numPr>
+          <w:ilvl w:val="2"/>
+          <w:numId w:val="13"/>
+        </w:numPr>
+        <w:rPr>
+          <w:sz w:val="24"/>
+          <w:szCs w:val="24"/>
+        </w:rPr>
+      </w:pPr>
+      <w:r>
+        <w:rPr>
+          <w:sz w:val="24"/>
+          <w:szCs w:val="24"/>
+        </w:rPr>
+        <w:t xml:space="preserve">Using this </w:t>
+      </w:r>
+      <w:r>
+        <w:rPr>
+          <w:sz w:val="24"/>
+          <w:szCs w:val="24"/>
+        </w:rPr>
+        <w:t>tag,</w:t>
+      </w:r>
+      <w:r>
+        <w:rPr>
+          <w:sz w:val="24"/>
+          <w:szCs w:val="24"/>
+        </w:rPr>
+        <w:t xml:space="preserve"> you can write a java code which is local to a service method.</w:t>
+      </w:r>
+    </w:p>
+    <w:p>
+      <w:pPr>
+        <w:pStyle w:val="NoSpacing"/>
+        <w:numPr>
+          <w:ilvl w:val="2"/>
+          <w:numId w:val="13"/>
+        </w:numPr>
+        <w:rPr>
+          <w:sz w:val="24"/>
+          <w:szCs w:val="24"/>
+        </w:rPr>
+      </w:pPr>
+      <w:r>
+        <w:rPr>
+          <w:sz w:val="24"/>
+          <w:szCs w:val="24"/>
+        </w:rPr>
+        <w:t xml:space="preserve">The variables created using this tag will be a local </w:t>
+      </w:r>
+      <w:r>
+        <w:rPr>
+          <w:sz w:val="24"/>
+          <w:szCs w:val="24"/>
+        </w:rPr>
+        <w:t>variables</w:t>
+      </w:r>
+      <w:r>
+        <w:rPr>
+          <w:sz w:val="24"/>
+          <w:szCs w:val="24"/>
+        </w:rPr>
         <w:t>.</w:t>
       </w:r>
-      <w:r>
-        <w:t xml:space="preserve"> </w:t>
-      </w:r>
-    </w:p>
-    <w:p>
-      <w:pPr>
-        <w:pStyle w:val="NoSpacing"/>
-        <w:numPr>
-          <w:ilvl w:val="0"/>
-          <w:numId w:val="11"/>
-        </w:numPr>
-      </w:pPr>
-      <w:r>
-        <w:t>The file extension of the jsp page is .jsp</w:t>
-      </w:r>
-    </w:p>
-    <w:p>
-      <w:pPr>
-        <w:pStyle w:val="NoSpacing"/>
-        <w:numPr>
-          <w:ilvl w:val="0"/>
-          <w:numId w:val="11"/>
-        </w:numPr>
-      </w:pPr>
-      <w:r>
-        <w:t>There is no need of providing a URL for the JSP pages. By default the URL of the JSP page is the /filename.jsp</w:t>
-      </w:r>
-    </w:p>
-    <w:p>
-      <w:pPr>
-        <w:pStyle w:val="NoSpacing"/>
-        <w:numPr>
-          <w:ilvl w:val="0"/>
-          <w:numId w:val="11"/>
-        </w:numPr>
-      </w:pPr>
-      <w:r>
-        <w:t>Jsp gets converted into servlet internally at the time of execution.</w:t>
+    </w:p>
+    <w:p>
+      <w:pPr>
+        <w:pStyle w:val="NoSpacing"/>
+        <w:numPr>
+          <w:ilvl w:val="2"/>
+          <w:numId w:val="13"/>
+        </w:numPr>
+        <w:rPr>
+          <w:sz w:val="24"/>
+          <w:szCs w:val="24"/>
+        </w:rPr>
+      </w:pPr>
+      <w:r>
+        <w:rPr>
+          <w:sz w:val="24"/>
+          <w:szCs w:val="24"/>
+        </w:rPr>
+        <w:t>You cannot create method or static or instance variable using this tag</w:t>
+      </w:r>
+      <w:r>
+        <w:rPr>
+          <w:sz w:val="24"/>
+          <w:szCs w:val="24"/>
+        </w:rPr>
+        <w:t>.</w:t>
+      </w:r>
+    </w:p>
+    <w:p>
+      <w:pPr>
+        <w:pStyle w:val="NoSpacing"/>
+        <w:numPr>
+          <w:ilvl w:val="2"/>
+          <w:numId w:val="13"/>
+        </w:numPr>
+        <w:rPr>
+          <w:sz w:val="24"/>
+          <w:szCs w:val="24"/>
+        </w:rPr>
+      </w:pPr>
+      <w:r>
+        <w:rPr>
+          <w:sz w:val="24"/>
+          <w:szCs w:val="24"/>
+        </w:rPr>
+        <w:t>Syntax:</w:t>
+      </w:r>
+    </w:p>
+    <w:p>
+      <w:pPr>
+        <w:pStyle w:val="NoSpacing"/>
+        <w:ind w:left="2160"/>
+        <w:rPr>
+          <w:b/>
+          <w:bCs/>
+          <w:sz w:val="24"/>
+          <w:szCs w:val="24"/>
+        </w:rPr>
+      </w:pPr>
+      <w:r>
+        <w:rPr>
+          <w:b/>
+          <w:bCs/>
+          <w:sz w:val="24"/>
+          <w:szCs w:val="24"/>
+        </w:rPr>
+        <w:t>&lt;%   Java Code %&gt;</w:t>
+      </w:r>
+    </w:p>
+    <w:p>
+      <w:pPr>
+        <w:pStyle w:val="NoSpacing"/>
+        <w:ind w:left="2160"/>
+        <w:rPr>
+          <w:b/>
+          <w:bCs/>
+          <w:sz w:val="24"/>
+          <w:szCs w:val="24"/>
+        </w:rPr>
+      </w:pPr>
+    </w:p>
+    <w:p>
+      <w:pPr>
+        <w:pStyle w:val="NoSpacing"/>
+        <w:numPr>
+          <w:ilvl w:val="1"/>
+          <w:numId w:val="13"/>
+        </w:numPr>
+        <w:rPr>
+          <w:sz w:val="24"/>
+          <w:szCs w:val="24"/>
+          <w:u w:val="single"/>
+        </w:rPr>
+      </w:pPr>
+      <w:r>
+        <w:rPr>
+          <w:sz w:val="24"/>
+          <w:szCs w:val="24"/>
+          <w:u w:val="single"/>
+        </w:rPr>
+        <w:t>Expression tag</w:t>
+      </w:r>
+    </w:p>
+    <w:p>
+      <w:pPr>
+        <w:pStyle w:val="NoSpacing"/>
+        <w:numPr>
+          <w:ilvl w:val="2"/>
+          <w:numId w:val="13"/>
+        </w:numPr>
+        <w:rPr>
+          <w:sz w:val="24"/>
+          <w:szCs w:val="24"/>
+          <w:u w:val="single"/>
+        </w:rPr>
+      </w:pPr>
+      <w:r>
+        <w:rPr>
+          <w:sz w:val="24"/>
+          <w:szCs w:val="24"/>
+        </w:rPr>
+        <w:t>Is used to write a java expression which executes and display result on browser.</w:t>
+      </w:r>
+    </w:p>
+    <w:p>
+      <w:pPr>
+        <w:pStyle w:val="NoSpacing"/>
+        <w:numPr>
+          <w:ilvl w:val="2"/>
+          <w:numId w:val="13"/>
+        </w:numPr>
+        <w:rPr>
+          <w:sz w:val="24"/>
+          <w:szCs w:val="24"/>
+          <w:u w:val="single"/>
+        </w:rPr>
+      </w:pPr>
+      <w:r>
+        <w:rPr>
+          <w:sz w:val="24"/>
+          <w:szCs w:val="24"/>
+        </w:rPr>
+        <w:t>The code written inside expression tag will be added inside out.print(&lt;Expression&gt;) method.</w:t>
+      </w:r>
+    </w:p>
+    <w:p>
+      <w:pPr>
+        <w:pStyle w:val="NoSpacing"/>
+        <w:numPr>
+          <w:ilvl w:val="2"/>
+          <w:numId w:val="13"/>
+        </w:numPr>
+        <w:rPr>
+          <w:sz w:val="24"/>
+          <w:szCs w:val="24"/>
+          <w:u w:val="single"/>
+        </w:rPr>
+      </w:pPr>
+      <w:r>
+        <w:rPr>
+          <w:sz w:val="24"/>
+          <w:szCs w:val="24"/>
+        </w:rPr>
+        <w:t>This tag is an alternative for out.print().</w:t>
+      </w:r>
+    </w:p>
+    <w:p>
+      <w:pPr>
+        <w:pStyle w:val="NoSpacing"/>
+        <w:numPr>
+          <w:ilvl w:val="2"/>
+          <w:numId w:val="13"/>
+        </w:numPr>
+        <w:rPr>
+          <w:sz w:val="24"/>
+          <w:szCs w:val="24"/>
+          <w:u w:val="single"/>
+        </w:rPr>
+      </w:pPr>
+      <w:r>
+        <w:rPr>
+          <w:sz w:val="24"/>
+          <w:szCs w:val="24"/>
+        </w:rPr>
+        <w:t>The Java Expression which added inside this tag will be included inside service method.</w:t>
+      </w:r>
+    </w:p>
+    <w:p>
+      <w:pPr>
+        <w:pStyle w:val="NoSpacing"/>
+        <w:numPr>
+          <w:ilvl w:val="2"/>
+          <w:numId w:val="13"/>
+        </w:numPr>
+        <w:rPr>
+          <w:sz w:val="24"/>
+          <w:szCs w:val="24"/>
+          <w:u w:val="single"/>
+        </w:rPr>
+      </w:pPr>
+      <w:r>
+        <w:rPr>
+          <w:sz w:val="24"/>
+          <w:szCs w:val="24"/>
+        </w:rPr>
+        <w:t>Syntax:</w:t>
+      </w:r>
+    </w:p>
+    <w:p>
+      <w:pPr>
+        <w:pStyle w:val="NoSpacing"/>
+        <w:ind w:left="2160"/>
+        <w:rPr>
+          <w:b/>
+          <w:bCs/>
+          <w:sz w:val="24"/>
+          <w:szCs w:val="24"/>
+        </w:rPr>
+      </w:pPr>
+      <w:r>
+        <w:rPr>
+          <w:b/>
+          <w:bCs/>
+          <w:sz w:val="24"/>
+          <w:szCs w:val="24"/>
+        </w:rPr>
+        <w:t>&lt;%=  Java Expression  %&gt;</w:t>
+      </w:r>
+    </w:p>
+    <w:p>
+      <w:pPr>
+        <w:pStyle w:val="NoSpacing"/>
+        <w:ind w:left="2160"/>
+        <w:rPr>
+          <w:b/>
+          <w:bCs/>
+          <w:sz w:val="24"/>
+          <w:szCs w:val="24"/>
+          <w:u w:val="single"/>
+        </w:rPr>
+      </w:pPr>
+    </w:p>
+    <w:p>
+      <w:pPr>
+        <w:pStyle w:val="NoSpacing"/>
+        <w:numPr>
+          <w:ilvl w:val="1"/>
+          <w:numId w:val="13"/>
+        </w:numPr>
+        <w:rPr>
+          <w:sz w:val="24"/>
+          <w:szCs w:val="24"/>
+          <w:u w:val="single"/>
+        </w:rPr>
+      </w:pPr>
+      <w:r>
+        <w:rPr>
+          <w:sz w:val="24"/>
+          <w:szCs w:val="24"/>
+          <w:u w:val="single"/>
+        </w:rPr>
+        <w:t>Decl</w:t>
+      </w:r>
+      <w:r>
+        <w:rPr>
+          <w:sz w:val="24"/>
+          <w:szCs w:val="24"/>
+          <w:u w:val="single"/>
+        </w:rPr>
+        <w:t>a</w:t>
+      </w:r>
+      <w:r>
+        <w:rPr>
+          <w:sz w:val="24"/>
+          <w:szCs w:val="24"/>
+          <w:u w:val="single"/>
+        </w:rPr>
+        <w:t>ration tag</w:t>
+      </w:r>
+    </w:p>
+    <w:p>
+      <w:pPr>
+        <w:pStyle w:val="NoSpacing"/>
+        <w:numPr>
+          <w:ilvl w:val="2"/>
+          <w:numId w:val="13"/>
+        </w:numPr>
+        <w:rPr>
+          <w:sz w:val="24"/>
+          <w:szCs w:val="24"/>
+          <w:u w:val="single"/>
+        </w:rPr>
+      </w:pPr>
+      <w:r>
+        <w:rPr>
+          <w:sz w:val="24"/>
+          <w:szCs w:val="24"/>
+        </w:rPr>
+        <w:t>This tag is use to write a java code inside JSP.</w:t>
+      </w:r>
+    </w:p>
+    <w:p>
+      <w:pPr>
+        <w:pStyle w:val="NoSpacing"/>
+        <w:numPr>
+          <w:ilvl w:val="2"/>
+          <w:numId w:val="13"/>
+        </w:numPr>
+        <w:rPr>
+          <w:sz w:val="24"/>
+          <w:szCs w:val="24"/>
+        </w:rPr>
+      </w:pPr>
+      <w:r>
+        <w:rPr>
+          <w:sz w:val="24"/>
+          <w:szCs w:val="24"/>
+        </w:rPr>
+        <w:t xml:space="preserve">The </w:t>
+      </w:r>
+      <w:r>
+        <w:rPr>
+          <w:sz w:val="24"/>
+          <w:szCs w:val="24"/>
+        </w:rPr>
+        <w:t>java code will be added outside the service method and inside java class.</w:t>
+      </w:r>
+    </w:p>
+    <w:p>
+      <w:pPr>
+        <w:pStyle w:val="NoSpacing"/>
+        <w:numPr>
+          <w:ilvl w:val="2"/>
+          <w:numId w:val="13"/>
+        </w:numPr>
+        <w:rPr>
+          <w:sz w:val="24"/>
+          <w:szCs w:val="24"/>
+        </w:rPr>
+      </w:pPr>
+      <w:r>
+        <w:rPr>
+          <w:sz w:val="24"/>
+          <w:szCs w:val="24"/>
+        </w:rPr>
+        <w:t>This code is a instance level code, using this tag you can create a methods or static or instance variable inside JSP.</w:t>
+      </w:r>
+    </w:p>
+    <w:p>
+      <w:pPr>
+        <w:pStyle w:val="NoSpacing"/>
+        <w:numPr>
+          <w:ilvl w:val="2"/>
+          <w:numId w:val="13"/>
+        </w:numPr>
+        <w:rPr>
+          <w:sz w:val="24"/>
+          <w:szCs w:val="24"/>
+        </w:rPr>
+      </w:pPr>
+      <w:r>
+        <w:rPr>
+          <w:sz w:val="24"/>
+          <w:szCs w:val="24"/>
+        </w:rPr>
+        <w:t>The java code will be added outside service method and inside class.</w:t>
+      </w:r>
+    </w:p>
+    <w:p>
+      <w:pPr>
+        <w:pStyle w:val="NoSpacing"/>
+        <w:numPr>
+          <w:ilvl w:val="2"/>
+          <w:numId w:val="13"/>
+        </w:numPr>
+        <w:rPr>
+          <w:sz w:val="24"/>
+          <w:szCs w:val="24"/>
+        </w:rPr>
+      </w:pPr>
+      <w:r>
+        <w:rPr>
+          <w:sz w:val="24"/>
+          <w:szCs w:val="24"/>
+        </w:rPr>
+        <w:t>Syntax:</w:t>
+      </w:r>
+    </w:p>
+    <w:p>
+      <w:pPr>
+        <w:pStyle w:val="NoSpacing"/>
+        <w:ind w:left="2160"/>
+        <w:rPr>
+          <w:b/>
+          <w:bCs/>
+          <w:sz w:val="24"/>
+          <w:szCs w:val="24"/>
+        </w:rPr>
+      </w:pPr>
+      <w:r>
+        <w:rPr>
+          <w:b/>
+          <w:bCs/>
+          <w:sz w:val="24"/>
+          <w:szCs w:val="24"/>
+        </w:rPr>
+        <w:t>&lt;%!   Java Code %&gt;</w:t>
       </w:r>
     </w:p>
     <w:sectPr>
@@ -3022,6 +3625,95 @@
     </w:lvl>
   </w:abstractNum>
   <w:abstractNum w:abstractNumId="9" w15:restartNumberingAfterBreak="0">
+    <w:nsid w:val="5D3E709C"/>
+    <w:multiLevelType w:val="hybridMultilevel"/>
+    <w:tmpl w:val="2C76198E"/>
+    <w:lvl w:ilvl="0" w:tplc="9EA6E358">
+      <w:start w:val="1"/>
+      <w:numFmt w:val="decimal"/>
+      <w:lvlText w:val="%1."/>
+      <w:lvlJc w:val="left"/>
+      <w:pPr>
+        <w:ind w:left="720" w:hanging="360"/>
+      </w:pPr>
+      <w:rPr>
+        <w:rFonts w:hint="default"/>
+      </w:rPr>
+    </w:lvl>
+    <w:lvl w:ilvl="1" w:tplc="04090019" w:tentative="1">
+      <w:start w:val="1"/>
+      <w:numFmt w:val="lowerLetter"/>
+      <w:lvlText w:val="%2."/>
+      <w:lvlJc w:val="left"/>
+      <w:pPr>
+        <w:ind w:left="1440" w:hanging="360"/>
+      </w:pPr>
+    </w:lvl>
+    <w:lvl w:ilvl="2" w:tplc="0409001B" w:tentative="1">
+      <w:start w:val="1"/>
+      <w:numFmt w:val="lowerRoman"/>
+      <w:lvlText w:val="%3."/>
+      <w:lvlJc w:val="right"/>
+      <w:pPr>
+        <w:ind w:left="2160" w:hanging="180"/>
+      </w:pPr>
+    </w:lvl>
+    <w:lvl w:ilvl="3" w:tplc="0409000F" w:tentative="1">
+      <w:start w:val="1"/>
+      <w:numFmt w:val="decimal"/>
+      <w:lvlText w:val="%4."/>
+      <w:lvlJc w:val="left"/>
+      <w:pPr>
+        <w:ind w:left="2880" w:hanging="360"/>
+      </w:pPr>
+    </w:lvl>
+    <w:lvl w:ilvl="4" w:tplc="04090019" w:tentative="1">
+      <w:start w:val="1"/>
+      <w:numFmt w:val="lowerLetter"/>
+      <w:lvlText w:val="%5."/>
+      <w:lvlJc w:val="left"/>
+      <w:pPr>
+        <w:ind w:left="3600" w:hanging="360"/>
+      </w:pPr>
+    </w:lvl>
+    <w:lvl w:ilvl="5" w:tplc="0409001B" w:tentative="1">
+      <w:start w:val="1"/>
+      <w:numFmt w:val="lowerRoman"/>
+      <w:lvlText w:val="%6."/>
+      <w:lvlJc w:val="right"/>
+      <w:pPr>
+        <w:ind w:left="4320" w:hanging="180"/>
+      </w:pPr>
+    </w:lvl>
+    <w:lvl w:ilvl="6" w:tplc="0409000F" w:tentative="1">
+      <w:start w:val="1"/>
+      <w:numFmt w:val="decimal"/>
+      <w:lvlText w:val="%7."/>
+      <w:lvlJc w:val="left"/>
+      <w:pPr>
+        <w:ind w:left="5040" w:hanging="360"/>
+      </w:pPr>
+    </w:lvl>
+    <w:lvl w:ilvl="7" w:tplc="04090019" w:tentative="1">
+      <w:start w:val="1"/>
+      <w:numFmt w:val="lowerLetter"/>
+      <w:lvlText w:val="%8."/>
+      <w:lvlJc w:val="left"/>
+      <w:pPr>
+        <w:ind w:left="5760" w:hanging="360"/>
+      </w:pPr>
+    </w:lvl>
+    <w:lvl w:ilvl="8" w:tplc="0409001B" w:tentative="1">
+      <w:start w:val="1"/>
+      <w:numFmt w:val="lowerRoman"/>
+      <w:lvlText w:val="%9."/>
+      <w:lvlJc w:val="right"/>
+      <w:pPr>
+        <w:ind w:left="6480" w:hanging="180"/>
+      </w:pPr>
+    </w:lvl>
+  </w:abstractNum>
+  <w:abstractNum w:abstractNumId="10" w15:restartNumberingAfterBreak="0">
     <w:nsid w:val="5E263203"/>
     <w:multiLevelType w:val="hybridMultilevel"/>
     <w:tmpl w:val="8FC613BC"/>
@@ -3110,7 +3802,96 @@
       </w:pPr>
     </w:lvl>
   </w:abstractNum>
-  <w:abstractNum w:abstractNumId="10" w15:restartNumberingAfterBreak="0">
+  <w:abstractNum w:abstractNumId="11" w15:restartNumberingAfterBreak="0">
+    <w:nsid w:val="64E31A23"/>
+    <w:multiLevelType w:val="hybridMultilevel"/>
+    <w:tmpl w:val="EDFA1C6E"/>
+    <w:lvl w:ilvl="0" w:tplc="29C2782E">
+      <w:start w:val="1"/>
+      <w:numFmt w:val="decimal"/>
+      <w:lvlText w:val="%1."/>
+      <w:lvlJc w:val="left"/>
+      <w:pPr>
+        <w:ind w:left="720" w:hanging="360"/>
+      </w:pPr>
+      <w:rPr>
+        <w:rFonts w:hint="default"/>
+      </w:rPr>
+    </w:lvl>
+    <w:lvl w:ilvl="1" w:tplc="04090019">
+      <w:start w:val="1"/>
+      <w:numFmt w:val="lowerLetter"/>
+      <w:lvlText w:val="%2."/>
+      <w:lvlJc w:val="left"/>
+      <w:pPr>
+        <w:ind w:left="1440" w:hanging="360"/>
+      </w:pPr>
+    </w:lvl>
+    <w:lvl w:ilvl="2" w:tplc="0409001B">
+      <w:start w:val="1"/>
+      <w:numFmt w:val="lowerRoman"/>
+      <w:lvlText w:val="%3."/>
+      <w:lvlJc w:val="right"/>
+      <w:pPr>
+        <w:ind w:left="2160" w:hanging="180"/>
+      </w:pPr>
+    </w:lvl>
+    <w:lvl w:ilvl="3" w:tplc="0409000F" w:tentative="1">
+      <w:start w:val="1"/>
+      <w:numFmt w:val="decimal"/>
+      <w:lvlText w:val="%4."/>
+      <w:lvlJc w:val="left"/>
+      <w:pPr>
+        <w:ind w:left="2880" w:hanging="360"/>
+      </w:pPr>
+    </w:lvl>
+    <w:lvl w:ilvl="4" w:tplc="04090019" w:tentative="1">
+      <w:start w:val="1"/>
+      <w:numFmt w:val="lowerLetter"/>
+      <w:lvlText w:val="%5."/>
+      <w:lvlJc w:val="left"/>
+      <w:pPr>
+        <w:ind w:left="3600" w:hanging="360"/>
+      </w:pPr>
+    </w:lvl>
+    <w:lvl w:ilvl="5" w:tplc="0409001B" w:tentative="1">
+      <w:start w:val="1"/>
+      <w:numFmt w:val="lowerRoman"/>
+      <w:lvlText w:val="%6."/>
+      <w:lvlJc w:val="right"/>
+      <w:pPr>
+        <w:ind w:left="4320" w:hanging="180"/>
+      </w:pPr>
+    </w:lvl>
+    <w:lvl w:ilvl="6" w:tplc="0409000F" w:tentative="1">
+      <w:start w:val="1"/>
+      <w:numFmt w:val="decimal"/>
+      <w:lvlText w:val="%7."/>
+      <w:lvlJc w:val="left"/>
+      <w:pPr>
+        <w:ind w:left="5040" w:hanging="360"/>
+      </w:pPr>
+    </w:lvl>
+    <w:lvl w:ilvl="7" w:tplc="04090019" w:tentative="1">
+      <w:start w:val="1"/>
+      <w:numFmt w:val="lowerLetter"/>
+      <w:lvlText w:val="%8."/>
+      <w:lvlJc w:val="left"/>
+      <w:pPr>
+        <w:ind w:left="5760" w:hanging="360"/>
+      </w:pPr>
+    </w:lvl>
+    <w:lvl w:ilvl="8" w:tplc="0409001B" w:tentative="1">
+      <w:start w:val="1"/>
+      <w:numFmt w:val="lowerRoman"/>
+      <w:lvlText w:val="%9."/>
+      <w:lvlJc w:val="right"/>
+      <w:pPr>
+        <w:ind w:left="6480" w:hanging="180"/>
+      </w:pPr>
+    </w:lvl>
+  </w:abstractNum>
+  <w:abstractNum w:abstractNumId="12" w15:restartNumberingAfterBreak="0">
     <w:nsid w:val="6B590E8F"/>
     <w:multiLevelType w:val="hybridMultilevel"/>
     <w:tmpl w:val="F4F6383A"/>
@@ -3218,7 +3999,7 @@
     <w:abstractNumId w:val="5"/>
   </w:num>
   <w:num w:numId="7" w16cid:durableId="2049603294">
-    <w:abstractNumId w:val="10"/>
+    <w:abstractNumId w:val="12"/>
   </w:num>
   <w:num w:numId="8" w16cid:durableId="744956020">
     <w:abstractNumId w:val="1"/>
@@ -3227,10 +4008,16 @@
     <w:abstractNumId w:val="7"/>
   </w:num>
   <w:num w:numId="10" w16cid:durableId="1314528868">
-    <w:abstractNumId w:val="9"/>
+    <w:abstractNumId w:val="10"/>
   </w:num>
   <w:num w:numId="11" w16cid:durableId="2101291596">
     <w:abstractNumId w:val="2"/>
+  </w:num>
+  <w:num w:numId="12" w16cid:durableId="2014600353">
+    <w:abstractNumId w:val="9"/>
+  </w:num>
+  <w:num w:numId="13" w16cid:durableId="438648529">
+    <w:abstractNumId w:val="11"/>
   </w:num>
 </w:numbering>
 </file>

</xml_diff>

<commit_message>
Session Tracking techniques Intro
Session Tracking techniques Intro
</commit_message>
<xml_diff>
--- a/docs/AdvJava.docx
+++ b/docs/AdvJava.docx
@@ -330,13 +330,8 @@
         </w:numPr>
       </w:pPr>
       <w:r>
-        <w:t xml:space="preserve">Technologies used are Html, CSS, JS, </w:t>
-      </w:r>
-      <w:proofErr w:type="spellStart"/>
-      <w:r>
-        <w:t>JQuery</w:t>
-      </w:r>
-      <w:proofErr w:type="spellEnd"/>
+        <w:t>Technologies used are Html, CSS, JS, JQuery</w:t>
+      </w:r>
     </w:p>
     <w:p>
       <w:pPr>
@@ -367,15 +362,7 @@
         </w:numPr>
       </w:pPr>
       <w:r>
-        <w:t xml:space="preserve">In this type of </w:t>
-      </w:r>
-      <w:proofErr w:type="gramStart"/>
-      <w:r>
-        <w:t>application</w:t>
-      </w:r>
-      <w:proofErr w:type="gramEnd"/>
-      <w:r>
-        <w:t xml:space="preserve"> the content of the page will be changed for every user.</w:t>
+        <w:t>In this type of application the content of the page will be changed for every user.</w:t>
       </w:r>
     </w:p>
     <w:p>
@@ -387,27 +374,14 @@
         </w:numPr>
       </w:pPr>
       <w:r>
-        <w:t xml:space="preserve">Technologies used are Html, CSS, JS, </w:t>
-      </w:r>
-      <w:proofErr w:type="spellStart"/>
-      <w:r>
-        <w:t>JQuery</w:t>
-      </w:r>
-      <w:proofErr w:type="spellEnd"/>
-      <w:r>
-        <w:t xml:space="preserve">, </w:t>
+        <w:t xml:space="preserve">Technologies used are Html, CSS, JS, JQuery, </w:t>
       </w:r>
       <w:r>
         <w:t>server-side</w:t>
       </w:r>
       <w:r>
-        <w:t xml:space="preserve"> technologies like JSP, Servlet, </w:t>
-      </w:r>
-      <w:proofErr w:type="spellStart"/>
-      <w:r>
-        <w:t>php</w:t>
-      </w:r>
-      <w:proofErr w:type="spellEnd"/>
+        <w:t xml:space="preserve"> technologies like JSP, Servlet, php</w:t>
+      </w:r>
       <w:r>
         <w:t xml:space="preserve"> etc.</w:t>
       </w:r>
@@ -443,10 +417,10 @@
             <v:path o:extrusionok="f" gradientshapeok="t" o:connecttype="rect"/>
             <o:lock v:ext="edit" aspectratio="t"/>
           </v:shapetype>
-          <v:shape id="_x0000_i1025" type="#_x0000_t75" style="width:349.65pt;height:164.35pt" o:ole="">
+          <v:shape id="_x0000_i1025" type="#_x0000_t75" style="width:349.6pt;height:164.4pt" o:ole="">
             <v:imagedata r:id="rId5" o:title=""/>
           </v:shape>
-          <o:OLEObject Type="Embed" ProgID="PBrush" ShapeID="_x0000_i1025" DrawAspect="Content" ObjectID="_1719128551" r:id="rId6"/>
+          <o:OLEObject Type="Embed" ProgID="PBrush" ShapeID="_x0000_i1025" DrawAspect="Content" ObjectID="_1719301605" r:id="rId6"/>
         </w:object>
       </w:r>
     </w:p>
@@ -947,15 +921,7 @@
         </w:rPr>
       </w:pPr>
       <w:r>
-        <w:t xml:space="preserve">Make sure that “Generate web.xml Deployment </w:t>
-      </w:r>
-      <w:proofErr w:type="gramStart"/>
-      <w:r>
-        <w:t>Descriptor ”</w:t>
-      </w:r>
-      <w:proofErr w:type="gramEnd"/>
-      <w:r>
-        <w:t xml:space="preserve"> check box is selected</w:t>
+        <w:t>Make sure that “Generate web.xml Deployment Descriptor ” check box is selected</w:t>
       </w:r>
       <w:r>
         <w:t>.</w:t>
@@ -1019,10 +985,10 @@
       </w:r>
       <w:r>
         <w:object w:dxaOrig="9780" w:dyaOrig="5710" w14:anchorId="090A1BC0">
-          <v:shape id="_x0000_i1026" type="#_x0000_t75" style="width:318.65pt;height:185.35pt" o:ole="">
+          <v:shape id="_x0000_i1026" type="#_x0000_t75" style="width:318.8pt;height:185.2pt" o:ole="">
             <v:imagedata r:id="rId11" o:title=""/>
           </v:shape>
-          <o:OLEObject Type="Embed" ProgID="PBrush" ShapeID="_x0000_i1026" DrawAspect="Content" ObjectID="_1719128552" r:id="rId12"/>
+          <o:OLEObject Type="Embed" ProgID="PBrush" ShapeID="_x0000_i1026" DrawAspect="Content" ObjectID="_1719301606" r:id="rId12"/>
         </w:object>
       </w:r>
     </w:p>
@@ -1092,21 +1058,12 @@
       <w:r>
         <w:t>“</w:t>
       </w:r>
-      <w:proofErr w:type="spellStart"/>
-      <w:r>
-        <w:rPr>
-          <w:b/>
-          <w:bCs/>
-        </w:rPr>
-        <w:t>src</w:t>
-      </w:r>
-      <w:proofErr w:type="spellEnd"/>
-      <w:r>
-        <w:rPr>
-          <w:b/>
-          <w:bCs/>
-        </w:rPr>
-        <w:t>/main/webapp/WEB-INF/lib</w:t>
+      <w:r>
+        <w:rPr>
+          <w:b/>
+          <w:bCs/>
+        </w:rPr>
+        <w:t>src/main/webapp/WEB-INF/lib</w:t>
       </w:r>
       <w:r>
         <w:t>”</w:t>
@@ -1146,15 +1103,7 @@
         </w:numPr>
       </w:pPr>
       <w:r>
-        <w:t xml:space="preserve">Servlets are the java classes which are used to create a dynamic web </w:t>
-      </w:r>
-      <w:proofErr w:type="gramStart"/>
-      <w:r>
-        <w:t>pages</w:t>
-      </w:r>
-      <w:proofErr w:type="gramEnd"/>
-      <w:r>
-        <w:t>.</w:t>
+        <w:t>Servlets are the java classes which are used to create a dynamic web pages.</w:t>
       </w:r>
     </w:p>
     <w:p>
@@ -1287,15 +1236,7 @@
         </w:rPr>
       </w:pPr>
       <w:r>
-        <w:t>Right click on “</w:t>
-      </w:r>
-      <w:proofErr w:type="spellStart"/>
-      <w:r>
-        <w:t>src</w:t>
-      </w:r>
-      <w:proofErr w:type="spellEnd"/>
-      <w:r>
-        <w:t>/main/java”</w:t>
+        <w:t>Right click on “src/main/java”</w:t>
       </w:r>
       <w:r>
         <w:rPr>
@@ -1538,8 +1479,6 @@
           <w:shd w:val="clear" w:color="auto" w:fill="E8F2FE"/>
         </w:rPr>
       </w:pPr>
-      <w:proofErr w:type="spellStart"/>
-      <w:proofErr w:type="gramStart"/>
       <w:r>
         <w:rPr>
           <w:rFonts w:ascii="Consolas" w:hAnsi="Consolas" w:cs="Consolas"/>
@@ -1558,10 +1497,18 @@
           <w:szCs w:val="20"/>
           <w:shd w:val="clear" w:color="auto" w:fill="E8F2FE"/>
         </w:rPr>
-        <w:t>.setContentType</w:t>
-      </w:r>
-      <w:proofErr w:type="spellEnd"/>
-      <w:proofErr w:type="gramEnd"/>
+        <w:t>.setContentType(</w:t>
+      </w:r>
+      <w:r>
+        <w:rPr>
+          <w:rFonts w:ascii="Consolas" w:hAnsi="Consolas" w:cs="Consolas"/>
+          <w:color w:val="2A00FF"/>
+          <w:sz w:val="20"/>
+          <w:szCs w:val="20"/>
+          <w:shd w:val="clear" w:color="auto" w:fill="E8F2FE"/>
+        </w:rPr>
+        <w:t>"text/html"</w:t>
+      </w:r>
       <w:r>
         <w:rPr>
           <w:rFonts w:ascii="Consolas" w:hAnsi="Consolas" w:cs="Consolas"/>
@@ -1570,19 +1517,37 @@
           <w:szCs w:val="20"/>
           <w:shd w:val="clear" w:color="auto" w:fill="E8F2FE"/>
         </w:rPr>
-        <w:t>(</w:t>
-      </w:r>
-      <w:r>
-        <w:rPr>
-          <w:rFonts w:ascii="Consolas" w:hAnsi="Consolas" w:cs="Consolas"/>
-          <w:color w:val="2A00FF"/>
-          <w:sz w:val="20"/>
-          <w:szCs w:val="20"/>
-          <w:shd w:val="clear" w:color="auto" w:fill="E8F2FE"/>
-        </w:rPr>
-        <w:t>"text/html"</w:t>
-      </w:r>
-      <w:r>
+        <w:t>);</w:t>
+      </w:r>
+    </w:p>
+    <w:p>
+      <w:pPr>
+        <w:pStyle w:val="NoSpacing"/>
+        <w:ind w:left="720"/>
+      </w:pPr>
+    </w:p>
+    <w:p>
+      <w:pPr>
+        <w:pStyle w:val="NoSpacing"/>
+        <w:numPr>
+          <w:ilvl w:val="0"/>
+          <w:numId w:val="7"/>
+        </w:numPr>
+      </w:pPr>
+      <w:r>
+        <w:t xml:space="preserve">Create </w:t>
+      </w:r>
+      <w:r>
+        <w:t>an</w:t>
+      </w:r>
+      <w:r>
+        <w:t xml:space="preserve"> Object of PrintWriter</w:t>
+      </w:r>
+    </w:p>
+    <w:p>
+      <w:pPr>
+        <w:pStyle w:val="NoSpacing"/>
+        <w:ind w:left="720"/>
         <w:rPr>
           <w:rFonts w:ascii="Consolas" w:hAnsi="Consolas" w:cs="Consolas"/>
           <w:color w:val="000000"/>
@@ -1590,42 +1555,8 @@
           <w:szCs w:val="20"/>
           <w:shd w:val="clear" w:color="auto" w:fill="E8F2FE"/>
         </w:rPr>
-        <w:t>);</w:t>
-      </w:r>
-    </w:p>
-    <w:p>
-      <w:pPr>
-        <w:pStyle w:val="NoSpacing"/>
-        <w:ind w:left="720"/>
-      </w:pPr>
-    </w:p>
-    <w:p>
-      <w:pPr>
-        <w:pStyle w:val="NoSpacing"/>
-        <w:numPr>
-          <w:ilvl w:val="0"/>
-          <w:numId w:val="7"/>
-        </w:numPr>
-      </w:pPr>
-      <w:r>
-        <w:t xml:space="preserve">Create </w:t>
-      </w:r>
-      <w:r>
-        <w:t>an</w:t>
-      </w:r>
-      <w:r>
-        <w:t xml:space="preserve"> Object of </w:t>
-      </w:r>
-      <w:proofErr w:type="spellStart"/>
-      <w:r>
-        <w:t>PrintWriter</w:t>
-      </w:r>
-      <w:proofErr w:type="spellEnd"/>
-    </w:p>
-    <w:p>
-      <w:pPr>
-        <w:pStyle w:val="NoSpacing"/>
-        <w:ind w:left="720"/>
+      </w:pPr>
+      <w:r>
         <w:rPr>
           <w:rFonts w:ascii="Consolas" w:hAnsi="Consolas" w:cs="Consolas"/>
           <w:color w:val="000000"/>
@@ -1633,8 +1564,19 @@
           <w:szCs w:val="20"/>
           <w:shd w:val="clear" w:color="auto" w:fill="E8F2FE"/>
         </w:rPr>
-      </w:pPr>
-      <w:proofErr w:type="spellStart"/>
+        <w:t xml:space="preserve">PrintWriter </w:t>
+      </w:r>
+      <w:r>
+        <w:rPr>
+          <w:rFonts w:ascii="Consolas" w:hAnsi="Consolas" w:cs="Consolas"/>
+          <w:color w:val="6A3E3E"/>
+          <w:sz w:val="20"/>
+          <w:szCs w:val="20"/>
+          <w:u w:val="single"/>
+          <w:shd w:val="clear" w:color="auto" w:fill="E8F2FE"/>
+        </w:rPr>
+        <w:t>out</w:t>
+      </w:r>
       <w:r>
         <w:rPr>
           <w:rFonts w:ascii="Consolas" w:hAnsi="Consolas" w:cs="Consolas"/>
@@ -1643,9 +1585,18 @@
           <w:szCs w:val="20"/>
           <w:shd w:val="clear" w:color="auto" w:fill="E8F2FE"/>
         </w:rPr>
-        <w:t>PrintWriter</w:t>
-      </w:r>
-      <w:proofErr w:type="spellEnd"/>
+        <w:t xml:space="preserve"> = </w:t>
+      </w:r>
+      <w:r>
+        <w:rPr>
+          <w:rFonts w:ascii="Consolas" w:hAnsi="Consolas" w:cs="Consolas"/>
+          <w:color w:val="6A3E3E"/>
+          <w:sz w:val="20"/>
+          <w:szCs w:val="20"/>
+          <w:shd w:val="clear" w:color="auto" w:fill="E8F2FE"/>
+        </w:rPr>
+        <w:t>response</w:t>
+      </w:r>
       <w:r>
         <w:rPr>
           <w:rFonts w:ascii="Consolas" w:hAnsi="Consolas" w:cs="Consolas"/>
@@ -1654,62 +1605,7 @@
           <w:szCs w:val="20"/>
           <w:shd w:val="clear" w:color="auto" w:fill="E8F2FE"/>
         </w:rPr>
-        <w:t xml:space="preserve"> </w:t>
-      </w:r>
-      <w:r>
-        <w:rPr>
-          <w:rFonts w:ascii="Consolas" w:hAnsi="Consolas" w:cs="Consolas"/>
-          <w:color w:val="6A3E3E"/>
-          <w:sz w:val="20"/>
-          <w:szCs w:val="20"/>
-          <w:u w:val="single"/>
-          <w:shd w:val="clear" w:color="auto" w:fill="E8F2FE"/>
-        </w:rPr>
-        <w:t>out</w:t>
-      </w:r>
-      <w:r>
-        <w:rPr>
-          <w:rFonts w:ascii="Consolas" w:hAnsi="Consolas" w:cs="Consolas"/>
-          <w:color w:val="000000"/>
-          <w:sz w:val="20"/>
-          <w:szCs w:val="20"/>
-          <w:shd w:val="clear" w:color="auto" w:fill="E8F2FE"/>
-        </w:rPr>
-        <w:t xml:space="preserve"> = </w:t>
-      </w:r>
-      <w:proofErr w:type="spellStart"/>
-      <w:proofErr w:type="gramStart"/>
-      <w:r>
-        <w:rPr>
-          <w:rFonts w:ascii="Consolas" w:hAnsi="Consolas" w:cs="Consolas"/>
-          <w:color w:val="6A3E3E"/>
-          <w:sz w:val="20"/>
-          <w:szCs w:val="20"/>
-          <w:shd w:val="clear" w:color="auto" w:fill="E8F2FE"/>
-        </w:rPr>
-        <w:t>response</w:t>
-      </w:r>
-      <w:r>
-        <w:rPr>
-          <w:rFonts w:ascii="Consolas" w:hAnsi="Consolas" w:cs="Consolas"/>
-          <w:color w:val="000000"/>
-          <w:sz w:val="20"/>
-          <w:szCs w:val="20"/>
-          <w:shd w:val="clear" w:color="auto" w:fill="E8F2FE"/>
-        </w:rPr>
-        <w:t>.getWriter</w:t>
-      </w:r>
-      <w:proofErr w:type="spellEnd"/>
-      <w:proofErr w:type="gramEnd"/>
-      <w:r>
-        <w:rPr>
-          <w:rFonts w:ascii="Consolas" w:hAnsi="Consolas" w:cs="Consolas"/>
-          <w:color w:val="000000"/>
-          <w:sz w:val="20"/>
-          <w:szCs w:val="20"/>
-          <w:shd w:val="clear" w:color="auto" w:fill="E8F2FE"/>
-        </w:rPr>
-        <w:t>();</w:t>
+        <w:t>.getWriter();</w:t>
       </w:r>
     </w:p>
     <w:p>
@@ -1727,13 +1623,8 @@
         </w:numPr>
       </w:pPr>
       <w:r>
-        <w:t xml:space="preserve">Write a response using Object of </w:t>
-      </w:r>
-      <w:proofErr w:type="spellStart"/>
-      <w:r>
-        <w:t>PrintWriter</w:t>
-      </w:r>
-      <w:proofErr w:type="spellEnd"/>
+        <w:t>Write a response using Object of PrintWriter</w:t>
+      </w:r>
     </w:p>
     <w:p>
       <w:pPr>
@@ -1891,10 +1782,10 @@
       </w:pPr>
       <w:r>
         <w:object w:dxaOrig="10380" w:dyaOrig="5710" w14:anchorId="4EF603E7">
-          <v:shape id="_x0000_i1027" type="#_x0000_t75" style="width:4in;height:159.35pt" o:ole="">
+          <v:shape id="_x0000_i1027" type="#_x0000_t75" style="width:4in;height:159.4pt" o:ole="">
             <v:imagedata r:id="rId15" o:title=""/>
           </v:shape>
-          <o:OLEObject Type="Embed" ProgID="PBrush" ShapeID="_x0000_i1027" DrawAspect="Content" ObjectID="_1719128553" r:id="rId16"/>
+          <o:OLEObject Type="Embed" ProgID="PBrush" ShapeID="_x0000_i1027" DrawAspect="Content" ObjectID="_1719301607" r:id="rId16"/>
         </w:object>
       </w:r>
     </w:p>
@@ -1964,11 +1855,9 @@
           <w:numId w:val="9"/>
         </w:numPr>
       </w:pPr>
-      <w:proofErr w:type="spellStart"/>
       <w:r>
         <w:t>RequestDispatcher</w:t>
       </w:r>
-      <w:proofErr w:type="spellEnd"/>
     </w:p>
     <w:p>
       <w:pPr>
@@ -2042,30 +1931,12 @@
           <w:bCs/>
         </w:rPr>
       </w:pPr>
-      <w:proofErr w:type="spellStart"/>
-      <w:r>
-        <w:rPr>
-          <w:b/>
-          <w:bCs/>
-        </w:rPr>
-        <w:t>RequestDispatcher</w:t>
-      </w:r>
-      <w:proofErr w:type="spellEnd"/>
-      <w:r>
-        <w:rPr>
-          <w:b/>
-          <w:bCs/>
-        </w:rPr>
-        <w:t xml:space="preserve"> dis = </w:t>
-      </w:r>
-      <w:proofErr w:type="spellStart"/>
-      <w:proofErr w:type="gramStart"/>
-      <w:r>
-        <w:rPr>
-          <w:b/>
-          <w:bCs/>
-        </w:rPr>
-        <w:t>request.getRequestDisp</w:t>
+      <w:r>
+        <w:rPr>
+          <w:b/>
+          <w:bCs/>
+        </w:rPr>
+        <w:t>RequestDispatcher dis = request.getRequestDisp</w:t>
       </w:r>
       <w:r>
         <w:rPr>
@@ -2079,16 +1950,7 @@
           <w:b/>
           <w:bCs/>
         </w:rPr>
-        <w:t>tcher</w:t>
-      </w:r>
-      <w:proofErr w:type="spellEnd"/>
-      <w:proofErr w:type="gramEnd"/>
-      <w:r>
-        <w:rPr>
-          <w:b/>
-          <w:bCs/>
-        </w:rPr>
-        <w:t>(“&lt;URL&gt;”);</w:t>
+        <w:t>tcher(“&lt;URL&gt;”);</w:t>
       </w:r>
     </w:p>
     <w:p>
@@ -2100,37 +1962,12 @@
           <w:bCs/>
         </w:rPr>
       </w:pPr>
-      <w:proofErr w:type="spellStart"/>
-      <w:r>
-        <w:rPr>
-          <w:b/>
-          <w:bCs/>
-        </w:rPr>
-        <w:t>dis.</w:t>
-      </w:r>
-      <w:proofErr w:type="gramStart"/>
-      <w:r>
-        <w:rPr>
-          <w:b/>
-          <w:bCs/>
-        </w:rPr>
-        <w:t>forward</w:t>
-      </w:r>
-      <w:proofErr w:type="spellEnd"/>
-      <w:r>
-        <w:rPr>
-          <w:b/>
-          <w:bCs/>
-        </w:rPr>
-        <w:t>(</w:t>
-      </w:r>
-      <w:proofErr w:type="gramEnd"/>
-      <w:r>
-        <w:rPr>
-          <w:b/>
-          <w:bCs/>
-        </w:rPr>
-        <w:t>request, response);</w:t>
+      <w:r>
+        <w:rPr>
+          <w:b/>
+          <w:bCs/>
+        </w:rPr>
+        <w:t>dis.forward(request, response);</w:t>
       </w:r>
     </w:p>
     <w:p>
@@ -2142,23 +1979,12 @@
           <w:bCs/>
         </w:rPr>
       </w:pPr>
-      <w:proofErr w:type="spellStart"/>
-      <w:proofErr w:type="gramStart"/>
-      <w:r>
-        <w:rPr>
-          <w:b/>
-          <w:bCs/>
-        </w:rPr>
-        <w:t>dis.include</w:t>
-      </w:r>
-      <w:proofErr w:type="spellEnd"/>
-      <w:proofErr w:type="gramEnd"/>
-      <w:r>
-        <w:rPr>
-          <w:b/>
-          <w:bCs/>
-        </w:rPr>
-        <w:t>(request, response)</w:t>
+      <w:r>
+        <w:rPr>
+          <w:b/>
+          <w:bCs/>
+        </w:rPr>
+        <w:t>dis.include(request, response)</w:t>
       </w:r>
     </w:p>
     <w:p>
@@ -2175,11 +2001,9 @@
           <w:numId w:val="9"/>
         </w:numPr>
       </w:pPr>
-      <w:proofErr w:type="spellStart"/>
       <w:r>
         <w:t>sendRedirect</w:t>
       </w:r>
-      <w:proofErr w:type="spellEnd"/>
     </w:p>
     <w:p>
       <w:pPr>
@@ -2214,15 +2038,7 @@
         </w:numPr>
       </w:pPr>
       <w:r>
-        <w:t xml:space="preserve">In this technique new request will be generated to go from one page to another and hence the data from old request will be deleted and it will </w:t>
-      </w:r>
-      <w:proofErr w:type="gramStart"/>
-      <w:r>
-        <w:t>redirected</w:t>
-      </w:r>
-      <w:proofErr w:type="gramEnd"/>
-      <w:r>
-        <w:t xml:space="preserve"> to new page.</w:t>
+        <w:t>In this technique new request will be generated to go from one page to another and hence the data from old request will be deleted and it will redirected to new page.</w:t>
       </w:r>
     </w:p>
     <w:p>
@@ -2246,23 +2062,12 @@
           <w:bCs/>
         </w:rPr>
       </w:pPr>
-      <w:proofErr w:type="spellStart"/>
-      <w:proofErr w:type="gramStart"/>
-      <w:r>
-        <w:rPr>
-          <w:b/>
-          <w:bCs/>
-        </w:rPr>
-        <w:t>response.sendRedirect</w:t>
-      </w:r>
-      <w:proofErr w:type="spellEnd"/>
-      <w:proofErr w:type="gramEnd"/>
-      <w:r>
-        <w:rPr>
-          <w:b/>
-          <w:bCs/>
-        </w:rPr>
-        <w:t>(“&lt;URL&gt;”);</w:t>
+      <w:r>
+        <w:rPr>
+          <w:b/>
+          <w:bCs/>
+        </w:rPr>
+        <w:t>response.sendRedirect(“&lt;URL&gt;”);</w:t>
       </w:r>
     </w:p>
     <w:p>
@@ -2317,15 +2122,7 @@
         </w:numPr>
       </w:pPr>
       <w:r>
-        <w:t xml:space="preserve">JSP is mostly used for a dynamic </w:t>
-      </w:r>
-      <w:proofErr w:type="gramStart"/>
-      <w:r>
-        <w:t>pages</w:t>
-      </w:r>
-      <w:proofErr w:type="gramEnd"/>
-      <w:r>
-        <w:t xml:space="preserve"> design.</w:t>
+        <w:t>JSP is mostly used for a dynamic pages design.</w:t>
       </w:r>
     </w:p>
     <w:p>
@@ -2367,21 +2164,8 @@
         </w:numPr>
       </w:pPr>
       <w:r>
-        <w:t xml:space="preserve">The file extension of the </w:t>
-      </w:r>
-      <w:proofErr w:type="spellStart"/>
-      <w:r>
-        <w:t>jsp</w:t>
-      </w:r>
-      <w:proofErr w:type="spellEnd"/>
-      <w:r>
-        <w:t xml:space="preserve"> page is .</w:t>
-      </w:r>
-      <w:proofErr w:type="spellStart"/>
-      <w:r>
-        <w:t>jsp</w:t>
-      </w:r>
-      <w:proofErr w:type="spellEnd"/>
+        <w:t>The file extension of the jsp page is .jsp</w:t>
+      </w:r>
     </w:p>
     <w:p>
       <w:pPr>
@@ -2392,21 +2176,8 @@
         </w:numPr>
       </w:pPr>
       <w:r>
-        <w:t xml:space="preserve">There is no need of providing a URL for the JSP pages. By </w:t>
-      </w:r>
-      <w:proofErr w:type="gramStart"/>
-      <w:r>
-        <w:t>default</w:t>
-      </w:r>
-      <w:proofErr w:type="gramEnd"/>
-      <w:r>
-        <w:t xml:space="preserve"> the URL of the JSP page is the /</w:t>
-      </w:r>
-      <w:proofErr w:type="spellStart"/>
-      <w:r>
-        <w:t>filename.jsp</w:t>
-      </w:r>
-      <w:proofErr w:type="spellEnd"/>
+        <w:t>There is no need of providing a URL for the JSP pages. By default the URL of the JSP page is the /filename.jsp</w:t>
+      </w:r>
     </w:p>
     <w:p>
       <w:pPr>
@@ -2416,13 +2187,8 @@
           <w:numId w:val="11"/>
         </w:numPr>
       </w:pPr>
-      <w:proofErr w:type="spellStart"/>
-      <w:r>
-        <w:t>Jsp</w:t>
-      </w:r>
-      <w:proofErr w:type="spellEnd"/>
-      <w:r>
-        <w:t xml:space="preserve"> gets converted into servlet internally at the time of execution.</w:t>
+      <w:r>
+        <w:t>Jsp gets converted into servlet internally at the time of execution.</w:t>
       </w:r>
     </w:p>
     <w:p>
@@ -2474,23 +2240,7 @@
           <w:sz w:val="24"/>
           <w:szCs w:val="24"/>
         </w:rPr>
-        <w:t xml:space="preserve">Scripting tags/elements are </w:t>
-      </w:r>
-      <w:proofErr w:type="spellStart"/>
-      <w:r>
-        <w:rPr>
-          <w:sz w:val="24"/>
-          <w:szCs w:val="24"/>
-        </w:rPr>
-        <w:t>use</w:t>
-      </w:r>
-      <w:proofErr w:type="spellEnd"/>
-      <w:r>
-        <w:rPr>
-          <w:sz w:val="24"/>
-          <w:szCs w:val="24"/>
-        </w:rPr>
-        <w:t xml:space="preserve"> to write a java code on JSP page.</w:t>
+        <w:t>Scripting tags/elements are use to write a java code on JSP page.</w:t>
       </w:r>
     </w:p>
     <w:p>
@@ -2546,23 +2296,13 @@
           <w:u w:val="single"/>
         </w:rPr>
       </w:pPr>
-      <w:proofErr w:type="spellStart"/>
-      <w:r>
-        <w:rPr>
-          <w:sz w:val="24"/>
-          <w:szCs w:val="24"/>
-          <w:u w:val="single"/>
-        </w:rPr>
-        <w:t>Scriptlet</w:t>
-      </w:r>
-      <w:proofErr w:type="spellEnd"/>
-      <w:r>
-        <w:rPr>
-          <w:sz w:val="24"/>
-          <w:szCs w:val="24"/>
-          <w:u w:val="single"/>
-        </w:rPr>
-        <w:t xml:space="preserve"> tag</w:t>
+      <w:r>
+        <w:rPr>
+          <w:sz w:val="24"/>
+          <w:szCs w:val="24"/>
+          <w:u w:val="single"/>
+        </w:rPr>
+        <w:t>Scriptlet tag</w:t>
       </w:r>
     </w:p>
     <w:p>
@@ -2636,15 +2376,7 @@
           <w:sz w:val="24"/>
           <w:szCs w:val="24"/>
         </w:rPr>
-        <w:t xml:space="preserve">The variables created using this tag will be a </w:t>
-      </w:r>
-      <w:proofErr w:type="gramStart"/>
-      <w:r>
-        <w:rPr>
-          <w:sz w:val="24"/>
-          <w:szCs w:val="24"/>
-        </w:rPr>
-        <w:t xml:space="preserve">local </w:t>
+        <w:t xml:space="preserve">The variables created using this tag will be a local </w:t>
       </w:r>
       <w:r>
         <w:rPr>
@@ -2653,7 +2385,6 @@
         </w:rPr>
         <w:t>variables</w:t>
       </w:r>
-      <w:proofErr w:type="gramEnd"/>
       <w:r>
         <w:rPr>
           <w:sz w:val="24"/>
@@ -2803,23 +2534,7 @@
           <w:sz w:val="24"/>
           <w:szCs w:val="24"/>
         </w:rPr>
-        <w:t xml:space="preserve">The code written inside expression tag will be added inside </w:t>
-      </w:r>
-      <w:proofErr w:type="spellStart"/>
-      <w:r>
-        <w:rPr>
-          <w:sz w:val="24"/>
-          <w:szCs w:val="24"/>
-        </w:rPr>
-        <w:t>out.print</w:t>
-      </w:r>
-      <w:proofErr w:type="spellEnd"/>
-      <w:r>
-        <w:rPr>
-          <w:sz w:val="24"/>
-          <w:szCs w:val="24"/>
-        </w:rPr>
-        <w:t>(&lt;Expression&gt;) method.</w:t>
+        <w:t>The code written inside expression tag will be added inside out.print(&lt;Expression&gt;) method.</w:t>
       </w:r>
     </w:p>
     <w:p>
@@ -2840,39 +2555,7 @@
           <w:sz w:val="24"/>
           <w:szCs w:val="24"/>
         </w:rPr>
-        <w:t xml:space="preserve">This tag is an alternative for </w:t>
-      </w:r>
-      <w:proofErr w:type="spellStart"/>
-      <w:r>
-        <w:rPr>
-          <w:sz w:val="24"/>
-          <w:szCs w:val="24"/>
-        </w:rPr>
-        <w:t>out.</w:t>
-      </w:r>
-      <w:proofErr w:type="gramStart"/>
-      <w:r>
-        <w:rPr>
-          <w:sz w:val="24"/>
-          <w:szCs w:val="24"/>
-        </w:rPr>
-        <w:t>print</w:t>
-      </w:r>
-      <w:proofErr w:type="spellEnd"/>
-      <w:r>
-        <w:rPr>
-          <w:sz w:val="24"/>
-          <w:szCs w:val="24"/>
-        </w:rPr>
-        <w:t>(</w:t>
-      </w:r>
-      <w:proofErr w:type="gramEnd"/>
-      <w:r>
-        <w:rPr>
-          <w:sz w:val="24"/>
-          <w:szCs w:val="24"/>
-        </w:rPr>
-        <w:t>).</w:t>
+        <w:t>This tag is an alternative for out.print().</w:t>
       </w:r>
     </w:p>
     <w:p>
@@ -2935,27 +2618,7 @@
           <w:sz w:val="24"/>
           <w:szCs w:val="24"/>
         </w:rPr>
-        <w:t>&lt;%</w:t>
-      </w:r>
-      <w:proofErr w:type="gramStart"/>
-      <w:r>
-        <w:rPr>
-          <w:b/>
-          <w:bCs/>
-          <w:sz w:val="24"/>
-          <w:szCs w:val="24"/>
-        </w:rPr>
-        <w:t>=  Java</w:t>
-      </w:r>
-      <w:proofErr w:type="gramEnd"/>
-      <w:r>
-        <w:rPr>
-          <w:b/>
-          <w:bCs/>
-          <w:sz w:val="24"/>
-          <w:szCs w:val="24"/>
-        </w:rPr>
-        <w:t xml:space="preserve"> Expression  %&gt;</w:t>
+        <w:t>&lt;%=  Java Expression  %&gt;</w:t>
       </w:r>
     </w:p>
     <w:p>
@@ -3074,23 +2737,7 @@
           <w:sz w:val="24"/>
           <w:szCs w:val="24"/>
         </w:rPr>
-        <w:t xml:space="preserve">This code is </w:t>
-      </w:r>
-      <w:proofErr w:type="gramStart"/>
-      <w:r>
-        <w:rPr>
-          <w:sz w:val="24"/>
-          <w:szCs w:val="24"/>
-        </w:rPr>
-        <w:t>a</w:t>
-      </w:r>
-      <w:proofErr w:type="gramEnd"/>
-      <w:r>
-        <w:rPr>
-          <w:sz w:val="24"/>
-          <w:szCs w:val="24"/>
-        </w:rPr>
-        <w:t xml:space="preserve"> instance level code, using this tag you can create a methods or static or instance variable inside JSP.</w:t>
+        <w:t>This code is a instance level code, using this tag you can create a methods or static or instance variable inside JSP.</w:t>
       </w:r>
     </w:p>
     <w:p>
@@ -3224,23 +2871,7 @@
           <w:sz w:val="24"/>
           <w:szCs w:val="24"/>
         </w:rPr>
-        <w:t xml:space="preserve">The objects which are readily provided on every </w:t>
-      </w:r>
-      <w:proofErr w:type="spellStart"/>
-      <w:r>
-        <w:rPr>
-          <w:sz w:val="24"/>
-          <w:szCs w:val="24"/>
-        </w:rPr>
-        <w:t>jsp</w:t>
-      </w:r>
-      <w:proofErr w:type="spellEnd"/>
-      <w:r>
-        <w:rPr>
-          <w:sz w:val="24"/>
-          <w:szCs w:val="24"/>
-        </w:rPr>
-        <w:t xml:space="preserve"> page are called implicit objects.</w:t>
+        <w:t>The objects which are readily provided on every jsp page are called implicit objects.</w:t>
       </w:r>
     </w:p>
     <w:p>
@@ -3382,7 +3013,6 @@
                 <w:szCs w:val="24"/>
               </w:rPr>
             </w:pPr>
-            <w:proofErr w:type="spellStart"/>
             <w:r>
               <w:rPr>
                 <w:sz w:val="24"/>
@@ -3390,7 +3020,6 @@
               </w:rPr>
               <w:t>HttpServletRequest</w:t>
             </w:r>
-            <w:proofErr w:type="spellEnd"/>
           </w:p>
         </w:tc>
       </w:tr>
@@ -3428,22 +3057,13 @@
                 <w:szCs w:val="24"/>
               </w:rPr>
             </w:pPr>
-            <w:proofErr w:type="spellStart"/>
             <w:r>
               <w:rPr>
                 <w:sz w:val="24"/>
                 <w:szCs w:val="24"/>
               </w:rPr>
-              <w:t>HttpServletRe</w:t>
+              <w:t>HttpServletResponse</w:t>
             </w:r>
-            <w:r>
-              <w:rPr>
-                <w:sz w:val="24"/>
-                <w:szCs w:val="24"/>
-              </w:rPr>
-              <w:t>sponse</w:t>
-            </w:r>
-            <w:proofErr w:type="spellEnd"/>
           </w:p>
         </w:tc>
       </w:tr>
@@ -3481,7 +3101,6 @@
                 <w:szCs w:val="24"/>
               </w:rPr>
             </w:pPr>
-            <w:proofErr w:type="spellStart"/>
             <w:r>
               <w:rPr>
                 <w:sz w:val="24"/>
@@ -3489,7 +3108,6 @@
               </w:rPr>
               <w:t>HttpSession</w:t>
             </w:r>
-            <w:proofErr w:type="spellEnd"/>
           </w:p>
         </w:tc>
       </w:tr>
@@ -3527,7 +3145,6 @@
                 <w:szCs w:val="24"/>
               </w:rPr>
             </w:pPr>
-            <w:proofErr w:type="spellStart"/>
             <w:r>
               <w:rPr>
                 <w:sz w:val="24"/>
@@ -3535,7 +3152,6 @@
               </w:rPr>
               <w:t>ServletContext</w:t>
             </w:r>
-            <w:proofErr w:type="spellEnd"/>
           </w:p>
         </w:tc>
       </w:tr>
@@ -3573,7 +3189,6 @@
                 <w:szCs w:val="24"/>
               </w:rPr>
             </w:pPr>
-            <w:proofErr w:type="spellStart"/>
             <w:r>
               <w:rPr>
                 <w:sz w:val="24"/>
@@ -3581,7 +3196,6 @@
               </w:rPr>
               <w:t>ServletConfig</w:t>
             </w:r>
-            <w:proofErr w:type="spellEnd"/>
           </w:p>
         </w:tc>
       </w:tr>
@@ -3598,7 +3212,6 @@
                 <w:szCs w:val="24"/>
               </w:rPr>
             </w:pPr>
-            <w:proofErr w:type="spellStart"/>
             <w:r>
               <w:rPr>
                 <w:sz w:val="24"/>
@@ -3606,7 +3219,6 @@
               </w:rPr>
               <w:t>pageContext</w:t>
             </w:r>
-            <w:proofErr w:type="spellEnd"/>
           </w:p>
         </w:tc>
         <w:tc>
@@ -3621,7 +3233,6 @@
                 <w:szCs w:val="24"/>
               </w:rPr>
             </w:pPr>
-            <w:proofErr w:type="spellStart"/>
             <w:r>
               <w:rPr>
                 <w:sz w:val="24"/>
@@ -3629,7 +3240,6 @@
               </w:rPr>
               <w:t>PageContext</w:t>
             </w:r>
-            <w:proofErr w:type="spellEnd"/>
           </w:p>
         </w:tc>
       </w:tr>
@@ -3667,31 +3277,13 @@
                 <w:szCs w:val="24"/>
               </w:rPr>
             </w:pPr>
-            <w:proofErr w:type="spellStart"/>
             <w:r>
               <w:rPr>
                 <w:sz w:val="24"/>
                 <w:szCs w:val="24"/>
               </w:rPr>
-              <w:t>PrintWriter</w:t>
+              <w:t>PrintWriter/JSPWriter</w:t>
             </w:r>
-            <w:proofErr w:type="spellEnd"/>
-            <w:r>
-              <w:rPr>
-                <w:sz w:val="24"/>
-                <w:szCs w:val="24"/>
-              </w:rPr>
-              <w:t>/</w:t>
-            </w:r>
-            <w:proofErr w:type="spellStart"/>
-            <w:r>
-              <w:rPr>
-                <w:sz w:val="24"/>
-                <w:szCs w:val="24"/>
-              </w:rPr>
-              <w:t>JSPWriter</w:t>
-            </w:r>
-            <w:proofErr w:type="spellEnd"/>
           </w:p>
         </w:tc>
       </w:tr>
@@ -3815,31 +3407,7 @@
           <w:szCs w:val="24"/>
           <w:highlight w:val="red"/>
         </w:rPr>
-        <w:t xml:space="preserve">Note: You can access these implicit objects only inside </w:t>
-      </w:r>
-      <w:proofErr w:type="spellStart"/>
-      <w:r>
-        <w:rPr>
-          <w:b/>
-          <w:bCs/>
-          <w:color w:val="FFFF00"/>
-          <w:sz w:val="24"/>
-          <w:szCs w:val="24"/>
-          <w:highlight w:val="red"/>
-        </w:rPr>
-        <w:t>Scriptlet</w:t>
-      </w:r>
-      <w:proofErr w:type="spellEnd"/>
-      <w:r>
-        <w:rPr>
-          <w:b/>
-          <w:bCs/>
-          <w:color w:val="FFFF00"/>
-          <w:sz w:val="24"/>
-          <w:szCs w:val="24"/>
-          <w:highlight w:val="red"/>
-        </w:rPr>
-        <w:t xml:space="preserve"> and Expression tag</w:t>
+        <w:t>Note: You can access these implicit objects only inside Scriptlet and Expression tag</w:t>
       </w:r>
       <w:r>
         <w:rPr>
@@ -3953,25 +3521,7 @@
           <w:sz w:val="24"/>
           <w:szCs w:val="24"/>
         </w:rPr>
-        <w:t xml:space="preserve">In the servlet life </w:t>
-      </w:r>
-      <w:proofErr w:type="gramStart"/>
-      <w:r>
-        <w:rPr>
-          <w:color w:val="000000" w:themeColor="text1"/>
-          <w:sz w:val="24"/>
-          <w:szCs w:val="24"/>
-        </w:rPr>
-        <w:t>cycle</w:t>
-      </w:r>
-      <w:proofErr w:type="gramEnd"/>
-      <w:r>
-        <w:rPr>
-          <w:color w:val="000000" w:themeColor="text1"/>
-          <w:sz w:val="24"/>
-          <w:szCs w:val="24"/>
-        </w:rPr>
-        <w:t xml:space="preserve"> there are 3 stages.</w:t>
+        <w:t>In the servlet life cycle there are 3 stages.</w:t>
       </w:r>
     </w:p>
     <w:p>
@@ -4067,25 +3617,7 @@
           <w:sz w:val="24"/>
           <w:szCs w:val="24"/>
         </w:rPr>
-        <w:t xml:space="preserve"> called after the constructor, </w:t>
-      </w:r>
-      <w:proofErr w:type="gramStart"/>
-      <w:r>
-        <w:rPr>
-          <w:color w:val="000000" w:themeColor="text1"/>
-          <w:sz w:val="24"/>
-          <w:szCs w:val="24"/>
-        </w:rPr>
-        <w:t>In</w:t>
-      </w:r>
-      <w:proofErr w:type="gramEnd"/>
-      <w:r>
-        <w:rPr>
-          <w:color w:val="000000" w:themeColor="text1"/>
-          <w:sz w:val="24"/>
-          <w:szCs w:val="24"/>
-        </w:rPr>
-        <w:t xml:space="preserve"> this you can perform the initialization for the servlet.</w:t>
+        <w:t xml:space="preserve"> called after the constructor, In this you can perform the initialization for the servlet.</w:t>
       </w:r>
     </w:p>
     <w:p>
@@ -4109,45 +3641,7 @@
           <w:sz w:val="24"/>
           <w:szCs w:val="24"/>
         </w:rPr>
-        <w:t xml:space="preserve">As a part of this stage </w:t>
-      </w:r>
-      <w:proofErr w:type="spellStart"/>
-      <w:proofErr w:type="gramStart"/>
-      <w:r>
-        <w:rPr>
-          <w:color w:val="000000" w:themeColor="text1"/>
-          <w:sz w:val="24"/>
-          <w:szCs w:val="24"/>
-        </w:rPr>
-        <w:t>init</w:t>
-      </w:r>
-      <w:proofErr w:type="spellEnd"/>
-      <w:r>
-        <w:rPr>
-          <w:color w:val="000000" w:themeColor="text1"/>
-          <w:sz w:val="24"/>
-          <w:szCs w:val="24"/>
-        </w:rPr>
-        <w:t>(</w:t>
-      </w:r>
-      <w:proofErr w:type="spellStart"/>
-      <w:proofErr w:type="gramEnd"/>
-      <w:r>
-        <w:rPr>
-          <w:color w:val="000000" w:themeColor="text1"/>
-          <w:sz w:val="24"/>
-          <w:szCs w:val="24"/>
-        </w:rPr>
-        <w:t>ServletConfig</w:t>
-      </w:r>
-      <w:proofErr w:type="spellEnd"/>
-      <w:r>
-        <w:rPr>
-          <w:color w:val="000000" w:themeColor="text1"/>
-          <w:sz w:val="24"/>
-          <w:szCs w:val="24"/>
-        </w:rPr>
-        <w:t>) gets invoked.</w:t>
+        <w:t>As a part of this stage init(ServletConfig) gets invoked.</w:t>
       </w:r>
     </w:p>
     <w:p>
@@ -4339,25 +3833,7 @@
           <w:sz w:val="24"/>
           <w:szCs w:val="24"/>
         </w:rPr>
-        <w:t xml:space="preserve">As a part of this method </w:t>
-      </w:r>
-      <w:proofErr w:type="gramStart"/>
-      <w:r>
-        <w:rPr>
-          <w:color w:val="000000" w:themeColor="text1"/>
-          <w:sz w:val="24"/>
-          <w:szCs w:val="24"/>
-        </w:rPr>
-        <w:t>destroy(</w:t>
-      </w:r>
-      <w:proofErr w:type="gramEnd"/>
-      <w:r>
-        <w:rPr>
-          <w:color w:val="000000" w:themeColor="text1"/>
-          <w:sz w:val="24"/>
-          <w:szCs w:val="24"/>
-        </w:rPr>
-        <w:t>) method will be invoked.</w:t>
+        <w:t>As a part of this method destroy() method will be invoked.</w:t>
       </w:r>
     </w:p>
     <w:p>
@@ -4382,6 +3858,894 @@
           <w:szCs w:val="24"/>
         </w:rPr>
         <w:t>This method also called only once in a life cycle.</w:t>
+      </w:r>
+    </w:p>
+    <w:p>
+      <w:pPr>
+        <w:pStyle w:val="NoSpacing"/>
+        <w:rPr>
+          <w:color w:val="000000" w:themeColor="text1"/>
+          <w:sz w:val="24"/>
+          <w:szCs w:val="24"/>
+        </w:rPr>
+      </w:pPr>
+    </w:p>
+    <w:p>
+      <w:pPr>
+        <w:rPr>
+          <w:color w:val="000000" w:themeColor="text1"/>
+          <w:sz w:val="24"/>
+          <w:szCs w:val="24"/>
+        </w:rPr>
+      </w:pPr>
+      <w:r>
+        <w:rPr>
+          <w:color w:val="000000" w:themeColor="text1"/>
+          <w:sz w:val="24"/>
+          <w:szCs w:val="24"/>
+        </w:rPr>
+        <w:br w:type="page"/>
+      </w:r>
+    </w:p>
+    <w:p>
+      <w:pPr>
+        <w:pStyle w:val="NoSpacing"/>
+        <w:rPr>
+          <w:b/>
+          <w:bCs/>
+          <w:color w:val="000000" w:themeColor="text1"/>
+          <w:sz w:val="24"/>
+          <w:szCs w:val="24"/>
+          <w:u w:val="single"/>
+        </w:rPr>
+      </w:pPr>
+      <w:r>
+        <w:rPr>
+          <w:b/>
+          <w:bCs/>
+          <w:color w:val="000000" w:themeColor="text1"/>
+          <w:sz w:val="24"/>
+          <w:szCs w:val="24"/>
+          <w:u w:val="single"/>
+        </w:rPr>
+        <w:lastRenderedPageBreak/>
+        <w:t xml:space="preserve">JSP </w:t>
+      </w:r>
+      <w:r>
+        <w:rPr>
+          <w:b/>
+          <w:bCs/>
+          <w:color w:val="000000" w:themeColor="text1"/>
+          <w:sz w:val="24"/>
+          <w:szCs w:val="24"/>
+          <w:u w:val="single"/>
+        </w:rPr>
+        <w:t>L</w:t>
+      </w:r>
+      <w:r>
+        <w:rPr>
+          <w:b/>
+          <w:bCs/>
+          <w:color w:val="000000" w:themeColor="text1"/>
+          <w:sz w:val="24"/>
+          <w:szCs w:val="24"/>
+          <w:u w:val="single"/>
+        </w:rPr>
+        <w:t>ife</w:t>
+      </w:r>
+      <w:r>
+        <w:rPr>
+          <w:b/>
+          <w:bCs/>
+          <w:color w:val="000000" w:themeColor="text1"/>
+          <w:sz w:val="24"/>
+          <w:szCs w:val="24"/>
+          <w:u w:val="single"/>
+        </w:rPr>
+        <w:t xml:space="preserve"> C</w:t>
+      </w:r>
+      <w:r>
+        <w:rPr>
+          <w:b/>
+          <w:bCs/>
+          <w:color w:val="000000" w:themeColor="text1"/>
+          <w:sz w:val="24"/>
+          <w:szCs w:val="24"/>
+          <w:u w:val="single"/>
+        </w:rPr>
+        <w:t xml:space="preserve">ycle </w:t>
+      </w:r>
+    </w:p>
+    <w:p>
+      <w:pPr>
+        <w:pStyle w:val="NoSpacing"/>
+        <w:numPr>
+          <w:ilvl w:val="0"/>
+          <w:numId w:val="16"/>
+        </w:numPr>
+        <w:rPr>
+          <w:color w:val="000000" w:themeColor="text1"/>
+          <w:sz w:val="24"/>
+          <w:szCs w:val="24"/>
+        </w:rPr>
+      </w:pPr>
+      <w:r>
+        <w:rPr>
+          <w:color w:val="000000" w:themeColor="text1"/>
+          <w:sz w:val="24"/>
+          <w:szCs w:val="24"/>
+        </w:rPr>
+        <w:t>JSP life cycle managed by Servlet Container.</w:t>
+      </w:r>
+    </w:p>
+    <w:p>
+      <w:pPr>
+        <w:pStyle w:val="NoSpacing"/>
+        <w:numPr>
+          <w:ilvl w:val="0"/>
+          <w:numId w:val="16"/>
+        </w:numPr>
+        <w:rPr>
+          <w:color w:val="000000" w:themeColor="text1"/>
+          <w:sz w:val="24"/>
+          <w:szCs w:val="24"/>
+        </w:rPr>
+      </w:pPr>
+      <w:r>
+        <w:rPr>
+          <w:color w:val="000000" w:themeColor="text1"/>
+          <w:sz w:val="24"/>
+          <w:szCs w:val="24"/>
+        </w:rPr>
+        <w:t>There are total 5 stage in the JSP life cycle.</w:t>
+      </w:r>
+    </w:p>
+    <w:p>
+      <w:pPr>
+        <w:pStyle w:val="NoSpacing"/>
+        <w:numPr>
+          <w:ilvl w:val="1"/>
+          <w:numId w:val="16"/>
+        </w:numPr>
+        <w:rPr>
+          <w:color w:val="000000" w:themeColor="text1"/>
+          <w:sz w:val="24"/>
+          <w:szCs w:val="24"/>
+        </w:rPr>
+      </w:pPr>
+      <w:r>
+        <w:rPr>
+          <w:color w:val="000000" w:themeColor="text1"/>
+          <w:sz w:val="24"/>
+          <w:szCs w:val="24"/>
+        </w:rPr>
+        <w:t>Translation</w:t>
+      </w:r>
+    </w:p>
+    <w:p>
+      <w:pPr>
+        <w:pStyle w:val="NoSpacing"/>
+        <w:numPr>
+          <w:ilvl w:val="2"/>
+          <w:numId w:val="16"/>
+        </w:numPr>
+        <w:rPr>
+          <w:color w:val="000000" w:themeColor="text1"/>
+          <w:sz w:val="24"/>
+          <w:szCs w:val="24"/>
+        </w:rPr>
+      </w:pPr>
+      <w:r>
+        <w:rPr>
+          <w:color w:val="000000" w:themeColor="text1"/>
+          <w:sz w:val="24"/>
+          <w:szCs w:val="24"/>
+        </w:rPr>
+        <w:t>The Jsp page gets converted into servlet that is in java</w:t>
+      </w:r>
+    </w:p>
+    <w:p>
+      <w:pPr>
+        <w:pStyle w:val="NoSpacing"/>
+        <w:numPr>
+          <w:ilvl w:val="2"/>
+          <w:numId w:val="16"/>
+        </w:numPr>
+        <w:rPr>
+          <w:color w:val="000000" w:themeColor="text1"/>
+          <w:sz w:val="24"/>
+          <w:szCs w:val="24"/>
+        </w:rPr>
+      </w:pPr>
+      <w:r>
+        <w:rPr>
+          <w:color w:val="000000" w:themeColor="text1"/>
+          <w:sz w:val="24"/>
+          <w:szCs w:val="24"/>
+        </w:rPr>
+        <w:t>Here, .jsp gets converted into .java</w:t>
+      </w:r>
+    </w:p>
+    <w:p>
+      <w:pPr>
+        <w:pStyle w:val="NoSpacing"/>
+        <w:numPr>
+          <w:ilvl w:val="1"/>
+          <w:numId w:val="16"/>
+        </w:numPr>
+        <w:rPr>
+          <w:color w:val="000000" w:themeColor="text1"/>
+          <w:sz w:val="24"/>
+          <w:szCs w:val="24"/>
+        </w:rPr>
+      </w:pPr>
+      <w:r>
+        <w:rPr>
+          <w:color w:val="000000" w:themeColor="text1"/>
+          <w:sz w:val="24"/>
+          <w:szCs w:val="24"/>
+        </w:rPr>
+        <w:t>Compilation</w:t>
+      </w:r>
+    </w:p>
+    <w:p>
+      <w:pPr>
+        <w:pStyle w:val="NoSpacing"/>
+        <w:numPr>
+          <w:ilvl w:val="2"/>
+          <w:numId w:val="16"/>
+        </w:numPr>
+        <w:rPr>
+          <w:color w:val="000000" w:themeColor="text1"/>
+          <w:sz w:val="24"/>
+          <w:szCs w:val="24"/>
+        </w:rPr>
+      </w:pPr>
+      <w:r>
+        <w:rPr>
+          <w:color w:val="000000" w:themeColor="text1"/>
+          <w:sz w:val="24"/>
+          <w:szCs w:val="24"/>
+        </w:rPr>
+        <w:t>The translated page gets compiled to .class file</w:t>
+      </w:r>
+    </w:p>
+    <w:p>
+      <w:pPr>
+        <w:pStyle w:val="NoSpacing"/>
+        <w:numPr>
+          <w:ilvl w:val="2"/>
+          <w:numId w:val="16"/>
+        </w:numPr>
+        <w:rPr>
+          <w:color w:val="000000" w:themeColor="text1"/>
+          <w:sz w:val="24"/>
+          <w:szCs w:val="24"/>
+        </w:rPr>
+      </w:pPr>
+      <w:r>
+        <w:rPr>
+          <w:color w:val="000000" w:themeColor="text1"/>
+          <w:sz w:val="24"/>
+          <w:szCs w:val="24"/>
+        </w:rPr>
+        <w:t>Here, .java gets converted into .class</w:t>
+      </w:r>
+      <w:r>
+        <w:rPr>
+          <w:color w:val="000000" w:themeColor="text1"/>
+          <w:sz w:val="24"/>
+          <w:szCs w:val="24"/>
+        </w:rPr>
+        <w:t>5</w:t>
+      </w:r>
+      <w:r>
+        <w:rPr>
+          <w:color w:val="000000" w:themeColor="text1"/>
+          <w:sz w:val="24"/>
+          <w:szCs w:val="24"/>
+        </w:rPr>
+        <w:t xml:space="preserve"> </w:t>
+      </w:r>
+    </w:p>
+    <w:p>
+      <w:pPr>
+        <w:pStyle w:val="NoSpacing"/>
+        <w:numPr>
+          <w:ilvl w:val="1"/>
+          <w:numId w:val="16"/>
+        </w:numPr>
+        <w:rPr>
+          <w:color w:val="000000" w:themeColor="text1"/>
+          <w:sz w:val="24"/>
+          <w:szCs w:val="24"/>
+        </w:rPr>
+      </w:pPr>
+      <w:r>
+        <w:rPr>
+          <w:color w:val="000000" w:themeColor="text1"/>
+          <w:sz w:val="24"/>
+          <w:szCs w:val="24"/>
+        </w:rPr>
+        <w:t>Init</w:t>
+      </w:r>
+      <w:r>
+        <w:rPr>
+          <w:color w:val="000000" w:themeColor="text1"/>
+          <w:sz w:val="24"/>
+          <w:szCs w:val="24"/>
+        </w:rPr>
+        <w:tab/>
+      </w:r>
+    </w:p>
+    <w:p>
+      <w:pPr>
+        <w:pStyle w:val="NoSpacing"/>
+        <w:numPr>
+          <w:ilvl w:val="2"/>
+          <w:numId w:val="16"/>
+        </w:numPr>
+        <w:rPr>
+          <w:color w:val="000000" w:themeColor="text1"/>
+          <w:sz w:val="24"/>
+          <w:szCs w:val="24"/>
+        </w:rPr>
+      </w:pPr>
+      <w:r>
+        <w:rPr>
+          <w:color w:val="000000" w:themeColor="text1"/>
+          <w:sz w:val="24"/>
+          <w:szCs w:val="24"/>
+        </w:rPr>
+        <w:t>In this stage the servlet (converted servlet) gets initialized.</w:t>
+      </w:r>
+    </w:p>
+    <w:p>
+      <w:pPr>
+        <w:pStyle w:val="NoSpacing"/>
+        <w:numPr>
+          <w:ilvl w:val="2"/>
+          <w:numId w:val="16"/>
+        </w:numPr>
+        <w:rPr>
+          <w:color w:val="000000" w:themeColor="text1"/>
+          <w:sz w:val="24"/>
+          <w:szCs w:val="24"/>
+        </w:rPr>
+      </w:pPr>
+      <w:r>
+        <w:rPr>
+          <w:color w:val="000000" w:themeColor="text1"/>
+          <w:sz w:val="24"/>
+          <w:szCs w:val="24"/>
+        </w:rPr>
+        <w:t>As a part of this stage jspInit() method invoked.</w:t>
+      </w:r>
+    </w:p>
+    <w:p>
+      <w:pPr>
+        <w:pStyle w:val="NoSpacing"/>
+        <w:numPr>
+          <w:ilvl w:val="2"/>
+          <w:numId w:val="16"/>
+        </w:numPr>
+        <w:rPr>
+          <w:color w:val="000000" w:themeColor="text1"/>
+          <w:sz w:val="24"/>
+          <w:szCs w:val="24"/>
+        </w:rPr>
+      </w:pPr>
+      <w:r>
+        <w:rPr>
+          <w:color w:val="000000" w:themeColor="text1"/>
+          <w:sz w:val="24"/>
+          <w:szCs w:val="24"/>
+        </w:rPr>
+        <w:t>This method gets executed only once in a life cycle.</w:t>
+      </w:r>
+      <w:r>
+        <w:rPr>
+          <w:color w:val="000000" w:themeColor="text1"/>
+          <w:sz w:val="24"/>
+          <w:szCs w:val="24"/>
+        </w:rPr>
+        <w:tab/>
+      </w:r>
+    </w:p>
+    <w:p>
+      <w:pPr>
+        <w:pStyle w:val="NoSpacing"/>
+        <w:numPr>
+          <w:ilvl w:val="1"/>
+          <w:numId w:val="16"/>
+        </w:numPr>
+        <w:rPr>
+          <w:color w:val="000000" w:themeColor="text1"/>
+          <w:sz w:val="24"/>
+          <w:szCs w:val="24"/>
+        </w:rPr>
+      </w:pPr>
+      <w:r>
+        <w:rPr>
+          <w:color w:val="000000" w:themeColor="text1"/>
+          <w:sz w:val="24"/>
+          <w:szCs w:val="24"/>
+        </w:rPr>
+        <w:t>Service</w:t>
+      </w:r>
+    </w:p>
+    <w:p>
+      <w:pPr>
+        <w:pStyle w:val="NoSpacing"/>
+        <w:numPr>
+          <w:ilvl w:val="2"/>
+          <w:numId w:val="16"/>
+        </w:numPr>
+        <w:rPr>
+          <w:color w:val="000000" w:themeColor="text1"/>
+          <w:sz w:val="24"/>
+          <w:szCs w:val="24"/>
+        </w:rPr>
+      </w:pPr>
+      <w:r>
+        <w:rPr>
+          <w:color w:val="000000" w:themeColor="text1"/>
+          <w:sz w:val="24"/>
+          <w:szCs w:val="24"/>
+        </w:rPr>
+        <w:t>This method gets invoked when the user send a request.</w:t>
+      </w:r>
+    </w:p>
+    <w:p>
+      <w:pPr>
+        <w:pStyle w:val="NoSpacing"/>
+        <w:numPr>
+          <w:ilvl w:val="2"/>
+          <w:numId w:val="16"/>
+        </w:numPr>
+        <w:rPr>
+          <w:color w:val="000000" w:themeColor="text1"/>
+          <w:sz w:val="24"/>
+          <w:szCs w:val="24"/>
+        </w:rPr>
+      </w:pPr>
+      <w:r>
+        <w:rPr>
+          <w:color w:val="000000" w:themeColor="text1"/>
+          <w:sz w:val="24"/>
+          <w:szCs w:val="24"/>
+        </w:rPr>
+        <w:t>As a part of this stage the _jspService(Request,Response) gets invoked.</w:t>
+      </w:r>
+    </w:p>
+    <w:p>
+      <w:pPr>
+        <w:pStyle w:val="NoSpacing"/>
+        <w:numPr>
+          <w:ilvl w:val="2"/>
+          <w:numId w:val="16"/>
+        </w:numPr>
+        <w:rPr>
+          <w:color w:val="000000" w:themeColor="text1"/>
+          <w:sz w:val="24"/>
+          <w:szCs w:val="24"/>
+        </w:rPr>
+      </w:pPr>
+      <w:r>
+        <w:rPr>
+          <w:color w:val="000000" w:themeColor="text1"/>
+          <w:sz w:val="24"/>
+          <w:szCs w:val="24"/>
+        </w:rPr>
+        <w:t>This methods gets executes multiple times in a life cycle.</w:t>
+      </w:r>
+    </w:p>
+    <w:p>
+      <w:pPr>
+        <w:pStyle w:val="NoSpacing"/>
+        <w:numPr>
+          <w:ilvl w:val="1"/>
+          <w:numId w:val="16"/>
+        </w:numPr>
+        <w:rPr>
+          <w:color w:val="000000" w:themeColor="text1"/>
+          <w:sz w:val="24"/>
+          <w:szCs w:val="24"/>
+        </w:rPr>
+      </w:pPr>
+      <w:r>
+        <w:rPr>
+          <w:color w:val="000000" w:themeColor="text1"/>
+          <w:sz w:val="24"/>
+          <w:szCs w:val="24"/>
+        </w:rPr>
+        <w:t xml:space="preserve">Destroy </w:t>
+      </w:r>
+    </w:p>
+    <w:p>
+      <w:pPr>
+        <w:pStyle w:val="NoSpacing"/>
+        <w:numPr>
+          <w:ilvl w:val="2"/>
+          <w:numId w:val="16"/>
+        </w:numPr>
+        <w:rPr>
+          <w:color w:val="000000" w:themeColor="text1"/>
+          <w:sz w:val="24"/>
+          <w:szCs w:val="24"/>
+        </w:rPr>
+      </w:pPr>
+      <w:r>
+        <w:rPr>
+          <w:color w:val="000000" w:themeColor="text1"/>
+          <w:sz w:val="24"/>
+          <w:szCs w:val="24"/>
+        </w:rPr>
+        <w:t>This method gets called when the servlet object gets destroyed</w:t>
+      </w:r>
+    </w:p>
+    <w:p>
+      <w:pPr>
+        <w:pStyle w:val="NoSpacing"/>
+        <w:numPr>
+          <w:ilvl w:val="2"/>
+          <w:numId w:val="16"/>
+        </w:numPr>
+        <w:rPr>
+          <w:color w:val="000000" w:themeColor="text1"/>
+          <w:sz w:val="24"/>
+          <w:szCs w:val="24"/>
+        </w:rPr>
+      </w:pPr>
+      <w:r>
+        <w:rPr>
+          <w:color w:val="000000" w:themeColor="text1"/>
+          <w:sz w:val="24"/>
+          <w:szCs w:val="24"/>
+        </w:rPr>
+        <w:t>As a part of this stage jspDestroy() method gets invoked.</w:t>
+      </w:r>
+    </w:p>
+    <w:p>
+      <w:pPr>
+        <w:pStyle w:val="NoSpacing"/>
+        <w:numPr>
+          <w:ilvl w:val="2"/>
+          <w:numId w:val="16"/>
+        </w:numPr>
+        <w:rPr>
+          <w:color w:val="000000" w:themeColor="text1"/>
+          <w:sz w:val="24"/>
+          <w:szCs w:val="24"/>
+        </w:rPr>
+      </w:pPr>
+      <w:r>
+        <w:rPr>
+          <w:color w:val="000000" w:themeColor="text1"/>
+          <w:sz w:val="24"/>
+          <w:szCs w:val="24"/>
+        </w:rPr>
+        <w:t>This method gets executes only once in a life cycle.</w:t>
+      </w:r>
+    </w:p>
+    <w:p>
+      <w:pPr>
+        <w:pStyle w:val="NoSpacing"/>
+        <w:rPr>
+          <w:color w:val="000000" w:themeColor="text1"/>
+          <w:sz w:val="24"/>
+          <w:szCs w:val="24"/>
+        </w:rPr>
+      </w:pPr>
+    </w:p>
+    <w:p>
+      <w:pPr>
+        <w:rPr>
+          <w:color w:val="000000" w:themeColor="text1"/>
+          <w:sz w:val="24"/>
+          <w:szCs w:val="24"/>
+        </w:rPr>
+      </w:pPr>
+      <w:r>
+        <w:rPr>
+          <w:color w:val="000000" w:themeColor="text1"/>
+          <w:sz w:val="24"/>
+          <w:szCs w:val="24"/>
+        </w:rPr>
+        <w:br w:type="page"/>
+      </w:r>
+    </w:p>
+    <w:p>
+      <w:pPr>
+        <w:pStyle w:val="NoSpacing"/>
+        <w:rPr>
+          <w:b/>
+          <w:bCs/>
+          <w:color w:val="000000" w:themeColor="text1"/>
+          <w:sz w:val="24"/>
+          <w:szCs w:val="24"/>
+          <w:u w:val="single"/>
+        </w:rPr>
+      </w:pPr>
+      <w:r>
+        <w:rPr>
+          <w:b/>
+          <w:bCs/>
+          <w:color w:val="000000" w:themeColor="text1"/>
+          <w:sz w:val="24"/>
+          <w:szCs w:val="24"/>
+          <w:u w:val="single"/>
+        </w:rPr>
+        <w:lastRenderedPageBreak/>
+        <w:t>Session Tracking Techniques</w:t>
+      </w:r>
+    </w:p>
+    <w:p>
+      <w:pPr>
+        <w:pStyle w:val="NoSpacing"/>
+        <w:numPr>
+          <w:ilvl w:val="0"/>
+          <w:numId w:val="17"/>
+        </w:numPr>
+        <w:rPr>
+          <w:color w:val="000000" w:themeColor="text1"/>
+          <w:sz w:val="24"/>
+          <w:szCs w:val="24"/>
+        </w:rPr>
+      </w:pPr>
+      <w:r>
+        <w:rPr>
+          <w:color w:val="000000" w:themeColor="text1"/>
+          <w:sz w:val="24"/>
+          <w:szCs w:val="24"/>
+        </w:rPr>
+        <w:t>These techniques are used to maintain the user information into multiple request.</w:t>
+      </w:r>
+    </w:p>
+    <w:p>
+      <w:pPr>
+        <w:pStyle w:val="NoSpacing"/>
+        <w:numPr>
+          <w:ilvl w:val="0"/>
+          <w:numId w:val="17"/>
+        </w:numPr>
+        <w:rPr>
+          <w:color w:val="000000" w:themeColor="text1"/>
+          <w:sz w:val="24"/>
+          <w:szCs w:val="24"/>
+        </w:rPr>
+      </w:pPr>
+      <w:r>
+        <w:rPr>
+          <w:color w:val="000000" w:themeColor="text1"/>
+          <w:sz w:val="24"/>
+          <w:szCs w:val="24"/>
+        </w:rPr>
+        <w:t>There are 4 techniques of Session Tracking</w:t>
+      </w:r>
+    </w:p>
+    <w:p>
+      <w:pPr>
+        <w:pStyle w:val="NoSpacing"/>
+        <w:numPr>
+          <w:ilvl w:val="1"/>
+          <w:numId w:val="17"/>
+        </w:numPr>
+        <w:rPr>
+          <w:color w:val="000000" w:themeColor="text1"/>
+          <w:sz w:val="24"/>
+          <w:szCs w:val="24"/>
+        </w:rPr>
+      </w:pPr>
+      <w:r>
+        <w:rPr>
+          <w:color w:val="000000" w:themeColor="text1"/>
+          <w:sz w:val="24"/>
+          <w:szCs w:val="24"/>
+        </w:rPr>
+        <w:t>Hidden Form Field</w:t>
+      </w:r>
+    </w:p>
+    <w:p>
+      <w:pPr>
+        <w:pStyle w:val="NoSpacing"/>
+        <w:numPr>
+          <w:ilvl w:val="2"/>
+          <w:numId w:val="17"/>
+        </w:numPr>
+        <w:rPr>
+          <w:color w:val="000000" w:themeColor="text1"/>
+          <w:sz w:val="24"/>
+          <w:szCs w:val="24"/>
+        </w:rPr>
+      </w:pPr>
+      <w:r>
+        <w:rPr>
+          <w:color w:val="000000" w:themeColor="text1"/>
+          <w:sz w:val="24"/>
+          <w:szCs w:val="24"/>
+        </w:rPr>
+        <w:t xml:space="preserve">Used </w:t>
+      </w:r>
+      <w:r>
+        <w:rPr>
+          <w:color w:val="000000" w:themeColor="text1"/>
+          <w:sz w:val="24"/>
+          <w:szCs w:val="24"/>
+        </w:rPr>
+        <w:t xml:space="preserve">in </w:t>
+      </w:r>
+      <w:r>
+        <w:rPr>
+          <w:color w:val="000000" w:themeColor="text1"/>
+          <w:sz w:val="24"/>
+          <w:szCs w:val="24"/>
+        </w:rPr>
+        <w:t xml:space="preserve"> a case where you are sending</w:t>
+      </w:r>
+      <w:r>
+        <w:rPr>
+          <w:color w:val="000000" w:themeColor="text1"/>
+          <w:sz w:val="24"/>
+          <w:szCs w:val="24"/>
+        </w:rPr>
+        <w:t xml:space="preserve"> new</w:t>
+      </w:r>
+      <w:r>
+        <w:rPr>
+          <w:color w:val="000000" w:themeColor="text1"/>
+          <w:sz w:val="24"/>
+          <w:szCs w:val="24"/>
+        </w:rPr>
+        <w:t xml:space="preserve"> request from one page to another using form tag and </w:t>
+      </w:r>
+      <w:r>
+        <w:rPr>
+          <w:color w:val="000000" w:themeColor="text1"/>
+          <w:sz w:val="24"/>
+          <w:szCs w:val="24"/>
+        </w:rPr>
+        <w:t>submit</w:t>
+      </w:r>
+      <w:r>
+        <w:rPr>
+          <w:color w:val="000000" w:themeColor="text1"/>
+          <w:sz w:val="24"/>
+          <w:szCs w:val="24"/>
+        </w:rPr>
+        <w:t xml:space="preserve"> button.</w:t>
+      </w:r>
+    </w:p>
+    <w:p>
+      <w:pPr>
+        <w:pStyle w:val="NoSpacing"/>
+        <w:numPr>
+          <w:ilvl w:val="1"/>
+          <w:numId w:val="17"/>
+        </w:numPr>
+        <w:rPr>
+          <w:color w:val="000000" w:themeColor="text1"/>
+          <w:sz w:val="24"/>
+          <w:szCs w:val="24"/>
+        </w:rPr>
+      </w:pPr>
+      <w:r>
+        <w:rPr>
+          <w:color w:val="000000" w:themeColor="text1"/>
+          <w:sz w:val="24"/>
+          <w:szCs w:val="24"/>
+        </w:rPr>
+        <w:t>URL Rewriting</w:t>
+      </w:r>
+    </w:p>
+    <w:p>
+      <w:pPr>
+        <w:pStyle w:val="NoSpacing"/>
+        <w:numPr>
+          <w:ilvl w:val="2"/>
+          <w:numId w:val="17"/>
+        </w:numPr>
+        <w:rPr>
+          <w:color w:val="000000" w:themeColor="text1"/>
+          <w:sz w:val="24"/>
+          <w:szCs w:val="24"/>
+        </w:rPr>
+      </w:pPr>
+      <w:r>
+        <w:rPr>
+          <w:color w:val="000000" w:themeColor="text1"/>
+          <w:sz w:val="24"/>
+          <w:szCs w:val="24"/>
+        </w:rPr>
+        <w:t>Used in a case where new request getting generated by anchor tag and sendRedirect technique.</w:t>
+      </w:r>
+    </w:p>
+    <w:p>
+      <w:pPr>
+        <w:pStyle w:val="NoSpacing"/>
+        <w:numPr>
+          <w:ilvl w:val="1"/>
+          <w:numId w:val="17"/>
+        </w:numPr>
+        <w:rPr>
+          <w:color w:val="000000" w:themeColor="text1"/>
+          <w:sz w:val="24"/>
+          <w:szCs w:val="24"/>
+        </w:rPr>
+      </w:pPr>
+      <w:r>
+        <w:rPr>
+          <w:color w:val="000000" w:themeColor="text1"/>
+          <w:sz w:val="24"/>
+          <w:szCs w:val="24"/>
+        </w:rPr>
+        <w:t>Cookies</w:t>
+      </w:r>
+    </w:p>
+    <w:p>
+      <w:pPr>
+        <w:pStyle w:val="NoSpacing"/>
+        <w:numPr>
+          <w:ilvl w:val="2"/>
+          <w:numId w:val="17"/>
+        </w:numPr>
+        <w:rPr>
+          <w:color w:val="000000" w:themeColor="text1"/>
+          <w:sz w:val="24"/>
+          <w:szCs w:val="24"/>
+        </w:rPr>
+      </w:pPr>
+      <w:r>
+        <w:rPr>
+          <w:color w:val="000000" w:themeColor="text1"/>
+          <w:sz w:val="24"/>
+          <w:szCs w:val="24"/>
+        </w:rPr>
+        <w:t>Used to store the user information at client side.</w:t>
+      </w:r>
+    </w:p>
+    <w:p>
+      <w:pPr>
+        <w:pStyle w:val="NoSpacing"/>
+        <w:numPr>
+          <w:ilvl w:val="1"/>
+          <w:numId w:val="17"/>
+        </w:numPr>
+        <w:rPr>
+          <w:color w:val="000000" w:themeColor="text1"/>
+          <w:sz w:val="24"/>
+          <w:szCs w:val="24"/>
+        </w:rPr>
+      </w:pPr>
+      <w:r>
+        <w:rPr>
+          <w:color w:val="000000" w:themeColor="text1"/>
+          <w:sz w:val="24"/>
+          <w:szCs w:val="24"/>
+        </w:rPr>
+        <w:t xml:space="preserve">HttpSession </w:t>
+      </w:r>
+    </w:p>
+    <w:p>
+      <w:pPr>
+        <w:pStyle w:val="NoSpacing"/>
+        <w:numPr>
+          <w:ilvl w:val="2"/>
+          <w:numId w:val="17"/>
+        </w:numPr>
+        <w:rPr>
+          <w:color w:val="000000" w:themeColor="text1"/>
+          <w:sz w:val="24"/>
+          <w:szCs w:val="24"/>
+        </w:rPr>
+      </w:pPr>
+      <w:r>
+        <w:rPr>
+          <w:color w:val="000000" w:themeColor="text1"/>
+          <w:sz w:val="24"/>
+          <w:szCs w:val="24"/>
+        </w:rPr>
+        <w:t>Is used to store use information at server side.</w:t>
       </w:r>
     </w:p>
     <w:sectPr>
@@ -4666,6 +5030,95 @@
     </w:lvl>
   </w:abstractNum>
   <w:abstractNum w:abstractNumId="3" w15:restartNumberingAfterBreak="0">
+    <w:nsid w:val="29764818"/>
+    <w:multiLevelType w:val="hybridMultilevel"/>
+    <w:tmpl w:val="B31E1E2E"/>
+    <w:lvl w:ilvl="0" w:tplc="2B1E61A0">
+      <w:start w:val="1"/>
+      <w:numFmt w:val="decimal"/>
+      <w:lvlText w:val="%1."/>
+      <w:lvlJc w:val="left"/>
+      <w:pPr>
+        <w:ind w:left="720" w:hanging="360"/>
+      </w:pPr>
+      <w:rPr>
+        <w:rFonts w:hint="default"/>
+      </w:rPr>
+    </w:lvl>
+    <w:lvl w:ilvl="1" w:tplc="04090019">
+      <w:start w:val="1"/>
+      <w:numFmt w:val="lowerLetter"/>
+      <w:lvlText w:val="%2."/>
+      <w:lvlJc w:val="left"/>
+      <w:pPr>
+        <w:ind w:left="1440" w:hanging="360"/>
+      </w:pPr>
+    </w:lvl>
+    <w:lvl w:ilvl="2" w:tplc="0409001B">
+      <w:start w:val="1"/>
+      <w:numFmt w:val="lowerRoman"/>
+      <w:lvlText w:val="%3."/>
+      <w:lvlJc w:val="right"/>
+      <w:pPr>
+        <w:ind w:left="2160" w:hanging="180"/>
+      </w:pPr>
+    </w:lvl>
+    <w:lvl w:ilvl="3" w:tplc="0409000F" w:tentative="1">
+      <w:start w:val="1"/>
+      <w:numFmt w:val="decimal"/>
+      <w:lvlText w:val="%4."/>
+      <w:lvlJc w:val="left"/>
+      <w:pPr>
+        <w:ind w:left="2880" w:hanging="360"/>
+      </w:pPr>
+    </w:lvl>
+    <w:lvl w:ilvl="4" w:tplc="04090019" w:tentative="1">
+      <w:start w:val="1"/>
+      <w:numFmt w:val="lowerLetter"/>
+      <w:lvlText w:val="%5."/>
+      <w:lvlJc w:val="left"/>
+      <w:pPr>
+        <w:ind w:left="3600" w:hanging="360"/>
+      </w:pPr>
+    </w:lvl>
+    <w:lvl w:ilvl="5" w:tplc="0409001B" w:tentative="1">
+      <w:start w:val="1"/>
+      <w:numFmt w:val="lowerRoman"/>
+      <w:lvlText w:val="%6."/>
+      <w:lvlJc w:val="right"/>
+      <w:pPr>
+        <w:ind w:left="4320" w:hanging="180"/>
+      </w:pPr>
+    </w:lvl>
+    <w:lvl w:ilvl="6" w:tplc="0409000F" w:tentative="1">
+      <w:start w:val="1"/>
+      <w:numFmt w:val="decimal"/>
+      <w:lvlText w:val="%7."/>
+      <w:lvlJc w:val="left"/>
+      <w:pPr>
+        <w:ind w:left="5040" w:hanging="360"/>
+      </w:pPr>
+    </w:lvl>
+    <w:lvl w:ilvl="7" w:tplc="04090019" w:tentative="1">
+      <w:start w:val="1"/>
+      <w:numFmt w:val="lowerLetter"/>
+      <w:lvlText w:val="%8."/>
+      <w:lvlJc w:val="left"/>
+      <w:pPr>
+        <w:ind w:left="5760" w:hanging="360"/>
+      </w:pPr>
+    </w:lvl>
+    <w:lvl w:ilvl="8" w:tplc="0409001B" w:tentative="1">
+      <w:start w:val="1"/>
+      <w:numFmt w:val="lowerRoman"/>
+      <w:lvlText w:val="%9."/>
+      <w:lvlJc w:val="right"/>
+      <w:pPr>
+        <w:ind w:left="6480" w:hanging="180"/>
+      </w:pPr>
+    </w:lvl>
+  </w:abstractNum>
+  <w:abstractNum w:abstractNumId="4" w15:restartNumberingAfterBreak="0">
     <w:nsid w:val="2BE06E3C"/>
     <w:multiLevelType w:val="hybridMultilevel"/>
     <w:tmpl w:val="66F8AD54"/>
@@ -4756,7 +5209,7 @@
       </w:pPr>
     </w:lvl>
   </w:abstractNum>
-  <w:abstractNum w:abstractNumId="4" w15:restartNumberingAfterBreak="0">
+  <w:abstractNum w:abstractNumId="5" w15:restartNumberingAfterBreak="0">
     <w:nsid w:val="2CEB6244"/>
     <w:multiLevelType w:val="hybridMultilevel"/>
     <w:tmpl w:val="1CD44450"/>
@@ -4845,7 +5298,7 @@
       </w:pPr>
     </w:lvl>
   </w:abstractNum>
-  <w:abstractNum w:abstractNumId="5" w15:restartNumberingAfterBreak="0">
+  <w:abstractNum w:abstractNumId="6" w15:restartNumberingAfterBreak="0">
     <w:nsid w:val="367A2320"/>
     <w:multiLevelType w:val="hybridMultilevel"/>
     <w:tmpl w:val="128E325A"/>
@@ -4936,7 +5389,7 @@
       </w:pPr>
     </w:lvl>
   </w:abstractNum>
-  <w:abstractNum w:abstractNumId="6" w15:restartNumberingAfterBreak="0">
+  <w:abstractNum w:abstractNumId="7" w15:restartNumberingAfterBreak="0">
     <w:nsid w:val="411F7AE8"/>
     <w:multiLevelType w:val="hybridMultilevel"/>
     <w:tmpl w:val="4202B2CE"/>
@@ -5027,7 +5480,7 @@
       </w:pPr>
     </w:lvl>
   </w:abstractNum>
-  <w:abstractNum w:abstractNumId="7" w15:restartNumberingAfterBreak="0">
+  <w:abstractNum w:abstractNumId="8" w15:restartNumberingAfterBreak="0">
     <w:nsid w:val="4BDF690A"/>
     <w:multiLevelType w:val="hybridMultilevel"/>
     <w:tmpl w:val="6E066316"/>
@@ -5116,7 +5569,7 @@
       </w:pPr>
     </w:lvl>
   </w:abstractNum>
-  <w:abstractNum w:abstractNumId="8" w15:restartNumberingAfterBreak="0">
+  <w:abstractNum w:abstractNumId="9" w15:restartNumberingAfterBreak="0">
     <w:nsid w:val="4E240B9C"/>
     <w:multiLevelType w:val="hybridMultilevel"/>
     <w:tmpl w:val="A51245DE"/>
@@ -5207,7 +5660,7 @@
       </w:pPr>
     </w:lvl>
   </w:abstractNum>
-  <w:abstractNum w:abstractNumId="9" w15:restartNumberingAfterBreak="0">
+  <w:abstractNum w:abstractNumId="10" w15:restartNumberingAfterBreak="0">
     <w:nsid w:val="570761B1"/>
     <w:multiLevelType w:val="hybridMultilevel"/>
     <w:tmpl w:val="A8D6C4E4"/>
@@ -5296,7 +5749,7 @@
       </w:pPr>
     </w:lvl>
   </w:abstractNum>
-  <w:abstractNum w:abstractNumId="10" w15:restartNumberingAfterBreak="0">
+  <w:abstractNum w:abstractNumId="11" w15:restartNumberingAfterBreak="0">
     <w:nsid w:val="5D3E709C"/>
     <w:multiLevelType w:val="hybridMultilevel"/>
     <w:tmpl w:val="2C76198E"/>
@@ -5385,7 +5838,7 @@
       </w:pPr>
     </w:lvl>
   </w:abstractNum>
-  <w:abstractNum w:abstractNumId="11" w15:restartNumberingAfterBreak="0">
+  <w:abstractNum w:abstractNumId="12" w15:restartNumberingAfterBreak="0">
     <w:nsid w:val="5E263203"/>
     <w:multiLevelType w:val="hybridMultilevel"/>
     <w:tmpl w:val="8FC613BC"/>
@@ -5474,7 +5927,7 @@
       </w:pPr>
     </w:lvl>
   </w:abstractNum>
-  <w:abstractNum w:abstractNumId="12" w15:restartNumberingAfterBreak="0">
+  <w:abstractNum w:abstractNumId="13" w15:restartNumberingAfterBreak="0">
     <w:nsid w:val="64E31A23"/>
     <w:multiLevelType w:val="hybridMultilevel"/>
     <w:tmpl w:val="EDFA1C6E"/>
@@ -5563,7 +6016,7 @@
       </w:pPr>
     </w:lvl>
   </w:abstractNum>
-  <w:abstractNum w:abstractNumId="13" w15:restartNumberingAfterBreak="0">
+  <w:abstractNum w:abstractNumId="14" w15:restartNumberingAfterBreak="0">
     <w:nsid w:val="6B590E8F"/>
     <w:multiLevelType w:val="hybridMultilevel"/>
     <w:tmpl w:val="F4F6383A"/>
@@ -5652,7 +6105,7 @@
       </w:pPr>
     </w:lvl>
   </w:abstractNum>
-  <w:abstractNum w:abstractNumId="14" w15:restartNumberingAfterBreak="0">
+  <w:abstractNum w:abstractNumId="15" w15:restartNumberingAfterBreak="0">
     <w:nsid w:val="75C266AA"/>
     <w:multiLevelType w:val="hybridMultilevel"/>
     <w:tmpl w:val="F6A4A9DC"/>
@@ -5741,50 +6194,145 @@
       </w:pPr>
     </w:lvl>
   </w:abstractNum>
+  <w:abstractNum w:abstractNumId="16" w15:restartNumberingAfterBreak="0">
+    <w:nsid w:val="79CE2DFD"/>
+    <w:multiLevelType w:val="hybridMultilevel"/>
+    <w:tmpl w:val="CA42CEAE"/>
+    <w:lvl w:ilvl="0" w:tplc="1292B470">
+      <w:start w:val="1"/>
+      <w:numFmt w:val="decimal"/>
+      <w:lvlText w:val="%1."/>
+      <w:lvlJc w:val="left"/>
+      <w:pPr>
+        <w:ind w:left="720" w:hanging="360"/>
+      </w:pPr>
+      <w:rPr>
+        <w:rFonts w:hint="default"/>
+      </w:rPr>
+    </w:lvl>
+    <w:lvl w:ilvl="1" w:tplc="04090019">
+      <w:start w:val="1"/>
+      <w:numFmt w:val="lowerLetter"/>
+      <w:lvlText w:val="%2."/>
+      <w:lvlJc w:val="left"/>
+      <w:pPr>
+        <w:ind w:left="1440" w:hanging="360"/>
+      </w:pPr>
+    </w:lvl>
+    <w:lvl w:ilvl="2" w:tplc="0409001B">
+      <w:start w:val="1"/>
+      <w:numFmt w:val="lowerRoman"/>
+      <w:lvlText w:val="%3."/>
+      <w:lvlJc w:val="right"/>
+      <w:pPr>
+        <w:ind w:left="2160" w:hanging="180"/>
+      </w:pPr>
+    </w:lvl>
+    <w:lvl w:ilvl="3" w:tplc="0409000F" w:tentative="1">
+      <w:start w:val="1"/>
+      <w:numFmt w:val="decimal"/>
+      <w:lvlText w:val="%4."/>
+      <w:lvlJc w:val="left"/>
+      <w:pPr>
+        <w:ind w:left="2880" w:hanging="360"/>
+      </w:pPr>
+    </w:lvl>
+    <w:lvl w:ilvl="4" w:tplc="04090019" w:tentative="1">
+      <w:start w:val="1"/>
+      <w:numFmt w:val="lowerLetter"/>
+      <w:lvlText w:val="%5."/>
+      <w:lvlJc w:val="left"/>
+      <w:pPr>
+        <w:ind w:left="3600" w:hanging="360"/>
+      </w:pPr>
+    </w:lvl>
+    <w:lvl w:ilvl="5" w:tplc="0409001B" w:tentative="1">
+      <w:start w:val="1"/>
+      <w:numFmt w:val="lowerRoman"/>
+      <w:lvlText w:val="%6."/>
+      <w:lvlJc w:val="right"/>
+      <w:pPr>
+        <w:ind w:left="4320" w:hanging="180"/>
+      </w:pPr>
+    </w:lvl>
+    <w:lvl w:ilvl="6" w:tplc="0409000F" w:tentative="1">
+      <w:start w:val="1"/>
+      <w:numFmt w:val="decimal"/>
+      <w:lvlText w:val="%7."/>
+      <w:lvlJc w:val="left"/>
+      <w:pPr>
+        <w:ind w:left="5040" w:hanging="360"/>
+      </w:pPr>
+    </w:lvl>
+    <w:lvl w:ilvl="7" w:tplc="04090019" w:tentative="1">
+      <w:start w:val="1"/>
+      <w:numFmt w:val="lowerLetter"/>
+      <w:lvlText w:val="%8."/>
+      <w:lvlJc w:val="left"/>
+      <w:pPr>
+        <w:ind w:left="5760" w:hanging="360"/>
+      </w:pPr>
+    </w:lvl>
+    <w:lvl w:ilvl="8" w:tplc="0409001B" w:tentative="1">
+      <w:start w:val="1"/>
+      <w:numFmt w:val="lowerRoman"/>
+      <w:lvlText w:val="%9."/>
+      <w:lvlJc w:val="right"/>
+      <w:pPr>
+        <w:ind w:left="6480" w:hanging="180"/>
+      </w:pPr>
+    </w:lvl>
+  </w:abstractNum>
   <w:num w:numId="1" w16cid:durableId="1358893121">
-    <w:abstractNumId w:val="6"/>
+    <w:abstractNumId w:val="7"/>
   </w:num>
   <w:num w:numId="2" w16cid:durableId="1927230946">
     <w:abstractNumId w:val="0"/>
   </w:num>
   <w:num w:numId="3" w16cid:durableId="156115823">
-    <w:abstractNumId w:val="9"/>
+    <w:abstractNumId w:val="10"/>
   </w:num>
   <w:num w:numId="4" w16cid:durableId="1265456656">
+    <w:abstractNumId w:val="5"/>
+  </w:num>
+  <w:num w:numId="5" w16cid:durableId="280260083">
     <w:abstractNumId w:val="4"/>
   </w:num>
-  <w:num w:numId="5" w16cid:durableId="280260083">
-    <w:abstractNumId w:val="3"/>
-  </w:num>
   <w:num w:numId="6" w16cid:durableId="1920093446">
-    <w:abstractNumId w:val="5"/>
+    <w:abstractNumId w:val="6"/>
   </w:num>
   <w:num w:numId="7" w16cid:durableId="2049603294">
-    <w:abstractNumId w:val="13"/>
+    <w:abstractNumId w:val="14"/>
   </w:num>
   <w:num w:numId="8" w16cid:durableId="744956020">
     <w:abstractNumId w:val="1"/>
   </w:num>
   <w:num w:numId="9" w16cid:durableId="1996176329">
-    <w:abstractNumId w:val="8"/>
+    <w:abstractNumId w:val="9"/>
   </w:num>
   <w:num w:numId="10" w16cid:durableId="1314528868">
-    <w:abstractNumId w:val="11"/>
+    <w:abstractNumId w:val="12"/>
   </w:num>
   <w:num w:numId="11" w16cid:durableId="2101291596">
     <w:abstractNumId w:val="2"/>
   </w:num>
   <w:num w:numId="12" w16cid:durableId="2014600353">
-    <w:abstractNumId w:val="10"/>
+    <w:abstractNumId w:val="11"/>
   </w:num>
   <w:num w:numId="13" w16cid:durableId="438648529">
-    <w:abstractNumId w:val="12"/>
+    <w:abstractNumId w:val="13"/>
   </w:num>
   <w:num w:numId="14" w16cid:durableId="196234622">
-    <w:abstractNumId w:val="14"/>
+    <w:abstractNumId w:val="15"/>
   </w:num>
   <w:num w:numId="15" w16cid:durableId="1520896295">
-    <w:abstractNumId w:val="7"/>
+    <w:abstractNumId w:val="8"/>
+  </w:num>
+  <w:num w:numId="16" w16cid:durableId="526678587">
+    <w:abstractNumId w:val="16"/>
+  </w:num>
+  <w:num w:numId="17" w16cid:durableId="1752194231">
+    <w:abstractNumId w:val="3"/>
   </w:num>
 </w:numbering>
 </file>

</xml_diff>

<commit_message>
Session Tracking | Cookies
Session Tracking | Cookies
</commit_message>
<xml_diff>
--- a/docs/AdvJava.docx
+++ b/docs/AdvJava.docx
@@ -367,7 +367,15 @@
         </w:numPr>
       </w:pPr>
       <w:r>
-        <w:t>In this type of application the content of the page will be changed for every user.</w:t>
+        <w:t xml:space="preserve">In this type of </w:t>
+      </w:r>
+      <w:proofErr w:type="gramStart"/>
+      <w:r>
+        <w:t>application</w:t>
+      </w:r>
+      <w:proofErr w:type="gramEnd"/>
+      <w:r>
+        <w:t xml:space="preserve"> the content of the page will be changed for every user.</w:t>
       </w:r>
     </w:p>
     <w:p>
@@ -438,7 +446,7 @@
           <v:shape id="_x0000_i1025" type="#_x0000_t75" style="width:349.65pt;height:164.35pt" o:ole="">
             <v:imagedata r:id="rId5" o:title=""/>
           </v:shape>
-          <o:OLEObject Type="Embed" ProgID="PBrush" ShapeID="_x0000_i1025" DrawAspect="Content" ObjectID="_1719386920" r:id="rId6"/>
+          <o:OLEObject Type="Embed" ProgID="PBrush" ShapeID="_x0000_i1025" DrawAspect="Content" ObjectID="_1719643523" r:id="rId6"/>
         </w:object>
       </w:r>
     </w:p>
@@ -939,7 +947,15 @@
         </w:rPr>
       </w:pPr>
       <w:r>
-        <w:t>Make sure that “Generate web.xml Deployment Descriptor ” check box is selected</w:t>
+        <w:t xml:space="preserve">Make sure that “Generate web.xml Deployment </w:t>
+      </w:r>
+      <w:proofErr w:type="gramStart"/>
+      <w:r>
+        <w:t>Descriptor ”</w:t>
+      </w:r>
+      <w:proofErr w:type="gramEnd"/>
+      <w:r>
+        <w:t xml:space="preserve"> check box is selected</w:t>
       </w:r>
       <w:r>
         <w:t>.</w:t>
@@ -1006,7 +1022,7 @@
           <v:shape id="_x0000_i1026" type="#_x0000_t75" style="width:318.65pt;height:185.35pt" o:ole="">
             <v:imagedata r:id="rId11" o:title=""/>
           </v:shape>
-          <o:OLEObject Type="Embed" ProgID="PBrush" ShapeID="_x0000_i1026" DrawAspect="Content" ObjectID="_1719386921" r:id="rId12"/>
+          <o:OLEObject Type="Embed" ProgID="PBrush" ShapeID="_x0000_i1026" DrawAspect="Content" ObjectID="_1719643524" r:id="rId12"/>
         </w:object>
       </w:r>
     </w:p>
@@ -1130,7 +1146,15 @@
         </w:numPr>
       </w:pPr>
       <w:r>
-        <w:t>Servlets are the java classes which are used to create a dynamic web pages.</w:t>
+        <w:t xml:space="preserve">Servlets are the java classes which are used to create a dynamic web </w:t>
+      </w:r>
+      <w:proofErr w:type="gramStart"/>
+      <w:r>
+        <w:t>pages</w:t>
+      </w:r>
+      <w:proofErr w:type="gramEnd"/>
+      <w:r>
+        <w:t>.</w:t>
       </w:r>
     </w:p>
     <w:p>
@@ -1515,6 +1539,7 @@
         </w:rPr>
       </w:pPr>
       <w:proofErr w:type="spellStart"/>
+      <w:proofErr w:type="gramStart"/>
       <w:r>
         <w:rPr>
           <w:rFonts w:ascii="Consolas" w:hAnsi="Consolas" w:cs="Consolas"/>
@@ -1536,6 +1561,7 @@
         <w:t>.setContentType</w:t>
       </w:r>
       <w:proofErr w:type="spellEnd"/>
+      <w:proofErr w:type="gramEnd"/>
       <w:r>
         <w:rPr>
           <w:rFonts w:ascii="Consolas" w:hAnsi="Consolas" w:cs="Consolas"/>
@@ -1652,6 +1678,7 @@
         <w:t xml:space="preserve"> = </w:t>
       </w:r>
       <w:proofErr w:type="spellStart"/>
+      <w:proofErr w:type="gramStart"/>
       <w:r>
         <w:rPr>
           <w:rFonts w:ascii="Consolas" w:hAnsi="Consolas" w:cs="Consolas"/>
@@ -1673,6 +1700,7 @@
         <w:t>.getWriter</w:t>
       </w:r>
       <w:proofErr w:type="spellEnd"/>
+      <w:proofErr w:type="gramEnd"/>
       <w:r>
         <w:rPr>
           <w:rFonts w:ascii="Consolas" w:hAnsi="Consolas" w:cs="Consolas"/>
@@ -1866,7 +1894,7 @@
           <v:shape id="_x0000_i1027" type="#_x0000_t75" style="width:4in;height:159.35pt" o:ole="">
             <v:imagedata r:id="rId15" o:title=""/>
           </v:shape>
-          <o:OLEObject Type="Embed" ProgID="PBrush" ShapeID="_x0000_i1027" DrawAspect="Content" ObjectID="_1719386922" r:id="rId16"/>
+          <o:OLEObject Type="Embed" ProgID="PBrush" ShapeID="_x0000_i1027" DrawAspect="Content" ObjectID="_1719643525" r:id="rId16"/>
         </w:object>
       </w:r>
     </w:p>
@@ -2031,6 +2059,7 @@
         <w:t xml:space="preserve"> dis = </w:t>
       </w:r>
       <w:proofErr w:type="spellStart"/>
+      <w:proofErr w:type="gramStart"/>
       <w:r>
         <w:rPr>
           <w:b/>
@@ -2053,6 +2082,7 @@
         <w:t>tcher</w:t>
       </w:r>
       <w:proofErr w:type="spellEnd"/>
+      <w:proofErr w:type="gramEnd"/>
       <w:r>
         <w:rPr>
           <w:b/>
@@ -2076,7 +2106,15 @@
           <w:b/>
           <w:bCs/>
         </w:rPr>
-        <w:t>dis.forward</w:t>
+        <w:t>dis.</w:t>
+      </w:r>
+      <w:proofErr w:type="gramStart"/>
+      <w:r>
+        <w:rPr>
+          <w:b/>
+          <w:bCs/>
+        </w:rPr>
+        <w:t>forward</w:t>
       </w:r>
       <w:proofErr w:type="spellEnd"/>
       <w:r>
@@ -2084,7 +2122,15 @@
           <w:b/>
           <w:bCs/>
         </w:rPr>
-        <w:t>(request, response);</w:t>
+        <w:t>(</w:t>
+      </w:r>
+      <w:proofErr w:type="gramEnd"/>
+      <w:r>
+        <w:rPr>
+          <w:b/>
+          <w:bCs/>
+        </w:rPr>
+        <w:t>request, response);</w:t>
       </w:r>
     </w:p>
     <w:p>
@@ -2097,6 +2143,7 @@
         </w:rPr>
       </w:pPr>
       <w:proofErr w:type="spellStart"/>
+      <w:proofErr w:type="gramStart"/>
       <w:r>
         <w:rPr>
           <w:b/>
@@ -2105,6 +2152,7 @@
         <w:t>dis.include</w:t>
       </w:r>
       <w:proofErr w:type="spellEnd"/>
+      <w:proofErr w:type="gramEnd"/>
       <w:r>
         <w:rPr>
           <w:b/>
@@ -2166,7 +2214,15 @@
         </w:numPr>
       </w:pPr>
       <w:r>
-        <w:t>In this technique new request will be generated to go from one page to another and hence the data from old request will be deleted and it will redirected to new page.</w:t>
+        <w:t xml:space="preserve">In this technique new request will be generated to go from one page to another and hence the data from old request will be deleted and it will </w:t>
+      </w:r>
+      <w:proofErr w:type="gramStart"/>
+      <w:r>
+        <w:t>redirected</w:t>
+      </w:r>
+      <w:proofErr w:type="gramEnd"/>
+      <w:r>
+        <w:t xml:space="preserve"> to new page.</w:t>
       </w:r>
     </w:p>
     <w:p>
@@ -2191,6 +2247,7 @@
         </w:rPr>
       </w:pPr>
       <w:proofErr w:type="spellStart"/>
+      <w:proofErr w:type="gramStart"/>
       <w:r>
         <w:rPr>
           <w:b/>
@@ -2199,6 +2256,7 @@
         <w:t>response.sendRedirect</w:t>
       </w:r>
       <w:proofErr w:type="spellEnd"/>
+      <w:proofErr w:type="gramEnd"/>
       <w:r>
         <w:rPr>
           <w:b/>
@@ -2259,7 +2317,15 @@
         </w:numPr>
       </w:pPr>
       <w:r>
-        <w:t>JSP is mostly used for a dynamic pages design.</w:t>
+        <w:t xml:space="preserve">JSP is mostly used for a dynamic </w:t>
+      </w:r>
+      <w:proofErr w:type="gramStart"/>
+      <w:r>
+        <w:t>pages</w:t>
+      </w:r>
+      <w:proofErr w:type="gramEnd"/>
+      <w:r>
+        <w:t xml:space="preserve"> design.</w:t>
       </w:r>
     </w:p>
     <w:p>
@@ -2326,7 +2392,15 @@
         </w:numPr>
       </w:pPr>
       <w:r>
-        <w:t>There is no need of providing a URL for the JSP pages. By default the URL of the JSP page is the /</w:t>
+        <w:t xml:space="preserve">There is no need of providing a URL for the JSP pages. By </w:t>
+      </w:r>
+      <w:proofErr w:type="gramStart"/>
+      <w:r>
+        <w:t>default</w:t>
+      </w:r>
+      <w:proofErr w:type="gramEnd"/>
+      <w:r>
+        <w:t xml:space="preserve"> the URL of the JSP page is the /</w:t>
       </w:r>
       <w:proofErr w:type="spellStart"/>
       <w:r>
@@ -2562,7 +2636,15 @@
           <w:sz w:val="24"/>
           <w:szCs w:val="24"/>
         </w:rPr>
-        <w:t xml:space="preserve">The variables created using this tag will be a local </w:t>
+        <w:t xml:space="preserve">The variables created using this tag will be a </w:t>
+      </w:r>
+      <w:proofErr w:type="gramStart"/>
+      <w:r>
+        <w:rPr>
+          <w:sz w:val="24"/>
+          <w:szCs w:val="24"/>
+        </w:rPr>
+        <w:t xml:space="preserve">local </w:t>
       </w:r>
       <w:r>
         <w:rPr>
@@ -2571,6 +2653,7 @@
         </w:rPr>
         <w:t>variables</w:t>
       </w:r>
+      <w:proofErr w:type="gramEnd"/>
       <w:r>
         <w:rPr>
           <w:sz w:val="24"/>
@@ -2765,7 +2848,15 @@
           <w:sz w:val="24"/>
           <w:szCs w:val="24"/>
         </w:rPr>
-        <w:t>out.print</w:t>
+        <w:t>out.</w:t>
+      </w:r>
+      <w:proofErr w:type="gramStart"/>
+      <w:r>
+        <w:rPr>
+          <w:sz w:val="24"/>
+          <w:szCs w:val="24"/>
+        </w:rPr>
+        <w:t>print</w:t>
       </w:r>
       <w:proofErr w:type="spellEnd"/>
       <w:r>
@@ -2773,7 +2864,15 @@
           <w:sz w:val="24"/>
           <w:szCs w:val="24"/>
         </w:rPr>
-        <w:t>().</w:t>
+        <w:t>(</w:t>
+      </w:r>
+      <w:proofErr w:type="gramEnd"/>
+      <w:r>
+        <w:rPr>
+          <w:sz w:val="24"/>
+          <w:szCs w:val="24"/>
+        </w:rPr>
+        <w:t>).</w:t>
       </w:r>
     </w:p>
     <w:p>
@@ -2836,7 +2935,27 @@
           <w:sz w:val="24"/>
           <w:szCs w:val="24"/>
         </w:rPr>
-        <w:t>&lt;%=  Java Expression  %&gt;</w:t>
+        <w:t>&lt;%</w:t>
+      </w:r>
+      <w:proofErr w:type="gramStart"/>
+      <w:r>
+        <w:rPr>
+          <w:b/>
+          <w:bCs/>
+          <w:sz w:val="24"/>
+          <w:szCs w:val="24"/>
+        </w:rPr>
+        <w:t>=  Java</w:t>
+      </w:r>
+      <w:proofErr w:type="gramEnd"/>
+      <w:r>
+        <w:rPr>
+          <w:b/>
+          <w:bCs/>
+          <w:sz w:val="24"/>
+          <w:szCs w:val="24"/>
+        </w:rPr>
+        <w:t xml:space="preserve"> Expression  %&gt;</w:t>
       </w:r>
     </w:p>
     <w:p>
@@ -2955,7 +3074,23 @@
           <w:sz w:val="24"/>
           <w:szCs w:val="24"/>
         </w:rPr>
-        <w:t>This code is a instance level code, using this tag you can create a methods or static or instance variable inside JSP.</w:t>
+        <w:t xml:space="preserve">This code is </w:t>
+      </w:r>
+      <w:proofErr w:type="gramStart"/>
+      <w:r>
+        <w:rPr>
+          <w:sz w:val="24"/>
+          <w:szCs w:val="24"/>
+        </w:rPr>
+        <w:t>a</w:t>
+      </w:r>
+      <w:proofErr w:type="gramEnd"/>
+      <w:r>
+        <w:rPr>
+          <w:sz w:val="24"/>
+          <w:szCs w:val="24"/>
+        </w:rPr>
+        <w:t xml:space="preserve"> instance level code, using this tag you can create a methods or static or instance variable inside JSP.</w:t>
       </w:r>
     </w:p>
     <w:p>
@@ -3811,7 +3946,25 @@
           <w:sz w:val="24"/>
           <w:szCs w:val="24"/>
         </w:rPr>
-        <w:t>In the servlet life cycle there are 3 stages.</w:t>
+        <w:t xml:space="preserve">In the servlet life </w:t>
+      </w:r>
+      <w:proofErr w:type="gramStart"/>
+      <w:r>
+        <w:rPr>
+          <w:color w:val="000000" w:themeColor="text1"/>
+          <w:sz w:val="24"/>
+          <w:szCs w:val="24"/>
+        </w:rPr>
+        <w:t>cycle</w:t>
+      </w:r>
+      <w:proofErr w:type="gramEnd"/>
+      <w:r>
+        <w:rPr>
+          <w:color w:val="000000" w:themeColor="text1"/>
+          <w:sz w:val="24"/>
+          <w:szCs w:val="24"/>
+        </w:rPr>
+        <w:t xml:space="preserve"> there are 3 stages.</w:t>
       </w:r>
     </w:p>
     <w:p>
@@ -3907,7 +4060,25 @@
           <w:sz w:val="24"/>
           <w:szCs w:val="24"/>
         </w:rPr>
-        <w:t xml:space="preserve"> called after the constructor, In this you can perform the initialization for the servlet.</w:t>
+        <w:t xml:space="preserve"> called after the constructor, </w:t>
+      </w:r>
+      <w:proofErr w:type="gramStart"/>
+      <w:r>
+        <w:rPr>
+          <w:color w:val="000000" w:themeColor="text1"/>
+          <w:sz w:val="24"/>
+          <w:szCs w:val="24"/>
+        </w:rPr>
+        <w:t>In</w:t>
+      </w:r>
+      <w:proofErr w:type="gramEnd"/>
+      <w:r>
+        <w:rPr>
+          <w:color w:val="000000" w:themeColor="text1"/>
+          <w:sz w:val="24"/>
+          <w:szCs w:val="24"/>
+        </w:rPr>
+        <w:t xml:space="preserve"> this you can perform the initialization for the servlet.</w:t>
       </w:r>
     </w:p>
     <w:p>
@@ -3934,6 +4105,7 @@
         <w:t xml:space="preserve">As a part of this stage </w:t>
       </w:r>
       <w:proofErr w:type="spellStart"/>
+      <w:proofErr w:type="gramStart"/>
       <w:r>
         <w:rPr>
           <w:color w:val="000000" w:themeColor="text1"/>
@@ -3952,6 +4124,7 @@
         <w:t>(</w:t>
       </w:r>
       <w:proofErr w:type="spellStart"/>
+      <w:proofErr w:type="gramEnd"/>
       <w:r>
         <w:rPr>
           <w:color w:val="000000" w:themeColor="text1"/>
@@ -4159,7 +4332,25 @@
           <w:sz w:val="24"/>
           <w:szCs w:val="24"/>
         </w:rPr>
-        <w:t>As a part of this method destroy() method will be invoked.</w:t>
+        <w:t xml:space="preserve">As a part of this method </w:t>
+      </w:r>
+      <w:proofErr w:type="gramStart"/>
+      <w:r>
+        <w:rPr>
+          <w:color w:val="000000" w:themeColor="text1"/>
+          <w:sz w:val="24"/>
+          <w:szCs w:val="24"/>
+        </w:rPr>
+        <w:t>destroy(</w:t>
+      </w:r>
+      <w:proofErr w:type="gramEnd"/>
+      <w:r>
+        <w:rPr>
+          <w:color w:val="000000" w:themeColor="text1"/>
+          <w:sz w:val="24"/>
+          <w:szCs w:val="24"/>
+        </w:rPr>
+        <w:t>) method will be invoked.</w:t>
       </w:r>
     </w:p>
     <w:p>
@@ -4323,7 +4514,25 @@
           <w:sz w:val="24"/>
           <w:szCs w:val="24"/>
         </w:rPr>
-        <w:t>There are total 5 stage in the JSP life cycle.</w:t>
+        <w:t xml:space="preserve">There </w:t>
+      </w:r>
+      <w:proofErr w:type="gramStart"/>
+      <w:r>
+        <w:rPr>
+          <w:color w:val="000000" w:themeColor="text1"/>
+          <w:sz w:val="24"/>
+          <w:szCs w:val="24"/>
+        </w:rPr>
+        <w:t>are</w:t>
+      </w:r>
+      <w:proofErr w:type="gramEnd"/>
+      <w:r>
+        <w:rPr>
+          <w:color w:val="000000" w:themeColor="text1"/>
+          <w:sz w:val="24"/>
+          <w:szCs w:val="24"/>
+        </w:rPr>
+        <w:t xml:space="preserve"> total 5 stage in the JSP life cycle.</w:t>
       </w:r>
     </w:p>
     <w:p>
@@ -4584,6 +4793,7 @@
         <w:t xml:space="preserve">As a part of this stage </w:t>
       </w:r>
       <w:proofErr w:type="spellStart"/>
+      <w:proofErr w:type="gramStart"/>
       <w:r>
         <w:rPr>
           <w:color w:val="000000" w:themeColor="text1"/>
@@ -4599,7 +4809,16 @@
           <w:sz w:val="24"/>
           <w:szCs w:val="24"/>
         </w:rPr>
-        <w:t>() method invoked.</w:t>
+        <w:t>(</w:t>
+      </w:r>
+      <w:proofErr w:type="gramEnd"/>
+      <w:r>
+        <w:rPr>
+          <w:color w:val="000000" w:themeColor="text1"/>
+          <w:sz w:val="24"/>
+          <w:szCs w:val="24"/>
+        </w:rPr>
+        <w:t>) method invoked.</w:t>
       </w:r>
     </w:p>
     <w:p>
@@ -4673,7 +4892,25 @@
           <w:sz w:val="24"/>
           <w:szCs w:val="24"/>
         </w:rPr>
-        <w:t>This method gets invoked when the user send a request.</w:t>
+        <w:t xml:space="preserve">This method gets invoked when the user </w:t>
+      </w:r>
+      <w:proofErr w:type="gramStart"/>
+      <w:r>
+        <w:rPr>
+          <w:color w:val="000000" w:themeColor="text1"/>
+          <w:sz w:val="24"/>
+          <w:szCs w:val="24"/>
+        </w:rPr>
+        <w:t>send</w:t>
+      </w:r>
+      <w:proofErr w:type="gramEnd"/>
+      <w:r>
+        <w:rPr>
+          <w:color w:val="000000" w:themeColor="text1"/>
+          <w:sz w:val="24"/>
+          <w:szCs w:val="24"/>
+        </w:rPr>
+        <w:t xml:space="preserve"> a request.</w:t>
       </w:r>
     </w:p>
     <w:p>
@@ -4698,6 +4935,7 @@
         <w:t>As a part of this stage the _</w:t>
       </w:r>
       <w:proofErr w:type="spellStart"/>
+      <w:proofErr w:type="gramStart"/>
       <w:r>
         <w:rPr>
           <w:color w:val="000000" w:themeColor="text1"/>
@@ -4716,6 +4954,7 @@
         <w:t>(</w:t>
       </w:r>
       <w:proofErr w:type="spellStart"/>
+      <w:proofErr w:type="gramEnd"/>
       <w:r>
         <w:rPr>
           <w:color w:val="000000" w:themeColor="text1"/>
@@ -4747,13 +4986,23 @@
           <w:szCs w:val="24"/>
         </w:rPr>
       </w:pPr>
-      <w:r>
-        <w:rPr>
-          <w:color w:val="000000" w:themeColor="text1"/>
-          <w:sz w:val="24"/>
-          <w:szCs w:val="24"/>
-        </w:rPr>
-        <w:t>This methods gets executes multiple times in a life cycle.</w:t>
+      <w:proofErr w:type="gramStart"/>
+      <w:r>
+        <w:rPr>
+          <w:color w:val="000000" w:themeColor="text1"/>
+          <w:sz w:val="24"/>
+          <w:szCs w:val="24"/>
+        </w:rPr>
+        <w:t>This methods</w:t>
+      </w:r>
+      <w:proofErr w:type="gramEnd"/>
+      <w:r>
+        <w:rPr>
+          <w:color w:val="000000" w:themeColor="text1"/>
+          <w:sz w:val="24"/>
+          <w:szCs w:val="24"/>
+        </w:rPr>
+        <w:t xml:space="preserve"> gets executes multiple times in a life cycle.</w:t>
       </w:r>
     </w:p>
     <w:p>
@@ -4822,6 +5071,7 @@
         <w:t xml:space="preserve">As a part of this stage </w:t>
       </w:r>
       <w:proofErr w:type="spellStart"/>
+      <w:proofErr w:type="gramStart"/>
       <w:r>
         <w:rPr>
           <w:color w:val="000000" w:themeColor="text1"/>
@@ -4837,7 +5087,16 @@
           <w:sz w:val="24"/>
           <w:szCs w:val="24"/>
         </w:rPr>
-        <w:t>() method gets invoked.</w:t>
+        <w:t>(</w:t>
+      </w:r>
+      <w:proofErr w:type="gramEnd"/>
+      <w:r>
+        <w:rPr>
+          <w:color w:val="000000" w:themeColor="text1"/>
+          <w:sz w:val="24"/>
+          <w:szCs w:val="24"/>
+        </w:rPr>
+        <w:t>) method gets invoked.</w:t>
       </w:r>
     </w:p>
     <w:p>
@@ -4933,7 +5192,25 @@
           <w:sz w:val="24"/>
           <w:szCs w:val="24"/>
         </w:rPr>
-        <w:t>These techniques are used to maintain the user information into multiple request.</w:t>
+        <w:t xml:space="preserve">These techniques are used to maintain the user information into multiple </w:t>
+      </w:r>
+      <w:proofErr w:type="gramStart"/>
+      <w:r>
+        <w:rPr>
+          <w:color w:val="000000" w:themeColor="text1"/>
+          <w:sz w:val="24"/>
+          <w:szCs w:val="24"/>
+        </w:rPr>
+        <w:t>request</w:t>
+      </w:r>
+      <w:proofErr w:type="gramEnd"/>
+      <w:r>
+        <w:rPr>
+          <w:color w:val="000000" w:themeColor="text1"/>
+          <w:sz w:val="24"/>
+          <w:szCs w:val="24"/>
+        </w:rPr>
+        <w:t>.</w:t>
       </w:r>
     </w:p>
     <w:p>
@@ -5001,6 +5278,7 @@
         </w:rPr>
         <w:t xml:space="preserve">Used </w:t>
       </w:r>
+      <w:proofErr w:type="gramStart"/>
       <w:r>
         <w:rPr>
           <w:color w:val="000000" w:themeColor="text1"/>
@@ -5015,7 +5293,16 @@
           <w:sz w:val="24"/>
           <w:szCs w:val="24"/>
         </w:rPr>
-        <w:t xml:space="preserve"> a case where you are sending</w:t>
+        <w:t xml:space="preserve"> a</w:t>
+      </w:r>
+      <w:proofErr w:type="gramEnd"/>
+      <w:r>
+        <w:rPr>
+          <w:color w:val="000000" w:themeColor="text1"/>
+          <w:sz w:val="24"/>
+          <w:szCs w:val="24"/>
+        </w:rPr>
+        <w:t xml:space="preserve"> case where you are sending</w:t>
       </w:r>
       <w:r>
         <w:rPr>
@@ -5214,6 +5501,122 @@
           <w:szCs w:val="24"/>
         </w:rPr>
         <w:t>Used to store the user information at client side.</w:t>
+      </w:r>
+    </w:p>
+    <w:p>
+      <w:pPr>
+        <w:pStyle w:val="NoSpacing"/>
+        <w:numPr>
+          <w:ilvl w:val="2"/>
+          <w:numId w:val="17"/>
+        </w:numPr>
+        <w:rPr>
+          <w:color w:val="000000" w:themeColor="text1"/>
+          <w:sz w:val="24"/>
+          <w:szCs w:val="24"/>
+        </w:rPr>
+      </w:pPr>
+      <w:r>
+        <w:rPr>
+          <w:color w:val="000000" w:themeColor="text1"/>
+          <w:sz w:val="24"/>
+          <w:szCs w:val="24"/>
+        </w:rPr>
+        <w:t xml:space="preserve">Cookies are </w:t>
+      </w:r>
+      <w:proofErr w:type="gramStart"/>
+      <w:r>
+        <w:rPr>
+          <w:color w:val="000000" w:themeColor="text1"/>
+          <w:sz w:val="24"/>
+          <w:szCs w:val="24"/>
+        </w:rPr>
+        <w:t>create</w:t>
+      </w:r>
+      <w:proofErr w:type="gramEnd"/>
+      <w:r>
+        <w:rPr>
+          <w:color w:val="000000" w:themeColor="text1"/>
+          <w:sz w:val="24"/>
+          <w:szCs w:val="24"/>
+        </w:rPr>
+        <w:t xml:space="preserve"> at server side and then sends to a client side to store into a client location.</w:t>
+      </w:r>
+    </w:p>
+    <w:p>
+      <w:pPr>
+        <w:pStyle w:val="NoSpacing"/>
+        <w:numPr>
+          <w:ilvl w:val="2"/>
+          <w:numId w:val="17"/>
+        </w:numPr>
+        <w:rPr>
+          <w:color w:val="000000" w:themeColor="text1"/>
+          <w:sz w:val="24"/>
+          <w:szCs w:val="24"/>
+        </w:rPr>
+      </w:pPr>
+      <w:r>
+        <w:rPr>
+          <w:color w:val="000000" w:themeColor="text1"/>
+          <w:sz w:val="24"/>
+          <w:szCs w:val="24"/>
+        </w:rPr>
+        <w:t>Cookies are always forward from every request to the server.</w:t>
+      </w:r>
+    </w:p>
+    <w:p>
+      <w:pPr>
+        <w:pStyle w:val="NoSpacing"/>
+        <w:numPr>
+          <w:ilvl w:val="2"/>
+          <w:numId w:val="17"/>
+        </w:numPr>
+        <w:rPr>
+          <w:color w:val="000000" w:themeColor="text1"/>
+          <w:sz w:val="24"/>
+          <w:szCs w:val="24"/>
+        </w:rPr>
+      </w:pPr>
+      <w:r>
+        <w:rPr>
+          <w:color w:val="000000" w:themeColor="text1"/>
+          <w:sz w:val="24"/>
+          <w:szCs w:val="24"/>
+        </w:rPr>
+        <w:t>Cookies can be store for a specific time</w:t>
+      </w:r>
+      <w:r>
+        <w:rPr>
+          <w:color w:val="000000" w:themeColor="text1"/>
+          <w:sz w:val="24"/>
+          <w:szCs w:val="24"/>
+        </w:rPr>
+        <w:t xml:space="preserve"> (persistent cookie)</w:t>
+      </w:r>
+      <w:r>
+        <w:rPr>
+          <w:color w:val="000000" w:themeColor="text1"/>
+          <w:sz w:val="24"/>
+          <w:szCs w:val="24"/>
+        </w:rPr>
+        <w:t xml:space="preserve"> or for a browser session</w:t>
+      </w:r>
+      <w:r>
+        <w:rPr>
+          <w:color w:val="000000" w:themeColor="text1"/>
+          <w:sz w:val="24"/>
+          <w:szCs w:val="24"/>
+        </w:rPr>
+        <w:t xml:space="preserve"> (non-persistent cookie)</w:t>
+      </w:r>
+      <w:r>
+        <w:rPr>
+          <w:color w:val="000000" w:themeColor="text1"/>
+          <w:sz w:val="24"/>
+          <w:szCs w:val="24"/>
+        </w:rPr>
+        <w:t>.</w:t>
       </w:r>
     </w:p>
     <w:p>

</xml_diff>

<commit_message>
Session Tracking | httpSession
Session Tracking | httpSession
</commit_message>
<xml_diff>
--- a/docs/AdvJava.docx
+++ b/docs/AdvJava.docx
@@ -330,13 +330,8 @@
         </w:numPr>
       </w:pPr>
       <w:r>
-        <w:t xml:space="preserve">Technologies used are Html, CSS, JS, </w:t>
-      </w:r>
-      <w:proofErr w:type="spellStart"/>
-      <w:r>
-        <w:t>JQuery</w:t>
-      </w:r>
-      <w:proofErr w:type="spellEnd"/>
+        <w:t>Technologies used are Html, CSS, JS, JQuery</w:t>
+      </w:r>
     </w:p>
     <w:p>
       <w:pPr>
@@ -367,15 +362,7 @@
         </w:numPr>
       </w:pPr>
       <w:r>
-        <w:t xml:space="preserve">In this type of </w:t>
-      </w:r>
-      <w:proofErr w:type="gramStart"/>
-      <w:r>
-        <w:t>application</w:t>
-      </w:r>
-      <w:proofErr w:type="gramEnd"/>
-      <w:r>
-        <w:t xml:space="preserve"> the content of the page will be changed for every user.</w:t>
+        <w:t>In this type of application the content of the page will be changed for every user.</w:t>
       </w:r>
     </w:p>
     <w:p>
@@ -387,27 +374,14 @@
         </w:numPr>
       </w:pPr>
       <w:r>
-        <w:t xml:space="preserve">Technologies used are Html, CSS, JS, </w:t>
-      </w:r>
-      <w:proofErr w:type="spellStart"/>
-      <w:r>
-        <w:t>JQuery</w:t>
-      </w:r>
-      <w:proofErr w:type="spellEnd"/>
-      <w:r>
-        <w:t xml:space="preserve">, </w:t>
+        <w:t xml:space="preserve">Technologies used are Html, CSS, JS, JQuery, </w:t>
       </w:r>
       <w:r>
         <w:t>server-side</w:t>
       </w:r>
       <w:r>
-        <w:t xml:space="preserve"> technologies like JSP, Servlet, </w:t>
-      </w:r>
-      <w:proofErr w:type="spellStart"/>
-      <w:r>
-        <w:t>php</w:t>
-      </w:r>
-      <w:proofErr w:type="spellEnd"/>
+        <w:t xml:space="preserve"> technologies like JSP, Servlet, php</w:t>
+      </w:r>
       <w:r>
         <w:t xml:space="preserve"> etc.</w:t>
       </w:r>
@@ -443,10 +417,10 @@
             <v:path o:extrusionok="f" gradientshapeok="t" o:connecttype="rect"/>
             <o:lock v:ext="edit" aspectratio="t"/>
           </v:shapetype>
-          <v:shape id="_x0000_i1025" type="#_x0000_t75" style="width:349.65pt;height:164.35pt" o:ole="">
+          <v:shape id="_x0000_i1025" type="#_x0000_t75" style="width:349.6pt;height:164.4pt" o:ole="">
             <v:imagedata r:id="rId5" o:title=""/>
           </v:shape>
-          <o:OLEObject Type="Embed" ProgID="PBrush" ShapeID="_x0000_i1025" DrawAspect="Content" ObjectID="_1719643523" r:id="rId6"/>
+          <o:OLEObject Type="Embed" ProgID="PBrush" ShapeID="_x0000_i1025" DrawAspect="Content" ObjectID="_1719733448" r:id="rId6"/>
         </w:object>
       </w:r>
     </w:p>
@@ -947,15 +921,7 @@
         </w:rPr>
       </w:pPr>
       <w:r>
-        <w:t xml:space="preserve">Make sure that “Generate web.xml Deployment </w:t>
-      </w:r>
-      <w:proofErr w:type="gramStart"/>
-      <w:r>
-        <w:t>Descriptor ”</w:t>
-      </w:r>
-      <w:proofErr w:type="gramEnd"/>
-      <w:r>
-        <w:t xml:space="preserve"> check box is selected</w:t>
+        <w:t>Make sure that “Generate web.xml Deployment Descriptor ” check box is selected</w:t>
       </w:r>
       <w:r>
         <w:t>.</w:t>
@@ -1019,10 +985,10 @@
       </w:r>
       <w:r>
         <w:object w:dxaOrig="9780" w:dyaOrig="5710" w14:anchorId="090A1BC0">
-          <v:shape id="_x0000_i1026" type="#_x0000_t75" style="width:318.65pt;height:185.35pt" o:ole="">
+          <v:shape id="_x0000_i1026" type="#_x0000_t75" style="width:318.8pt;height:185.2pt" o:ole="">
             <v:imagedata r:id="rId11" o:title=""/>
           </v:shape>
-          <o:OLEObject Type="Embed" ProgID="PBrush" ShapeID="_x0000_i1026" DrawAspect="Content" ObjectID="_1719643524" r:id="rId12"/>
+          <o:OLEObject Type="Embed" ProgID="PBrush" ShapeID="_x0000_i1026" DrawAspect="Content" ObjectID="_1719733449" r:id="rId12"/>
         </w:object>
       </w:r>
     </w:p>
@@ -1092,21 +1058,12 @@
       <w:r>
         <w:t>“</w:t>
       </w:r>
-      <w:proofErr w:type="spellStart"/>
-      <w:r>
-        <w:rPr>
-          <w:b/>
-          <w:bCs/>
-        </w:rPr>
-        <w:t>src</w:t>
-      </w:r>
-      <w:proofErr w:type="spellEnd"/>
-      <w:r>
-        <w:rPr>
-          <w:b/>
-          <w:bCs/>
-        </w:rPr>
-        <w:t>/main/webapp/WEB-INF/lib</w:t>
+      <w:r>
+        <w:rPr>
+          <w:b/>
+          <w:bCs/>
+        </w:rPr>
+        <w:t>src/main/webapp/WEB-INF/lib</w:t>
       </w:r>
       <w:r>
         <w:t>”</w:t>
@@ -1146,15 +1103,7 @@
         </w:numPr>
       </w:pPr>
       <w:r>
-        <w:t xml:space="preserve">Servlets are the java classes which are used to create a dynamic web </w:t>
-      </w:r>
-      <w:proofErr w:type="gramStart"/>
-      <w:r>
-        <w:t>pages</w:t>
-      </w:r>
-      <w:proofErr w:type="gramEnd"/>
-      <w:r>
-        <w:t>.</w:t>
+        <w:t>Servlets are the java classes which are used to create a dynamic web pages.</w:t>
       </w:r>
     </w:p>
     <w:p>
@@ -1287,15 +1236,7 @@
         </w:rPr>
       </w:pPr>
       <w:r>
-        <w:t>Right click on “</w:t>
-      </w:r>
-      <w:proofErr w:type="spellStart"/>
-      <w:r>
-        <w:t>src</w:t>
-      </w:r>
-      <w:proofErr w:type="spellEnd"/>
-      <w:r>
-        <w:t>/main/java”</w:t>
+        <w:t>Right click on “src/main/java”</w:t>
       </w:r>
       <w:r>
         <w:rPr>
@@ -1538,8 +1479,6 @@
           <w:shd w:val="clear" w:color="auto" w:fill="E8F2FE"/>
         </w:rPr>
       </w:pPr>
-      <w:proofErr w:type="spellStart"/>
-      <w:proofErr w:type="gramStart"/>
       <w:r>
         <w:rPr>
           <w:rFonts w:ascii="Consolas" w:hAnsi="Consolas" w:cs="Consolas"/>
@@ -1558,10 +1497,18 @@
           <w:szCs w:val="20"/>
           <w:shd w:val="clear" w:color="auto" w:fill="E8F2FE"/>
         </w:rPr>
-        <w:t>.setContentType</w:t>
-      </w:r>
-      <w:proofErr w:type="spellEnd"/>
-      <w:proofErr w:type="gramEnd"/>
+        <w:t>.setContentType(</w:t>
+      </w:r>
+      <w:r>
+        <w:rPr>
+          <w:rFonts w:ascii="Consolas" w:hAnsi="Consolas" w:cs="Consolas"/>
+          <w:color w:val="2A00FF"/>
+          <w:sz w:val="20"/>
+          <w:szCs w:val="20"/>
+          <w:shd w:val="clear" w:color="auto" w:fill="E8F2FE"/>
+        </w:rPr>
+        <w:t>"text/html"</w:t>
+      </w:r>
       <w:r>
         <w:rPr>
           <w:rFonts w:ascii="Consolas" w:hAnsi="Consolas" w:cs="Consolas"/>
@@ -1570,19 +1517,37 @@
           <w:szCs w:val="20"/>
           <w:shd w:val="clear" w:color="auto" w:fill="E8F2FE"/>
         </w:rPr>
-        <w:t>(</w:t>
-      </w:r>
-      <w:r>
-        <w:rPr>
-          <w:rFonts w:ascii="Consolas" w:hAnsi="Consolas" w:cs="Consolas"/>
-          <w:color w:val="2A00FF"/>
-          <w:sz w:val="20"/>
-          <w:szCs w:val="20"/>
-          <w:shd w:val="clear" w:color="auto" w:fill="E8F2FE"/>
-        </w:rPr>
-        <w:t>"text/html"</w:t>
-      </w:r>
-      <w:r>
+        <w:t>);</w:t>
+      </w:r>
+    </w:p>
+    <w:p>
+      <w:pPr>
+        <w:pStyle w:val="NoSpacing"/>
+        <w:ind w:left="720"/>
+      </w:pPr>
+    </w:p>
+    <w:p>
+      <w:pPr>
+        <w:pStyle w:val="NoSpacing"/>
+        <w:numPr>
+          <w:ilvl w:val="0"/>
+          <w:numId w:val="7"/>
+        </w:numPr>
+      </w:pPr>
+      <w:r>
+        <w:t xml:space="preserve">Create </w:t>
+      </w:r>
+      <w:r>
+        <w:t>an</w:t>
+      </w:r>
+      <w:r>
+        <w:t xml:space="preserve"> Object of PrintWriter</w:t>
+      </w:r>
+    </w:p>
+    <w:p>
+      <w:pPr>
+        <w:pStyle w:val="NoSpacing"/>
+        <w:ind w:left="720"/>
         <w:rPr>
           <w:rFonts w:ascii="Consolas" w:hAnsi="Consolas" w:cs="Consolas"/>
           <w:color w:val="000000"/>
@@ -1590,42 +1555,8 @@
           <w:szCs w:val="20"/>
           <w:shd w:val="clear" w:color="auto" w:fill="E8F2FE"/>
         </w:rPr>
-        <w:t>);</w:t>
-      </w:r>
-    </w:p>
-    <w:p>
-      <w:pPr>
-        <w:pStyle w:val="NoSpacing"/>
-        <w:ind w:left="720"/>
-      </w:pPr>
-    </w:p>
-    <w:p>
-      <w:pPr>
-        <w:pStyle w:val="NoSpacing"/>
-        <w:numPr>
-          <w:ilvl w:val="0"/>
-          <w:numId w:val="7"/>
-        </w:numPr>
-      </w:pPr>
-      <w:r>
-        <w:t xml:space="preserve">Create </w:t>
-      </w:r>
-      <w:r>
-        <w:t>an</w:t>
-      </w:r>
-      <w:r>
-        <w:t xml:space="preserve"> Object of </w:t>
-      </w:r>
-      <w:proofErr w:type="spellStart"/>
-      <w:r>
-        <w:t>PrintWriter</w:t>
-      </w:r>
-      <w:proofErr w:type="spellEnd"/>
-    </w:p>
-    <w:p>
-      <w:pPr>
-        <w:pStyle w:val="NoSpacing"/>
-        <w:ind w:left="720"/>
+      </w:pPr>
+      <w:r>
         <w:rPr>
           <w:rFonts w:ascii="Consolas" w:hAnsi="Consolas" w:cs="Consolas"/>
           <w:color w:val="000000"/>
@@ -1633,8 +1564,19 @@
           <w:szCs w:val="20"/>
           <w:shd w:val="clear" w:color="auto" w:fill="E8F2FE"/>
         </w:rPr>
-      </w:pPr>
-      <w:proofErr w:type="spellStart"/>
+        <w:t xml:space="preserve">PrintWriter </w:t>
+      </w:r>
+      <w:r>
+        <w:rPr>
+          <w:rFonts w:ascii="Consolas" w:hAnsi="Consolas" w:cs="Consolas"/>
+          <w:color w:val="6A3E3E"/>
+          <w:sz w:val="20"/>
+          <w:szCs w:val="20"/>
+          <w:u w:val="single"/>
+          <w:shd w:val="clear" w:color="auto" w:fill="E8F2FE"/>
+        </w:rPr>
+        <w:t>out</w:t>
+      </w:r>
       <w:r>
         <w:rPr>
           <w:rFonts w:ascii="Consolas" w:hAnsi="Consolas" w:cs="Consolas"/>
@@ -1643,9 +1585,18 @@
           <w:szCs w:val="20"/>
           <w:shd w:val="clear" w:color="auto" w:fill="E8F2FE"/>
         </w:rPr>
-        <w:t>PrintWriter</w:t>
-      </w:r>
-      <w:proofErr w:type="spellEnd"/>
+        <w:t xml:space="preserve"> = </w:t>
+      </w:r>
+      <w:r>
+        <w:rPr>
+          <w:rFonts w:ascii="Consolas" w:hAnsi="Consolas" w:cs="Consolas"/>
+          <w:color w:val="6A3E3E"/>
+          <w:sz w:val="20"/>
+          <w:szCs w:val="20"/>
+          <w:shd w:val="clear" w:color="auto" w:fill="E8F2FE"/>
+        </w:rPr>
+        <w:t>response</w:t>
+      </w:r>
       <w:r>
         <w:rPr>
           <w:rFonts w:ascii="Consolas" w:hAnsi="Consolas" w:cs="Consolas"/>
@@ -1654,62 +1605,7 @@
           <w:szCs w:val="20"/>
           <w:shd w:val="clear" w:color="auto" w:fill="E8F2FE"/>
         </w:rPr>
-        <w:t xml:space="preserve"> </w:t>
-      </w:r>
-      <w:r>
-        <w:rPr>
-          <w:rFonts w:ascii="Consolas" w:hAnsi="Consolas" w:cs="Consolas"/>
-          <w:color w:val="6A3E3E"/>
-          <w:sz w:val="20"/>
-          <w:szCs w:val="20"/>
-          <w:u w:val="single"/>
-          <w:shd w:val="clear" w:color="auto" w:fill="E8F2FE"/>
-        </w:rPr>
-        <w:t>out</w:t>
-      </w:r>
-      <w:r>
-        <w:rPr>
-          <w:rFonts w:ascii="Consolas" w:hAnsi="Consolas" w:cs="Consolas"/>
-          <w:color w:val="000000"/>
-          <w:sz w:val="20"/>
-          <w:szCs w:val="20"/>
-          <w:shd w:val="clear" w:color="auto" w:fill="E8F2FE"/>
-        </w:rPr>
-        <w:t xml:space="preserve"> = </w:t>
-      </w:r>
-      <w:proofErr w:type="spellStart"/>
-      <w:proofErr w:type="gramStart"/>
-      <w:r>
-        <w:rPr>
-          <w:rFonts w:ascii="Consolas" w:hAnsi="Consolas" w:cs="Consolas"/>
-          <w:color w:val="6A3E3E"/>
-          <w:sz w:val="20"/>
-          <w:szCs w:val="20"/>
-          <w:shd w:val="clear" w:color="auto" w:fill="E8F2FE"/>
-        </w:rPr>
-        <w:t>response</w:t>
-      </w:r>
-      <w:r>
-        <w:rPr>
-          <w:rFonts w:ascii="Consolas" w:hAnsi="Consolas" w:cs="Consolas"/>
-          <w:color w:val="000000"/>
-          <w:sz w:val="20"/>
-          <w:szCs w:val="20"/>
-          <w:shd w:val="clear" w:color="auto" w:fill="E8F2FE"/>
-        </w:rPr>
-        <w:t>.getWriter</w:t>
-      </w:r>
-      <w:proofErr w:type="spellEnd"/>
-      <w:proofErr w:type="gramEnd"/>
-      <w:r>
-        <w:rPr>
-          <w:rFonts w:ascii="Consolas" w:hAnsi="Consolas" w:cs="Consolas"/>
-          <w:color w:val="000000"/>
-          <w:sz w:val="20"/>
-          <w:szCs w:val="20"/>
-          <w:shd w:val="clear" w:color="auto" w:fill="E8F2FE"/>
-        </w:rPr>
-        <w:t>();</w:t>
+        <w:t>.getWriter();</w:t>
       </w:r>
     </w:p>
     <w:p>
@@ -1727,13 +1623,8 @@
         </w:numPr>
       </w:pPr>
       <w:r>
-        <w:t xml:space="preserve">Write a response using Object of </w:t>
-      </w:r>
-      <w:proofErr w:type="spellStart"/>
-      <w:r>
-        <w:t>PrintWriter</w:t>
-      </w:r>
-      <w:proofErr w:type="spellEnd"/>
+        <w:t>Write a response using Object of PrintWriter</w:t>
+      </w:r>
     </w:p>
     <w:p>
       <w:pPr>
@@ -1891,10 +1782,10 @@
       </w:pPr>
       <w:r>
         <w:object w:dxaOrig="10380" w:dyaOrig="5710" w14:anchorId="4EF603E7">
-          <v:shape id="_x0000_i1027" type="#_x0000_t75" style="width:4in;height:159.35pt" o:ole="">
+          <v:shape id="_x0000_i1027" type="#_x0000_t75" style="width:4in;height:159.4pt" o:ole="">
             <v:imagedata r:id="rId15" o:title=""/>
           </v:shape>
-          <o:OLEObject Type="Embed" ProgID="PBrush" ShapeID="_x0000_i1027" DrawAspect="Content" ObjectID="_1719643525" r:id="rId16"/>
+          <o:OLEObject Type="Embed" ProgID="PBrush" ShapeID="_x0000_i1027" DrawAspect="Content" ObjectID="_1719733450" r:id="rId16"/>
         </w:object>
       </w:r>
     </w:p>
@@ -1964,11 +1855,9 @@
           <w:numId w:val="9"/>
         </w:numPr>
       </w:pPr>
-      <w:proofErr w:type="spellStart"/>
       <w:r>
         <w:t>RequestDispatcher</w:t>
       </w:r>
-      <w:proofErr w:type="spellEnd"/>
     </w:p>
     <w:p>
       <w:pPr>
@@ -2042,30 +1931,12 @@
           <w:bCs/>
         </w:rPr>
       </w:pPr>
-      <w:proofErr w:type="spellStart"/>
-      <w:r>
-        <w:rPr>
-          <w:b/>
-          <w:bCs/>
-        </w:rPr>
-        <w:t>RequestDispatcher</w:t>
-      </w:r>
-      <w:proofErr w:type="spellEnd"/>
-      <w:r>
-        <w:rPr>
-          <w:b/>
-          <w:bCs/>
-        </w:rPr>
-        <w:t xml:space="preserve"> dis = </w:t>
-      </w:r>
-      <w:proofErr w:type="spellStart"/>
-      <w:proofErr w:type="gramStart"/>
-      <w:r>
-        <w:rPr>
-          <w:b/>
-          <w:bCs/>
-        </w:rPr>
-        <w:t>request.getRequestDisp</w:t>
+      <w:r>
+        <w:rPr>
+          <w:b/>
+          <w:bCs/>
+        </w:rPr>
+        <w:t>RequestDispatcher dis = request.getRequestDisp</w:t>
       </w:r>
       <w:r>
         <w:rPr>
@@ -2079,16 +1950,7 @@
           <w:b/>
           <w:bCs/>
         </w:rPr>
-        <w:t>tcher</w:t>
-      </w:r>
-      <w:proofErr w:type="spellEnd"/>
-      <w:proofErr w:type="gramEnd"/>
-      <w:r>
-        <w:rPr>
-          <w:b/>
-          <w:bCs/>
-        </w:rPr>
-        <w:t>(“&lt;URL&gt;”);</w:t>
+        <w:t>tcher(“&lt;URL&gt;”);</w:t>
       </w:r>
     </w:p>
     <w:p>
@@ -2100,37 +1962,12 @@
           <w:bCs/>
         </w:rPr>
       </w:pPr>
-      <w:proofErr w:type="spellStart"/>
-      <w:r>
-        <w:rPr>
-          <w:b/>
-          <w:bCs/>
-        </w:rPr>
-        <w:t>dis.</w:t>
-      </w:r>
-      <w:proofErr w:type="gramStart"/>
-      <w:r>
-        <w:rPr>
-          <w:b/>
-          <w:bCs/>
-        </w:rPr>
-        <w:t>forward</w:t>
-      </w:r>
-      <w:proofErr w:type="spellEnd"/>
-      <w:r>
-        <w:rPr>
-          <w:b/>
-          <w:bCs/>
-        </w:rPr>
-        <w:t>(</w:t>
-      </w:r>
-      <w:proofErr w:type="gramEnd"/>
-      <w:r>
-        <w:rPr>
-          <w:b/>
-          <w:bCs/>
-        </w:rPr>
-        <w:t>request, response);</w:t>
+      <w:r>
+        <w:rPr>
+          <w:b/>
+          <w:bCs/>
+        </w:rPr>
+        <w:t>dis.forward(request, response);</w:t>
       </w:r>
     </w:p>
     <w:p>
@@ -2142,23 +1979,12 @@
           <w:bCs/>
         </w:rPr>
       </w:pPr>
-      <w:proofErr w:type="spellStart"/>
-      <w:proofErr w:type="gramStart"/>
-      <w:r>
-        <w:rPr>
-          <w:b/>
-          <w:bCs/>
-        </w:rPr>
-        <w:t>dis.include</w:t>
-      </w:r>
-      <w:proofErr w:type="spellEnd"/>
-      <w:proofErr w:type="gramEnd"/>
-      <w:r>
-        <w:rPr>
-          <w:b/>
-          <w:bCs/>
-        </w:rPr>
-        <w:t>(request, response)</w:t>
+      <w:r>
+        <w:rPr>
+          <w:b/>
+          <w:bCs/>
+        </w:rPr>
+        <w:t>dis.include(request, response)</w:t>
       </w:r>
     </w:p>
     <w:p>
@@ -2175,11 +2001,9 @@
           <w:numId w:val="9"/>
         </w:numPr>
       </w:pPr>
-      <w:proofErr w:type="spellStart"/>
       <w:r>
         <w:t>sendRedirect</w:t>
       </w:r>
-      <w:proofErr w:type="spellEnd"/>
     </w:p>
     <w:p>
       <w:pPr>
@@ -2214,15 +2038,7 @@
         </w:numPr>
       </w:pPr>
       <w:r>
-        <w:t xml:space="preserve">In this technique new request will be generated to go from one page to another and hence the data from old request will be deleted and it will </w:t>
-      </w:r>
-      <w:proofErr w:type="gramStart"/>
-      <w:r>
-        <w:t>redirected</w:t>
-      </w:r>
-      <w:proofErr w:type="gramEnd"/>
-      <w:r>
-        <w:t xml:space="preserve"> to new page.</w:t>
+        <w:t>In this technique new request will be generated to go from one page to another and hence the data from old request will be deleted and it will redirected to new page.</w:t>
       </w:r>
     </w:p>
     <w:p>
@@ -2246,23 +2062,12 @@
           <w:bCs/>
         </w:rPr>
       </w:pPr>
-      <w:proofErr w:type="spellStart"/>
-      <w:proofErr w:type="gramStart"/>
-      <w:r>
-        <w:rPr>
-          <w:b/>
-          <w:bCs/>
-        </w:rPr>
-        <w:t>response.sendRedirect</w:t>
-      </w:r>
-      <w:proofErr w:type="spellEnd"/>
-      <w:proofErr w:type="gramEnd"/>
-      <w:r>
-        <w:rPr>
-          <w:b/>
-          <w:bCs/>
-        </w:rPr>
-        <w:t>(“&lt;URL&gt;”);</w:t>
+      <w:r>
+        <w:rPr>
+          <w:b/>
+          <w:bCs/>
+        </w:rPr>
+        <w:t>response.sendRedirect(“&lt;URL&gt;”);</w:t>
       </w:r>
     </w:p>
     <w:p>
@@ -2317,15 +2122,7 @@
         </w:numPr>
       </w:pPr>
       <w:r>
-        <w:t xml:space="preserve">JSP is mostly used for a dynamic </w:t>
-      </w:r>
-      <w:proofErr w:type="gramStart"/>
-      <w:r>
-        <w:t>pages</w:t>
-      </w:r>
-      <w:proofErr w:type="gramEnd"/>
-      <w:r>
-        <w:t xml:space="preserve"> design.</w:t>
+        <w:t>JSP is mostly used for a dynamic pages design.</w:t>
       </w:r>
     </w:p>
     <w:p>
@@ -2367,21 +2164,8 @@
         </w:numPr>
       </w:pPr>
       <w:r>
-        <w:t xml:space="preserve">The file extension of the </w:t>
-      </w:r>
-      <w:proofErr w:type="spellStart"/>
-      <w:r>
-        <w:t>jsp</w:t>
-      </w:r>
-      <w:proofErr w:type="spellEnd"/>
-      <w:r>
-        <w:t xml:space="preserve"> page is .</w:t>
-      </w:r>
-      <w:proofErr w:type="spellStart"/>
-      <w:r>
-        <w:t>jsp</w:t>
-      </w:r>
-      <w:proofErr w:type="spellEnd"/>
+        <w:t>The file extension of the jsp page is .jsp</w:t>
+      </w:r>
     </w:p>
     <w:p>
       <w:pPr>
@@ -2392,21 +2176,8 @@
         </w:numPr>
       </w:pPr>
       <w:r>
-        <w:t xml:space="preserve">There is no need of providing a URL for the JSP pages. By </w:t>
-      </w:r>
-      <w:proofErr w:type="gramStart"/>
-      <w:r>
-        <w:t>default</w:t>
-      </w:r>
-      <w:proofErr w:type="gramEnd"/>
-      <w:r>
-        <w:t xml:space="preserve"> the URL of the JSP page is the /</w:t>
-      </w:r>
-      <w:proofErr w:type="spellStart"/>
-      <w:r>
-        <w:t>filename.jsp</w:t>
-      </w:r>
-      <w:proofErr w:type="spellEnd"/>
+        <w:t>There is no need of providing a URL for the JSP pages. By default the URL of the JSP page is the /filename.jsp</w:t>
+      </w:r>
     </w:p>
     <w:p>
       <w:pPr>
@@ -2416,13 +2187,8 @@
           <w:numId w:val="11"/>
         </w:numPr>
       </w:pPr>
-      <w:proofErr w:type="spellStart"/>
-      <w:r>
-        <w:t>Jsp</w:t>
-      </w:r>
-      <w:proofErr w:type="spellEnd"/>
-      <w:r>
-        <w:t xml:space="preserve"> gets converted into servlet internally at the time of execution.</w:t>
+      <w:r>
+        <w:t>Jsp gets converted into servlet internally at the time of execution.</w:t>
       </w:r>
     </w:p>
     <w:p>
@@ -2474,23 +2240,7 @@
           <w:sz w:val="24"/>
           <w:szCs w:val="24"/>
         </w:rPr>
-        <w:t xml:space="preserve">Scripting tags/elements are </w:t>
-      </w:r>
-      <w:proofErr w:type="spellStart"/>
-      <w:r>
-        <w:rPr>
-          <w:sz w:val="24"/>
-          <w:szCs w:val="24"/>
-        </w:rPr>
-        <w:t>use</w:t>
-      </w:r>
-      <w:proofErr w:type="spellEnd"/>
-      <w:r>
-        <w:rPr>
-          <w:sz w:val="24"/>
-          <w:szCs w:val="24"/>
-        </w:rPr>
-        <w:t xml:space="preserve"> to write a java code on JSP page.</w:t>
+        <w:t>Scripting tags/elements are use to write a java code on JSP page.</w:t>
       </w:r>
     </w:p>
     <w:p>
@@ -2546,23 +2296,13 @@
           <w:u w:val="single"/>
         </w:rPr>
       </w:pPr>
-      <w:proofErr w:type="spellStart"/>
-      <w:r>
-        <w:rPr>
-          <w:sz w:val="24"/>
-          <w:szCs w:val="24"/>
-          <w:u w:val="single"/>
-        </w:rPr>
-        <w:t>Scriptlet</w:t>
-      </w:r>
-      <w:proofErr w:type="spellEnd"/>
-      <w:r>
-        <w:rPr>
-          <w:sz w:val="24"/>
-          <w:szCs w:val="24"/>
-          <w:u w:val="single"/>
-        </w:rPr>
-        <w:t xml:space="preserve"> tag</w:t>
+      <w:r>
+        <w:rPr>
+          <w:sz w:val="24"/>
+          <w:szCs w:val="24"/>
+          <w:u w:val="single"/>
+        </w:rPr>
+        <w:t>Scriptlet tag</w:t>
       </w:r>
     </w:p>
     <w:p>
@@ -2636,15 +2376,7 @@
           <w:sz w:val="24"/>
           <w:szCs w:val="24"/>
         </w:rPr>
-        <w:t xml:space="preserve">The variables created using this tag will be a </w:t>
-      </w:r>
-      <w:proofErr w:type="gramStart"/>
-      <w:r>
-        <w:rPr>
-          <w:sz w:val="24"/>
-          <w:szCs w:val="24"/>
-        </w:rPr>
-        <w:t xml:space="preserve">local </w:t>
+        <w:t xml:space="preserve">The variables created using this tag will be a local </w:t>
       </w:r>
       <w:r>
         <w:rPr>
@@ -2653,7 +2385,6 @@
         </w:rPr>
         <w:t>variables</w:t>
       </w:r>
-      <w:proofErr w:type="gramEnd"/>
       <w:r>
         <w:rPr>
           <w:sz w:val="24"/>
@@ -2803,23 +2534,7 @@
           <w:sz w:val="24"/>
           <w:szCs w:val="24"/>
         </w:rPr>
-        <w:t xml:space="preserve">The code written inside expression tag will be added inside </w:t>
-      </w:r>
-      <w:proofErr w:type="spellStart"/>
-      <w:r>
-        <w:rPr>
-          <w:sz w:val="24"/>
-          <w:szCs w:val="24"/>
-        </w:rPr>
-        <w:t>out.print</w:t>
-      </w:r>
-      <w:proofErr w:type="spellEnd"/>
-      <w:r>
-        <w:rPr>
-          <w:sz w:val="24"/>
-          <w:szCs w:val="24"/>
-        </w:rPr>
-        <w:t>(&lt;Expression&gt;) method.</w:t>
+        <w:t>The code written inside expression tag will be added inside out.print(&lt;Expression&gt;) method.</w:t>
       </w:r>
     </w:p>
     <w:p>
@@ -2840,39 +2555,7 @@
           <w:sz w:val="24"/>
           <w:szCs w:val="24"/>
         </w:rPr>
-        <w:t xml:space="preserve">This tag is an alternative for </w:t>
-      </w:r>
-      <w:proofErr w:type="spellStart"/>
-      <w:r>
-        <w:rPr>
-          <w:sz w:val="24"/>
-          <w:szCs w:val="24"/>
-        </w:rPr>
-        <w:t>out.</w:t>
-      </w:r>
-      <w:proofErr w:type="gramStart"/>
-      <w:r>
-        <w:rPr>
-          <w:sz w:val="24"/>
-          <w:szCs w:val="24"/>
-        </w:rPr>
-        <w:t>print</w:t>
-      </w:r>
-      <w:proofErr w:type="spellEnd"/>
-      <w:r>
-        <w:rPr>
-          <w:sz w:val="24"/>
-          <w:szCs w:val="24"/>
-        </w:rPr>
-        <w:t>(</w:t>
-      </w:r>
-      <w:proofErr w:type="gramEnd"/>
-      <w:r>
-        <w:rPr>
-          <w:sz w:val="24"/>
-          <w:szCs w:val="24"/>
-        </w:rPr>
-        <w:t>).</w:t>
+        <w:t>This tag is an alternative for out.print().</w:t>
       </w:r>
     </w:p>
     <w:p>
@@ -2935,27 +2618,7 @@
           <w:sz w:val="24"/>
           <w:szCs w:val="24"/>
         </w:rPr>
-        <w:t>&lt;%</w:t>
-      </w:r>
-      <w:proofErr w:type="gramStart"/>
-      <w:r>
-        <w:rPr>
-          <w:b/>
-          <w:bCs/>
-          <w:sz w:val="24"/>
-          <w:szCs w:val="24"/>
-        </w:rPr>
-        <w:t>=  Java</w:t>
-      </w:r>
-      <w:proofErr w:type="gramEnd"/>
-      <w:r>
-        <w:rPr>
-          <w:b/>
-          <w:bCs/>
-          <w:sz w:val="24"/>
-          <w:szCs w:val="24"/>
-        </w:rPr>
-        <w:t xml:space="preserve"> Expression  %&gt;</w:t>
+        <w:t>&lt;%=  Java Expression  %&gt;</w:t>
       </w:r>
     </w:p>
     <w:p>
@@ -3074,23 +2737,7 @@
           <w:sz w:val="24"/>
           <w:szCs w:val="24"/>
         </w:rPr>
-        <w:t xml:space="preserve">This code is </w:t>
-      </w:r>
-      <w:proofErr w:type="gramStart"/>
-      <w:r>
-        <w:rPr>
-          <w:sz w:val="24"/>
-          <w:szCs w:val="24"/>
-        </w:rPr>
-        <w:t>a</w:t>
-      </w:r>
-      <w:proofErr w:type="gramEnd"/>
-      <w:r>
-        <w:rPr>
-          <w:sz w:val="24"/>
-          <w:szCs w:val="24"/>
-        </w:rPr>
-        <w:t xml:space="preserve"> instance level code, using this tag you can create a methods or static or instance variable inside JSP.</w:t>
+        <w:t>This code is a instance level code, using this tag you can create a methods or static or instance variable inside JSP.</w:t>
       </w:r>
     </w:p>
     <w:p>
@@ -3224,23 +2871,7 @@
           <w:sz w:val="24"/>
           <w:szCs w:val="24"/>
         </w:rPr>
-        <w:t xml:space="preserve">The objects which are readily provided on every </w:t>
-      </w:r>
-      <w:proofErr w:type="spellStart"/>
-      <w:r>
-        <w:rPr>
-          <w:sz w:val="24"/>
-          <w:szCs w:val="24"/>
-        </w:rPr>
-        <w:t>jsp</w:t>
-      </w:r>
-      <w:proofErr w:type="spellEnd"/>
-      <w:r>
-        <w:rPr>
-          <w:sz w:val="24"/>
-          <w:szCs w:val="24"/>
-        </w:rPr>
-        <w:t xml:space="preserve"> page are called implicit objects.</w:t>
+        <w:t>The objects which are readily provided on every jsp page are called implicit objects.</w:t>
       </w:r>
     </w:p>
     <w:p>
@@ -3382,7 +3013,6 @@
                 <w:szCs w:val="24"/>
               </w:rPr>
             </w:pPr>
-            <w:proofErr w:type="spellStart"/>
             <w:r>
               <w:rPr>
                 <w:sz w:val="24"/>
@@ -3390,7 +3020,6 @@
               </w:rPr>
               <w:t>HttpServletRequest</w:t>
             </w:r>
-            <w:proofErr w:type="spellEnd"/>
           </w:p>
         </w:tc>
       </w:tr>
@@ -3428,7 +3057,6 @@
                 <w:szCs w:val="24"/>
               </w:rPr>
             </w:pPr>
-            <w:proofErr w:type="spellStart"/>
             <w:r>
               <w:rPr>
                 <w:sz w:val="24"/>
@@ -3436,7 +3064,6 @@
               </w:rPr>
               <w:t>HttpServletResponse</w:t>
             </w:r>
-            <w:proofErr w:type="spellEnd"/>
           </w:p>
         </w:tc>
       </w:tr>
@@ -3474,7 +3101,6 @@
                 <w:szCs w:val="24"/>
               </w:rPr>
             </w:pPr>
-            <w:proofErr w:type="spellStart"/>
             <w:r>
               <w:rPr>
                 <w:sz w:val="24"/>
@@ -3482,7 +3108,6 @@
               </w:rPr>
               <w:t>HttpSession</w:t>
             </w:r>
-            <w:proofErr w:type="spellEnd"/>
           </w:p>
         </w:tc>
       </w:tr>
@@ -3520,7 +3145,6 @@
                 <w:szCs w:val="24"/>
               </w:rPr>
             </w:pPr>
-            <w:proofErr w:type="spellStart"/>
             <w:r>
               <w:rPr>
                 <w:sz w:val="24"/>
@@ -3528,7 +3152,6 @@
               </w:rPr>
               <w:t>ServletContext</w:t>
             </w:r>
-            <w:proofErr w:type="spellEnd"/>
           </w:p>
         </w:tc>
       </w:tr>
@@ -3566,7 +3189,6 @@
                 <w:szCs w:val="24"/>
               </w:rPr>
             </w:pPr>
-            <w:proofErr w:type="spellStart"/>
             <w:r>
               <w:rPr>
                 <w:sz w:val="24"/>
@@ -3574,7 +3196,6 @@
               </w:rPr>
               <w:t>ServletConfig</w:t>
             </w:r>
-            <w:proofErr w:type="spellEnd"/>
           </w:p>
         </w:tc>
       </w:tr>
@@ -3591,7 +3212,6 @@
                 <w:szCs w:val="24"/>
               </w:rPr>
             </w:pPr>
-            <w:proofErr w:type="spellStart"/>
             <w:r>
               <w:rPr>
                 <w:sz w:val="24"/>
@@ -3599,7 +3219,6 @@
               </w:rPr>
               <w:t>pageContext</w:t>
             </w:r>
-            <w:proofErr w:type="spellEnd"/>
           </w:p>
         </w:tc>
         <w:tc>
@@ -3614,7 +3233,6 @@
                 <w:szCs w:val="24"/>
               </w:rPr>
             </w:pPr>
-            <w:proofErr w:type="spellStart"/>
             <w:r>
               <w:rPr>
                 <w:sz w:val="24"/>
@@ -3622,7 +3240,6 @@
               </w:rPr>
               <w:t>PageContext</w:t>
             </w:r>
-            <w:proofErr w:type="spellEnd"/>
           </w:p>
         </w:tc>
       </w:tr>
@@ -3660,31 +3277,13 @@
                 <w:szCs w:val="24"/>
               </w:rPr>
             </w:pPr>
-            <w:proofErr w:type="spellStart"/>
             <w:r>
               <w:rPr>
                 <w:sz w:val="24"/>
                 <w:szCs w:val="24"/>
               </w:rPr>
-              <w:t>PrintWriter</w:t>
+              <w:t>PrintWriter/JSPWriter</w:t>
             </w:r>
-            <w:proofErr w:type="spellEnd"/>
-            <w:r>
-              <w:rPr>
-                <w:sz w:val="24"/>
-                <w:szCs w:val="24"/>
-              </w:rPr>
-              <w:t>/</w:t>
-            </w:r>
-            <w:proofErr w:type="spellStart"/>
-            <w:r>
-              <w:rPr>
-                <w:sz w:val="24"/>
-                <w:szCs w:val="24"/>
-              </w:rPr>
-              <w:t>JSPWriter</w:t>
-            </w:r>
-            <w:proofErr w:type="spellEnd"/>
           </w:p>
         </w:tc>
       </w:tr>
@@ -3808,31 +3407,7 @@
           <w:szCs w:val="24"/>
           <w:highlight w:val="red"/>
         </w:rPr>
-        <w:t xml:space="preserve">Note: You can access these implicit objects only inside </w:t>
-      </w:r>
-      <w:proofErr w:type="spellStart"/>
-      <w:r>
-        <w:rPr>
-          <w:b/>
-          <w:bCs/>
-          <w:color w:val="FFFF00"/>
-          <w:sz w:val="24"/>
-          <w:szCs w:val="24"/>
-          <w:highlight w:val="red"/>
-        </w:rPr>
-        <w:t>Scriptlet</w:t>
-      </w:r>
-      <w:proofErr w:type="spellEnd"/>
-      <w:r>
-        <w:rPr>
-          <w:b/>
-          <w:bCs/>
-          <w:color w:val="FFFF00"/>
-          <w:sz w:val="24"/>
-          <w:szCs w:val="24"/>
-          <w:highlight w:val="red"/>
-        </w:rPr>
-        <w:t xml:space="preserve"> and Expression tag</w:t>
+        <w:t>Note: You can access these implicit objects only inside Scriptlet and Expression tag</w:t>
       </w:r>
       <w:r>
         <w:rPr>
@@ -3946,25 +3521,7 @@
           <w:sz w:val="24"/>
           <w:szCs w:val="24"/>
         </w:rPr>
-        <w:t xml:space="preserve">In the servlet life </w:t>
-      </w:r>
-      <w:proofErr w:type="gramStart"/>
-      <w:r>
-        <w:rPr>
-          <w:color w:val="000000" w:themeColor="text1"/>
-          <w:sz w:val="24"/>
-          <w:szCs w:val="24"/>
-        </w:rPr>
-        <w:t>cycle</w:t>
-      </w:r>
-      <w:proofErr w:type="gramEnd"/>
-      <w:r>
-        <w:rPr>
-          <w:color w:val="000000" w:themeColor="text1"/>
-          <w:sz w:val="24"/>
-          <w:szCs w:val="24"/>
-        </w:rPr>
-        <w:t xml:space="preserve"> there are 3 stages.</w:t>
+        <w:t>In the servlet life cycle there are 3 stages.</w:t>
       </w:r>
     </w:p>
     <w:p>
@@ -4060,25 +3617,7 @@
           <w:sz w:val="24"/>
           <w:szCs w:val="24"/>
         </w:rPr>
-        <w:t xml:space="preserve"> called after the constructor, </w:t>
-      </w:r>
-      <w:proofErr w:type="gramStart"/>
-      <w:r>
-        <w:rPr>
-          <w:color w:val="000000" w:themeColor="text1"/>
-          <w:sz w:val="24"/>
-          <w:szCs w:val="24"/>
-        </w:rPr>
-        <w:t>In</w:t>
-      </w:r>
-      <w:proofErr w:type="gramEnd"/>
-      <w:r>
-        <w:rPr>
-          <w:color w:val="000000" w:themeColor="text1"/>
-          <w:sz w:val="24"/>
-          <w:szCs w:val="24"/>
-        </w:rPr>
-        <w:t xml:space="preserve"> this you can perform the initialization for the servlet.</w:t>
+        <w:t xml:space="preserve"> called after the constructor, In this you can perform the initialization for the servlet.</w:t>
       </w:r>
     </w:p>
     <w:p>
@@ -4102,45 +3641,7 @@
           <w:sz w:val="24"/>
           <w:szCs w:val="24"/>
         </w:rPr>
-        <w:t xml:space="preserve">As a part of this stage </w:t>
-      </w:r>
-      <w:proofErr w:type="spellStart"/>
-      <w:proofErr w:type="gramStart"/>
-      <w:r>
-        <w:rPr>
-          <w:color w:val="000000" w:themeColor="text1"/>
-          <w:sz w:val="24"/>
-          <w:szCs w:val="24"/>
-        </w:rPr>
-        <w:t>init</w:t>
-      </w:r>
-      <w:proofErr w:type="spellEnd"/>
-      <w:r>
-        <w:rPr>
-          <w:color w:val="000000" w:themeColor="text1"/>
-          <w:sz w:val="24"/>
-          <w:szCs w:val="24"/>
-        </w:rPr>
-        <w:t>(</w:t>
-      </w:r>
-      <w:proofErr w:type="spellStart"/>
-      <w:proofErr w:type="gramEnd"/>
-      <w:r>
-        <w:rPr>
-          <w:color w:val="000000" w:themeColor="text1"/>
-          <w:sz w:val="24"/>
-          <w:szCs w:val="24"/>
-        </w:rPr>
-        <w:t>ServletConfig</w:t>
-      </w:r>
-      <w:proofErr w:type="spellEnd"/>
-      <w:r>
-        <w:rPr>
-          <w:color w:val="000000" w:themeColor="text1"/>
-          <w:sz w:val="24"/>
-          <w:szCs w:val="24"/>
-        </w:rPr>
-        <w:t>) gets invoked.</w:t>
+        <w:t>As a part of this stage init(ServletConfig) gets invoked.</w:t>
       </w:r>
     </w:p>
     <w:p>
@@ -4332,25 +3833,7 @@
           <w:sz w:val="24"/>
           <w:szCs w:val="24"/>
         </w:rPr>
-        <w:t xml:space="preserve">As a part of this method </w:t>
-      </w:r>
-      <w:proofErr w:type="gramStart"/>
-      <w:r>
-        <w:rPr>
-          <w:color w:val="000000" w:themeColor="text1"/>
-          <w:sz w:val="24"/>
-          <w:szCs w:val="24"/>
-        </w:rPr>
-        <w:t>destroy(</w:t>
-      </w:r>
-      <w:proofErr w:type="gramEnd"/>
-      <w:r>
-        <w:rPr>
-          <w:color w:val="000000" w:themeColor="text1"/>
-          <w:sz w:val="24"/>
-          <w:szCs w:val="24"/>
-        </w:rPr>
-        <w:t>) method will be invoked.</w:t>
+        <w:t>As a part of this method destroy() method will be invoked.</w:t>
       </w:r>
     </w:p>
     <w:p>
@@ -4514,25 +3997,7 @@
           <w:sz w:val="24"/>
           <w:szCs w:val="24"/>
         </w:rPr>
-        <w:t xml:space="preserve">There </w:t>
-      </w:r>
-      <w:proofErr w:type="gramStart"/>
-      <w:r>
-        <w:rPr>
-          <w:color w:val="000000" w:themeColor="text1"/>
-          <w:sz w:val="24"/>
-          <w:szCs w:val="24"/>
-        </w:rPr>
-        <w:t>are</w:t>
-      </w:r>
-      <w:proofErr w:type="gramEnd"/>
-      <w:r>
-        <w:rPr>
-          <w:color w:val="000000" w:themeColor="text1"/>
-          <w:sz w:val="24"/>
-          <w:szCs w:val="24"/>
-        </w:rPr>
-        <w:t xml:space="preserve"> total 5 stage in the JSP life cycle.</w:t>
+        <w:t>There are total 5 stage in the JSP life cycle.</w:t>
       </w:r>
     </w:p>
     <w:p>
@@ -4576,25 +4041,7 @@
           <w:sz w:val="24"/>
           <w:szCs w:val="24"/>
         </w:rPr>
-        <w:t xml:space="preserve">The </w:t>
-      </w:r>
-      <w:proofErr w:type="spellStart"/>
-      <w:r>
-        <w:rPr>
-          <w:color w:val="000000" w:themeColor="text1"/>
-          <w:sz w:val="24"/>
-          <w:szCs w:val="24"/>
-        </w:rPr>
-        <w:t>Jsp</w:t>
-      </w:r>
-      <w:proofErr w:type="spellEnd"/>
-      <w:r>
-        <w:rPr>
-          <w:color w:val="000000" w:themeColor="text1"/>
-          <w:sz w:val="24"/>
-          <w:szCs w:val="24"/>
-        </w:rPr>
-        <w:t xml:space="preserve"> page gets converted into servlet that is in java</w:t>
+        <w:t>The Jsp page gets converted into servlet that is in java</w:t>
       </w:r>
     </w:p>
     <w:p>
@@ -4616,25 +4063,7 @@
           <w:sz w:val="24"/>
           <w:szCs w:val="24"/>
         </w:rPr>
-        <w:t>Here, .</w:t>
-      </w:r>
-      <w:proofErr w:type="spellStart"/>
-      <w:r>
-        <w:rPr>
-          <w:color w:val="000000" w:themeColor="text1"/>
-          <w:sz w:val="24"/>
-          <w:szCs w:val="24"/>
-        </w:rPr>
-        <w:t>jsp</w:t>
-      </w:r>
-      <w:proofErr w:type="spellEnd"/>
-      <w:r>
-        <w:rPr>
-          <w:color w:val="000000" w:themeColor="text1"/>
-          <w:sz w:val="24"/>
-          <w:szCs w:val="24"/>
-        </w:rPr>
-        <w:t xml:space="preserve"> gets converted into .java</w:t>
+        <w:t>Here, .jsp gets converted into .java</w:t>
       </w:r>
     </w:p>
     <w:p>
@@ -4790,35 +4219,7 @@
           <w:sz w:val="24"/>
           <w:szCs w:val="24"/>
         </w:rPr>
-        <w:t xml:space="preserve">As a part of this stage </w:t>
-      </w:r>
-      <w:proofErr w:type="spellStart"/>
-      <w:proofErr w:type="gramStart"/>
-      <w:r>
-        <w:rPr>
-          <w:color w:val="000000" w:themeColor="text1"/>
-          <w:sz w:val="24"/>
-          <w:szCs w:val="24"/>
-        </w:rPr>
-        <w:t>jspInit</w:t>
-      </w:r>
-      <w:proofErr w:type="spellEnd"/>
-      <w:r>
-        <w:rPr>
-          <w:color w:val="000000" w:themeColor="text1"/>
-          <w:sz w:val="24"/>
-          <w:szCs w:val="24"/>
-        </w:rPr>
-        <w:t>(</w:t>
-      </w:r>
-      <w:proofErr w:type="gramEnd"/>
-      <w:r>
-        <w:rPr>
-          <w:color w:val="000000" w:themeColor="text1"/>
-          <w:sz w:val="24"/>
-          <w:szCs w:val="24"/>
-        </w:rPr>
-        <w:t>) method invoked.</w:t>
+        <w:t>As a part of this stage jspInit() method invoked.</w:t>
       </w:r>
     </w:p>
     <w:p>
@@ -4892,25 +4293,7 @@
           <w:sz w:val="24"/>
           <w:szCs w:val="24"/>
         </w:rPr>
-        <w:t xml:space="preserve">This method gets invoked when the user </w:t>
-      </w:r>
-      <w:proofErr w:type="gramStart"/>
-      <w:r>
-        <w:rPr>
-          <w:color w:val="000000" w:themeColor="text1"/>
-          <w:sz w:val="24"/>
-          <w:szCs w:val="24"/>
-        </w:rPr>
-        <w:t>send</w:t>
-      </w:r>
-      <w:proofErr w:type="gramEnd"/>
-      <w:r>
-        <w:rPr>
-          <w:color w:val="000000" w:themeColor="text1"/>
-          <w:sz w:val="24"/>
-          <w:szCs w:val="24"/>
-        </w:rPr>
-        <w:t xml:space="preserve"> a request.</w:t>
+        <w:t>This method gets invoked when the user send a request.</w:t>
       </w:r>
     </w:p>
     <w:p>
@@ -4932,45 +4315,7 @@
           <w:sz w:val="24"/>
           <w:szCs w:val="24"/>
         </w:rPr>
-        <w:t>As a part of this stage the _</w:t>
-      </w:r>
-      <w:proofErr w:type="spellStart"/>
-      <w:proofErr w:type="gramStart"/>
-      <w:r>
-        <w:rPr>
-          <w:color w:val="000000" w:themeColor="text1"/>
-          <w:sz w:val="24"/>
-          <w:szCs w:val="24"/>
-        </w:rPr>
-        <w:t>jspService</w:t>
-      </w:r>
-      <w:proofErr w:type="spellEnd"/>
-      <w:r>
-        <w:rPr>
-          <w:color w:val="000000" w:themeColor="text1"/>
-          <w:sz w:val="24"/>
-          <w:szCs w:val="24"/>
-        </w:rPr>
-        <w:t>(</w:t>
-      </w:r>
-      <w:proofErr w:type="spellStart"/>
-      <w:proofErr w:type="gramEnd"/>
-      <w:r>
-        <w:rPr>
-          <w:color w:val="000000" w:themeColor="text1"/>
-          <w:sz w:val="24"/>
-          <w:szCs w:val="24"/>
-        </w:rPr>
-        <w:t>Request,Response</w:t>
-      </w:r>
-      <w:proofErr w:type="spellEnd"/>
-      <w:r>
-        <w:rPr>
-          <w:color w:val="000000" w:themeColor="text1"/>
-          <w:sz w:val="24"/>
-          <w:szCs w:val="24"/>
-        </w:rPr>
-        <w:t>) gets invoked.</w:t>
+        <w:t>As a part of this stage the _jspService(Request,Response) gets invoked.</w:t>
       </w:r>
     </w:p>
     <w:p>
@@ -4986,23 +4331,13 @@
           <w:szCs w:val="24"/>
         </w:rPr>
       </w:pPr>
-      <w:proofErr w:type="gramStart"/>
-      <w:r>
-        <w:rPr>
-          <w:color w:val="000000" w:themeColor="text1"/>
-          <w:sz w:val="24"/>
-          <w:szCs w:val="24"/>
-        </w:rPr>
-        <w:t>This methods</w:t>
-      </w:r>
-      <w:proofErr w:type="gramEnd"/>
-      <w:r>
-        <w:rPr>
-          <w:color w:val="000000" w:themeColor="text1"/>
-          <w:sz w:val="24"/>
-          <w:szCs w:val="24"/>
-        </w:rPr>
-        <w:t xml:space="preserve"> gets executes multiple times in a life cycle.</w:t>
+      <w:r>
+        <w:rPr>
+          <w:color w:val="000000" w:themeColor="text1"/>
+          <w:sz w:val="24"/>
+          <w:szCs w:val="24"/>
+        </w:rPr>
+        <w:t>This methods gets executes multiple times in a life cycle.</w:t>
       </w:r>
     </w:p>
     <w:p>
@@ -5068,35 +4403,7 @@
           <w:sz w:val="24"/>
           <w:szCs w:val="24"/>
         </w:rPr>
-        <w:t xml:space="preserve">As a part of this stage </w:t>
-      </w:r>
-      <w:proofErr w:type="spellStart"/>
-      <w:proofErr w:type="gramStart"/>
-      <w:r>
-        <w:rPr>
-          <w:color w:val="000000" w:themeColor="text1"/>
-          <w:sz w:val="24"/>
-          <w:szCs w:val="24"/>
-        </w:rPr>
-        <w:t>jspDestroy</w:t>
-      </w:r>
-      <w:proofErr w:type="spellEnd"/>
-      <w:r>
-        <w:rPr>
-          <w:color w:val="000000" w:themeColor="text1"/>
-          <w:sz w:val="24"/>
-          <w:szCs w:val="24"/>
-        </w:rPr>
-        <w:t>(</w:t>
-      </w:r>
-      <w:proofErr w:type="gramEnd"/>
-      <w:r>
-        <w:rPr>
-          <w:color w:val="000000" w:themeColor="text1"/>
-          <w:sz w:val="24"/>
-          <w:szCs w:val="24"/>
-        </w:rPr>
-        <w:t>) method gets invoked.</w:t>
+        <w:t>As a part of this stage jspDestroy() method gets invoked.</w:t>
       </w:r>
     </w:p>
     <w:p>
@@ -5192,25 +4499,7 @@
           <w:sz w:val="24"/>
           <w:szCs w:val="24"/>
         </w:rPr>
-        <w:t xml:space="preserve">These techniques are used to maintain the user information into multiple </w:t>
-      </w:r>
-      <w:proofErr w:type="gramStart"/>
-      <w:r>
-        <w:rPr>
-          <w:color w:val="000000" w:themeColor="text1"/>
-          <w:sz w:val="24"/>
-          <w:szCs w:val="24"/>
-        </w:rPr>
-        <w:t>request</w:t>
-      </w:r>
-      <w:proofErr w:type="gramEnd"/>
-      <w:r>
-        <w:rPr>
-          <w:color w:val="000000" w:themeColor="text1"/>
-          <w:sz w:val="24"/>
-          <w:szCs w:val="24"/>
-        </w:rPr>
-        <w:t>.</w:t>
+        <w:t>These techniques are used to maintain the user information into multiple request.</w:t>
       </w:r>
     </w:p>
     <w:p>
@@ -5278,7 +4567,6 @@
         </w:rPr>
         <w:t xml:space="preserve">Used </w:t>
       </w:r>
-      <w:proofErr w:type="gramStart"/>
       <w:r>
         <w:rPr>
           <w:color w:val="000000" w:themeColor="text1"/>
@@ -5293,16 +4581,7 @@
           <w:sz w:val="24"/>
           <w:szCs w:val="24"/>
         </w:rPr>
-        <w:t xml:space="preserve"> a</w:t>
-      </w:r>
-      <w:proofErr w:type="gramEnd"/>
-      <w:r>
-        <w:rPr>
-          <w:color w:val="000000" w:themeColor="text1"/>
-          <w:sz w:val="24"/>
-          <w:szCs w:val="24"/>
-        </w:rPr>
-        <w:t xml:space="preserve"> case where you are sending</w:t>
+        <w:t xml:space="preserve"> a case where you are sending</w:t>
       </w:r>
       <w:r>
         <w:rPr>
@@ -5416,25 +4695,7 @@
           <w:sz w:val="24"/>
           <w:szCs w:val="24"/>
         </w:rPr>
-        <w:t xml:space="preserve"> </w:t>
-      </w:r>
-      <w:proofErr w:type="spellStart"/>
-      <w:r>
-        <w:rPr>
-          <w:color w:val="000000" w:themeColor="text1"/>
-          <w:sz w:val="24"/>
-          <w:szCs w:val="24"/>
-        </w:rPr>
-        <w:t>sendRedirect</w:t>
-      </w:r>
-      <w:proofErr w:type="spellEnd"/>
-      <w:r>
-        <w:rPr>
-          <w:color w:val="000000" w:themeColor="text1"/>
-          <w:sz w:val="24"/>
-          <w:szCs w:val="24"/>
-        </w:rPr>
-        <w:t xml:space="preserve"> technique.</w:t>
+        <w:t xml:space="preserve"> sendRedirect technique.</w:t>
       </w:r>
     </w:p>
     <w:p>
@@ -5522,25 +4783,7 @@
           <w:sz w:val="24"/>
           <w:szCs w:val="24"/>
         </w:rPr>
-        <w:t xml:space="preserve">Cookies are </w:t>
-      </w:r>
-      <w:proofErr w:type="gramStart"/>
-      <w:r>
-        <w:rPr>
-          <w:color w:val="000000" w:themeColor="text1"/>
-          <w:sz w:val="24"/>
-          <w:szCs w:val="24"/>
-        </w:rPr>
-        <w:t>create</w:t>
-      </w:r>
-      <w:proofErr w:type="gramEnd"/>
-      <w:r>
-        <w:rPr>
-          <w:color w:val="000000" w:themeColor="text1"/>
-          <w:sz w:val="24"/>
-          <w:szCs w:val="24"/>
-        </w:rPr>
-        <w:t xml:space="preserve"> at server side and then sends to a client side to store into a client location.</w:t>
+        <w:t>Cookies are create at server side and then sends to a client side to store into a client location.</w:t>
       </w:r>
     </w:p>
     <w:p>
@@ -5623,6 +4866,106 @@
       <w:pPr>
         <w:pStyle w:val="NoSpacing"/>
         <w:numPr>
+          <w:ilvl w:val="2"/>
+          <w:numId w:val="17"/>
+        </w:numPr>
+        <w:rPr>
+          <w:color w:val="000000" w:themeColor="text1"/>
+          <w:sz w:val="24"/>
+          <w:szCs w:val="24"/>
+        </w:rPr>
+      </w:pPr>
+      <w:r>
+        <w:rPr>
+          <w:color w:val="000000" w:themeColor="text1"/>
+          <w:sz w:val="24"/>
+          <w:szCs w:val="24"/>
+        </w:rPr>
+        <w:t xml:space="preserve">Syntax to </w:t>
+      </w:r>
+      <w:r>
+        <w:rPr>
+          <w:color w:val="000000" w:themeColor="text1"/>
+          <w:sz w:val="24"/>
+          <w:szCs w:val="24"/>
+        </w:rPr>
+        <w:t>Create Cookie :</w:t>
+      </w:r>
+    </w:p>
+    <w:p>
+      <w:pPr>
+        <w:pStyle w:val="NoSpacing"/>
+        <w:ind w:left="2160"/>
+        <w:rPr>
+          <w:color w:val="000000" w:themeColor="text1"/>
+          <w:sz w:val="24"/>
+          <w:szCs w:val="24"/>
+        </w:rPr>
+      </w:pPr>
+      <w:r>
+        <w:rPr>
+          <w:color w:val="000000" w:themeColor="text1"/>
+          <w:sz w:val="24"/>
+          <w:szCs w:val="24"/>
+        </w:rPr>
+        <w:t>Cookie object = new Cookie(“Name”, “Value”);</w:t>
+      </w:r>
+      <w:r>
+        <w:rPr>
+          <w:color w:val="000000" w:themeColor="text1"/>
+          <w:sz w:val="24"/>
+          <w:szCs w:val="24"/>
+        </w:rPr>
+        <w:t xml:space="preserve"> // to create cookie</w:t>
+      </w:r>
+    </w:p>
+    <w:p>
+      <w:pPr>
+        <w:pStyle w:val="NoSpacing"/>
+        <w:ind w:left="2160"/>
+        <w:rPr>
+          <w:color w:val="000000" w:themeColor="text1"/>
+          <w:sz w:val="24"/>
+          <w:szCs w:val="24"/>
+        </w:rPr>
+      </w:pPr>
+      <w:r>
+        <w:rPr>
+          <w:color w:val="000000" w:themeColor="text1"/>
+          <w:sz w:val="24"/>
+          <w:szCs w:val="24"/>
+        </w:rPr>
+        <w:t>r</w:t>
+      </w:r>
+      <w:r>
+        <w:rPr>
+          <w:color w:val="000000" w:themeColor="text1"/>
+          <w:sz w:val="24"/>
+          <w:szCs w:val="24"/>
+        </w:rPr>
+        <w:t>esponse.addCookie(object);</w:t>
+      </w:r>
+      <w:r>
+        <w:rPr>
+          <w:color w:val="000000" w:themeColor="text1"/>
+          <w:sz w:val="24"/>
+          <w:szCs w:val="24"/>
+        </w:rPr>
+        <w:t xml:space="preserve"> </w:t>
+      </w:r>
+      <w:r>
+        <w:rPr>
+          <w:color w:val="000000" w:themeColor="text1"/>
+          <w:sz w:val="24"/>
+          <w:szCs w:val="24"/>
+        </w:rPr>
+        <w:t xml:space="preserve"> // send cookie to client side.</w:t>
+      </w:r>
+    </w:p>
+    <w:p>
+      <w:pPr>
+        <w:pStyle w:val="NoSpacing"/>
+        <w:numPr>
           <w:ilvl w:val="1"/>
           <w:numId w:val="17"/>
         </w:numPr>
@@ -5632,23 +4975,13 @@
           <w:szCs w:val="24"/>
         </w:rPr>
       </w:pPr>
-      <w:proofErr w:type="spellStart"/>
-      <w:r>
-        <w:rPr>
-          <w:color w:val="000000" w:themeColor="text1"/>
-          <w:sz w:val="24"/>
-          <w:szCs w:val="24"/>
-        </w:rPr>
-        <w:t>HttpSession</w:t>
-      </w:r>
-      <w:proofErr w:type="spellEnd"/>
-      <w:r>
-        <w:rPr>
-          <w:color w:val="000000" w:themeColor="text1"/>
-          <w:sz w:val="24"/>
-          <w:szCs w:val="24"/>
-        </w:rPr>
-        <w:t xml:space="preserve"> </w:t>
+      <w:r>
+        <w:rPr>
+          <w:color w:val="000000" w:themeColor="text1"/>
+          <w:sz w:val="24"/>
+          <w:szCs w:val="24"/>
+        </w:rPr>
+        <w:t xml:space="preserve">HttpSession </w:t>
       </w:r>
     </w:p>
     <w:p>
@@ -5784,43 +5117,79 @@
           <w:sz w:val="24"/>
           <w:szCs w:val="24"/>
         </w:rPr>
-        <w:t xml:space="preserve">Paste The jar file into </w:t>
-      </w:r>
-      <w:proofErr w:type="spellStart"/>
-      <w:r>
-        <w:rPr>
-          <w:color w:val="000000" w:themeColor="text1"/>
-          <w:sz w:val="24"/>
-          <w:szCs w:val="24"/>
-        </w:rPr>
-        <w:t>ecplise</w:t>
-      </w:r>
-      <w:proofErr w:type="spellEnd"/>
-      <w:r>
-        <w:rPr>
-          <w:color w:val="000000" w:themeColor="text1"/>
-          <w:sz w:val="24"/>
-          <w:szCs w:val="24"/>
-        </w:rPr>
-        <w:t xml:space="preserve"> project at location </w:t>
-      </w:r>
-      <w:proofErr w:type="spellStart"/>
-      <w:r>
-        <w:rPr>
-          <w:color w:val="000000" w:themeColor="text1"/>
-          <w:sz w:val="24"/>
-          <w:szCs w:val="24"/>
-        </w:rPr>
-        <w:t>src</w:t>
-      </w:r>
-      <w:proofErr w:type="spellEnd"/>
-      <w:r>
-        <w:rPr>
-          <w:color w:val="000000" w:themeColor="text1"/>
-          <w:sz w:val="24"/>
-          <w:szCs w:val="24"/>
-        </w:rPr>
-        <w:t>/main/webapp/WEB-INF/lib</w:t>
+        <w:t>Paste The jar file into ecplise project at location src/main/webapp/WEB-INF/lib</w:t>
+      </w:r>
+    </w:p>
+    <w:p>
+      <w:pPr>
+        <w:pStyle w:val="NoSpacing"/>
+        <w:rPr>
+          <w:color w:val="000000" w:themeColor="text1"/>
+          <w:sz w:val="24"/>
+          <w:szCs w:val="24"/>
+        </w:rPr>
+      </w:pPr>
+    </w:p>
+    <w:p>
+      <w:pPr>
+        <w:pStyle w:val="NoSpacing"/>
+        <w:rPr>
+          <w:color w:val="000000" w:themeColor="text1"/>
+          <w:sz w:val="24"/>
+          <w:szCs w:val="24"/>
+        </w:rPr>
+      </w:pPr>
+    </w:p>
+    <w:p>
+      <w:pPr>
+        <w:pStyle w:val="NoSpacing"/>
+        <w:rPr>
+          <w:color w:val="000000" w:themeColor="text1"/>
+          <w:sz w:val="24"/>
+          <w:szCs w:val="24"/>
+        </w:rPr>
+      </w:pPr>
+    </w:p>
+    <w:p>
+      <w:pPr>
+        <w:pStyle w:val="NoSpacing"/>
+        <w:rPr>
+          <w:color w:val="000000" w:themeColor="text1"/>
+          <w:sz w:val="24"/>
+          <w:szCs w:val="24"/>
+        </w:rPr>
+      </w:pPr>
+      <w:r>
+        <w:rPr>
+          <w:color w:val="000000" w:themeColor="text1"/>
+          <w:sz w:val="24"/>
+          <w:szCs w:val="24"/>
+        </w:rPr>
+        <w:t>Http Session Code</w:t>
+      </w:r>
+    </w:p>
+    <w:p>
+      <w:pPr>
+        <w:pStyle w:val="NoSpacing"/>
+        <w:rPr>
+          <w:b/>
+          <w:bCs/>
+          <w:color w:val="000000" w:themeColor="text1"/>
+          <w:sz w:val="24"/>
+          <w:szCs w:val="24"/>
+          <w:u w:val="single"/>
+        </w:rPr>
+      </w:pPr>
+      <w:r>
+        <w:rPr>
+          <w:b/>
+          <w:bCs/>
+          <w:color w:val="000000" w:themeColor="text1"/>
+          <w:sz w:val="24"/>
+          <w:szCs w:val="24"/>
+          <w:u w:val="single"/>
+        </w:rPr>
+        <w:t>https://developer.mozilla.org/en-US/docs/Web/HTTP/Status</w:t>
       </w:r>
     </w:p>
     <w:sectPr>

</xml_diff>

<commit_message>
HttpSession : Session Tracking
HttpSession : Session Tracking
</commit_message>
<xml_diff>
--- a/docs/AdvJava.docx
+++ b/docs/AdvJava.docx
@@ -330,8 +330,13 @@
         </w:numPr>
       </w:pPr>
       <w:r>
-        <w:t>Technologies used are Html, CSS, JS, JQuery</w:t>
-      </w:r>
+        <w:t xml:space="preserve">Technologies used are Html, CSS, JS, </w:t>
+      </w:r>
+      <w:proofErr w:type="spellStart"/>
+      <w:r>
+        <w:t>JQuery</w:t>
+      </w:r>
+      <w:proofErr w:type="spellEnd"/>
     </w:p>
     <w:p>
       <w:pPr>
@@ -374,14 +379,27 @@
         </w:numPr>
       </w:pPr>
       <w:r>
-        <w:t xml:space="preserve">Technologies used are Html, CSS, JS, JQuery, </w:t>
+        <w:t xml:space="preserve">Technologies used are Html, CSS, JS, </w:t>
+      </w:r>
+      <w:proofErr w:type="spellStart"/>
+      <w:r>
+        <w:t>JQuery</w:t>
+      </w:r>
+      <w:proofErr w:type="spellEnd"/>
+      <w:r>
+        <w:t xml:space="preserve">, </w:t>
       </w:r>
       <w:r>
         <w:t>server-side</w:t>
       </w:r>
       <w:r>
-        <w:t xml:space="preserve"> technologies like JSP, Servlet, php</w:t>
-      </w:r>
+        <w:t xml:space="preserve"> technologies like JSP, Servlet, </w:t>
+      </w:r>
+      <w:proofErr w:type="spellStart"/>
+      <w:r>
+        <w:t>php</w:t>
+      </w:r>
+      <w:proofErr w:type="spellEnd"/>
       <w:r>
         <w:t xml:space="preserve"> etc.</w:t>
       </w:r>
@@ -420,7 +438,7 @@
           <v:shape id="_x0000_i1025" type="#_x0000_t75" style="width:349.6pt;height:164.4pt" o:ole="">
             <v:imagedata r:id="rId5" o:title=""/>
           </v:shape>
-          <o:OLEObject Type="Embed" ProgID="PBrush" ShapeID="_x0000_i1025" DrawAspect="Content" ObjectID="_1719733448" r:id="rId6"/>
+          <o:OLEObject Type="Embed" ProgID="PBrush" ShapeID="_x0000_i1025" DrawAspect="Content" ObjectID="_1719819303" r:id="rId6"/>
         </w:object>
       </w:r>
     </w:p>
@@ -988,7 +1006,7 @@
           <v:shape id="_x0000_i1026" type="#_x0000_t75" style="width:318.8pt;height:185.2pt" o:ole="">
             <v:imagedata r:id="rId11" o:title=""/>
           </v:shape>
-          <o:OLEObject Type="Embed" ProgID="PBrush" ShapeID="_x0000_i1026" DrawAspect="Content" ObjectID="_1719733449" r:id="rId12"/>
+          <o:OLEObject Type="Embed" ProgID="PBrush" ShapeID="_x0000_i1026" DrawAspect="Content" ObjectID="_1719819304" r:id="rId12"/>
         </w:object>
       </w:r>
     </w:p>
@@ -1058,12 +1076,21 @@
       <w:r>
         <w:t>“</w:t>
       </w:r>
-      <w:r>
-        <w:rPr>
-          <w:b/>
-          <w:bCs/>
-        </w:rPr>
-        <w:t>src/main/webapp/WEB-INF/lib</w:t>
+      <w:proofErr w:type="spellStart"/>
+      <w:r>
+        <w:rPr>
+          <w:b/>
+          <w:bCs/>
+        </w:rPr>
+        <w:t>src</w:t>
+      </w:r>
+      <w:proofErr w:type="spellEnd"/>
+      <w:r>
+        <w:rPr>
+          <w:b/>
+          <w:bCs/>
+        </w:rPr>
+        <w:t>/main/webapp/WEB-INF/lib</w:t>
       </w:r>
       <w:r>
         <w:t>”</w:t>
@@ -1236,7 +1263,15 @@
         </w:rPr>
       </w:pPr>
       <w:r>
-        <w:t>Right click on “src/main/java”</w:t>
+        <w:t>Right click on “</w:t>
+      </w:r>
+      <w:proofErr w:type="spellStart"/>
+      <w:r>
+        <w:t>src</w:t>
+      </w:r>
+      <w:proofErr w:type="spellEnd"/>
+      <w:r>
+        <w:t>/main/java”</w:t>
       </w:r>
       <w:r>
         <w:rPr>
@@ -1479,6 +1514,7 @@
           <w:shd w:val="clear" w:color="auto" w:fill="E8F2FE"/>
         </w:rPr>
       </w:pPr>
+      <w:proofErr w:type="spellStart"/>
       <w:r>
         <w:rPr>
           <w:rFonts w:ascii="Consolas" w:hAnsi="Consolas" w:cs="Consolas"/>
@@ -1497,7 +1533,18 @@
           <w:szCs w:val="20"/>
           <w:shd w:val="clear" w:color="auto" w:fill="E8F2FE"/>
         </w:rPr>
-        <w:t>.setContentType(</w:t>
+        <w:t>.setContentType</w:t>
+      </w:r>
+      <w:proofErr w:type="spellEnd"/>
+      <w:r>
+        <w:rPr>
+          <w:rFonts w:ascii="Consolas" w:hAnsi="Consolas" w:cs="Consolas"/>
+          <w:color w:val="000000"/>
+          <w:sz w:val="20"/>
+          <w:szCs w:val="20"/>
+          <w:shd w:val="clear" w:color="auto" w:fill="E8F2FE"/>
+        </w:rPr>
+        <w:t>(</w:t>
       </w:r>
       <w:r>
         <w:rPr>
@@ -1541,8 +1588,13 @@
         <w:t>an</w:t>
       </w:r>
       <w:r>
-        <w:t xml:space="preserve"> Object of PrintWriter</w:t>
-      </w:r>
+        <w:t xml:space="preserve"> Object of </w:t>
+      </w:r>
+      <w:proofErr w:type="spellStart"/>
+      <w:r>
+        <w:t>PrintWriter</w:t>
+      </w:r>
+      <w:proofErr w:type="spellEnd"/>
     </w:p>
     <w:p>
       <w:pPr>
@@ -1556,6 +1608,7 @@
           <w:shd w:val="clear" w:color="auto" w:fill="E8F2FE"/>
         </w:rPr>
       </w:pPr>
+      <w:proofErr w:type="spellStart"/>
       <w:r>
         <w:rPr>
           <w:rFonts w:ascii="Consolas" w:hAnsi="Consolas" w:cs="Consolas"/>
@@ -1564,7 +1617,18 @@
           <w:szCs w:val="20"/>
           <w:shd w:val="clear" w:color="auto" w:fill="E8F2FE"/>
         </w:rPr>
-        <w:t xml:space="preserve">PrintWriter </w:t>
+        <w:t>PrintWriter</w:t>
+      </w:r>
+      <w:proofErr w:type="spellEnd"/>
+      <w:r>
+        <w:rPr>
+          <w:rFonts w:ascii="Consolas" w:hAnsi="Consolas" w:cs="Consolas"/>
+          <w:color w:val="000000"/>
+          <w:sz w:val="20"/>
+          <w:szCs w:val="20"/>
+          <w:shd w:val="clear" w:color="auto" w:fill="E8F2FE"/>
+        </w:rPr>
+        <w:t xml:space="preserve"> </w:t>
       </w:r>
       <w:r>
         <w:rPr>
@@ -1587,6 +1651,7 @@
         </w:rPr>
         <w:t xml:space="preserve"> = </w:t>
       </w:r>
+      <w:proofErr w:type="spellStart"/>
       <w:r>
         <w:rPr>
           <w:rFonts w:ascii="Consolas" w:hAnsi="Consolas" w:cs="Consolas"/>
@@ -1605,7 +1670,18 @@
           <w:szCs w:val="20"/>
           <w:shd w:val="clear" w:color="auto" w:fill="E8F2FE"/>
         </w:rPr>
-        <w:t>.getWriter();</w:t>
+        <w:t>.getWriter</w:t>
+      </w:r>
+      <w:proofErr w:type="spellEnd"/>
+      <w:r>
+        <w:rPr>
+          <w:rFonts w:ascii="Consolas" w:hAnsi="Consolas" w:cs="Consolas"/>
+          <w:color w:val="000000"/>
+          <w:sz w:val="20"/>
+          <w:szCs w:val="20"/>
+          <w:shd w:val="clear" w:color="auto" w:fill="E8F2FE"/>
+        </w:rPr>
+        <w:t>();</w:t>
       </w:r>
     </w:p>
     <w:p>
@@ -1623,8 +1699,13 @@
         </w:numPr>
       </w:pPr>
       <w:r>
-        <w:t>Write a response using Object of PrintWriter</w:t>
-      </w:r>
+        <w:t xml:space="preserve">Write a response using Object of </w:t>
+      </w:r>
+      <w:proofErr w:type="spellStart"/>
+      <w:r>
+        <w:t>PrintWriter</w:t>
+      </w:r>
+      <w:proofErr w:type="spellEnd"/>
     </w:p>
     <w:p>
       <w:pPr>
@@ -1785,7 +1866,7 @@
           <v:shape id="_x0000_i1027" type="#_x0000_t75" style="width:4in;height:159.4pt" o:ole="">
             <v:imagedata r:id="rId15" o:title=""/>
           </v:shape>
-          <o:OLEObject Type="Embed" ProgID="PBrush" ShapeID="_x0000_i1027" DrawAspect="Content" ObjectID="_1719733450" r:id="rId16"/>
+          <o:OLEObject Type="Embed" ProgID="PBrush" ShapeID="_x0000_i1027" DrawAspect="Content" ObjectID="_1719819305" r:id="rId16"/>
         </w:object>
       </w:r>
     </w:p>
@@ -1855,9 +1936,11 @@
           <w:numId w:val="9"/>
         </w:numPr>
       </w:pPr>
+      <w:proofErr w:type="spellStart"/>
       <w:r>
         <w:t>RequestDispatcher</w:t>
       </w:r>
+      <w:proofErr w:type="spellEnd"/>
     </w:p>
     <w:p>
       <w:pPr>
@@ -1931,12 +2014,29 @@
           <w:bCs/>
         </w:rPr>
       </w:pPr>
-      <w:r>
-        <w:rPr>
-          <w:b/>
-          <w:bCs/>
-        </w:rPr>
-        <w:t>RequestDispatcher dis = request.getRequestDisp</w:t>
+      <w:proofErr w:type="spellStart"/>
+      <w:r>
+        <w:rPr>
+          <w:b/>
+          <w:bCs/>
+        </w:rPr>
+        <w:t>RequestDispatcher</w:t>
+      </w:r>
+      <w:proofErr w:type="spellEnd"/>
+      <w:r>
+        <w:rPr>
+          <w:b/>
+          <w:bCs/>
+        </w:rPr>
+        <w:t xml:space="preserve"> dis = </w:t>
+      </w:r>
+      <w:proofErr w:type="spellStart"/>
+      <w:r>
+        <w:rPr>
+          <w:b/>
+          <w:bCs/>
+        </w:rPr>
+        <w:t>request.getRequestDisp</w:t>
       </w:r>
       <w:r>
         <w:rPr>
@@ -1950,7 +2050,15 @@
           <w:b/>
           <w:bCs/>
         </w:rPr>
-        <w:t>tcher(“&lt;URL&gt;”);</w:t>
+        <w:t>tcher</w:t>
+      </w:r>
+      <w:proofErr w:type="spellEnd"/>
+      <w:r>
+        <w:rPr>
+          <w:b/>
+          <w:bCs/>
+        </w:rPr>
+        <w:t>(“&lt;URL&gt;”);</w:t>
       </w:r>
     </w:p>
     <w:p>
@@ -1962,12 +2070,21 @@
           <w:bCs/>
         </w:rPr>
       </w:pPr>
-      <w:r>
-        <w:rPr>
-          <w:b/>
-          <w:bCs/>
-        </w:rPr>
-        <w:t>dis.forward(request, response);</w:t>
+      <w:proofErr w:type="spellStart"/>
+      <w:r>
+        <w:rPr>
+          <w:b/>
+          <w:bCs/>
+        </w:rPr>
+        <w:t>dis.forward</w:t>
+      </w:r>
+      <w:proofErr w:type="spellEnd"/>
+      <w:r>
+        <w:rPr>
+          <w:b/>
+          <w:bCs/>
+        </w:rPr>
+        <w:t>(request, response);</w:t>
       </w:r>
     </w:p>
     <w:p>
@@ -1979,12 +2096,21 @@
           <w:bCs/>
         </w:rPr>
       </w:pPr>
-      <w:r>
-        <w:rPr>
-          <w:b/>
-          <w:bCs/>
-        </w:rPr>
-        <w:t>dis.include(request, response)</w:t>
+      <w:proofErr w:type="spellStart"/>
+      <w:r>
+        <w:rPr>
+          <w:b/>
+          <w:bCs/>
+        </w:rPr>
+        <w:t>dis.include</w:t>
+      </w:r>
+      <w:proofErr w:type="spellEnd"/>
+      <w:r>
+        <w:rPr>
+          <w:b/>
+          <w:bCs/>
+        </w:rPr>
+        <w:t>(request, response)</w:t>
       </w:r>
     </w:p>
     <w:p>
@@ -2001,9 +2127,11 @@
           <w:numId w:val="9"/>
         </w:numPr>
       </w:pPr>
+      <w:proofErr w:type="spellStart"/>
       <w:r>
         <w:t>sendRedirect</w:t>
       </w:r>
+      <w:proofErr w:type="spellEnd"/>
     </w:p>
     <w:p>
       <w:pPr>
@@ -2062,12 +2190,21 @@
           <w:bCs/>
         </w:rPr>
       </w:pPr>
-      <w:r>
-        <w:rPr>
-          <w:b/>
-          <w:bCs/>
-        </w:rPr>
-        <w:t>response.sendRedirect(“&lt;URL&gt;”);</w:t>
+      <w:proofErr w:type="spellStart"/>
+      <w:r>
+        <w:rPr>
+          <w:b/>
+          <w:bCs/>
+        </w:rPr>
+        <w:t>response.sendRedirect</w:t>
+      </w:r>
+      <w:proofErr w:type="spellEnd"/>
+      <w:r>
+        <w:rPr>
+          <w:b/>
+          <w:bCs/>
+        </w:rPr>
+        <w:t>(“&lt;URL&gt;”);</w:t>
       </w:r>
     </w:p>
     <w:p>
@@ -2164,8 +2301,21 @@
         </w:numPr>
       </w:pPr>
       <w:r>
-        <w:t>The file extension of the jsp page is .jsp</w:t>
-      </w:r>
+        <w:t xml:space="preserve">The file extension of the </w:t>
+      </w:r>
+      <w:proofErr w:type="spellStart"/>
+      <w:r>
+        <w:t>jsp</w:t>
+      </w:r>
+      <w:proofErr w:type="spellEnd"/>
+      <w:r>
+        <w:t xml:space="preserve"> page is .</w:t>
+      </w:r>
+      <w:proofErr w:type="spellStart"/>
+      <w:r>
+        <w:t>jsp</w:t>
+      </w:r>
+      <w:proofErr w:type="spellEnd"/>
     </w:p>
     <w:p>
       <w:pPr>
@@ -2176,8 +2326,13 @@
         </w:numPr>
       </w:pPr>
       <w:r>
-        <w:t>There is no need of providing a URL for the JSP pages. By default the URL of the JSP page is the /filename.jsp</w:t>
-      </w:r>
+        <w:t>There is no need of providing a URL for the JSP pages. By default the URL of the JSP page is the /</w:t>
+      </w:r>
+      <w:proofErr w:type="spellStart"/>
+      <w:r>
+        <w:t>filename.jsp</w:t>
+      </w:r>
+      <w:proofErr w:type="spellEnd"/>
     </w:p>
     <w:p>
       <w:pPr>
@@ -2187,8 +2342,13 @@
           <w:numId w:val="11"/>
         </w:numPr>
       </w:pPr>
-      <w:r>
-        <w:t>Jsp gets converted into servlet internally at the time of execution.</w:t>
+      <w:proofErr w:type="spellStart"/>
+      <w:r>
+        <w:t>Jsp</w:t>
+      </w:r>
+      <w:proofErr w:type="spellEnd"/>
+      <w:r>
+        <w:t xml:space="preserve"> gets converted into servlet internally at the time of execution.</w:t>
       </w:r>
     </w:p>
     <w:p>
@@ -2240,7 +2400,23 @@
           <w:sz w:val="24"/>
           <w:szCs w:val="24"/>
         </w:rPr>
-        <w:t>Scripting tags/elements are use to write a java code on JSP page.</w:t>
+        <w:t xml:space="preserve">Scripting tags/elements are </w:t>
+      </w:r>
+      <w:proofErr w:type="spellStart"/>
+      <w:r>
+        <w:rPr>
+          <w:sz w:val="24"/>
+          <w:szCs w:val="24"/>
+        </w:rPr>
+        <w:t>use</w:t>
+      </w:r>
+      <w:proofErr w:type="spellEnd"/>
+      <w:r>
+        <w:rPr>
+          <w:sz w:val="24"/>
+          <w:szCs w:val="24"/>
+        </w:rPr>
+        <w:t xml:space="preserve"> to write a java code on JSP page.</w:t>
       </w:r>
     </w:p>
     <w:p>
@@ -2296,13 +2472,23 @@
           <w:u w:val="single"/>
         </w:rPr>
       </w:pPr>
+      <w:proofErr w:type="spellStart"/>
       <w:r>
         <w:rPr>
           <w:sz w:val="24"/>
           <w:szCs w:val="24"/>
           <w:u w:val="single"/>
         </w:rPr>
-        <w:t>Scriptlet tag</w:t>
+        <w:t>Scriptlet</w:t>
+      </w:r>
+      <w:proofErr w:type="spellEnd"/>
+      <w:r>
+        <w:rPr>
+          <w:sz w:val="24"/>
+          <w:szCs w:val="24"/>
+          <w:u w:val="single"/>
+        </w:rPr>
+        <w:t xml:space="preserve"> tag</w:t>
       </w:r>
     </w:p>
     <w:p>
@@ -2534,7 +2720,23 @@
           <w:sz w:val="24"/>
           <w:szCs w:val="24"/>
         </w:rPr>
-        <w:t>The code written inside expression tag will be added inside out.print(&lt;Expression&gt;) method.</w:t>
+        <w:t xml:space="preserve">The code written inside expression tag will be added inside </w:t>
+      </w:r>
+      <w:proofErr w:type="spellStart"/>
+      <w:r>
+        <w:rPr>
+          <w:sz w:val="24"/>
+          <w:szCs w:val="24"/>
+        </w:rPr>
+        <w:t>out.print</w:t>
+      </w:r>
+      <w:proofErr w:type="spellEnd"/>
+      <w:r>
+        <w:rPr>
+          <w:sz w:val="24"/>
+          <w:szCs w:val="24"/>
+        </w:rPr>
+        <w:t>(&lt;Expression&gt;) method.</w:t>
       </w:r>
     </w:p>
     <w:p>
@@ -2555,7 +2757,23 @@
           <w:sz w:val="24"/>
           <w:szCs w:val="24"/>
         </w:rPr>
-        <w:t>This tag is an alternative for out.print().</w:t>
+        <w:t xml:space="preserve">This tag is an alternative for </w:t>
+      </w:r>
+      <w:proofErr w:type="spellStart"/>
+      <w:r>
+        <w:rPr>
+          <w:sz w:val="24"/>
+          <w:szCs w:val="24"/>
+        </w:rPr>
+        <w:t>out.print</w:t>
+      </w:r>
+      <w:proofErr w:type="spellEnd"/>
+      <w:r>
+        <w:rPr>
+          <w:sz w:val="24"/>
+          <w:szCs w:val="24"/>
+        </w:rPr>
+        <w:t>().</w:t>
       </w:r>
     </w:p>
     <w:p>
@@ -2871,7 +3089,23 @@
           <w:sz w:val="24"/>
           <w:szCs w:val="24"/>
         </w:rPr>
-        <w:t>The objects which are readily provided on every jsp page are called implicit objects.</w:t>
+        <w:t xml:space="preserve">The objects which are readily provided on every </w:t>
+      </w:r>
+      <w:proofErr w:type="spellStart"/>
+      <w:r>
+        <w:rPr>
+          <w:sz w:val="24"/>
+          <w:szCs w:val="24"/>
+        </w:rPr>
+        <w:t>jsp</w:t>
+      </w:r>
+      <w:proofErr w:type="spellEnd"/>
+      <w:r>
+        <w:rPr>
+          <w:sz w:val="24"/>
+          <w:szCs w:val="24"/>
+        </w:rPr>
+        <w:t xml:space="preserve"> page are called implicit objects.</w:t>
       </w:r>
     </w:p>
     <w:p>
@@ -3013,6 +3247,7 @@
                 <w:szCs w:val="24"/>
               </w:rPr>
             </w:pPr>
+            <w:proofErr w:type="spellStart"/>
             <w:r>
               <w:rPr>
                 <w:sz w:val="24"/>
@@ -3020,6 +3255,7 @@
               </w:rPr>
               <w:t>HttpServletRequest</w:t>
             </w:r>
+            <w:proofErr w:type="spellEnd"/>
           </w:p>
         </w:tc>
       </w:tr>
@@ -3057,6 +3293,7 @@
                 <w:szCs w:val="24"/>
               </w:rPr>
             </w:pPr>
+            <w:proofErr w:type="spellStart"/>
             <w:r>
               <w:rPr>
                 <w:sz w:val="24"/>
@@ -3064,6 +3301,7 @@
               </w:rPr>
               <w:t>HttpServletResponse</w:t>
             </w:r>
+            <w:proofErr w:type="spellEnd"/>
           </w:p>
         </w:tc>
       </w:tr>
@@ -3101,6 +3339,7 @@
                 <w:szCs w:val="24"/>
               </w:rPr>
             </w:pPr>
+            <w:proofErr w:type="spellStart"/>
             <w:r>
               <w:rPr>
                 <w:sz w:val="24"/>
@@ -3108,6 +3347,7 @@
               </w:rPr>
               <w:t>HttpSession</w:t>
             </w:r>
+            <w:proofErr w:type="spellEnd"/>
           </w:p>
         </w:tc>
       </w:tr>
@@ -3145,6 +3385,7 @@
                 <w:szCs w:val="24"/>
               </w:rPr>
             </w:pPr>
+            <w:proofErr w:type="spellStart"/>
             <w:r>
               <w:rPr>
                 <w:sz w:val="24"/>
@@ -3152,6 +3393,7 @@
               </w:rPr>
               <w:t>ServletContext</w:t>
             </w:r>
+            <w:proofErr w:type="spellEnd"/>
           </w:p>
         </w:tc>
       </w:tr>
@@ -3189,6 +3431,7 @@
                 <w:szCs w:val="24"/>
               </w:rPr>
             </w:pPr>
+            <w:proofErr w:type="spellStart"/>
             <w:r>
               <w:rPr>
                 <w:sz w:val="24"/>
@@ -3196,6 +3439,7 @@
               </w:rPr>
               <w:t>ServletConfig</w:t>
             </w:r>
+            <w:proofErr w:type="spellEnd"/>
           </w:p>
         </w:tc>
       </w:tr>
@@ -3212,6 +3456,7 @@
                 <w:szCs w:val="24"/>
               </w:rPr>
             </w:pPr>
+            <w:proofErr w:type="spellStart"/>
             <w:r>
               <w:rPr>
                 <w:sz w:val="24"/>
@@ -3219,6 +3464,7 @@
               </w:rPr>
               <w:t>pageContext</w:t>
             </w:r>
+            <w:proofErr w:type="spellEnd"/>
           </w:p>
         </w:tc>
         <w:tc>
@@ -3233,6 +3479,7 @@
                 <w:szCs w:val="24"/>
               </w:rPr>
             </w:pPr>
+            <w:proofErr w:type="spellStart"/>
             <w:r>
               <w:rPr>
                 <w:sz w:val="24"/>
@@ -3240,6 +3487,7 @@
               </w:rPr>
               <w:t>PageContext</w:t>
             </w:r>
+            <w:proofErr w:type="spellEnd"/>
           </w:p>
         </w:tc>
       </w:tr>
@@ -3277,13 +3525,31 @@
                 <w:szCs w:val="24"/>
               </w:rPr>
             </w:pPr>
+            <w:proofErr w:type="spellStart"/>
             <w:r>
               <w:rPr>
                 <w:sz w:val="24"/>
                 <w:szCs w:val="24"/>
               </w:rPr>
-              <w:t>PrintWriter/JSPWriter</w:t>
+              <w:t>PrintWriter</w:t>
             </w:r>
+            <w:proofErr w:type="spellEnd"/>
+            <w:r>
+              <w:rPr>
+                <w:sz w:val="24"/>
+                <w:szCs w:val="24"/>
+              </w:rPr>
+              <w:t>/</w:t>
+            </w:r>
+            <w:proofErr w:type="spellStart"/>
+            <w:r>
+              <w:rPr>
+                <w:sz w:val="24"/>
+                <w:szCs w:val="24"/>
+              </w:rPr>
+              <w:t>JSPWriter</w:t>
+            </w:r>
+            <w:proofErr w:type="spellEnd"/>
           </w:p>
         </w:tc>
       </w:tr>
@@ -3407,7 +3673,31 @@
           <w:szCs w:val="24"/>
           <w:highlight w:val="red"/>
         </w:rPr>
-        <w:t>Note: You can access these implicit objects only inside Scriptlet and Expression tag</w:t>
+        <w:t xml:space="preserve">Note: You can access these implicit objects only inside </w:t>
+      </w:r>
+      <w:proofErr w:type="spellStart"/>
+      <w:r>
+        <w:rPr>
+          <w:b/>
+          <w:bCs/>
+          <w:color w:val="FFFF00"/>
+          <w:sz w:val="24"/>
+          <w:szCs w:val="24"/>
+          <w:highlight w:val="red"/>
+        </w:rPr>
+        <w:t>Scriptlet</w:t>
+      </w:r>
+      <w:proofErr w:type="spellEnd"/>
+      <w:r>
+        <w:rPr>
+          <w:b/>
+          <w:bCs/>
+          <w:color w:val="FFFF00"/>
+          <w:sz w:val="24"/>
+          <w:szCs w:val="24"/>
+          <w:highlight w:val="red"/>
+        </w:rPr>
+        <w:t xml:space="preserve"> and Expression tag</w:t>
       </w:r>
       <w:r>
         <w:rPr>
@@ -3641,7 +3931,43 @@
           <w:sz w:val="24"/>
           <w:szCs w:val="24"/>
         </w:rPr>
-        <w:t>As a part of this stage init(ServletConfig) gets invoked.</w:t>
+        <w:t xml:space="preserve">As a part of this stage </w:t>
+      </w:r>
+      <w:proofErr w:type="spellStart"/>
+      <w:r>
+        <w:rPr>
+          <w:color w:val="000000" w:themeColor="text1"/>
+          <w:sz w:val="24"/>
+          <w:szCs w:val="24"/>
+        </w:rPr>
+        <w:t>init</w:t>
+      </w:r>
+      <w:proofErr w:type="spellEnd"/>
+      <w:r>
+        <w:rPr>
+          <w:color w:val="000000" w:themeColor="text1"/>
+          <w:sz w:val="24"/>
+          <w:szCs w:val="24"/>
+        </w:rPr>
+        <w:t>(</w:t>
+      </w:r>
+      <w:proofErr w:type="spellStart"/>
+      <w:r>
+        <w:rPr>
+          <w:color w:val="000000" w:themeColor="text1"/>
+          <w:sz w:val="24"/>
+          <w:szCs w:val="24"/>
+        </w:rPr>
+        <w:t>ServletConfig</w:t>
+      </w:r>
+      <w:proofErr w:type="spellEnd"/>
+      <w:r>
+        <w:rPr>
+          <w:color w:val="000000" w:themeColor="text1"/>
+          <w:sz w:val="24"/>
+          <w:szCs w:val="24"/>
+        </w:rPr>
+        <w:t>) gets invoked.</w:t>
       </w:r>
     </w:p>
     <w:p>
@@ -4041,7 +4367,25 @@
           <w:sz w:val="24"/>
           <w:szCs w:val="24"/>
         </w:rPr>
-        <w:t>The Jsp page gets converted into servlet that is in java</w:t>
+        <w:t xml:space="preserve">The </w:t>
+      </w:r>
+      <w:proofErr w:type="spellStart"/>
+      <w:r>
+        <w:rPr>
+          <w:color w:val="000000" w:themeColor="text1"/>
+          <w:sz w:val="24"/>
+          <w:szCs w:val="24"/>
+        </w:rPr>
+        <w:t>Jsp</w:t>
+      </w:r>
+      <w:proofErr w:type="spellEnd"/>
+      <w:r>
+        <w:rPr>
+          <w:color w:val="000000" w:themeColor="text1"/>
+          <w:sz w:val="24"/>
+          <w:szCs w:val="24"/>
+        </w:rPr>
+        <w:t xml:space="preserve"> page gets converted into servlet that is in java</w:t>
       </w:r>
     </w:p>
     <w:p>
@@ -4063,7 +4407,25 @@
           <w:sz w:val="24"/>
           <w:szCs w:val="24"/>
         </w:rPr>
-        <w:t>Here, .jsp gets converted into .java</w:t>
+        <w:t>Here, .</w:t>
+      </w:r>
+      <w:proofErr w:type="spellStart"/>
+      <w:r>
+        <w:rPr>
+          <w:color w:val="000000" w:themeColor="text1"/>
+          <w:sz w:val="24"/>
+          <w:szCs w:val="24"/>
+        </w:rPr>
+        <w:t>jsp</w:t>
+      </w:r>
+      <w:proofErr w:type="spellEnd"/>
+      <w:r>
+        <w:rPr>
+          <w:color w:val="000000" w:themeColor="text1"/>
+          <w:sz w:val="24"/>
+          <w:szCs w:val="24"/>
+        </w:rPr>
+        <w:t xml:space="preserve"> gets converted into .java</w:t>
       </w:r>
     </w:p>
     <w:p>
@@ -4219,7 +4581,25 @@
           <w:sz w:val="24"/>
           <w:szCs w:val="24"/>
         </w:rPr>
-        <w:t>As a part of this stage jspInit() method invoked.</w:t>
+        <w:t xml:space="preserve">As a part of this stage </w:t>
+      </w:r>
+      <w:proofErr w:type="spellStart"/>
+      <w:r>
+        <w:rPr>
+          <w:color w:val="000000" w:themeColor="text1"/>
+          <w:sz w:val="24"/>
+          <w:szCs w:val="24"/>
+        </w:rPr>
+        <w:t>jspInit</w:t>
+      </w:r>
+      <w:proofErr w:type="spellEnd"/>
+      <w:r>
+        <w:rPr>
+          <w:color w:val="000000" w:themeColor="text1"/>
+          <w:sz w:val="24"/>
+          <w:szCs w:val="24"/>
+        </w:rPr>
+        <w:t>() method invoked.</w:t>
       </w:r>
     </w:p>
     <w:p>
@@ -4315,7 +4695,43 @@
           <w:sz w:val="24"/>
           <w:szCs w:val="24"/>
         </w:rPr>
-        <w:t>As a part of this stage the _jspService(Request,Response) gets invoked.</w:t>
+        <w:t>As a part of this stage the _</w:t>
+      </w:r>
+      <w:proofErr w:type="spellStart"/>
+      <w:r>
+        <w:rPr>
+          <w:color w:val="000000" w:themeColor="text1"/>
+          <w:sz w:val="24"/>
+          <w:szCs w:val="24"/>
+        </w:rPr>
+        <w:t>jspService</w:t>
+      </w:r>
+      <w:proofErr w:type="spellEnd"/>
+      <w:r>
+        <w:rPr>
+          <w:color w:val="000000" w:themeColor="text1"/>
+          <w:sz w:val="24"/>
+          <w:szCs w:val="24"/>
+        </w:rPr>
+        <w:t>(</w:t>
+      </w:r>
+      <w:proofErr w:type="spellStart"/>
+      <w:r>
+        <w:rPr>
+          <w:color w:val="000000" w:themeColor="text1"/>
+          <w:sz w:val="24"/>
+          <w:szCs w:val="24"/>
+        </w:rPr>
+        <w:t>Request,Response</w:t>
+      </w:r>
+      <w:proofErr w:type="spellEnd"/>
+      <w:r>
+        <w:rPr>
+          <w:color w:val="000000" w:themeColor="text1"/>
+          <w:sz w:val="24"/>
+          <w:szCs w:val="24"/>
+        </w:rPr>
+        <w:t>) gets invoked.</w:t>
       </w:r>
     </w:p>
     <w:p>
@@ -4403,7 +4819,25 @@
           <w:sz w:val="24"/>
           <w:szCs w:val="24"/>
         </w:rPr>
-        <w:t>As a part of this stage jspDestroy() method gets invoked.</w:t>
+        <w:t xml:space="preserve">As a part of this stage </w:t>
+      </w:r>
+      <w:proofErr w:type="spellStart"/>
+      <w:r>
+        <w:rPr>
+          <w:color w:val="000000" w:themeColor="text1"/>
+          <w:sz w:val="24"/>
+          <w:szCs w:val="24"/>
+        </w:rPr>
+        <w:t>jspDestroy</w:t>
+      </w:r>
+      <w:proofErr w:type="spellEnd"/>
+      <w:r>
+        <w:rPr>
+          <w:color w:val="000000" w:themeColor="text1"/>
+          <w:sz w:val="24"/>
+          <w:szCs w:val="24"/>
+        </w:rPr>
+        <w:t>() method gets invoked.</w:t>
       </w:r>
     </w:p>
     <w:p>
@@ -4695,7 +5129,25 @@
           <w:sz w:val="24"/>
           <w:szCs w:val="24"/>
         </w:rPr>
-        <w:t xml:space="preserve"> sendRedirect technique.</w:t>
+        <w:t xml:space="preserve"> </w:t>
+      </w:r>
+      <w:proofErr w:type="spellStart"/>
+      <w:r>
+        <w:rPr>
+          <w:color w:val="000000" w:themeColor="text1"/>
+          <w:sz w:val="24"/>
+          <w:szCs w:val="24"/>
+        </w:rPr>
+        <w:t>sendRedirect</w:t>
+      </w:r>
+      <w:proofErr w:type="spellEnd"/>
+      <w:r>
+        <w:rPr>
+          <w:color w:val="000000" w:themeColor="text1"/>
+          <w:sz w:val="24"/>
+          <w:szCs w:val="24"/>
+        </w:rPr>
+        <w:t xml:space="preserve"> technique.</w:t>
       </w:r>
     </w:p>
     <w:p>
@@ -4929,6 +5381,7 @@
           <w:szCs w:val="24"/>
         </w:rPr>
       </w:pPr>
+      <w:proofErr w:type="spellStart"/>
       <w:r>
         <w:rPr>
           <w:color w:val="000000" w:themeColor="text1"/>
@@ -4943,7 +5396,16 @@
           <w:sz w:val="24"/>
           <w:szCs w:val="24"/>
         </w:rPr>
-        <w:t>esponse.addCookie(object);</w:t>
+        <w:t>esponse.addCookie</w:t>
+      </w:r>
+      <w:proofErr w:type="spellEnd"/>
+      <w:r>
+        <w:rPr>
+          <w:color w:val="000000" w:themeColor="text1"/>
+          <w:sz w:val="24"/>
+          <w:szCs w:val="24"/>
+        </w:rPr>
+        <w:t>(object);</w:t>
       </w:r>
       <w:r>
         <w:rPr>
@@ -4975,13 +5437,23 @@
           <w:szCs w:val="24"/>
         </w:rPr>
       </w:pPr>
-      <w:r>
-        <w:rPr>
-          <w:color w:val="000000" w:themeColor="text1"/>
-          <w:sz w:val="24"/>
-          <w:szCs w:val="24"/>
-        </w:rPr>
-        <w:t xml:space="preserve">HttpSession </w:t>
+      <w:proofErr w:type="spellStart"/>
+      <w:r>
+        <w:rPr>
+          <w:color w:val="000000" w:themeColor="text1"/>
+          <w:sz w:val="24"/>
+          <w:szCs w:val="24"/>
+        </w:rPr>
+        <w:t>HttpSession</w:t>
+      </w:r>
+      <w:proofErr w:type="spellEnd"/>
+      <w:r>
+        <w:rPr>
+          <w:color w:val="000000" w:themeColor="text1"/>
+          <w:sz w:val="24"/>
+          <w:szCs w:val="24"/>
+        </w:rPr>
+        <w:t xml:space="preserve"> </w:t>
       </w:r>
     </w:p>
     <w:p>
@@ -5009,6 +5481,682 @@
     <w:p>
       <w:pPr>
         <w:pStyle w:val="NoSpacing"/>
+        <w:numPr>
+          <w:ilvl w:val="2"/>
+          <w:numId w:val="17"/>
+        </w:numPr>
+        <w:rPr>
+          <w:color w:val="000000" w:themeColor="text1"/>
+          <w:sz w:val="24"/>
+          <w:szCs w:val="24"/>
+        </w:rPr>
+      </w:pPr>
+      <w:proofErr w:type="spellStart"/>
+      <w:r>
+        <w:rPr>
+          <w:color w:val="000000" w:themeColor="text1"/>
+          <w:sz w:val="24"/>
+          <w:szCs w:val="24"/>
+        </w:rPr>
+        <w:t>HttpSession</w:t>
+      </w:r>
+      <w:proofErr w:type="spellEnd"/>
+      <w:r>
+        <w:rPr>
+          <w:color w:val="000000" w:themeColor="text1"/>
+          <w:sz w:val="24"/>
+          <w:szCs w:val="24"/>
+        </w:rPr>
+        <w:t xml:space="preserve"> internally used Cookies to store a </w:t>
+      </w:r>
+      <w:proofErr w:type="spellStart"/>
+      <w:r>
+        <w:rPr>
+          <w:color w:val="000000" w:themeColor="text1"/>
+          <w:sz w:val="24"/>
+          <w:szCs w:val="24"/>
+        </w:rPr>
+        <w:t>JSessionId</w:t>
+      </w:r>
+      <w:proofErr w:type="spellEnd"/>
+      <w:r>
+        <w:rPr>
+          <w:color w:val="000000" w:themeColor="text1"/>
+          <w:sz w:val="24"/>
+          <w:szCs w:val="24"/>
+        </w:rPr>
+        <w:t xml:space="preserve"> (token)</w:t>
+      </w:r>
+    </w:p>
+    <w:p>
+      <w:pPr>
+        <w:pStyle w:val="NoSpacing"/>
+        <w:numPr>
+          <w:ilvl w:val="2"/>
+          <w:numId w:val="17"/>
+        </w:numPr>
+        <w:rPr>
+          <w:color w:val="000000" w:themeColor="text1"/>
+          <w:sz w:val="24"/>
+          <w:szCs w:val="24"/>
+        </w:rPr>
+      </w:pPr>
+      <w:proofErr w:type="spellStart"/>
+      <w:r>
+        <w:rPr>
+          <w:color w:val="000000" w:themeColor="text1"/>
+          <w:sz w:val="24"/>
+          <w:szCs w:val="24"/>
+        </w:rPr>
+        <w:t>HttpSession</w:t>
+      </w:r>
+      <w:proofErr w:type="spellEnd"/>
+      <w:r>
+        <w:rPr>
+          <w:color w:val="000000" w:themeColor="text1"/>
+          <w:sz w:val="24"/>
+          <w:szCs w:val="24"/>
+        </w:rPr>
+        <w:t xml:space="preserve"> can be created or get existing session using following line of code</w:t>
+      </w:r>
+    </w:p>
+    <w:p>
+      <w:pPr>
+        <w:pStyle w:val="NoSpacing"/>
+        <w:ind w:left="2160"/>
+        <w:rPr>
+          <w:b/>
+          <w:bCs/>
+          <w:color w:val="000000" w:themeColor="text1"/>
+          <w:sz w:val="24"/>
+          <w:szCs w:val="24"/>
+        </w:rPr>
+      </w:pPr>
+      <w:proofErr w:type="spellStart"/>
+      <w:r>
+        <w:rPr>
+          <w:b/>
+          <w:bCs/>
+          <w:color w:val="000000" w:themeColor="text1"/>
+          <w:sz w:val="24"/>
+          <w:szCs w:val="24"/>
+        </w:rPr>
+        <w:t>HttpSession</w:t>
+      </w:r>
+      <w:proofErr w:type="spellEnd"/>
+      <w:r>
+        <w:rPr>
+          <w:b/>
+          <w:bCs/>
+          <w:color w:val="000000" w:themeColor="text1"/>
+          <w:sz w:val="24"/>
+          <w:szCs w:val="24"/>
+        </w:rPr>
+        <w:t xml:space="preserve"> session = </w:t>
+      </w:r>
+      <w:proofErr w:type="spellStart"/>
+      <w:r>
+        <w:rPr>
+          <w:b/>
+          <w:bCs/>
+          <w:color w:val="000000" w:themeColor="text1"/>
+          <w:sz w:val="24"/>
+          <w:szCs w:val="24"/>
+        </w:rPr>
+        <w:t>request.getSession</w:t>
+      </w:r>
+      <w:proofErr w:type="spellEnd"/>
+      <w:r>
+        <w:rPr>
+          <w:b/>
+          <w:bCs/>
+          <w:color w:val="000000" w:themeColor="text1"/>
+          <w:sz w:val="24"/>
+          <w:szCs w:val="24"/>
+        </w:rPr>
+        <w:t>();</w:t>
+      </w:r>
+    </w:p>
+    <w:p>
+      <w:pPr>
+        <w:pStyle w:val="NoSpacing"/>
+        <w:numPr>
+          <w:ilvl w:val="2"/>
+          <w:numId w:val="17"/>
+        </w:numPr>
+        <w:rPr>
+          <w:color w:val="000000" w:themeColor="text1"/>
+          <w:sz w:val="24"/>
+          <w:szCs w:val="24"/>
+        </w:rPr>
+      </w:pPr>
+      <w:r>
+        <w:rPr>
+          <w:color w:val="000000" w:themeColor="text1"/>
+          <w:sz w:val="24"/>
+          <w:szCs w:val="24"/>
+        </w:rPr>
+        <w:t>To set the values inside session you can use following line of code</w:t>
+      </w:r>
+    </w:p>
+    <w:p>
+      <w:pPr>
+        <w:pStyle w:val="NoSpacing"/>
+        <w:ind w:left="2160"/>
+        <w:rPr>
+          <w:b/>
+          <w:bCs/>
+          <w:color w:val="000000" w:themeColor="text1"/>
+          <w:sz w:val="24"/>
+          <w:szCs w:val="24"/>
+        </w:rPr>
+      </w:pPr>
+      <w:proofErr w:type="spellStart"/>
+      <w:r>
+        <w:rPr>
+          <w:b/>
+          <w:bCs/>
+          <w:color w:val="000000" w:themeColor="text1"/>
+          <w:sz w:val="24"/>
+          <w:szCs w:val="24"/>
+        </w:rPr>
+        <w:t>session.setAttribute</w:t>
+      </w:r>
+      <w:proofErr w:type="spellEnd"/>
+      <w:r>
+        <w:rPr>
+          <w:b/>
+          <w:bCs/>
+          <w:color w:val="000000" w:themeColor="text1"/>
+          <w:sz w:val="24"/>
+          <w:szCs w:val="24"/>
+        </w:rPr>
+        <w:t>(“Key”, Object);</w:t>
+      </w:r>
+    </w:p>
+    <w:p>
+      <w:pPr>
+        <w:pStyle w:val="NoSpacing"/>
+        <w:numPr>
+          <w:ilvl w:val="2"/>
+          <w:numId w:val="17"/>
+        </w:numPr>
+        <w:rPr>
+          <w:color w:val="000000" w:themeColor="text1"/>
+          <w:sz w:val="24"/>
+          <w:szCs w:val="24"/>
+        </w:rPr>
+      </w:pPr>
+      <w:r>
+        <w:rPr>
+          <w:color w:val="000000" w:themeColor="text1"/>
+          <w:sz w:val="24"/>
+          <w:szCs w:val="24"/>
+        </w:rPr>
+        <w:t xml:space="preserve">To </w:t>
+      </w:r>
+      <w:r>
+        <w:rPr>
+          <w:color w:val="000000" w:themeColor="text1"/>
+          <w:sz w:val="24"/>
+          <w:szCs w:val="24"/>
+        </w:rPr>
+        <w:t>g</w:t>
+      </w:r>
+      <w:r>
+        <w:rPr>
+          <w:color w:val="000000" w:themeColor="text1"/>
+          <w:sz w:val="24"/>
+          <w:szCs w:val="24"/>
+        </w:rPr>
+        <w:t>et the values</w:t>
+      </w:r>
+      <w:r>
+        <w:rPr>
+          <w:color w:val="000000" w:themeColor="text1"/>
+          <w:sz w:val="24"/>
+          <w:szCs w:val="24"/>
+        </w:rPr>
+        <w:t xml:space="preserve"> from </w:t>
+      </w:r>
+      <w:r>
+        <w:rPr>
+          <w:color w:val="000000" w:themeColor="text1"/>
+          <w:sz w:val="24"/>
+          <w:szCs w:val="24"/>
+        </w:rPr>
+        <w:t>session you can use following line of code</w:t>
+      </w:r>
+    </w:p>
+    <w:p>
+      <w:pPr>
+        <w:pStyle w:val="NoSpacing"/>
+        <w:ind w:left="2160"/>
+        <w:rPr>
+          <w:b/>
+          <w:bCs/>
+          <w:color w:val="000000" w:themeColor="text1"/>
+          <w:sz w:val="24"/>
+          <w:szCs w:val="24"/>
+        </w:rPr>
+      </w:pPr>
+      <w:proofErr w:type="spellStart"/>
+      <w:r>
+        <w:rPr>
+          <w:b/>
+          <w:bCs/>
+          <w:color w:val="000000" w:themeColor="text1"/>
+          <w:sz w:val="24"/>
+          <w:szCs w:val="24"/>
+        </w:rPr>
+        <w:t>session.</w:t>
+      </w:r>
+      <w:r>
+        <w:rPr>
+          <w:b/>
+          <w:bCs/>
+          <w:color w:val="000000" w:themeColor="text1"/>
+          <w:sz w:val="24"/>
+          <w:szCs w:val="24"/>
+        </w:rPr>
+        <w:t>g</w:t>
+      </w:r>
+      <w:r>
+        <w:rPr>
+          <w:b/>
+          <w:bCs/>
+          <w:color w:val="000000" w:themeColor="text1"/>
+          <w:sz w:val="24"/>
+          <w:szCs w:val="24"/>
+        </w:rPr>
+        <w:t>etAttribute</w:t>
+      </w:r>
+      <w:proofErr w:type="spellEnd"/>
+      <w:r>
+        <w:rPr>
+          <w:b/>
+          <w:bCs/>
+          <w:color w:val="000000" w:themeColor="text1"/>
+          <w:sz w:val="24"/>
+          <w:szCs w:val="24"/>
+        </w:rPr>
+        <w:t>(“Key”)</w:t>
+      </w:r>
+      <w:r>
+        <w:rPr>
+          <w:b/>
+          <w:bCs/>
+          <w:color w:val="000000" w:themeColor="text1"/>
+          <w:sz w:val="24"/>
+          <w:szCs w:val="24"/>
+        </w:rPr>
+        <w:t xml:space="preserve"> : </w:t>
+      </w:r>
+      <w:r>
+        <w:rPr>
+          <w:b/>
+          <w:bCs/>
+          <w:color w:val="000000" w:themeColor="text1"/>
+          <w:sz w:val="24"/>
+          <w:szCs w:val="24"/>
+        </w:rPr>
+        <w:t>Object</w:t>
+      </w:r>
+    </w:p>
+    <w:p>
+      <w:pPr>
+        <w:pStyle w:val="NoSpacing"/>
+        <w:numPr>
+          <w:ilvl w:val="2"/>
+          <w:numId w:val="17"/>
+        </w:numPr>
+        <w:rPr>
+          <w:color w:val="000000" w:themeColor="text1"/>
+          <w:sz w:val="24"/>
+          <w:szCs w:val="24"/>
+        </w:rPr>
+      </w:pPr>
+      <w:r>
+        <w:rPr>
+          <w:color w:val="000000" w:themeColor="text1"/>
+          <w:sz w:val="24"/>
+          <w:szCs w:val="24"/>
+        </w:rPr>
+        <w:t>To Destroy session you can use two options</w:t>
+      </w:r>
+    </w:p>
+    <w:p>
+      <w:pPr>
+        <w:pStyle w:val="NoSpacing"/>
+        <w:numPr>
+          <w:ilvl w:val="3"/>
+          <w:numId w:val="17"/>
+        </w:numPr>
+        <w:rPr>
+          <w:color w:val="000000" w:themeColor="text1"/>
+          <w:sz w:val="24"/>
+          <w:szCs w:val="24"/>
+        </w:rPr>
+      </w:pPr>
+      <w:r>
+        <w:rPr>
+          <w:color w:val="000000" w:themeColor="text1"/>
+          <w:sz w:val="24"/>
+          <w:szCs w:val="24"/>
+        </w:rPr>
+        <w:t>Invalid the session</w:t>
+      </w:r>
+    </w:p>
+    <w:p>
+      <w:pPr>
+        <w:pStyle w:val="NoSpacing"/>
+        <w:ind w:left="2880"/>
+        <w:rPr>
+          <w:b/>
+          <w:bCs/>
+          <w:color w:val="000000" w:themeColor="text1"/>
+          <w:sz w:val="24"/>
+          <w:szCs w:val="24"/>
+        </w:rPr>
+      </w:pPr>
+      <w:proofErr w:type="spellStart"/>
+      <w:r>
+        <w:rPr>
+          <w:b/>
+          <w:bCs/>
+          <w:color w:val="000000" w:themeColor="text1"/>
+          <w:sz w:val="24"/>
+          <w:szCs w:val="24"/>
+        </w:rPr>
+        <w:t>session.invalidate</w:t>
+      </w:r>
+      <w:proofErr w:type="spellEnd"/>
+      <w:r>
+        <w:rPr>
+          <w:b/>
+          <w:bCs/>
+          <w:color w:val="000000" w:themeColor="text1"/>
+          <w:sz w:val="24"/>
+          <w:szCs w:val="24"/>
+        </w:rPr>
+        <w:t>();</w:t>
+      </w:r>
+    </w:p>
+    <w:p>
+      <w:pPr>
+        <w:pStyle w:val="NoSpacing"/>
+        <w:numPr>
+          <w:ilvl w:val="3"/>
+          <w:numId w:val="17"/>
+        </w:numPr>
+        <w:rPr>
+          <w:color w:val="000000" w:themeColor="text1"/>
+          <w:sz w:val="24"/>
+          <w:szCs w:val="24"/>
+        </w:rPr>
+      </w:pPr>
+      <w:r>
+        <w:rPr>
+          <w:color w:val="000000" w:themeColor="text1"/>
+          <w:sz w:val="24"/>
+          <w:szCs w:val="24"/>
+        </w:rPr>
+        <w:t>Timeout the session</w:t>
+      </w:r>
+    </w:p>
+    <w:p>
+      <w:pPr>
+        <w:pStyle w:val="NoSpacing"/>
+        <w:ind w:left="2880"/>
+        <w:rPr>
+          <w:color w:val="000000" w:themeColor="text1"/>
+          <w:sz w:val="24"/>
+          <w:szCs w:val="24"/>
+        </w:rPr>
+      </w:pPr>
+      <w:r>
+        <w:rPr>
+          <w:color w:val="000000" w:themeColor="text1"/>
+          <w:sz w:val="24"/>
+          <w:szCs w:val="24"/>
+        </w:rPr>
+        <w:t>Configure following tag in web.xml.</w:t>
+      </w:r>
+    </w:p>
+    <w:p>
+      <w:pPr>
+        <w:autoSpaceDE w:val="0"/>
+        <w:autoSpaceDN w:val="0"/>
+        <w:adjustRightInd w:val="0"/>
+        <w:spacing w:after="0" w:line="240" w:lineRule="auto"/>
+        <w:ind w:left="2880"/>
+        <w:rPr>
+          <w:rFonts w:ascii="Consolas" w:hAnsi="Consolas" w:cs="Consolas"/>
+          <w:b/>
+          <w:bCs/>
+          <w:sz w:val="20"/>
+          <w:szCs w:val="20"/>
+        </w:rPr>
+      </w:pPr>
+      <w:r>
+        <w:rPr>
+          <w:rFonts w:ascii="Consolas" w:hAnsi="Consolas" w:cs="Consolas"/>
+          <w:b/>
+          <w:bCs/>
+          <w:color w:val="008080"/>
+          <w:sz w:val="20"/>
+          <w:szCs w:val="20"/>
+        </w:rPr>
+        <w:t>&lt;</w:t>
+      </w:r>
+      <w:r>
+        <w:rPr>
+          <w:rFonts w:ascii="Consolas" w:hAnsi="Consolas" w:cs="Consolas"/>
+          <w:b/>
+          <w:bCs/>
+          <w:color w:val="3F7F7F"/>
+          <w:sz w:val="20"/>
+          <w:szCs w:val="20"/>
+          <w:shd w:val="clear" w:color="auto" w:fill="D4D4D4"/>
+        </w:rPr>
+        <w:t>session-config</w:t>
+      </w:r>
+      <w:r>
+        <w:rPr>
+          <w:rFonts w:ascii="Consolas" w:hAnsi="Consolas" w:cs="Consolas"/>
+          <w:b/>
+          <w:bCs/>
+          <w:color w:val="008080"/>
+          <w:sz w:val="20"/>
+          <w:szCs w:val="20"/>
+        </w:rPr>
+        <w:t>&gt;</w:t>
+      </w:r>
+    </w:p>
+    <w:p>
+      <w:pPr>
+        <w:autoSpaceDE w:val="0"/>
+        <w:autoSpaceDN w:val="0"/>
+        <w:adjustRightInd w:val="0"/>
+        <w:spacing w:after="0" w:line="240" w:lineRule="auto"/>
+        <w:ind w:left="2880"/>
+        <w:rPr>
+          <w:rFonts w:ascii="Consolas" w:hAnsi="Consolas" w:cs="Consolas"/>
+          <w:b/>
+          <w:bCs/>
+          <w:sz w:val="20"/>
+          <w:szCs w:val="20"/>
+        </w:rPr>
+      </w:pPr>
+      <w:r>
+        <w:rPr>
+          <w:rFonts w:ascii="Consolas" w:hAnsi="Consolas" w:cs="Consolas"/>
+          <w:b/>
+          <w:bCs/>
+          <w:color w:val="000000"/>
+          <w:sz w:val="20"/>
+          <w:szCs w:val="20"/>
+        </w:rPr>
+        <w:tab/>
+      </w:r>
+      <w:r>
+        <w:rPr>
+          <w:rFonts w:ascii="Consolas" w:hAnsi="Consolas" w:cs="Consolas"/>
+          <w:b/>
+          <w:bCs/>
+          <w:color w:val="008080"/>
+          <w:sz w:val="20"/>
+          <w:szCs w:val="20"/>
+        </w:rPr>
+        <w:t>&lt;</w:t>
+      </w:r>
+      <w:r>
+        <w:rPr>
+          <w:rFonts w:ascii="Consolas" w:hAnsi="Consolas" w:cs="Consolas"/>
+          <w:b/>
+          <w:bCs/>
+          <w:color w:val="3F7F7F"/>
+          <w:sz w:val="20"/>
+          <w:szCs w:val="20"/>
+        </w:rPr>
+        <w:t>session-timeout</w:t>
+      </w:r>
+      <w:r>
+        <w:rPr>
+          <w:rFonts w:ascii="Consolas" w:hAnsi="Consolas" w:cs="Consolas"/>
+          <w:b/>
+          <w:bCs/>
+          <w:color w:val="008080"/>
+          <w:sz w:val="20"/>
+          <w:szCs w:val="20"/>
+        </w:rPr>
+        <w:t>&gt;</w:t>
+      </w:r>
+      <w:r>
+        <w:rPr>
+          <w:rFonts w:ascii="Consolas" w:hAnsi="Consolas" w:cs="Consolas"/>
+          <w:b/>
+          <w:bCs/>
+          <w:color w:val="000000"/>
+          <w:sz w:val="20"/>
+          <w:szCs w:val="20"/>
+        </w:rPr>
+        <w:t>1</w:t>
+      </w:r>
+      <w:r>
+        <w:rPr>
+          <w:rFonts w:ascii="Consolas" w:hAnsi="Consolas" w:cs="Consolas"/>
+          <w:b/>
+          <w:bCs/>
+          <w:color w:val="008080"/>
+          <w:sz w:val="20"/>
+          <w:szCs w:val="20"/>
+        </w:rPr>
+        <w:t>&lt;/</w:t>
+      </w:r>
+      <w:r>
+        <w:rPr>
+          <w:rFonts w:ascii="Consolas" w:hAnsi="Consolas" w:cs="Consolas"/>
+          <w:b/>
+          <w:bCs/>
+          <w:color w:val="3F7F7F"/>
+          <w:sz w:val="20"/>
+          <w:szCs w:val="20"/>
+        </w:rPr>
+        <w:t>session-timeout</w:t>
+      </w:r>
+      <w:r>
+        <w:rPr>
+          <w:rFonts w:ascii="Consolas" w:hAnsi="Consolas" w:cs="Consolas"/>
+          <w:b/>
+          <w:bCs/>
+          <w:color w:val="008080"/>
+          <w:sz w:val="20"/>
+          <w:szCs w:val="20"/>
+        </w:rPr>
+        <w:t>&gt;</w:t>
+      </w:r>
+    </w:p>
+    <w:p>
+      <w:pPr>
+        <w:pStyle w:val="NoSpacing"/>
+        <w:ind w:left="2880"/>
+        <w:rPr>
+          <w:b/>
+          <w:bCs/>
+          <w:color w:val="000000" w:themeColor="text1"/>
+          <w:sz w:val="24"/>
+          <w:szCs w:val="24"/>
+        </w:rPr>
+      </w:pPr>
+      <w:r>
+        <w:rPr>
+          <w:rFonts w:ascii="Consolas" w:hAnsi="Consolas" w:cs="Consolas"/>
+          <w:b/>
+          <w:bCs/>
+          <w:color w:val="008080"/>
+          <w:sz w:val="20"/>
+          <w:szCs w:val="20"/>
+        </w:rPr>
+        <w:t>&lt;/</w:t>
+      </w:r>
+      <w:r>
+        <w:rPr>
+          <w:rFonts w:ascii="Consolas" w:hAnsi="Consolas" w:cs="Consolas"/>
+          <w:b/>
+          <w:bCs/>
+          <w:color w:val="3F7F7F"/>
+          <w:sz w:val="20"/>
+          <w:szCs w:val="20"/>
+          <w:shd w:val="clear" w:color="auto" w:fill="D4D4D4"/>
+        </w:rPr>
+        <w:t>session-config</w:t>
+      </w:r>
+      <w:r>
+        <w:rPr>
+          <w:rFonts w:ascii="Consolas" w:hAnsi="Consolas" w:cs="Consolas"/>
+          <w:b/>
+          <w:bCs/>
+          <w:color w:val="008080"/>
+          <w:sz w:val="20"/>
+          <w:szCs w:val="20"/>
+        </w:rPr>
+        <w:t>&gt;</w:t>
+      </w:r>
+      <w:r>
+        <w:rPr>
+          <w:b/>
+          <w:bCs/>
+          <w:color w:val="000000" w:themeColor="text1"/>
+          <w:sz w:val="24"/>
+          <w:szCs w:val="24"/>
+        </w:rPr>
+        <w:t xml:space="preserve"> </w:t>
+      </w:r>
+    </w:p>
+    <w:p>
+      <w:pPr>
+        <w:pStyle w:val="NoSpacing"/>
+        <w:ind w:left="2160"/>
+        <w:rPr>
+          <w:color w:val="000000" w:themeColor="text1"/>
+          <w:sz w:val="24"/>
+          <w:szCs w:val="24"/>
+        </w:rPr>
+      </w:pPr>
+      <w:r>
+        <w:rPr>
+          <w:color w:val="000000" w:themeColor="text1"/>
+          <w:sz w:val="24"/>
+          <w:szCs w:val="24"/>
+        </w:rPr>
+        <w:tab/>
+        <w:t>Here the time is in minutes.</w:t>
+      </w:r>
+    </w:p>
+    <w:p>
+      <w:pPr>
+        <w:pStyle w:val="NoSpacing"/>
         <w:rPr>
           <w:color w:val="000000" w:themeColor="text1"/>
           <w:sz w:val="24"/>
@@ -5057,6 +6205,7 @@
           <w:szCs w:val="24"/>
           <w:u w:val="single"/>
         </w:rPr>
+        <w:lastRenderedPageBreak/>
         <w:t>Add Jar Files into Dynamic Web Application</w:t>
       </w:r>
     </w:p>
@@ -5117,7 +6266,43 @@
           <w:sz w:val="24"/>
           <w:szCs w:val="24"/>
         </w:rPr>
-        <w:t>Paste The jar file into ecplise project at location src/main/webapp/WEB-INF/lib</w:t>
+        <w:t xml:space="preserve">Paste The jar file into </w:t>
+      </w:r>
+      <w:proofErr w:type="spellStart"/>
+      <w:r>
+        <w:rPr>
+          <w:color w:val="000000" w:themeColor="text1"/>
+          <w:sz w:val="24"/>
+          <w:szCs w:val="24"/>
+        </w:rPr>
+        <w:t>ecplise</w:t>
+      </w:r>
+      <w:proofErr w:type="spellEnd"/>
+      <w:r>
+        <w:rPr>
+          <w:color w:val="000000" w:themeColor="text1"/>
+          <w:sz w:val="24"/>
+          <w:szCs w:val="24"/>
+        </w:rPr>
+        <w:t xml:space="preserve"> project at location </w:t>
+      </w:r>
+      <w:proofErr w:type="spellStart"/>
+      <w:r>
+        <w:rPr>
+          <w:color w:val="000000" w:themeColor="text1"/>
+          <w:sz w:val="24"/>
+          <w:szCs w:val="24"/>
+        </w:rPr>
+        <w:t>src</w:t>
+      </w:r>
+      <w:proofErr w:type="spellEnd"/>
+      <w:r>
+        <w:rPr>
+          <w:color w:val="000000" w:themeColor="text1"/>
+          <w:sz w:val="24"/>
+          <w:szCs w:val="24"/>
+        </w:rPr>
+        <w:t>/main/webapp/WEB-INF/lib</w:t>
       </w:r>
     </w:p>
     <w:p>
@@ -5180,7 +6365,22 @@
           <w:u w:val="single"/>
         </w:rPr>
       </w:pPr>
-      <w:r>
+      <w:hyperlink r:id="rId17" w:history="1">
+        <w:r>
+          <w:rPr>
+            <w:rStyle w:val="Hyperlink"/>
+            <w:b/>
+            <w:bCs/>
+            <w:sz w:val="24"/>
+            <w:szCs w:val="24"/>
+          </w:rPr>
+          <w:t>https://developer.mozilla.org/en-US/docs/Web/HTTP/Status</w:t>
+        </w:r>
+      </w:hyperlink>
+    </w:p>
+    <w:p>
+      <w:pPr>
+        <w:pStyle w:val="NoSpacing"/>
         <w:rPr>
           <w:b/>
           <w:bCs/>
@@ -5189,7 +6389,514 @@
           <w:szCs w:val="24"/>
           <w:u w:val="single"/>
         </w:rPr>
-        <w:t>https://developer.mozilla.org/en-US/docs/Web/HTTP/Status</w:t>
+      </w:pPr>
+    </w:p>
+    <w:p>
+      <w:pPr>
+        <w:pStyle w:val="NoSpacing"/>
+        <w:rPr>
+          <w:b/>
+          <w:bCs/>
+          <w:color w:val="000000" w:themeColor="text1"/>
+          <w:sz w:val="24"/>
+          <w:szCs w:val="24"/>
+          <w:u w:val="single"/>
+        </w:rPr>
+      </w:pPr>
+    </w:p>
+    <w:p>
+      <w:pPr>
+        <w:pStyle w:val="NoSpacing"/>
+        <w:rPr>
+          <w:b/>
+          <w:bCs/>
+          <w:color w:val="000000" w:themeColor="text1"/>
+          <w:sz w:val="24"/>
+          <w:szCs w:val="24"/>
+          <w:u w:val="single"/>
+        </w:rPr>
+      </w:pPr>
+      <w:r>
+        <w:rPr>
+          <w:b/>
+          <w:bCs/>
+          <w:color w:val="000000" w:themeColor="text1"/>
+          <w:sz w:val="24"/>
+          <w:szCs w:val="24"/>
+          <w:u w:val="single"/>
+        </w:rPr>
+        <w:t>Set Error Pages in JSP</w:t>
+      </w:r>
+    </w:p>
+    <w:p>
+      <w:pPr>
+        <w:pStyle w:val="NoSpacing"/>
+        <w:numPr>
+          <w:ilvl w:val="0"/>
+          <w:numId w:val="19"/>
+        </w:numPr>
+        <w:rPr>
+          <w:color w:val="000000" w:themeColor="text1"/>
+          <w:sz w:val="24"/>
+          <w:szCs w:val="24"/>
+        </w:rPr>
+      </w:pPr>
+      <w:r>
+        <w:rPr>
+          <w:color w:val="000000" w:themeColor="text1"/>
+          <w:sz w:val="24"/>
+          <w:szCs w:val="24"/>
+        </w:rPr>
+        <w:t xml:space="preserve">Create and Design a </w:t>
+      </w:r>
+      <w:proofErr w:type="spellStart"/>
+      <w:r>
+        <w:rPr>
+          <w:color w:val="000000" w:themeColor="text1"/>
+          <w:sz w:val="24"/>
+          <w:szCs w:val="24"/>
+        </w:rPr>
+        <w:t>Jsp</w:t>
+      </w:r>
+      <w:proofErr w:type="spellEnd"/>
+      <w:r>
+        <w:rPr>
+          <w:color w:val="000000" w:themeColor="text1"/>
+          <w:sz w:val="24"/>
+          <w:szCs w:val="24"/>
+        </w:rPr>
+        <w:t xml:space="preserve"> page which has to display on error.</w:t>
+      </w:r>
+    </w:p>
+    <w:p>
+      <w:pPr>
+        <w:pStyle w:val="NoSpacing"/>
+        <w:numPr>
+          <w:ilvl w:val="0"/>
+          <w:numId w:val="19"/>
+        </w:numPr>
+        <w:rPr>
+          <w:color w:val="000000" w:themeColor="text1"/>
+          <w:sz w:val="24"/>
+          <w:szCs w:val="24"/>
+        </w:rPr>
+      </w:pPr>
+      <w:r>
+        <w:rPr>
+          <w:color w:val="000000" w:themeColor="text1"/>
+          <w:sz w:val="24"/>
+          <w:szCs w:val="24"/>
+        </w:rPr>
+        <w:t>Set the JSP page as a</w:t>
+      </w:r>
+      <w:r>
+        <w:rPr>
+          <w:color w:val="000000" w:themeColor="text1"/>
+          <w:sz w:val="24"/>
+          <w:szCs w:val="24"/>
+        </w:rPr>
+        <w:t>n</w:t>
+      </w:r>
+      <w:r>
+        <w:rPr>
+          <w:color w:val="000000" w:themeColor="text1"/>
+          <w:sz w:val="24"/>
+          <w:szCs w:val="24"/>
+        </w:rPr>
+        <w:t xml:space="preserve"> error page</w:t>
+      </w:r>
+    </w:p>
+    <w:p>
+      <w:pPr>
+        <w:pStyle w:val="NoSpacing"/>
+        <w:ind w:left="720"/>
+        <w:rPr>
+          <w:rFonts w:ascii="Consolas" w:hAnsi="Consolas" w:cs="Consolas"/>
+          <w:color w:val="BF5F3F"/>
+          <w:sz w:val="20"/>
+          <w:szCs w:val="20"/>
+          <w:shd w:val="clear" w:color="auto" w:fill="E8F2FE"/>
+        </w:rPr>
+      </w:pPr>
+      <w:r>
+        <w:rPr>
+          <w:rFonts w:ascii="Consolas" w:hAnsi="Consolas" w:cs="Consolas"/>
+          <w:color w:val="BF5F3F"/>
+          <w:sz w:val="20"/>
+          <w:szCs w:val="20"/>
+          <w:shd w:val="clear" w:color="auto" w:fill="E8F2FE"/>
+        </w:rPr>
+        <w:t>&lt;%@</w:t>
+      </w:r>
+      <w:r>
+        <w:rPr>
+          <w:rFonts w:ascii="Consolas" w:hAnsi="Consolas" w:cs="Consolas"/>
+          <w:sz w:val="20"/>
+          <w:szCs w:val="20"/>
+          <w:shd w:val="clear" w:color="auto" w:fill="E8F2FE"/>
+        </w:rPr>
+        <w:t xml:space="preserve"> </w:t>
+      </w:r>
+      <w:r>
+        <w:rPr>
+          <w:rFonts w:ascii="Consolas" w:hAnsi="Consolas" w:cs="Consolas"/>
+          <w:color w:val="3F7F7F"/>
+          <w:sz w:val="20"/>
+          <w:szCs w:val="20"/>
+          <w:shd w:val="clear" w:color="auto" w:fill="E8F2FE"/>
+        </w:rPr>
+        <w:t>page</w:t>
+      </w:r>
+      <w:r>
+        <w:rPr>
+          <w:rFonts w:ascii="Consolas" w:hAnsi="Consolas" w:cs="Consolas"/>
+          <w:sz w:val="20"/>
+          <w:szCs w:val="20"/>
+          <w:shd w:val="clear" w:color="auto" w:fill="E8F2FE"/>
+        </w:rPr>
+        <w:t xml:space="preserve"> </w:t>
+      </w:r>
+      <w:proofErr w:type="spellStart"/>
+      <w:r>
+        <w:rPr>
+          <w:rFonts w:ascii="Consolas" w:hAnsi="Consolas" w:cs="Consolas"/>
+          <w:color w:val="7F007F"/>
+          <w:sz w:val="20"/>
+          <w:szCs w:val="20"/>
+          <w:shd w:val="clear" w:color="auto" w:fill="E8F2FE"/>
+        </w:rPr>
+        <w:t>isErrorPage</w:t>
+      </w:r>
+      <w:proofErr w:type="spellEnd"/>
+      <w:r>
+        <w:rPr>
+          <w:rFonts w:ascii="Consolas" w:hAnsi="Consolas" w:cs="Consolas"/>
+          <w:color w:val="000000"/>
+          <w:sz w:val="20"/>
+          <w:szCs w:val="20"/>
+          <w:shd w:val="clear" w:color="auto" w:fill="E8F2FE"/>
+        </w:rPr>
+        <w:t>=</w:t>
+      </w:r>
+      <w:r>
+        <w:rPr>
+          <w:rFonts w:ascii="Consolas" w:hAnsi="Consolas" w:cs="Consolas"/>
+          <w:i/>
+          <w:iCs/>
+          <w:color w:val="2A00FF"/>
+          <w:sz w:val="20"/>
+          <w:szCs w:val="20"/>
+          <w:shd w:val="clear" w:color="auto" w:fill="E8F2FE"/>
+        </w:rPr>
+        <w:t xml:space="preserve">"true" </w:t>
+      </w:r>
+      <w:r>
+        <w:rPr>
+          <w:rFonts w:ascii="Consolas" w:hAnsi="Consolas" w:cs="Consolas"/>
+          <w:color w:val="BF5F3F"/>
+          <w:sz w:val="20"/>
+          <w:szCs w:val="20"/>
+          <w:shd w:val="clear" w:color="auto" w:fill="E8F2FE"/>
+        </w:rPr>
+        <w:t>%&gt;</w:t>
+      </w:r>
+    </w:p>
+    <w:p>
+      <w:pPr>
+        <w:pStyle w:val="NoSpacing"/>
+        <w:ind w:left="720"/>
+        <w:rPr>
+          <w:color w:val="000000" w:themeColor="text1"/>
+          <w:sz w:val="24"/>
+          <w:szCs w:val="24"/>
+        </w:rPr>
+      </w:pPr>
+    </w:p>
+    <w:p>
+      <w:pPr>
+        <w:pStyle w:val="NoSpacing"/>
+        <w:numPr>
+          <w:ilvl w:val="0"/>
+          <w:numId w:val="19"/>
+        </w:numPr>
+        <w:rPr>
+          <w:color w:val="000000" w:themeColor="text1"/>
+          <w:sz w:val="24"/>
+          <w:szCs w:val="24"/>
+        </w:rPr>
+      </w:pPr>
+      <w:r>
+        <w:rPr>
+          <w:color w:val="000000" w:themeColor="text1"/>
+          <w:sz w:val="24"/>
+          <w:szCs w:val="24"/>
+        </w:rPr>
+        <w:t>Configure the error page into web.xml.</w:t>
+      </w:r>
+    </w:p>
+    <w:p>
+      <w:pPr>
+        <w:pStyle w:val="ListParagraph"/>
+        <w:autoSpaceDE w:val="0"/>
+        <w:autoSpaceDN w:val="0"/>
+        <w:adjustRightInd w:val="0"/>
+        <w:spacing w:after="0" w:line="240" w:lineRule="auto"/>
+        <w:rPr>
+          <w:rFonts w:ascii="Consolas" w:hAnsi="Consolas" w:cs="Consolas"/>
+          <w:sz w:val="20"/>
+          <w:szCs w:val="20"/>
+        </w:rPr>
+      </w:pPr>
+      <w:r>
+        <w:rPr>
+          <w:rFonts w:ascii="Consolas" w:hAnsi="Consolas" w:cs="Consolas"/>
+          <w:color w:val="008080"/>
+          <w:sz w:val="20"/>
+          <w:szCs w:val="20"/>
+        </w:rPr>
+        <w:t>&lt;</w:t>
+      </w:r>
+      <w:r>
+        <w:rPr>
+          <w:rFonts w:ascii="Consolas" w:hAnsi="Consolas" w:cs="Consolas"/>
+          <w:color w:val="3F7F7F"/>
+          <w:sz w:val="20"/>
+          <w:szCs w:val="20"/>
+          <w:shd w:val="clear" w:color="auto" w:fill="D4D4D4"/>
+        </w:rPr>
+        <w:t>error-page</w:t>
+      </w:r>
+      <w:r>
+        <w:rPr>
+          <w:rFonts w:ascii="Consolas" w:hAnsi="Consolas" w:cs="Consolas"/>
+          <w:color w:val="008080"/>
+          <w:sz w:val="20"/>
+          <w:szCs w:val="20"/>
+        </w:rPr>
+        <w:t>&gt;</w:t>
+      </w:r>
+    </w:p>
+    <w:p>
+      <w:pPr>
+        <w:pStyle w:val="ListParagraph"/>
+        <w:autoSpaceDE w:val="0"/>
+        <w:autoSpaceDN w:val="0"/>
+        <w:adjustRightInd w:val="0"/>
+        <w:spacing w:after="0" w:line="240" w:lineRule="auto"/>
+        <w:rPr>
+          <w:rFonts w:ascii="Consolas" w:hAnsi="Consolas" w:cs="Consolas"/>
+          <w:sz w:val="20"/>
+          <w:szCs w:val="20"/>
+        </w:rPr>
+      </w:pPr>
+      <w:r>
+        <w:rPr>
+          <w:rFonts w:ascii="Consolas" w:hAnsi="Consolas" w:cs="Consolas"/>
+          <w:color w:val="000000"/>
+          <w:sz w:val="20"/>
+          <w:szCs w:val="20"/>
+        </w:rPr>
+        <w:tab/>
+      </w:r>
+      <w:r>
+        <w:rPr>
+          <w:rFonts w:ascii="Consolas" w:hAnsi="Consolas" w:cs="Consolas"/>
+          <w:color w:val="008080"/>
+          <w:sz w:val="20"/>
+          <w:szCs w:val="20"/>
+        </w:rPr>
+        <w:t>&lt;</w:t>
+      </w:r>
+      <w:r>
+        <w:rPr>
+          <w:rFonts w:ascii="Consolas" w:hAnsi="Consolas" w:cs="Consolas"/>
+          <w:color w:val="000000"/>
+          <w:sz w:val="20"/>
+          <w:szCs w:val="20"/>
+          <w:u w:val="single"/>
+        </w:rPr>
+        <w:t>error-code</w:t>
+      </w:r>
+      <w:r>
+        <w:rPr>
+          <w:rFonts w:ascii="Consolas" w:hAnsi="Consolas" w:cs="Consolas"/>
+          <w:color w:val="008080"/>
+          <w:sz w:val="20"/>
+          <w:szCs w:val="20"/>
+        </w:rPr>
+        <w:t>&gt;</w:t>
+      </w:r>
+      <w:r>
+        <w:rPr>
+          <w:rFonts w:ascii="Consolas" w:hAnsi="Consolas" w:cs="Consolas"/>
+          <w:color w:val="000000"/>
+          <w:sz w:val="20"/>
+          <w:szCs w:val="20"/>
+        </w:rPr>
+        <w:t>404</w:t>
+      </w:r>
+      <w:r>
+        <w:rPr>
+          <w:rFonts w:ascii="Consolas" w:hAnsi="Consolas" w:cs="Consolas"/>
+          <w:color w:val="008080"/>
+          <w:sz w:val="20"/>
+          <w:szCs w:val="20"/>
+        </w:rPr>
+        <w:t>&lt;/</w:t>
+      </w:r>
+      <w:r>
+        <w:rPr>
+          <w:rFonts w:ascii="Consolas" w:hAnsi="Consolas" w:cs="Consolas"/>
+          <w:color w:val="3F7F7F"/>
+          <w:sz w:val="20"/>
+          <w:szCs w:val="20"/>
+        </w:rPr>
+        <w:t>error-code</w:t>
+      </w:r>
+      <w:r>
+        <w:rPr>
+          <w:rFonts w:ascii="Consolas" w:hAnsi="Consolas" w:cs="Consolas"/>
+          <w:color w:val="008080"/>
+          <w:sz w:val="20"/>
+          <w:szCs w:val="20"/>
+        </w:rPr>
+        <w:t>&gt;</w:t>
+      </w:r>
+    </w:p>
+    <w:p>
+      <w:pPr>
+        <w:pStyle w:val="ListParagraph"/>
+        <w:autoSpaceDE w:val="0"/>
+        <w:autoSpaceDN w:val="0"/>
+        <w:adjustRightInd w:val="0"/>
+        <w:spacing w:after="0" w:line="240" w:lineRule="auto"/>
+        <w:rPr>
+          <w:rFonts w:ascii="Consolas" w:hAnsi="Consolas" w:cs="Consolas"/>
+          <w:sz w:val="20"/>
+          <w:szCs w:val="20"/>
+        </w:rPr>
+      </w:pPr>
+      <w:r>
+        <w:rPr>
+          <w:rFonts w:ascii="Consolas" w:hAnsi="Consolas" w:cs="Consolas"/>
+          <w:color w:val="000000"/>
+          <w:sz w:val="20"/>
+          <w:szCs w:val="20"/>
+        </w:rPr>
+        <w:tab/>
+      </w:r>
+      <w:r>
+        <w:rPr>
+          <w:rFonts w:ascii="Consolas" w:hAnsi="Consolas" w:cs="Consolas"/>
+          <w:color w:val="008080"/>
+          <w:sz w:val="20"/>
+          <w:szCs w:val="20"/>
+        </w:rPr>
+        <w:t>&lt;</w:t>
+      </w:r>
+      <w:r>
+        <w:rPr>
+          <w:rFonts w:ascii="Consolas" w:hAnsi="Consolas" w:cs="Consolas"/>
+          <w:color w:val="3F7F7F"/>
+          <w:sz w:val="20"/>
+          <w:szCs w:val="20"/>
+        </w:rPr>
+        <w:t>location</w:t>
+      </w:r>
+      <w:r>
+        <w:rPr>
+          <w:rFonts w:ascii="Consolas" w:hAnsi="Consolas" w:cs="Consolas"/>
+          <w:color w:val="008080"/>
+          <w:sz w:val="20"/>
+          <w:szCs w:val="20"/>
+        </w:rPr>
+        <w:t>&gt;</w:t>
+      </w:r>
+      <w:r>
+        <w:rPr>
+          <w:rFonts w:ascii="Consolas" w:hAnsi="Consolas" w:cs="Consolas"/>
+          <w:color w:val="000000"/>
+          <w:sz w:val="20"/>
+          <w:szCs w:val="20"/>
+        </w:rPr>
+        <w:t>/not-</w:t>
+      </w:r>
+      <w:proofErr w:type="spellStart"/>
+      <w:r>
+        <w:rPr>
+          <w:rFonts w:ascii="Consolas" w:hAnsi="Consolas" w:cs="Consolas"/>
+          <w:color w:val="000000"/>
+          <w:sz w:val="20"/>
+          <w:szCs w:val="20"/>
+        </w:rPr>
+        <w:t>found.jsp</w:t>
+      </w:r>
+      <w:proofErr w:type="spellEnd"/>
+      <w:r>
+        <w:rPr>
+          <w:rFonts w:ascii="Consolas" w:hAnsi="Consolas" w:cs="Consolas"/>
+          <w:color w:val="008080"/>
+          <w:sz w:val="20"/>
+          <w:szCs w:val="20"/>
+        </w:rPr>
+        <w:t>&lt;/</w:t>
+      </w:r>
+      <w:r>
+        <w:rPr>
+          <w:rFonts w:ascii="Consolas" w:hAnsi="Consolas" w:cs="Consolas"/>
+          <w:color w:val="3F7F7F"/>
+          <w:sz w:val="20"/>
+          <w:szCs w:val="20"/>
+        </w:rPr>
+        <w:t>location</w:t>
+      </w:r>
+      <w:r>
+        <w:rPr>
+          <w:rFonts w:ascii="Consolas" w:hAnsi="Consolas" w:cs="Consolas"/>
+          <w:color w:val="008080"/>
+          <w:sz w:val="20"/>
+          <w:szCs w:val="20"/>
+        </w:rPr>
+        <w:t>&gt;</w:t>
+      </w:r>
+    </w:p>
+    <w:p>
+      <w:pPr>
+        <w:pStyle w:val="NoSpacing"/>
+        <w:ind w:left="720"/>
+        <w:rPr>
+          <w:color w:val="000000" w:themeColor="text1"/>
+          <w:sz w:val="24"/>
+          <w:szCs w:val="24"/>
+        </w:rPr>
+      </w:pPr>
+      <w:r>
+        <w:rPr>
+          <w:rFonts w:ascii="Consolas" w:hAnsi="Consolas" w:cs="Consolas"/>
+          <w:color w:val="008080"/>
+          <w:sz w:val="20"/>
+          <w:szCs w:val="20"/>
+        </w:rPr>
+        <w:t>&lt;/</w:t>
+      </w:r>
+      <w:r>
+        <w:rPr>
+          <w:rFonts w:ascii="Consolas" w:hAnsi="Consolas" w:cs="Consolas"/>
+          <w:color w:val="3F7F7F"/>
+          <w:sz w:val="20"/>
+          <w:szCs w:val="20"/>
+          <w:shd w:val="clear" w:color="auto" w:fill="D4D4D4"/>
+        </w:rPr>
+        <w:t>error-page</w:t>
+      </w:r>
+      <w:r>
+        <w:rPr>
+          <w:rFonts w:ascii="Consolas" w:hAnsi="Consolas" w:cs="Consolas"/>
+          <w:color w:val="008080"/>
+          <w:sz w:val="20"/>
+          <w:szCs w:val="20"/>
+        </w:rPr>
+        <w:t>&gt;</w:t>
       </w:r>
     </w:p>
     <w:sectPr>
@@ -5507,7 +7214,7 @@
         <w:ind w:left="2160" w:hanging="180"/>
       </w:pPr>
     </w:lvl>
-    <w:lvl w:ilvl="3" w:tplc="0409000F" w:tentative="1">
+    <w:lvl w:ilvl="3" w:tplc="0409000F">
       <w:start w:val="1"/>
       <w:numFmt w:val="decimal"/>
       <w:lvlText w:val="%4."/>
@@ -5923,6 +7630,95 @@
     </w:lvl>
   </w:abstractNum>
   <w:abstractNum w:abstractNumId="8" w15:restartNumberingAfterBreak="0">
+    <w:nsid w:val="40333497"/>
+    <w:multiLevelType w:val="hybridMultilevel"/>
+    <w:tmpl w:val="B1E40798"/>
+    <w:lvl w:ilvl="0" w:tplc="0C8EDFE4">
+      <w:start w:val="1"/>
+      <w:numFmt w:val="decimal"/>
+      <w:lvlText w:val="%1."/>
+      <w:lvlJc w:val="left"/>
+      <w:pPr>
+        <w:ind w:left="720" w:hanging="360"/>
+      </w:pPr>
+      <w:rPr>
+        <w:rFonts w:hint="default"/>
+      </w:rPr>
+    </w:lvl>
+    <w:lvl w:ilvl="1" w:tplc="04090019" w:tentative="1">
+      <w:start w:val="1"/>
+      <w:numFmt w:val="lowerLetter"/>
+      <w:lvlText w:val="%2."/>
+      <w:lvlJc w:val="left"/>
+      <w:pPr>
+        <w:ind w:left="1440" w:hanging="360"/>
+      </w:pPr>
+    </w:lvl>
+    <w:lvl w:ilvl="2" w:tplc="0409001B" w:tentative="1">
+      <w:start w:val="1"/>
+      <w:numFmt w:val="lowerRoman"/>
+      <w:lvlText w:val="%3."/>
+      <w:lvlJc w:val="right"/>
+      <w:pPr>
+        <w:ind w:left="2160" w:hanging="180"/>
+      </w:pPr>
+    </w:lvl>
+    <w:lvl w:ilvl="3" w:tplc="0409000F" w:tentative="1">
+      <w:start w:val="1"/>
+      <w:numFmt w:val="decimal"/>
+      <w:lvlText w:val="%4."/>
+      <w:lvlJc w:val="left"/>
+      <w:pPr>
+        <w:ind w:left="2880" w:hanging="360"/>
+      </w:pPr>
+    </w:lvl>
+    <w:lvl w:ilvl="4" w:tplc="04090019" w:tentative="1">
+      <w:start w:val="1"/>
+      <w:numFmt w:val="lowerLetter"/>
+      <w:lvlText w:val="%5."/>
+      <w:lvlJc w:val="left"/>
+      <w:pPr>
+        <w:ind w:left="3600" w:hanging="360"/>
+      </w:pPr>
+    </w:lvl>
+    <w:lvl w:ilvl="5" w:tplc="0409001B" w:tentative="1">
+      <w:start w:val="1"/>
+      <w:numFmt w:val="lowerRoman"/>
+      <w:lvlText w:val="%6."/>
+      <w:lvlJc w:val="right"/>
+      <w:pPr>
+        <w:ind w:left="4320" w:hanging="180"/>
+      </w:pPr>
+    </w:lvl>
+    <w:lvl w:ilvl="6" w:tplc="0409000F" w:tentative="1">
+      <w:start w:val="1"/>
+      <w:numFmt w:val="decimal"/>
+      <w:lvlText w:val="%7."/>
+      <w:lvlJc w:val="left"/>
+      <w:pPr>
+        <w:ind w:left="5040" w:hanging="360"/>
+      </w:pPr>
+    </w:lvl>
+    <w:lvl w:ilvl="7" w:tplc="04090019" w:tentative="1">
+      <w:start w:val="1"/>
+      <w:numFmt w:val="lowerLetter"/>
+      <w:lvlText w:val="%8."/>
+      <w:lvlJc w:val="left"/>
+      <w:pPr>
+        <w:ind w:left="5760" w:hanging="360"/>
+      </w:pPr>
+    </w:lvl>
+    <w:lvl w:ilvl="8" w:tplc="0409001B" w:tentative="1">
+      <w:start w:val="1"/>
+      <w:numFmt w:val="lowerRoman"/>
+      <w:lvlText w:val="%9."/>
+      <w:lvlJc w:val="right"/>
+      <w:pPr>
+        <w:ind w:left="6480" w:hanging="180"/>
+      </w:pPr>
+    </w:lvl>
+  </w:abstractNum>
+  <w:abstractNum w:abstractNumId="9" w15:restartNumberingAfterBreak="0">
     <w:nsid w:val="411F7AE8"/>
     <w:multiLevelType w:val="hybridMultilevel"/>
     <w:tmpl w:val="4202B2CE"/>
@@ -6013,7 +7809,7 @@
       </w:pPr>
     </w:lvl>
   </w:abstractNum>
-  <w:abstractNum w:abstractNumId="9" w15:restartNumberingAfterBreak="0">
+  <w:abstractNum w:abstractNumId="10" w15:restartNumberingAfterBreak="0">
     <w:nsid w:val="4BDF690A"/>
     <w:multiLevelType w:val="hybridMultilevel"/>
     <w:tmpl w:val="6E066316"/>
@@ -6102,7 +7898,7 @@
       </w:pPr>
     </w:lvl>
   </w:abstractNum>
-  <w:abstractNum w:abstractNumId="10" w15:restartNumberingAfterBreak="0">
+  <w:abstractNum w:abstractNumId="11" w15:restartNumberingAfterBreak="0">
     <w:nsid w:val="4E240B9C"/>
     <w:multiLevelType w:val="hybridMultilevel"/>
     <w:tmpl w:val="A51245DE"/>
@@ -6193,7 +7989,7 @@
       </w:pPr>
     </w:lvl>
   </w:abstractNum>
-  <w:abstractNum w:abstractNumId="11" w15:restartNumberingAfterBreak="0">
+  <w:abstractNum w:abstractNumId="12" w15:restartNumberingAfterBreak="0">
     <w:nsid w:val="570761B1"/>
     <w:multiLevelType w:val="hybridMultilevel"/>
     <w:tmpl w:val="A8D6C4E4"/>
@@ -6282,7 +8078,7 @@
       </w:pPr>
     </w:lvl>
   </w:abstractNum>
-  <w:abstractNum w:abstractNumId="12" w15:restartNumberingAfterBreak="0">
+  <w:abstractNum w:abstractNumId="13" w15:restartNumberingAfterBreak="0">
     <w:nsid w:val="5D3E709C"/>
     <w:multiLevelType w:val="hybridMultilevel"/>
     <w:tmpl w:val="2C76198E"/>
@@ -6371,7 +8167,7 @@
       </w:pPr>
     </w:lvl>
   </w:abstractNum>
-  <w:abstractNum w:abstractNumId="13" w15:restartNumberingAfterBreak="0">
+  <w:abstractNum w:abstractNumId="14" w15:restartNumberingAfterBreak="0">
     <w:nsid w:val="5E263203"/>
     <w:multiLevelType w:val="hybridMultilevel"/>
     <w:tmpl w:val="8FC613BC"/>
@@ -6460,7 +8256,7 @@
       </w:pPr>
     </w:lvl>
   </w:abstractNum>
-  <w:abstractNum w:abstractNumId="14" w15:restartNumberingAfterBreak="0">
+  <w:abstractNum w:abstractNumId="15" w15:restartNumberingAfterBreak="0">
     <w:nsid w:val="64E31A23"/>
     <w:multiLevelType w:val="hybridMultilevel"/>
     <w:tmpl w:val="EDFA1C6E"/>
@@ -6549,7 +8345,7 @@
       </w:pPr>
     </w:lvl>
   </w:abstractNum>
-  <w:abstractNum w:abstractNumId="15" w15:restartNumberingAfterBreak="0">
+  <w:abstractNum w:abstractNumId="16" w15:restartNumberingAfterBreak="0">
     <w:nsid w:val="6B590E8F"/>
     <w:multiLevelType w:val="hybridMultilevel"/>
     <w:tmpl w:val="F4F6383A"/>
@@ -6638,7 +8434,7 @@
       </w:pPr>
     </w:lvl>
   </w:abstractNum>
-  <w:abstractNum w:abstractNumId="16" w15:restartNumberingAfterBreak="0">
+  <w:abstractNum w:abstractNumId="17" w15:restartNumberingAfterBreak="0">
     <w:nsid w:val="75C266AA"/>
     <w:multiLevelType w:val="hybridMultilevel"/>
     <w:tmpl w:val="F6A4A9DC"/>
@@ -6727,7 +8523,7 @@
       </w:pPr>
     </w:lvl>
   </w:abstractNum>
-  <w:abstractNum w:abstractNumId="17" w15:restartNumberingAfterBreak="0">
+  <w:abstractNum w:abstractNumId="18" w15:restartNumberingAfterBreak="0">
     <w:nsid w:val="79CE2DFD"/>
     <w:multiLevelType w:val="hybridMultilevel"/>
     <w:tmpl w:val="CA42CEAE"/>
@@ -6817,13 +8613,13 @@
     </w:lvl>
   </w:abstractNum>
   <w:num w:numId="1" w16cid:durableId="1358893121">
-    <w:abstractNumId w:val="8"/>
+    <w:abstractNumId w:val="9"/>
   </w:num>
   <w:num w:numId="2" w16cid:durableId="1927230946">
     <w:abstractNumId w:val="0"/>
   </w:num>
   <w:num w:numId="3" w16cid:durableId="156115823">
-    <w:abstractNumId w:val="11"/>
+    <w:abstractNumId w:val="12"/>
   </w:num>
   <w:num w:numId="4" w16cid:durableId="1265456656">
     <w:abstractNumId w:val="5"/>
@@ -6835,40 +8631,43 @@
     <w:abstractNumId w:val="7"/>
   </w:num>
   <w:num w:numId="7" w16cid:durableId="2049603294">
-    <w:abstractNumId w:val="15"/>
+    <w:abstractNumId w:val="16"/>
   </w:num>
   <w:num w:numId="8" w16cid:durableId="744956020">
     <w:abstractNumId w:val="1"/>
   </w:num>
   <w:num w:numId="9" w16cid:durableId="1996176329">
-    <w:abstractNumId w:val="10"/>
+    <w:abstractNumId w:val="11"/>
   </w:num>
   <w:num w:numId="10" w16cid:durableId="1314528868">
-    <w:abstractNumId w:val="13"/>
+    <w:abstractNumId w:val="14"/>
   </w:num>
   <w:num w:numId="11" w16cid:durableId="2101291596">
     <w:abstractNumId w:val="2"/>
   </w:num>
   <w:num w:numId="12" w16cid:durableId="2014600353">
-    <w:abstractNumId w:val="12"/>
+    <w:abstractNumId w:val="13"/>
   </w:num>
   <w:num w:numId="13" w16cid:durableId="438648529">
-    <w:abstractNumId w:val="14"/>
+    <w:abstractNumId w:val="15"/>
   </w:num>
   <w:num w:numId="14" w16cid:durableId="196234622">
-    <w:abstractNumId w:val="16"/>
+    <w:abstractNumId w:val="17"/>
   </w:num>
   <w:num w:numId="15" w16cid:durableId="1520896295">
-    <w:abstractNumId w:val="9"/>
+    <w:abstractNumId w:val="10"/>
   </w:num>
   <w:num w:numId="16" w16cid:durableId="526678587">
-    <w:abstractNumId w:val="17"/>
+    <w:abstractNumId w:val="18"/>
   </w:num>
   <w:num w:numId="17" w16cid:durableId="1752194231">
     <w:abstractNumId w:val="3"/>
   </w:num>
   <w:num w:numId="18" w16cid:durableId="1331564617">
     <w:abstractNumId w:val="6"/>
+  </w:num>
+  <w:num w:numId="19" w16cid:durableId="348722093">
+    <w:abstractNumId w:val="8"/>
   </w:num>
 </w:numbering>
 </file>
@@ -7350,6 +9149,17 @@
       </w:tblBorders>
     </w:tblPr>
   </w:style>
+  <w:style w:type="paragraph" w:styleId="ListParagraph">
+    <w:name w:val="List Paragraph"/>
+    <w:basedOn w:val="Normal"/>
+    <w:uiPriority w:val="34"/>
+    <w:qFormat/>
+    <w:rsid w:val="00A6494A"/>
+    <w:pPr>
+      <w:ind w:left="720"/>
+      <w:contextualSpacing/>
+    </w:pPr>
+  </w:style>
 </w:styles>
 </file>
 

</xml_diff>

<commit_message>
Jsp-Servlet MVC | View Task Module
Jsp-Servlet MVC | View Task Module
</commit_message>
<xml_diff>
--- a/docs/AdvJava.docx
+++ b/docs/AdvJava.docx
@@ -330,8 +330,13 @@
         </w:numPr>
       </w:pPr>
       <w:r>
-        <w:t>Technologies used are Html, CSS, JS, JQuery</w:t>
-      </w:r>
+        <w:t xml:space="preserve">Technologies used are Html, CSS, JS, </w:t>
+      </w:r>
+      <w:proofErr w:type="spellStart"/>
+      <w:r>
+        <w:t>JQuery</w:t>
+      </w:r>
+      <w:proofErr w:type="spellEnd"/>
     </w:p>
     <w:p>
       <w:pPr>
@@ -362,7 +367,15 @@
         </w:numPr>
       </w:pPr>
       <w:r>
-        <w:t>In this type of application the content of the page will be changed for every user.</w:t>
+        <w:t xml:space="preserve">In this type of </w:t>
+      </w:r>
+      <w:proofErr w:type="gramStart"/>
+      <w:r>
+        <w:t>application</w:t>
+      </w:r>
+      <w:proofErr w:type="gramEnd"/>
+      <w:r>
+        <w:t xml:space="preserve"> the content of the page will be changed for every user.</w:t>
       </w:r>
     </w:p>
     <w:p>
@@ -374,14 +387,27 @@
         </w:numPr>
       </w:pPr>
       <w:r>
-        <w:t xml:space="preserve">Technologies used are Html, CSS, JS, JQuery, </w:t>
+        <w:t xml:space="preserve">Technologies used are Html, CSS, JS, </w:t>
+      </w:r>
+      <w:proofErr w:type="spellStart"/>
+      <w:r>
+        <w:t>JQuery</w:t>
+      </w:r>
+      <w:proofErr w:type="spellEnd"/>
+      <w:r>
+        <w:t xml:space="preserve">, </w:t>
       </w:r>
       <w:r>
         <w:t>server-side</w:t>
       </w:r>
       <w:r>
-        <w:t xml:space="preserve"> technologies like JSP, Servlet, php</w:t>
-      </w:r>
+        <w:t xml:space="preserve"> technologies like JSP, Servlet, </w:t>
+      </w:r>
+      <w:proofErr w:type="spellStart"/>
+      <w:r>
+        <w:t>php</w:t>
+      </w:r>
+      <w:proofErr w:type="spellEnd"/>
       <w:r>
         <w:t xml:space="preserve"> etc.</w:t>
       </w:r>
@@ -417,10 +443,10 @@
             <v:path o:extrusionok="f" gradientshapeok="t" o:connecttype="rect"/>
             <o:lock v:ext="edit" aspectratio="t"/>
           </v:shapetype>
-          <v:shape id="_x0000_i1025" type="#_x0000_t75" style="width:349.65pt;height:164.35pt" o:ole="">
+          <v:shape id="_x0000_i1025" type="#_x0000_t75" style="width:349.7pt;height:164.55pt" o:ole="">
             <v:imagedata r:id="rId5" o:title=""/>
           </v:shape>
-          <o:OLEObject Type="Embed" ProgID="PBrush" ShapeID="_x0000_i1025" DrawAspect="Content" ObjectID="_1719991520" r:id="rId6"/>
+          <o:OLEObject Type="Embed" ProgID="PBrush" ShapeID="_x0000_i1025" DrawAspect="Content" ObjectID="_1720252218" r:id="rId6"/>
         </w:object>
       </w:r>
     </w:p>
@@ -921,7 +947,15 @@
         </w:rPr>
       </w:pPr>
       <w:r>
-        <w:t>Make sure that “Generate web.xml Deployment Descriptor ” check box is selected</w:t>
+        <w:t xml:space="preserve">Make sure that “Generate web.xml Deployment </w:t>
+      </w:r>
+      <w:proofErr w:type="gramStart"/>
+      <w:r>
+        <w:t>Descriptor ”</w:t>
+      </w:r>
+      <w:proofErr w:type="gramEnd"/>
+      <w:r>
+        <w:t xml:space="preserve"> check box is selected</w:t>
       </w:r>
       <w:r>
         <w:t>.</w:t>
@@ -985,10 +1019,10 @@
       </w:r>
       <w:r>
         <w:object w:dxaOrig="9780" w:dyaOrig="5710" w14:anchorId="090A1BC0">
-          <v:shape id="_x0000_i1026" type="#_x0000_t75" style="width:318.7pt;height:185.3pt" o:ole="">
+          <v:shape id="_x0000_i1026" type="#_x0000_t75" style="width:318.85pt;height:185.4pt" o:ole="">
             <v:imagedata r:id="rId11" o:title=""/>
           </v:shape>
-          <o:OLEObject Type="Embed" ProgID="PBrush" ShapeID="_x0000_i1026" DrawAspect="Content" ObjectID="_1719991521" r:id="rId12"/>
+          <o:OLEObject Type="Embed" ProgID="PBrush" ShapeID="_x0000_i1026" DrawAspect="Content" ObjectID="_1720252219" r:id="rId12"/>
         </w:object>
       </w:r>
     </w:p>
@@ -1058,12 +1092,21 @@
       <w:r>
         <w:t>“</w:t>
       </w:r>
-      <w:r>
-        <w:rPr>
-          <w:b/>
-          <w:bCs/>
-        </w:rPr>
-        <w:t>src/main/webapp/WEB-INF/lib</w:t>
+      <w:proofErr w:type="spellStart"/>
+      <w:r>
+        <w:rPr>
+          <w:b/>
+          <w:bCs/>
+        </w:rPr>
+        <w:t>src</w:t>
+      </w:r>
+      <w:proofErr w:type="spellEnd"/>
+      <w:r>
+        <w:rPr>
+          <w:b/>
+          <w:bCs/>
+        </w:rPr>
+        <w:t>/main/webapp/WEB-INF/lib</w:t>
       </w:r>
       <w:r>
         <w:t>”</w:t>
@@ -1103,7 +1146,15 @@
         </w:numPr>
       </w:pPr>
       <w:r>
-        <w:t>Servlets are the java classes which are used to create a dynamic web pages.</w:t>
+        <w:t xml:space="preserve">Servlets are the java classes which are used to create a dynamic web </w:t>
+      </w:r>
+      <w:proofErr w:type="gramStart"/>
+      <w:r>
+        <w:t>pages</w:t>
+      </w:r>
+      <w:proofErr w:type="gramEnd"/>
+      <w:r>
+        <w:t>.</w:t>
       </w:r>
     </w:p>
     <w:p>
@@ -1236,7 +1287,15 @@
         </w:rPr>
       </w:pPr>
       <w:r>
-        <w:t>Right click on “src/main/java”</w:t>
+        <w:t>Right click on “</w:t>
+      </w:r>
+      <w:proofErr w:type="spellStart"/>
+      <w:r>
+        <w:t>src</w:t>
+      </w:r>
+      <w:proofErr w:type="spellEnd"/>
+      <w:r>
+        <w:t>/main/java”</w:t>
       </w:r>
       <w:r>
         <w:rPr>
@@ -1479,6 +1538,8 @@
           <w:shd w:val="clear" w:color="auto" w:fill="E8F2FE"/>
         </w:rPr>
       </w:pPr>
+      <w:proofErr w:type="spellStart"/>
+      <w:proofErr w:type="gramStart"/>
       <w:r>
         <w:rPr>
           <w:rFonts w:ascii="Consolas" w:hAnsi="Consolas" w:cs="Consolas"/>
@@ -1497,7 +1558,19 @@
           <w:szCs w:val="20"/>
           <w:shd w:val="clear" w:color="auto" w:fill="E8F2FE"/>
         </w:rPr>
-        <w:t>.setContentType(</w:t>
+        <w:t>.setContentType</w:t>
+      </w:r>
+      <w:proofErr w:type="spellEnd"/>
+      <w:proofErr w:type="gramEnd"/>
+      <w:r>
+        <w:rPr>
+          <w:rFonts w:ascii="Consolas" w:hAnsi="Consolas" w:cs="Consolas"/>
+          <w:color w:val="000000"/>
+          <w:sz w:val="20"/>
+          <w:szCs w:val="20"/>
+          <w:shd w:val="clear" w:color="auto" w:fill="E8F2FE"/>
+        </w:rPr>
+        <w:t>(</w:t>
       </w:r>
       <w:r>
         <w:rPr>
@@ -1541,8 +1614,13 @@
         <w:t>an</w:t>
       </w:r>
       <w:r>
-        <w:t xml:space="preserve"> Object of PrintWriter</w:t>
-      </w:r>
+        <w:t xml:space="preserve"> Object of </w:t>
+      </w:r>
+      <w:proofErr w:type="spellStart"/>
+      <w:r>
+        <w:t>PrintWriter</w:t>
+      </w:r>
+      <w:proofErr w:type="spellEnd"/>
     </w:p>
     <w:p>
       <w:pPr>
@@ -1556,6 +1634,7 @@
           <w:shd w:val="clear" w:color="auto" w:fill="E8F2FE"/>
         </w:rPr>
       </w:pPr>
+      <w:proofErr w:type="spellStart"/>
       <w:r>
         <w:rPr>
           <w:rFonts w:ascii="Consolas" w:hAnsi="Consolas" w:cs="Consolas"/>
@@ -1564,7 +1643,18 @@
           <w:szCs w:val="20"/>
           <w:shd w:val="clear" w:color="auto" w:fill="E8F2FE"/>
         </w:rPr>
-        <w:t xml:space="preserve">PrintWriter </w:t>
+        <w:t>PrintWriter</w:t>
+      </w:r>
+      <w:proofErr w:type="spellEnd"/>
+      <w:r>
+        <w:rPr>
+          <w:rFonts w:ascii="Consolas" w:hAnsi="Consolas" w:cs="Consolas"/>
+          <w:color w:val="000000"/>
+          <w:sz w:val="20"/>
+          <w:szCs w:val="20"/>
+          <w:shd w:val="clear" w:color="auto" w:fill="E8F2FE"/>
+        </w:rPr>
+        <w:t xml:space="preserve"> </w:t>
       </w:r>
       <w:r>
         <w:rPr>
@@ -1587,6 +1677,8 @@
         </w:rPr>
         <w:t xml:space="preserve"> = </w:t>
       </w:r>
+      <w:proofErr w:type="spellStart"/>
+      <w:proofErr w:type="gramStart"/>
       <w:r>
         <w:rPr>
           <w:rFonts w:ascii="Consolas" w:hAnsi="Consolas" w:cs="Consolas"/>
@@ -1605,7 +1697,19 @@
           <w:szCs w:val="20"/>
           <w:shd w:val="clear" w:color="auto" w:fill="E8F2FE"/>
         </w:rPr>
-        <w:t>.getWriter();</w:t>
+        <w:t>.getWriter</w:t>
+      </w:r>
+      <w:proofErr w:type="spellEnd"/>
+      <w:proofErr w:type="gramEnd"/>
+      <w:r>
+        <w:rPr>
+          <w:rFonts w:ascii="Consolas" w:hAnsi="Consolas" w:cs="Consolas"/>
+          <w:color w:val="000000"/>
+          <w:sz w:val="20"/>
+          <w:szCs w:val="20"/>
+          <w:shd w:val="clear" w:color="auto" w:fill="E8F2FE"/>
+        </w:rPr>
+        <w:t>();</w:t>
       </w:r>
     </w:p>
     <w:p>
@@ -1623,8 +1727,13 @@
         </w:numPr>
       </w:pPr>
       <w:r>
-        <w:t>Write a response using Object of PrintWriter</w:t>
-      </w:r>
+        <w:t xml:space="preserve">Write a response using Object of </w:t>
+      </w:r>
+      <w:proofErr w:type="spellStart"/>
+      <w:r>
+        <w:t>PrintWriter</w:t>
+      </w:r>
+      <w:proofErr w:type="spellEnd"/>
     </w:p>
     <w:p>
       <w:pPr>
@@ -1782,10 +1891,10 @@
       </w:pPr>
       <w:r>
         <w:object w:dxaOrig="10380" w:dyaOrig="5710" w14:anchorId="4EF603E7">
-          <v:shape id="_x0000_i1027" type="#_x0000_t75" style="width:4in;height:159.35pt" o:ole="">
+          <v:shape id="_x0000_i1027" type="#_x0000_t75" style="width:4in;height:159.3pt" o:ole="">
             <v:imagedata r:id="rId15" o:title=""/>
           </v:shape>
-          <o:OLEObject Type="Embed" ProgID="PBrush" ShapeID="_x0000_i1027" DrawAspect="Content" ObjectID="_1719991522" r:id="rId16"/>
+          <o:OLEObject Type="Embed" ProgID="PBrush" ShapeID="_x0000_i1027" DrawAspect="Content" ObjectID="_1720252220" r:id="rId16"/>
         </w:object>
       </w:r>
     </w:p>
@@ -1855,9 +1964,11 @@
           <w:numId w:val="9"/>
         </w:numPr>
       </w:pPr>
+      <w:proofErr w:type="spellStart"/>
       <w:r>
         <w:t>RequestDispatcher</w:t>
       </w:r>
+      <w:proofErr w:type="spellEnd"/>
     </w:p>
     <w:p>
       <w:pPr>
@@ -1931,12 +2042,30 @@
           <w:bCs/>
         </w:rPr>
       </w:pPr>
-      <w:r>
-        <w:rPr>
-          <w:b/>
-          <w:bCs/>
-        </w:rPr>
-        <w:t>RequestDispatcher dis = request.getRequestDisp</w:t>
+      <w:proofErr w:type="spellStart"/>
+      <w:r>
+        <w:rPr>
+          <w:b/>
+          <w:bCs/>
+        </w:rPr>
+        <w:t>RequestDispatcher</w:t>
+      </w:r>
+      <w:proofErr w:type="spellEnd"/>
+      <w:r>
+        <w:rPr>
+          <w:b/>
+          <w:bCs/>
+        </w:rPr>
+        <w:t xml:space="preserve"> dis = </w:t>
+      </w:r>
+      <w:proofErr w:type="spellStart"/>
+      <w:proofErr w:type="gramStart"/>
+      <w:r>
+        <w:rPr>
+          <w:b/>
+          <w:bCs/>
+        </w:rPr>
+        <w:t>request.getRequestDisp</w:t>
       </w:r>
       <w:r>
         <w:rPr>
@@ -1950,7 +2079,16 @@
           <w:b/>
           <w:bCs/>
         </w:rPr>
-        <w:t>tcher(“&lt;URL&gt;”);</w:t>
+        <w:t>tcher</w:t>
+      </w:r>
+      <w:proofErr w:type="spellEnd"/>
+      <w:proofErr w:type="gramEnd"/>
+      <w:r>
+        <w:rPr>
+          <w:b/>
+          <w:bCs/>
+        </w:rPr>
+        <w:t>(“&lt;URL&gt;”);</w:t>
       </w:r>
     </w:p>
     <w:p>
@@ -1962,12 +2100,37 @@
           <w:bCs/>
         </w:rPr>
       </w:pPr>
-      <w:r>
-        <w:rPr>
-          <w:b/>
-          <w:bCs/>
-        </w:rPr>
-        <w:t>dis.forward(request, response);</w:t>
+      <w:proofErr w:type="spellStart"/>
+      <w:r>
+        <w:rPr>
+          <w:b/>
+          <w:bCs/>
+        </w:rPr>
+        <w:t>dis.</w:t>
+      </w:r>
+      <w:proofErr w:type="gramStart"/>
+      <w:r>
+        <w:rPr>
+          <w:b/>
+          <w:bCs/>
+        </w:rPr>
+        <w:t>forward</w:t>
+      </w:r>
+      <w:proofErr w:type="spellEnd"/>
+      <w:r>
+        <w:rPr>
+          <w:b/>
+          <w:bCs/>
+        </w:rPr>
+        <w:t>(</w:t>
+      </w:r>
+      <w:proofErr w:type="gramEnd"/>
+      <w:r>
+        <w:rPr>
+          <w:b/>
+          <w:bCs/>
+        </w:rPr>
+        <w:t>request, response);</w:t>
       </w:r>
     </w:p>
     <w:p>
@@ -1979,12 +2142,23 @@
           <w:bCs/>
         </w:rPr>
       </w:pPr>
-      <w:r>
-        <w:rPr>
-          <w:b/>
-          <w:bCs/>
-        </w:rPr>
-        <w:t>dis.include(request, response)</w:t>
+      <w:proofErr w:type="spellStart"/>
+      <w:proofErr w:type="gramStart"/>
+      <w:r>
+        <w:rPr>
+          <w:b/>
+          <w:bCs/>
+        </w:rPr>
+        <w:t>dis.include</w:t>
+      </w:r>
+      <w:proofErr w:type="spellEnd"/>
+      <w:proofErr w:type="gramEnd"/>
+      <w:r>
+        <w:rPr>
+          <w:b/>
+          <w:bCs/>
+        </w:rPr>
+        <w:t>(request, response)</w:t>
       </w:r>
     </w:p>
     <w:p>
@@ -2001,9 +2175,11 @@
           <w:numId w:val="9"/>
         </w:numPr>
       </w:pPr>
+      <w:proofErr w:type="spellStart"/>
       <w:r>
         <w:t>sendRedirect</w:t>
       </w:r>
+      <w:proofErr w:type="spellEnd"/>
     </w:p>
     <w:p>
       <w:pPr>
@@ -2038,7 +2214,15 @@
         </w:numPr>
       </w:pPr>
       <w:r>
-        <w:t>In this technique new request will be generated to go from one page to another and hence the data from old request will be deleted and it will redirected to new page.</w:t>
+        <w:t xml:space="preserve">In this technique new request will be generated to go from one page to another and hence the data from old request will be deleted and it will </w:t>
+      </w:r>
+      <w:proofErr w:type="gramStart"/>
+      <w:r>
+        <w:t>redirected</w:t>
+      </w:r>
+      <w:proofErr w:type="gramEnd"/>
+      <w:r>
+        <w:t xml:space="preserve"> to new page.</w:t>
       </w:r>
     </w:p>
     <w:p>
@@ -2062,12 +2246,23 @@
           <w:bCs/>
         </w:rPr>
       </w:pPr>
-      <w:r>
-        <w:rPr>
-          <w:b/>
-          <w:bCs/>
-        </w:rPr>
-        <w:t>response.sendRedirect(“&lt;URL&gt;”);</w:t>
+      <w:proofErr w:type="spellStart"/>
+      <w:proofErr w:type="gramStart"/>
+      <w:r>
+        <w:rPr>
+          <w:b/>
+          <w:bCs/>
+        </w:rPr>
+        <w:t>response.sendRedirect</w:t>
+      </w:r>
+      <w:proofErr w:type="spellEnd"/>
+      <w:proofErr w:type="gramEnd"/>
+      <w:r>
+        <w:rPr>
+          <w:b/>
+          <w:bCs/>
+        </w:rPr>
+        <w:t>(“&lt;URL&gt;”);</w:t>
       </w:r>
     </w:p>
     <w:p>
@@ -2122,7 +2317,15 @@
         </w:numPr>
       </w:pPr>
       <w:r>
-        <w:t>JSP is mostly used for a dynamic pages design.</w:t>
+        <w:t xml:space="preserve">JSP is mostly used for a dynamic </w:t>
+      </w:r>
+      <w:proofErr w:type="gramStart"/>
+      <w:r>
+        <w:t>pages</w:t>
+      </w:r>
+      <w:proofErr w:type="gramEnd"/>
+      <w:r>
+        <w:t xml:space="preserve"> design.</w:t>
       </w:r>
     </w:p>
     <w:p>
@@ -2164,8 +2367,21 @@
         </w:numPr>
       </w:pPr>
       <w:r>
-        <w:t>The file extension of the jsp page is .jsp</w:t>
-      </w:r>
+        <w:t xml:space="preserve">The file extension of the </w:t>
+      </w:r>
+      <w:proofErr w:type="spellStart"/>
+      <w:r>
+        <w:t>jsp</w:t>
+      </w:r>
+      <w:proofErr w:type="spellEnd"/>
+      <w:r>
+        <w:t xml:space="preserve"> page is .</w:t>
+      </w:r>
+      <w:proofErr w:type="spellStart"/>
+      <w:r>
+        <w:t>jsp</w:t>
+      </w:r>
+      <w:proofErr w:type="spellEnd"/>
     </w:p>
     <w:p>
       <w:pPr>
@@ -2176,8 +2392,21 @@
         </w:numPr>
       </w:pPr>
       <w:r>
-        <w:t>There is no need of providing a URL for the JSP pages. By default the URL of the JSP page is the /filename.jsp</w:t>
-      </w:r>
+        <w:t xml:space="preserve">There is no need of providing a URL for the JSP pages. By </w:t>
+      </w:r>
+      <w:proofErr w:type="gramStart"/>
+      <w:r>
+        <w:t>default</w:t>
+      </w:r>
+      <w:proofErr w:type="gramEnd"/>
+      <w:r>
+        <w:t xml:space="preserve"> the URL of the JSP page is the /</w:t>
+      </w:r>
+      <w:proofErr w:type="spellStart"/>
+      <w:r>
+        <w:t>filename.jsp</w:t>
+      </w:r>
+      <w:proofErr w:type="spellEnd"/>
     </w:p>
     <w:p>
       <w:pPr>
@@ -2187,8 +2416,13 @@
           <w:numId w:val="11"/>
         </w:numPr>
       </w:pPr>
-      <w:r>
-        <w:t>Jsp gets converted into servlet internally at the time of execution.</w:t>
+      <w:proofErr w:type="spellStart"/>
+      <w:r>
+        <w:t>Jsp</w:t>
+      </w:r>
+      <w:proofErr w:type="spellEnd"/>
+      <w:r>
+        <w:t xml:space="preserve"> gets converted into servlet internally at the time of execution.</w:t>
       </w:r>
     </w:p>
     <w:p>
@@ -2240,7 +2474,23 @@
           <w:sz w:val="24"/>
           <w:szCs w:val="24"/>
         </w:rPr>
-        <w:t>Scripting tags/elements are use to write a java code on JSP page.</w:t>
+        <w:t xml:space="preserve">Scripting tags/elements are </w:t>
+      </w:r>
+      <w:proofErr w:type="spellStart"/>
+      <w:r>
+        <w:rPr>
+          <w:sz w:val="24"/>
+          <w:szCs w:val="24"/>
+        </w:rPr>
+        <w:t>use</w:t>
+      </w:r>
+      <w:proofErr w:type="spellEnd"/>
+      <w:r>
+        <w:rPr>
+          <w:sz w:val="24"/>
+          <w:szCs w:val="24"/>
+        </w:rPr>
+        <w:t xml:space="preserve"> to write a java code on JSP page.</w:t>
       </w:r>
     </w:p>
     <w:p>
@@ -2296,13 +2546,23 @@
           <w:u w:val="single"/>
         </w:rPr>
       </w:pPr>
+      <w:proofErr w:type="spellStart"/>
       <w:r>
         <w:rPr>
           <w:sz w:val="24"/>
           <w:szCs w:val="24"/>
           <w:u w:val="single"/>
         </w:rPr>
-        <w:t>Scriptlet tag</w:t>
+        <w:t>Scriptlet</w:t>
+      </w:r>
+      <w:proofErr w:type="spellEnd"/>
+      <w:r>
+        <w:rPr>
+          <w:sz w:val="24"/>
+          <w:szCs w:val="24"/>
+          <w:u w:val="single"/>
+        </w:rPr>
+        <w:t xml:space="preserve"> tag</w:t>
       </w:r>
     </w:p>
     <w:p>
@@ -2376,7 +2636,15 @@
           <w:sz w:val="24"/>
           <w:szCs w:val="24"/>
         </w:rPr>
-        <w:t xml:space="preserve">The variables created using this tag will be a local </w:t>
+        <w:t xml:space="preserve">The variables created using this tag will be a </w:t>
+      </w:r>
+      <w:proofErr w:type="gramStart"/>
+      <w:r>
+        <w:rPr>
+          <w:sz w:val="24"/>
+          <w:szCs w:val="24"/>
+        </w:rPr>
+        <w:t xml:space="preserve">local </w:t>
       </w:r>
       <w:r>
         <w:rPr>
@@ -2385,6 +2653,7 @@
         </w:rPr>
         <w:t>variables</w:t>
       </w:r>
+      <w:proofErr w:type="gramEnd"/>
       <w:r>
         <w:rPr>
           <w:sz w:val="24"/>
@@ -2534,7 +2803,23 @@
           <w:sz w:val="24"/>
           <w:szCs w:val="24"/>
         </w:rPr>
-        <w:t>The code written inside expression tag will be added inside out.print(&lt;Expression&gt;) method.</w:t>
+        <w:t xml:space="preserve">The code written inside expression tag will be added inside </w:t>
+      </w:r>
+      <w:proofErr w:type="spellStart"/>
+      <w:r>
+        <w:rPr>
+          <w:sz w:val="24"/>
+          <w:szCs w:val="24"/>
+        </w:rPr>
+        <w:t>out.print</w:t>
+      </w:r>
+      <w:proofErr w:type="spellEnd"/>
+      <w:r>
+        <w:rPr>
+          <w:sz w:val="24"/>
+          <w:szCs w:val="24"/>
+        </w:rPr>
+        <w:t>(&lt;Expression&gt;) method.</w:t>
       </w:r>
     </w:p>
     <w:p>
@@ -2555,7 +2840,39 @@
           <w:sz w:val="24"/>
           <w:szCs w:val="24"/>
         </w:rPr>
-        <w:t>This tag is an alternative for out.print().</w:t>
+        <w:t xml:space="preserve">This tag is an alternative for </w:t>
+      </w:r>
+      <w:proofErr w:type="spellStart"/>
+      <w:r>
+        <w:rPr>
+          <w:sz w:val="24"/>
+          <w:szCs w:val="24"/>
+        </w:rPr>
+        <w:t>out.</w:t>
+      </w:r>
+      <w:proofErr w:type="gramStart"/>
+      <w:r>
+        <w:rPr>
+          <w:sz w:val="24"/>
+          <w:szCs w:val="24"/>
+        </w:rPr>
+        <w:t>print</w:t>
+      </w:r>
+      <w:proofErr w:type="spellEnd"/>
+      <w:r>
+        <w:rPr>
+          <w:sz w:val="24"/>
+          <w:szCs w:val="24"/>
+        </w:rPr>
+        <w:t>(</w:t>
+      </w:r>
+      <w:proofErr w:type="gramEnd"/>
+      <w:r>
+        <w:rPr>
+          <w:sz w:val="24"/>
+          <w:szCs w:val="24"/>
+        </w:rPr>
+        <w:t>).</w:t>
       </w:r>
     </w:p>
     <w:p>
@@ -2618,7 +2935,27 @@
           <w:sz w:val="24"/>
           <w:szCs w:val="24"/>
         </w:rPr>
-        <w:t>&lt;%=  Java Expression  %&gt;</w:t>
+        <w:t>&lt;%</w:t>
+      </w:r>
+      <w:proofErr w:type="gramStart"/>
+      <w:r>
+        <w:rPr>
+          <w:b/>
+          <w:bCs/>
+          <w:sz w:val="24"/>
+          <w:szCs w:val="24"/>
+        </w:rPr>
+        <w:t>=  Java</w:t>
+      </w:r>
+      <w:proofErr w:type="gramEnd"/>
+      <w:r>
+        <w:rPr>
+          <w:b/>
+          <w:bCs/>
+          <w:sz w:val="24"/>
+          <w:szCs w:val="24"/>
+        </w:rPr>
+        <w:t xml:space="preserve"> Expression  %&gt;</w:t>
       </w:r>
     </w:p>
     <w:p>
@@ -2737,7 +3074,23 @@
           <w:sz w:val="24"/>
           <w:szCs w:val="24"/>
         </w:rPr>
-        <w:t>This code is a instance level code, using this tag you can create a methods or static or instance variable inside JSP.</w:t>
+        <w:t xml:space="preserve">This code is </w:t>
+      </w:r>
+      <w:proofErr w:type="gramStart"/>
+      <w:r>
+        <w:rPr>
+          <w:sz w:val="24"/>
+          <w:szCs w:val="24"/>
+        </w:rPr>
+        <w:t>a</w:t>
+      </w:r>
+      <w:proofErr w:type="gramEnd"/>
+      <w:r>
+        <w:rPr>
+          <w:sz w:val="24"/>
+          <w:szCs w:val="24"/>
+        </w:rPr>
+        <w:t xml:space="preserve"> instance level code, using this tag you can create a methods or static or instance variable inside JSP.</w:t>
       </w:r>
     </w:p>
     <w:p>
@@ -2871,7 +3224,23 @@
           <w:sz w:val="24"/>
           <w:szCs w:val="24"/>
         </w:rPr>
-        <w:t>The objects which are readily provided on every jsp page are called implicit objects.</w:t>
+        <w:t xml:space="preserve">The objects which are readily provided on every </w:t>
+      </w:r>
+      <w:proofErr w:type="spellStart"/>
+      <w:r>
+        <w:rPr>
+          <w:sz w:val="24"/>
+          <w:szCs w:val="24"/>
+        </w:rPr>
+        <w:t>jsp</w:t>
+      </w:r>
+      <w:proofErr w:type="spellEnd"/>
+      <w:r>
+        <w:rPr>
+          <w:sz w:val="24"/>
+          <w:szCs w:val="24"/>
+        </w:rPr>
+        <w:t xml:space="preserve"> page are called implicit objects.</w:t>
       </w:r>
     </w:p>
     <w:p>
@@ -3013,6 +3382,7 @@
                 <w:szCs w:val="24"/>
               </w:rPr>
             </w:pPr>
+            <w:proofErr w:type="spellStart"/>
             <w:r>
               <w:rPr>
                 <w:sz w:val="24"/>
@@ -3020,6 +3390,7 @@
               </w:rPr>
               <w:t>HttpServletRequest</w:t>
             </w:r>
+            <w:proofErr w:type="spellEnd"/>
           </w:p>
         </w:tc>
       </w:tr>
@@ -3057,6 +3428,7 @@
                 <w:szCs w:val="24"/>
               </w:rPr>
             </w:pPr>
+            <w:proofErr w:type="spellStart"/>
             <w:r>
               <w:rPr>
                 <w:sz w:val="24"/>
@@ -3064,6 +3436,7 @@
               </w:rPr>
               <w:t>HttpServletResponse</w:t>
             </w:r>
+            <w:proofErr w:type="spellEnd"/>
           </w:p>
         </w:tc>
       </w:tr>
@@ -3101,6 +3474,7 @@
                 <w:szCs w:val="24"/>
               </w:rPr>
             </w:pPr>
+            <w:proofErr w:type="spellStart"/>
             <w:r>
               <w:rPr>
                 <w:sz w:val="24"/>
@@ -3108,6 +3482,7 @@
               </w:rPr>
               <w:t>HttpSession</w:t>
             </w:r>
+            <w:proofErr w:type="spellEnd"/>
           </w:p>
         </w:tc>
       </w:tr>
@@ -3145,6 +3520,7 @@
                 <w:szCs w:val="24"/>
               </w:rPr>
             </w:pPr>
+            <w:proofErr w:type="spellStart"/>
             <w:r>
               <w:rPr>
                 <w:sz w:val="24"/>
@@ -3152,6 +3528,7 @@
               </w:rPr>
               <w:t>ServletContext</w:t>
             </w:r>
+            <w:proofErr w:type="spellEnd"/>
           </w:p>
         </w:tc>
       </w:tr>
@@ -3189,6 +3566,7 @@
                 <w:szCs w:val="24"/>
               </w:rPr>
             </w:pPr>
+            <w:proofErr w:type="spellStart"/>
             <w:r>
               <w:rPr>
                 <w:sz w:val="24"/>
@@ -3196,6 +3574,7 @@
               </w:rPr>
               <w:t>ServletConfig</w:t>
             </w:r>
+            <w:proofErr w:type="spellEnd"/>
           </w:p>
         </w:tc>
       </w:tr>
@@ -3212,6 +3591,7 @@
                 <w:szCs w:val="24"/>
               </w:rPr>
             </w:pPr>
+            <w:proofErr w:type="spellStart"/>
             <w:r>
               <w:rPr>
                 <w:sz w:val="24"/>
@@ -3219,6 +3599,7 @@
               </w:rPr>
               <w:t>pageContext</w:t>
             </w:r>
+            <w:proofErr w:type="spellEnd"/>
           </w:p>
         </w:tc>
         <w:tc>
@@ -3233,6 +3614,7 @@
                 <w:szCs w:val="24"/>
               </w:rPr>
             </w:pPr>
+            <w:proofErr w:type="spellStart"/>
             <w:r>
               <w:rPr>
                 <w:sz w:val="24"/>
@@ -3240,6 +3622,7 @@
               </w:rPr>
               <w:t>PageContext</w:t>
             </w:r>
+            <w:proofErr w:type="spellEnd"/>
           </w:p>
         </w:tc>
       </w:tr>
@@ -3277,13 +3660,31 @@
                 <w:szCs w:val="24"/>
               </w:rPr>
             </w:pPr>
+            <w:proofErr w:type="spellStart"/>
             <w:r>
               <w:rPr>
                 <w:sz w:val="24"/>
                 <w:szCs w:val="24"/>
               </w:rPr>
-              <w:t>PrintWriter/JSPWriter</w:t>
+              <w:t>PrintWriter</w:t>
             </w:r>
+            <w:proofErr w:type="spellEnd"/>
+            <w:r>
+              <w:rPr>
+                <w:sz w:val="24"/>
+                <w:szCs w:val="24"/>
+              </w:rPr>
+              <w:t>/</w:t>
+            </w:r>
+            <w:proofErr w:type="spellStart"/>
+            <w:r>
+              <w:rPr>
+                <w:sz w:val="24"/>
+                <w:szCs w:val="24"/>
+              </w:rPr>
+              <w:t>JSPWriter</w:t>
+            </w:r>
+            <w:proofErr w:type="spellEnd"/>
           </w:p>
         </w:tc>
       </w:tr>
@@ -3407,7 +3808,31 @@
           <w:szCs w:val="24"/>
           <w:highlight w:val="red"/>
         </w:rPr>
-        <w:t>Note: You can access these implicit objects only inside Scriptlet and Expression tag</w:t>
+        <w:t xml:space="preserve">Note: You can access these implicit objects only inside </w:t>
+      </w:r>
+      <w:proofErr w:type="spellStart"/>
+      <w:r>
+        <w:rPr>
+          <w:b/>
+          <w:bCs/>
+          <w:color w:val="FFFF00"/>
+          <w:sz w:val="24"/>
+          <w:szCs w:val="24"/>
+          <w:highlight w:val="red"/>
+        </w:rPr>
+        <w:t>Scriptlet</w:t>
+      </w:r>
+      <w:proofErr w:type="spellEnd"/>
+      <w:r>
+        <w:rPr>
+          <w:b/>
+          <w:bCs/>
+          <w:color w:val="FFFF00"/>
+          <w:sz w:val="24"/>
+          <w:szCs w:val="24"/>
+          <w:highlight w:val="red"/>
+        </w:rPr>
+        <w:t xml:space="preserve"> and Expression tag</w:t>
       </w:r>
       <w:r>
         <w:rPr>
@@ -3521,7 +3946,25 @@
           <w:sz w:val="24"/>
           <w:szCs w:val="24"/>
         </w:rPr>
-        <w:t>In the servlet life cycle there are 3 stages.</w:t>
+        <w:t xml:space="preserve">In the servlet life </w:t>
+      </w:r>
+      <w:proofErr w:type="gramStart"/>
+      <w:r>
+        <w:rPr>
+          <w:color w:val="000000" w:themeColor="text1"/>
+          <w:sz w:val="24"/>
+          <w:szCs w:val="24"/>
+        </w:rPr>
+        <w:t>cycle</w:t>
+      </w:r>
+      <w:proofErr w:type="gramEnd"/>
+      <w:r>
+        <w:rPr>
+          <w:color w:val="000000" w:themeColor="text1"/>
+          <w:sz w:val="24"/>
+          <w:szCs w:val="24"/>
+        </w:rPr>
+        <w:t xml:space="preserve"> there are 3 stages.</w:t>
       </w:r>
     </w:p>
     <w:p>
@@ -3617,7 +4060,25 @@
           <w:sz w:val="24"/>
           <w:szCs w:val="24"/>
         </w:rPr>
-        <w:t xml:space="preserve"> called after the constructor, In this you can perform the initialization for the servlet.</w:t>
+        <w:t xml:space="preserve"> called after the constructor, </w:t>
+      </w:r>
+      <w:proofErr w:type="gramStart"/>
+      <w:r>
+        <w:rPr>
+          <w:color w:val="000000" w:themeColor="text1"/>
+          <w:sz w:val="24"/>
+          <w:szCs w:val="24"/>
+        </w:rPr>
+        <w:t>In</w:t>
+      </w:r>
+      <w:proofErr w:type="gramEnd"/>
+      <w:r>
+        <w:rPr>
+          <w:color w:val="000000" w:themeColor="text1"/>
+          <w:sz w:val="24"/>
+          <w:szCs w:val="24"/>
+        </w:rPr>
+        <w:t xml:space="preserve"> this you can perform the initialization for the servlet.</w:t>
       </w:r>
     </w:p>
     <w:p>
@@ -3641,7 +4102,45 @@
           <w:sz w:val="24"/>
           <w:szCs w:val="24"/>
         </w:rPr>
-        <w:t>As a part of this stage init(ServletConfig) gets invoked.</w:t>
+        <w:t xml:space="preserve">As a part of this stage </w:t>
+      </w:r>
+      <w:proofErr w:type="spellStart"/>
+      <w:proofErr w:type="gramStart"/>
+      <w:r>
+        <w:rPr>
+          <w:color w:val="000000" w:themeColor="text1"/>
+          <w:sz w:val="24"/>
+          <w:szCs w:val="24"/>
+        </w:rPr>
+        <w:t>init</w:t>
+      </w:r>
+      <w:proofErr w:type="spellEnd"/>
+      <w:r>
+        <w:rPr>
+          <w:color w:val="000000" w:themeColor="text1"/>
+          <w:sz w:val="24"/>
+          <w:szCs w:val="24"/>
+        </w:rPr>
+        <w:t>(</w:t>
+      </w:r>
+      <w:proofErr w:type="spellStart"/>
+      <w:proofErr w:type="gramEnd"/>
+      <w:r>
+        <w:rPr>
+          <w:color w:val="000000" w:themeColor="text1"/>
+          <w:sz w:val="24"/>
+          <w:szCs w:val="24"/>
+        </w:rPr>
+        <w:t>ServletConfig</w:t>
+      </w:r>
+      <w:proofErr w:type="spellEnd"/>
+      <w:r>
+        <w:rPr>
+          <w:color w:val="000000" w:themeColor="text1"/>
+          <w:sz w:val="24"/>
+          <w:szCs w:val="24"/>
+        </w:rPr>
+        <w:t>) gets invoked.</w:t>
       </w:r>
     </w:p>
     <w:p>
@@ -3833,7 +4332,25 @@
           <w:sz w:val="24"/>
           <w:szCs w:val="24"/>
         </w:rPr>
-        <w:t>As a part of this method destroy() method will be invoked.</w:t>
+        <w:t xml:space="preserve">As a part of this method </w:t>
+      </w:r>
+      <w:proofErr w:type="gramStart"/>
+      <w:r>
+        <w:rPr>
+          <w:color w:val="000000" w:themeColor="text1"/>
+          <w:sz w:val="24"/>
+          <w:szCs w:val="24"/>
+        </w:rPr>
+        <w:t>destroy(</w:t>
+      </w:r>
+      <w:proofErr w:type="gramEnd"/>
+      <w:r>
+        <w:rPr>
+          <w:color w:val="000000" w:themeColor="text1"/>
+          <w:sz w:val="24"/>
+          <w:szCs w:val="24"/>
+        </w:rPr>
+        <w:t>) method will be invoked.</w:t>
       </w:r>
     </w:p>
     <w:p>
@@ -3997,7 +4514,25 @@
           <w:sz w:val="24"/>
           <w:szCs w:val="24"/>
         </w:rPr>
-        <w:t>There are total 5 stage in the JSP life cycle.</w:t>
+        <w:t xml:space="preserve">There </w:t>
+      </w:r>
+      <w:proofErr w:type="gramStart"/>
+      <w:r>
+        <w:rPr>
+          <w:color w:val="000000" w:themeColor="text1"/>
+          <w:sz w:val="24"/>
+          <w:szCs w:val="24"/>
+        </w:rPr>
+        <w:t>are</w:t>
+      </w:r>
+      <w:proofErr w:type="gramEnd"/>
+      <w:r>
+        <w:rPr>
+          <w:color w:val="000000" w:themeColor="text1"/>
+          <w:sz w:val="24"/>
+          <w:szCs w:val="24"/>
+        </w:rPr>
+        <w:t xml:space="preserve"> total 5 stage in the JSP life cycle.</w:t>
       </w:r>
     </w:p>
     <w:p>
@@ -4041,7 +4576,25 @@
           <w:sz w:val="24"/>
           <w:szCs w:val="24"/>
         </w:rPr>
-        <w:t>The Jsp page gets converted into servlet that is in java</w:t>
+        <w:t xml:space="preserve">The </w:t>
+      </w:r>
+      <w:proofErr w:type="spellStart"/>
+      <w:r>
+        <w:rPr>
+          <w:color w:val="000000" w:themeColor="text1"/>
+          <w:sz w:val="24"/>
+          <w:szCs w:val="24"/>
+        </w:rPr>
+        <w:t>Jsp</w:t>
+      </w:r>
+      <w:proofErr w:type="spellEnd"/>
+      <w:r>
+        <w:rPr>
+          <w:color w:val="000000" w:themeColor="text1"/>
+          <w:sz w:val="24"/>
+          <w:szCs w:val="24"/>
+        </w:rPr>
+        <w:t xml:space="preserve"> page gets converted into servlet that is in java</w:t>
       </w:r>
     </w:p>
     <w:p>
@@ -4063,7 +4616,25 @@
           <w:sz w:val="24"/>
           <w:szCs w:val="24"/>
         </w:rPr>
-        <w:t>Here, .jsp gets converted into .java</w:t>
+        <w:t>Here, .</w:t>
+      </w:r>
+      <w:proofErr w:type="spellStart"/>
+      <w:r>
+        <w:rPr>
+          <w:color w:val="000000" w:themeColor="text1"/>
+          <w:sz w:val="24"/>
+          <w:szCs w:val="24"/>
+        </w:rPr>
+        <w:t>jsp</w:t>
+      </w:r>
+      <w:proofErr w:type="spellEnd"/>
+      <w:r>
+        <w:rPr>
+          <w:color w:val="000000" w:themeColor="text1"/>
+          <w:sz w:val="24"/>
+          <w:szCs w:val="24"/>
+        </w:rPr>
+        <w:t xml:space="preserve"> gets converted into .java</w:t>
       </w:r>
     </w:p>
     <w:p>
@@ -4219,7 +4790,35 @@
           <w:sz w:val="24"/>
           <w:szCs w:val="24"/>
         </w:rPr>
-        <w:t>As a part of this stage jspInit() method invoked.</w:t>
+        <w:t xml:space="preserve">As a part of this stage </w:t>
+      </w:r>
+      <w:proofErr w:type="spellStart"/>
+      <w:proofErr w:type="gramStart"/>
+      <w:r>
+        <w:rPr>
+          <w:color w:val="000000" w:themeColor="text1"/>
+          <w:sz w:val="24"/>
+          <w:szCs w:val="24"/>
+        </w:rPr>
+        <w:t>jspInit</w:t>
+      </w:r>
+      <w:proofErr w:type="spellEnd"/>
+      <w:r>
+        <w:rPr>
+          <w:color w:val="000000" w:themeColor="text1"/>
+          <w:sz w:val="24"/>
+          <w:szCs w:val="24"/>
+        </w:rPr>
+        <w:t>(</w:t>
+      </w:r>
+      <w:proofErr w:type="gramEnd"/>
+      <w:r>
+        <w:rPr>
+          <w:color w:val="000000" w:themeColor="text1"/>
+          <w:sz w:val="24"/>
+          <w:szCs w:val="24"/>
+        </w:rPr>
+        <w:t>) method invoked.</w:t>
       </w:r>
     </w:p>
     <w:p>
@@ -4293,7 +4892,25 @@
           <w:sz w:val="24"/>
           <w:szCs w:val="24"/>
         </w:rPr>
-        <w:t>This method gets invoked when the user send a request.</w:t>
+        <w:t xml:space="preserve">This method gets invoked when the user </w:t>
+      </w:r>
+      <w:proofErr w:type="gramStart"/>
+      <w:r>
+        <w:rPr>
+          <w:color w:val="000000" w:themeColor="text1"/>
+          <w:sz w:val="24"/>
+          <w:szCs w:val="24"/>
+        </w:rPr>
+        <w:t>send</w:t>
+      </w:r>
+      <w:proofErr w:type="gramEnd"/>
+      <w:r>
+        <w:rPr>
+          <w:color w:val="000000" w:themeColor="text1"/>
+          <w:sz w:val="24"/>
+          <w:szCs w:val="24"/>
+        </w:rPr>
+        <w:t xml:space="preserve"> a request.</w:t>
       </w:r>
     </w:p>
     <w:p>
@@ -4315,7 +4932,45 @@
           <w:sz w:val="24"/>
           <w:szCs w:val="24"/>
         </w:rPr>
-        <w:t>As a part of this stage the _jspService(Request,Response) gets invoked.</w:t>
+        <w:t>As a part of this stage the _</w:t>
+      </w:r>
+      <w:proofErr w:type="spellStart"/>
+      <w:proofErr w:type="gramStart"/>
+      <w:r>
+        <w:rPr>
+          <w:color w:val="000000" w:themeColor="text1"/>
+          <w:sz w:val="24"/>
+          <w:szCs w:val="24"/>
+        </w:rPr>
+        <w:t>jspService</w:t>
+      </w:r>
+      <w:proofErr w:type="spellEnd"/>
+      <w:r>
+        <w:rPr>
+          <w:color w:val="000000" w:themeColor="text1"/>
+          <w:sz w:val="24"/>
+          <w:szCs w:val="24"/>
+        </w:rPr>
+        <w:t>(</w:t>
+      </w:r>
+      <w:proofErr w:type="spellStart"/>
+      <w:proofErr w:type="gramEnd"/>
+      <w:r>
+        <w:rPr>
+          <w:color w:val="000000" w:themeColor="text1"/>
+          <w:sz w:val="24"/>
+          <w:szCs w:val="24"/>
+        </w:rPr>
+        <w:t>Request,Response</w:t>
+      </w:r>
+      <w:proofErr w:type="spellEnd"/>
+      <w:r>
+        <w:rPr>
+          <w:color w:val="000000" w:themeColor="text1"/>
+          <w:sz w:val="24"/>
+          <w:szCs w:val="24"/>
+        </w:rPr>
+        <w:t>) gets invoked.</w:t>
       </w:r>
     </w:p>
     <w:p>
@@ -4331,13 +4986,23 @@
           <w:szCs w:val="24"/>
         </w:rPr>
       </w:pPr>
-      <w:r>
-        <w:rPr>
-          <w:color w:val="000000" w:themeColor="text1"/>
-          <w:sz w:val="24"/>
-          <w:szCs w:val="24"/>
-        </w:rPr>
-        <w:t>This methods gets executes multiple times in a life cycle.</w:t>
+      <w:proofErr w:type="gramStart"/>
+      <w:r>
+        <w:rPr>
+          <w:color w:val="000000" w:themeColor="text1"/>
+          <w:sz w:val="24"/>
+          <w:szCs w:val="24"/>
+        </w:rPr>
+        <w:t>This methods</w:t>
+      </w:r>
+      <w:proofErr w:type="gramEnd"/>
+      <w:r>
+        <w:rPr>
+          <w:color w:val="000000" w:themeColor="text1"/>
+          <w:sz w:val="24"/>
+          <w:szCs w:val="24"/>
+        </w:rPr>
+        <w:t xml:space="preserve"> gets executes multiple times in a life cycle.</w:t>
       </w:r>
     </w:p>
     <w:p>
@@ -4403,7 +5068,35 @@
           <w:sz w:val="24"/>
           <w:szCs w:val="24"/>
         </w:rPr>
-        <w:t>As a part of this stage jspDestroy() method gets invoked.</w:t>
+        <w:t xml:space="preserve">As a part of this stage </w:t>
+      </w:r>
+      <w:proofErr w:type="spellStart"/>
+      <w:proofErr w:type="gramStart"/>
+      <w:r>
+        <w:rPr>
+          <w:color w:val="000000" w:themeColor="text1"/>
+          <w:sz w:val="24"/>
+          <w:szCs w:val="24"/>
+        </w:rPr>
+        <w:t>jspDestroy</w:t>
+      </w:r>
+      <w:proofErr w:type="spellEnd"/>
+      <w:r>
+        <w:rPr>
+          <w:color w:val="000000" w:themeColor="text1"/>
+          <w:sz w:val="24"/>
+          <w:szCs w:val="24"/>
+        </w:rPr>
+        <w:t>(</w:t>
+      </w:r>
+      <w:proofErr w:type="gramEnd"/>
+      <w:r>
+        <w:rPr>
+          <w:color w:val="000000" w:themeColor="text1"/>
+          <w:sz w:val="24"/>
+          <w:szCs w:val="24"/>
+        </w:rPr>
+        <w:t>) method gets invoked.</w:t>
       </w:r>
     </w:p>
     <w:p>
@@ -4499,7 +5192,25 @@
           <w:sz w:val="24"/>
           <w:szCs w:val="24"/>
         </w:rPr>
-        <w:t>These techniques are used to maintain the user information into multiple request.</w:t>
+        <w:t xml:space="preserve">These techniques are used to maintain the user information into multiple </w:t>
+      </w:r>
+      <w:proofErr w:type="gramStart"/>
+      <w:r>
+        <w:rPr>
+          <w:color w:val="000000" w:themeColor="text1"/>
+          <w:sz w:val="24"/>
+          <w:szCs w:val="24"/>
+        </w:rPr>
+        <w:t>request</w:t>
+      </w:r>
+      <w:proofErr w:type="gramEnd"/>
+      <w:r>
+        <w:rPr>
+          <w:color w:val="000000" w:themeColor="text1"/>
+          <w:sz w:val="24"/>
+          <w:szCs w:val="24"/>
+        </w:rPr>
+        <w:t>.</w:t>
       </w:r>
     </w:p>
     <w:p>
@@ -4567,6 +5278,7 @@
         </w:rPr>
         <w:t xml:space="preserve">Used </w:t>
       </w:r>
+      <w:proofErr w:type="gramStart"/>
       <w:r>
         <w:rPr>
           <w:color w:val="000000" w:themeColor="text1"/>
@@ -4581,7 +5293,16 @@
           <w:sz w:val="24"/>
           <w:szCs w:val="24"/>
         </w:rPr>
-        <w:t xml:space="preserve"> a case where you are sending</w:t>
+        <w:t xml:space="preserve"> a</w:t>
+      </w:r>
+      <w:proofErr w:type="gramEnd"/>
+      <w:r>
+        <w:rPr>
+          <w:color w:val="000000" w:themeColor="text1"/>
+          <w:sz w:val="24"/>
+          <w:szCs w:val="24"/>
+        </w:rPr>
+        <w:t xml:space="preserve"> case where you are sending</w:t>
       </w:r>
       <w:r>
         <w:rPr>
@@ -4695,7 +5416,25 @@
           <w:sz w:val="24"/>
           <w:szCs w:val="24"/>
         </w:rPr>
-        <w:t xml:space="preserve"> sendRedirect technique.</w:t>
+        <w:t xml:space="preserve"> </w:t>
+      </w:r>
+      <w:proofErr w:type="spellStart"/>
+      <w:r>
+        <w:rPr>
+          <w:color w:val="000000" w:themeColor="text1"/>
+          <w:sz w:val="24"/>
+          <w:szCs w:val="24"/>
+        </w:rPr>
+        <w:t>sendRedirect</w:t>
+      </w:r>
+      <w:proofErr w:type="spellEnd"/>
+      <w:r>
+        <w:rPr>
+          <w:color w:val="000000" w:themeColor="text1"/>
+          <w:sz w:val="24"/>
+          <w:szCs w:val="24"/>
+        </w:rPr>
+        <w:t xml:space="preserve"> technique.</w:t>
       </w:r>
     </w:p>
     <w:p>
@@ -4783,7 +5522,25 @@
           <w:sz w:val="24"/>
           <w:szCs w:val="24"/>
         </w:rPr>
-        <w:t>Cookies are create at server side and then sends to a client side to store into a client location.</w:t>
+        <w:t xml:space="preserve">Cookies are </w:t>
+      </w:r>
+      <w:proofErr w:type="gramStart"/>
+      <w:r>
+        <w:rPr>
+          <w:color w:val="000000" w:themeColor="text1"/>
+          <w:sz w:val="24"/>
+          <w:szCs w:val="24"/>
+        </w:rPr>
+        <w:t>create</w:t>
+      </w:r>
+      <w:proofErr w:type="gramEnd"/>
+      <w:r>
+        <w:rPr>
+          <w:color w:val="000000" w:themeColor="text1"/>
+          <w:sz w:val="24"/>
+          <w:szCs w:val="24"/>
+        </w:rPr>
+        <w:t xml:space="preserve"> at server side and then sends to a client side to store into a client location.</w:t>
       </w:r>
     </w:p>
     <w:p>
@@ -4889,8 +5646,18 @@
           <w:sz w:val="24"/>
           <w:szCs w:val="24"/>
         </w:rPr>
-        <w:t>Create Cookie :</w:t>
-      </w:r>
+        <w:t xml:space="preserve">Create </w:t>
+      </w:r>
+      <w:proofErr w:type="gramStart"/>
+      <w:r>
+        <w:rPr>
+          <w:color w:val="000000" w:themeColor="text1"/>
+          <w:sz w:val="24"/>
+          <w:szCs w:val="24"/>
+        </w:rPr>
+        <w:t>Cookie :</w:t>
+      </w:r>
+      <w:proofErr w:type="gramEnd"/>
     </w:p>
     <w:p>
       <w:pPr>
@@ -4908,7 +5675,25 @@
           <w:sz w:val="24"/>
           <w:szCs w:val="24"/>
         </w:rPr>
-        <w:t>Cookie object = new Cookie(“Name”, “Value”);</w:t>
+        <w:t xml:space="preserve">Cookie object = new </w:t>
+      </w:r>
+      <w:proofErr w:type="gramStart"/>
+      <w:r>
+        <w:rPr>
+          <w:color w:val="000000" w:themeColor="text1"/>
+          <w:sz w:val="24"/>
+          <w:szCs w:val="24"/>
+        </w:rPr>
+        <w:t>Cookie(</w:t>
+      </w:r>
+      <w:proofErr w:type="gramEnd"/>
+      <w:r>
+        <w:rPr>
+          <w:color w:val="000000" w:themeColor="text1"/>
+          <w:sz w:val="24"/>
+          <w:szCs w:val="24"/>
+        </w:rPr>
+        <w:t>“Name”, “Value”);</w:t>
       </w:r>
       <w:r>
         <w:rPr>
@@ -4929,6 +5714,8 @@
           <w:szCs w:val="24"/>
         </w:rPr>
       </w:pPr>
+      <w:proofErr w:type="spellStart"/>
+      <w:proofErr w:type="gramStart"/>
       <w:r>
         <w:rPr>
           <w:color w:val="000000" w:themeColor="text1"/>
@@ -4943,7 +5730,17 @@
           <w:sz w:val="24"/>
           <w:szCs w:val="24"/>
         </w:rPr>
-        <w:t>esponse.addCookie(object);</w:t>
+        <w:t>esponse.addCookie</w:t>
+      </w:r>
+      <w:proofErr w:type="spellEnd"/>
+      <w:proofErr w:type="gramEnd"/>
+      <w:r>
+        <w:rPr>
+          <w:color w:val="000000" w:themeColor="text1"/>
+          <w:sz w:val="24"/>
+          <w:szCs w:val="24"/>
+        </w:rPr>
+        <w:t>(object);</w:t>
       </w:r>
       <w:r>
         <w:rPr>
@@ -4975,13 +5772,23 @@
           <w:szCs w:val="24"/>
         </w:rPr>
       </w:pPr>
-      <w:r>
-        <w:rPr>
-          <w:color w:val="000000" w:themeColor="text1"/>
-          <w:sz w:val="24"/>
-          <w:szCs w:val="24"/>
-        </w:rPr>
-        <w:t xml:space="preserve">HttpSession </w:t>
+      <w:proofErr w:type="spellStart"/>
+      <w:r>
+        <w:rPr>
+          <w:color w:val="000000" w:themeColor="text1"/>
+          <w:sz w:val="24"/>
+          <w:szCs w:val="24"/>
+        </w:rPr>
+        <w:t>HttpSession</w:t>
+      </w:r>
+      <w:proofErr w:type="spellEnd"/>
+      <w:r>
+        <w:rPr>
+          <w:color w:val="000000" w:themeColor="text1"/>
+          <w:sz w:val="24"/>
+          <w:szCs w:val="24"/>
+        </w:rPr>
+        <w:t xml:space="preserve"> </w:t>
       </w:r>
     </w:p>
     <w:p>
@@ -5019,13 +5826,41 @@
           <w:szCs w:val="24"/>
         </w:rPr>
       </w:pPr>
-      <w:r>
-        <w:rPr>
-          <w:color w:val="000000" w:themeColor="text1"/>
-          <w:sz w:val="24"/>
-          <w:szCs w:val="24"/>
-        </w:rPr>
-        <w:t>HttpSession internally used Cookies to store a JSessionId (token)</w:t>
+      <w:proofErr w:type="spellStart"/>
+      <w:r>
+        <w:rPr>
+          <w:color w:val="000000" w:themeColor="text1"/>
+          <w:sz w:val="24"/>
+          <w:szCs w:val="24"/>
+        </w:rPr>
+        <w:t>HttpSession</w:t>
+      </w:r>
+      <w:proofErr w:type="spellEnd"/>
+      <w:r>
+        <w:rPr>
+          <w:color w:val="000000" w:themeColor="text1"/>
+          <w:sz w:val="24"/>
+          <w:szCs w:val="24"/>
+        </w:rPr>
+        <w:t xml:space="preserve"> internally used Cookies to store a </w:t>
+      </w:r>
+      <w:proofErr w:type="spellStart"/>
+      <w:r>
+        <w:rPr>
+          <w:color w:val="000000" w:themeColor="text1"/>
+          <w:sz w:val="24"/>
+          <w:szCs w:val="24"/>
+        </w:rPr>
+        <w:t>JSessionId</w:t>
+      </w:r>
+      <w:proofErr w:type="spellEnd"/>
+      <w:r>
+        <w:rPr>
+          <w:color w:val="000000" w:themeColor="text1"/>
+          <w:sz w:val="24"/>
+          <w:szCs w:val="24"/>
+        </w:rPr>
+        <w:t xml:space="preserve"> (token)</w:t>
       </w:r>
     </w:p>
     <w:p>
@@ -5041,13 +5876,23 @@
           <w:szCs w:val="24"/>
         </w:rPr>
       </w:pPr>
-      <w:r>
-        <w:rPr>
-          <w:color w:val="000000" w:themeColor="text1"/>
-          <w:sz w:val="24"/>
-          <w:szCs w:val="24"/>
-        </w:rPr>
-        <w:t>HttpSession can be created or get existing session using following line of code</w:t>
+      <w:proofErr w:type="spellStart"/>
+      <w:r>
+        <w:rPr>
+          <w:color w:val="000000" w:themeColor="text1"/>
+          <w:sz w:val="24"/>
+          <w:szCs w:val="24"/>
+        </w:rPr>
+        <w:t>HttpSession</w:t>
+      </w:r>
+      <w:proofErr w:type="spellEnd"/>
+      <w:r>
+        <w:rPr>
+          <w:color w:val="000000" w:themeColor="text1"/>
+          <w:sz w:val="24"/>
+          <w:szCs w:val="24"/>
+        </w:rPr>
+        <w:t xml:space="preserve"> can be created or get existing session using following line of code</w:t>
       </w:r>
     </w:p>
     <w:p>
@@ -5062,15 +5907,51 @@
           <w:szCs w:val="24"/>
         </w:rPr>
       </w:pPr>
-      <w:r>
-        <w:rPr>
-          <w:b/>
-          <w:bCs/>
-          <w:color w:val="000000" w:themeColor="text1"/>
-          <w:sz w:val="24"/>
-          <w:szCs w:val="24"/>
-        </w:rPr>
-        <w:t>HttpSession session = request.getSession();</w:t>
+      <w:proofErr w:type="spellStart"/>
+      <w:r>
+        <w:rPr>
+          <w:b/>
+          <w:bCs/>
+          <w:color w:val="000000" w:themeColor="text1"/>
+          <w:sz w:val="24"/>
+          <w:szCs w:val="24"/>
+        </w:rPr>
+        <w:t>HttpSession</w:t>
+      </w:r>
+      <w:proofErr w:type="spellEnd"/>
+      <w:r>
+        <w:rPr>
+          <w:b/>
+          <w:bCs/>
+          <w:color w:val="000000" w:themeColor="text1"/>
+          <w:sz w:val="24"/>
+          <w:szCs w:val="24"/>
+        </w:rPr>
+        <w:t xml:space="preserve"> session = </w:t>
+      </w:r>
+      <w:proofErr w:type="spellStart"/>
+      <w:proofErr w:type="gramStart"/>
+      <w:r>
+        <w:rPr>
+          <w:b/>
+          <w:bCs/>
+          <w:color w:val="000000" w:themeColor="text1"/>
+          <w:sz w:val="24"/>
+          <w:szCs w:val="24"/>
+        </w:rPr>
+        <w:t>request.getSession</w:t>
+      </w:r>
+      <w:proofErr w:type="spellEnd"/>
+      <w:proofErr w:type="gramEnd"/>
+      <w:r>
+        <w:rPr>
+          <w:b/>
+          <w:bCs/>
+          <w:color w:val="000000" w:themeColor="text1"/>
+          <w:sz w:val="24"/>
+          <w:szCs w:val="24"/>
+        </w:rPr>
+        <w:t>();</w:t>
       </w:r>
     </w:p>
     <w:p>
@@ -5107,15 +5988,29 @@
           <w:szCs w:val="24"/>
         </w:rPr>
       </w:pPr>
-      <w:r>
-        <w:rPr>
-          <w:b/>
-          <w:bCs/>
-          <w:color w:val="000000" w:themeColor="text1"/>
-          <w:sz w:val="24"/>
-          <w:szCs w:val="24"/>
-        </w:rPr>
-        <w:t>session.setAttribute(“Key”, Object);</w:t>
+      <w:proofErr w:type="spellStart"/>
+      <w:proofErr w:type="gramStart"/>
+      <w:r>
+        <w:rPr>
+          <w:b/>
+          <w:bCs/>
+          <w:color w:val="000000" w:themeColor="text1"/>
+          <w:sz w:val="24"/>
+          <w:szCs w:val="24"/>
+        </w:rPr>
+        <w:t>session.setAttribute</w:t>
+      </w:r>
+      <w:proofErr w:type="spellEnd"/>
+      <w:proofErr w:type="gramEnd"/>
+      <w:r>
+        <w:rPr>
+          <w:b/>
+          <w:bCs/>
+          <w:color w:val="000000" w:themeColor="text1"/>
+          <w:sz w:val="24"/>
+          <w:szCs w:val="24"/>
+        </w:rPr>
+        <w:t>(“Key”, Object);</w:t>
       </w:r>
     </w:p>
     <w:p>
@@ -5152,15 +6047,29 @@
           <w:szCs w:val="24"/>
         </w:rPr>
       </w:pPr>
-      <w:r>
-        <w:rPr>
-          <w:b/>
-          <w:bCs/>
-          <w:color w:val="000000" w:themeColor="text1"/>
-          <w:sz w:val="24"/>
-          <w:szCs w:val="24"/>
-        </w:rPr>
-        <w:t>session.getAttribute(“Key”) : Object</w:t>
+      <w:proofErr w:type="spellStart"/>
+      <w:proofErr w:type="gramStart"/>
+      <w:r>
+        <w:rPr>
+          <w:b/>
+          <w:bCs/>
+          <w:color w:val="000000" w:themeColor="text1"/>
+          <w:sz w:val="24"/>
+          <w:szCs w:val="24"/>
+        </w:rPr>
+        <w:t>session.getAttribute</w:t>
+      </w:r>
+      <w:proofErr w:type="spellEnd"/>
+      <w:proofErr w:type="gramEnd"/>
+      <w:r>
+        <w:rPr>
+          <w:b/>
+          <w:bCs/>
+          <w:color w:val="000000" w:themeColor="text1"/>
+          <w:sz w:val="24"/>
+          <w:szCs w:val="24"/>
+        </w:rPr>
+        <w:t>(“Key”) : Object</w:t>
       </w:r>
     </w:p>
     <w:p>
@@ -5182,7 +6091,25 @@
           <w:sz w:val="24"/>
           <w:szCs w:val="24"/>
         </w:rPr>
-        <w:t>To Destroy session you can use two options</w:t>
+        <w:t xml:space="preserve">To Destroy </w:t>
+      </w:r>
+      <w:proofErr w:type="gramStart"/>
+      <w:r>
+        <w:rPr>
+          <w:color w:val="000000" w:themeColor="text1"/>
+          <w:sz w:val="24"/>
+          <w:szCs w:val="24"/>
+        </w:rPr>
+        <w:t>session</w:t>
+      </w:r>
+      <w:proofErr w:type="gramEnd"/>
+      <w:r>
+        <w:rPr>
+          <w:color w:val="000000" w:themeColor="text1"/>
+          <w:sz w:val="24"/>
+          <w:szCs w:val="24"/>
+        </w:rPr>
+        <w:t xml:space="preserve"> you can use two options</w:t>
       </w:r>
     </w:p>
     <w:p>
@@ -5219,15 +6146,29 @@
           <w:szCs w:val="24"/>
         </w:rPr>
       </w:pPr>
-      <w:r>
-        <w:rPr>
-          <w:b/>
-          <w:bCs/>
-          <w:color w:val="000000" w:themeColor="text1"/>
-          <w:sz w:val="24"/>
-          <w:szCs w:val="24"/>
-        </w:rPr>
-        <w:t>session.invalidate();</w:t>
+      <w:proofErr w:type="spellStart"/>
+      <w:proofErr w:type="gramStart"/>
+      <w:r>
+        <w:rPr>
+          <w:b/>
+          <w:bCs/>
+          <w:color w:val="000000" w:themeColor="text1"/>
+          <w:sz w:val="24"/>
+          <w:szCs w:val="24"/>
+        </w:rPr>
+        <w:t>session.invalidate</w:t>
+      </w:r>
+      <w:proofErr w:type="spellEnd"/>
+      <w:proofErr w:type="gramEnd"/>
+      <w:r>
+        <w:rPr>
+          <w:b/>
+          <w:bCs/>
+          <w:color w:val="000000" w:themeColor="text1"/>
+          <w:sz w:val="24"/>
+          <w:szCs w:val="24"/>
+        </w:rPr>
+        <w:t>();</w:t>
       </w:r>
     </w:p>
     <w:p>
@@ -5614,7 +6555,43 @@
           <w:sz w:val="24"/>
           <w:szCs w:val="24"/>
         </w:rPr>
-        <w:t>Paste The jar file into ecplise project at location src/main/webapp/WEB-INF/lib</w:t>
+        <w:t xml:space="preserve">Paste The jar file into </w:t>
+      </w:r>
+      <w:proofErr w:type="spellStart"/>
+      <w:r>
+        <w:rPr>
+          <w:color w:val="000000" w:themeColor="text1"/>
+          <w:sz w:val="24"/>
+          <w:szCs w:val="24"/>
+        </w:rPr>
+        <w:t>ecplise</w:t>
+      </w:r>
+      <w:proofErr w:type="spellEnd"/>
+      <w:r>
+        <w:rPr>
+          <w:color w:val="000000" w:themeColor="text1"/>
+          <w:sz w:val="24"/>
+          <w:szCs w:val="24"/>
+        </w:rPr>
+        <w:t xml:space="preserve"> project at location </w:t>
+      </w:r>
+      <w:proofErr w:type="spellStart"/>
+      <w:r>
+        <w:rPr>
+          <w:color w:val="000000" w:themeColor="text1"/>
+          <w:sz w:val="24"/>
+          <w:szCs w:val="24"/>
+        </w:rPr>
+        <w:t>src</w:t>
+      </w:r>
+      <w:proofErr w:type="spellEnd"/>
+      <w:r>
+        <w:rPr>
+          <w:color w:val="000000" w:themeColor="text1"/>
+          <w:sz w:val="24"/>
+          <w:szCs w:val="24"/>
+        </w:rPr>
+        <w:t>/main/webapp/WEB-INF/lib</w:t>
       </w:r>
     </w:p>
     <w:p>
@@ -5759,7 +6736,25 @@
           <w:sz w:val="24"/>
           <w:szCs w:val="24"/>
         </w:rPr>
-        <w:t>Create and Design a Jsp page which has to display on error.</w:t>
+        <w:t xml:space="preserve">Create and Design a </w:t>
+      </w:r>
+      <w:proofErr w:type="spellStart"/>
+      <w:r>
+        <w:rPr>
+          <w:color w:val="000000" w:themeColor="text1"/>
+          <w:sz w:val="24"/>
+          <w:szCs w:val="24"/>
+        </w:rPr>
+        <w:t>Jsp</w:t>
+      </w:r>
+      <w:proofErr w:type="spellEnd"/>
+      <w:r>
+        <w:rPr>
+          <w:color w:val="000000" w:themeColor="text1"/>
+          <w:sz w:val="24"/>
+          <w:szCs w:val="24"/>
+        </w:rPr>
+        <w:t xml:space="preserve"> page which has to display on error.</w:t>
       </w:r>
     </w:p>
     <w:p>
@@ -5850,6 +6845,7 @@
         </w:rPr>
         <w:t xml:space="preserve"> </w:t>
       </w:r>
+      <w:proofErr w:type="spellStart"/>
       <w:r>
         <w:rPr>
           <w:rFonts w:ascii="Consolas" w:hAnsi="Consolas" w:cs="Consolas"/>
@@ -5860,6 +6856,7 @@
         </w:rPr>
         <w:t>isErrorPage</w:t>
       </w:r>
+      <w:proofErr w:type="spellEnd"/>
       <w:r>
         <w:rPr>
           <w:rFonts w:ascii="Consolas" w:hAnsi="Consolas" w:cs="Consolas"/>
@@ -6111,8 +7108,19 @@
           <w:sz w:val="20"/>
           <w:szCs w:val="20"/>
         </w:rPr>
-        <w:t>/not-found.jsp</w:t>
-      </w:r>
+        <w:t>/not-</w:t>
+      </w:r>
+      <w:proofErr w:type="spellStart"/>
+      <w:r>
+        <w:rPr>
+          <w:rFonts w:ascii="Consolas" w:hAnsi="Consolas" w:cs="Consolas"/>
+          <w:color w:val="000000"/>
+          <w:sz w:val="20"/>
+          <w:szCs w:val="20"/>
+        </w:rPr>
+        <w:t>found.jsp</w:t>
+      </w:r>
+      <w:proofErr w:type="spellEnd"/>
       <w:r>
         <w:rPr>
           <w:rFonts w:ascii="Consolas" w:hAnsi="Consolas" w:cs="Consolas"/>
@@ -6568,6 +7576,7 @@
           <w:u w:val="single"/>
         </w:rPr>
       </w:pPr>
+      <w:proofErr w:type="spellStart"/>
       <w:r>
         <w:rPr>
           <w:b/>
@@ -6577,7 +7586,43 @@
           <w:szCs w:val="24"/>
           <w:u w:val="single"/>
         </w:rPr>
-        <w:t>ToDo Application Using Jsp/servlet MVC</w:t>
+        <w:t>ToDo</w:t>
+      </w:r>
+      <w:proofErr w:type="spellEnd"/>
+      <w:r>
+        <w:rPr>
+          <w:b/>
+          <w:bCs/>
+          <w:color w:val="000000" w:themeColor="text1"/>
+          <w:sz w:val="24"/>
+          <w:szCs w:val="24"/>
+          <w:u w:val="single"/>
+        </w:rPr>
+        <w:t xml:space="preserve"> Application Using </w:t>
+      </w:r>
+      <w:proofErr w:type="spellStart"/>
+      <w:r>
+        <w:rPr>
+          <w:b/>
+          <w:bCs/>
+          <w:color w:val="000000" w:themeColor="text1"/>
+          <w:sz w:val="24"/>
+          <w:szCs w:val="24"/>
+          <w:u w:val="single"/>
+        </w:rPr>
+        <w:t>Jsp</w:t>
+      </w:r>
+      <w:proofErr w:type="spellEnd"/>
+      <w:r>
+        <w:rPr>
+          <w:b/>
+          <w:bCs/>
+          <w:color w:val="000000" w:themeColor="text1"/>
+          <w:sz w:val="24"/>
+          <w:szCs w:val="24"/>
+          <w:u w:val="single"/>
+        </w:rPr>
+        <w:t>/servlet MVC</w:t>
       </w:r>
     </w:p>
     <w:p>
@@ -6588,14 +7633,14 @@
           <w:numId w:val="22"/>
         </w:numPr>
         <w:rPr>
-          <w:color w:val="000000" w:themeColor="text1"/>
-          <w:sz w:val="24"/>
-          <w:szCs w:val="24"/>
-        </w:rPr>
-      </w:pPr>
-      <w:r>
-        <w:rPr>
-          <w:color w:val="000000" w:themeColor="text1"/>
+          <w:color w:val="00B050"/>
+          <w:sz w:val="24"/>
+          <w:szCs w:val="24"/>
+        </w:rPr>
+      </w:pPr>
+      <w:r>
+        <w:rPr>
+          <w:color w:val="00B050"/>
           <w:sz w:val="24"/>
           <w:szCs w:val="24"/>
         </w:rPr>
@@ -6665,7 +7710,25 @@
           <w:sz w:val="24"/>
           <w:szCs w:val="24"/>
         </w:rPr>
-        <w:t>Task can lookup/search using different criteria’s or a filtration.</w:t>
+        <w:t xml:space="preserve">Task can lookup/search using different </w:t>
+      </w:r>
+      <w:proofErr w:type="gramStart"/>
+      <w:r>
+        <w:rPr>
+          <w:color w:val="000000" w:themeColor="text1"/>
+          <w:sz w:val="24"/>
+          <w:szCs w:val="24"/>
+        </w:rPr>
+        <w:t>criteria’s</w:t>
+      </w:r>
+      <w:proofErr w:type="gramEnd"/>
+      <w:r>
+        <w:rPr>
+          <w:color w:val="000000" w:themeColor="text1"/>
+          <w:sz w:val="24"/>
+          <w:szCs w:val="24"/>
+        </w:rPr>
+        <w:t xml:space="preserve"> or a filtration.</w:t>
       </w:r>
     </w:p>
     <w:p>
@@ -6687,7 +7750,25 @@
           <w:sz w:val="24"/>
           <w:szCs w:val="24"/>
         </w:rPr>
-        <w:t>Task Details: TaskId, Task title, Task Desc, Task Scheduled Date, task status</w:t>
+        <w:t xml:space="preserve">Task Details: </w:t>
+      </w:r>
+      <w:proofErr w:type="spellStart"/>
+      <w:r>
+        <w:rPr>
+          <w:color w:val="000000" w:themeColor="text1"/>
+          <w:sz w:val="24"/>
+          <w:szCs w:val="24"/>
+        </w:rPr>
+        <w:t>TaskId</w:t>
+      </w:r>
+      <w:proofErr w:type="spellEnd"/>
+      <w:r>
+        <w:rPr>
+          <w:color w:val="000000" w:themeColor="text1"/>
+          <w:sz w:val="24"/>
+          <w:szCs w:val="24"/>
+        </w:rPr>
+        <w:t>, Task title, Task Desc, Task Scheduled Date, task status</w:t>
       </w:r>
     </w:p>
     <w:p>
@@ -6706,8 +7787,18 @@
           <w:sz w:val="24"/>
           <w:szCs w:val="24"/>
         </w:rPr>
-        <w:t>Create table task(</w:t>
-      </w:r>
+        <w:t xml:space="preserve">Create table </w:t>
+      </w:r>
+      <w:proofErr w:type="gramStart"/>
+      <w:r>
+        <w:rPr>
+          <w:color w:val="000000" w:themeColor="text1"/>
+          <w:sz w:val="24"/>
+          <w:szCs w:val="24"/>
+        </w:rPr>
+        <w:t>task(</w:t>
+      </w:r>
+      <w:proofErr w:type="gramEnd"/>
     </w:p>
     <w:p>
       <w:pPr>
@@ -6726,7 +7817,25 @@
           <w:szCs w:val="24"/>
         </w:rPr>
         <w:tab/>
-        <w:t>id int primary key auto_increment,</w:t>
+        <w:t xml:space="preserve">id int primary key </w:t>
+      </w:r>
+      <w:proofErr w:type="spellStart"/>
+      <w:r>
+        <w:rPr>
+          <w:color w:val="000000" w:themeColor="text1"/>
+          <w:sz w:val="24"/>
+          <w:szCs w:val="24"/>
+        </w:rPr>
+        <w:t>auto_increment</w:t>
+      </w:r>
+      <w:proofErr w:type="spellEnd"/>
+      <w:r>
+        <w:rPr>
+          <w:color w:val="000000" w:themeColor="text1"/>
+          <w:sz w:val="24"/>
+          <w:szCs w:val="24"/>
+        </w:rPr>
+        <w:t>,</w:t>
       </w:r>
     </w:p>
     <w:p>
@@ -6746,7 +7855,25 @@
           <w:szCs w:val="24"/>
         </w:rPr>
         <w:tab/>
-        <w:t>title varchar(500),</w:t>
+        <w:t xml:space="preserve">title </w:t>
+      </w:r>
+      <w:proofErr w:type="gramStart"/>
+      <w:r>
+        <w:rPr>
+          <w:color w:val="000000" w:themeColor="text1"/>
+          <w:sz w:val="24"/>
+          <w:szCs w:val="24"/>
+        </w:rPr>
+        <w:t>varchar(</w:t>
+      </w:r>
+      <w:proofErr w:type="gramEnd"/>
+      <w:r>
+        <w:rPr>
+          <w:color w:val="000000" w:themeColor="text1"/>
+          <w:sz w:val="24"/>
+          <w:szCs w:val="24"/>
+        </w:rPr>
+        <w:t>500),</w:t>
       </w:r>
     </w:p>
     <w:p>
@@ -6766,7 +7893,42 @@
           <w:szCs w:val="24"/>
         </w:rPr>
         <w:tab/>
-        <w:t>taskdesc varchar(2000),</w:t>
+      </w:r>
+      <w:proofErr w:type="spellStart"/>
+      <w:r>
+        <w:rPr>
+          <w:color w:val="000000" w:themeColor="text1"/>
+          <w:sz w:val="24"/>
+          <w:szCs w:val="24"/>
+        </w:rPr>
+        <w:t>taskdesc</w:t>
+      </w:r>
+      <w:proofErr w:type="spellEnd"/>
+      <w:r>
+        <w:rPr>
+          <w:color w:val="000000" w:themeColor="text1"/>
+          <w:sz w:val="24"/>
+          <w:szCs w:val="24"/>
+        </w:rPr>
+        <w:t xml:space="preserve"> </w:t>
+      </w:r>
+      <w:proofErr w:type="gramStart"/>
+      <w:r>
+        <w:rPr>
+          <w:color w:val="000000" w:themeColor="text1"/>
+          <w:sz w:val="24"/>
+          <w:szCs w:val="24"/>
+        </w:rPr>
+        <w:t>varchar(</w:t>
+      </w:r>
+      <w:proofErr w:type="gramEnd"/>
+      <w:r>
+        <w:rPr>
+          <w:color w:val="000000" w:themeColor="text1"/>
+          <w:sz w:val="24"/>
+          <w:szCs w:val="24"/>
+        </w:rPr>
+        <w:t>2000),</w:t>
       </w:r>
     </w:p>
     <w:p>
@@ -6786,7 +7948,42 @@
           <w:szCs w:val="24"/>
         </w:rPr>
         <w:tab/>
-        <w:t>taskdate varchar(15),</w:t>
+      </w:r>
+      <w:proofErr w:type="spellStart"/>
+      <w:r>
+        <w:rPr>
+          <w:color w:val="000000" w:themeColor="text1"/>
+          <w:sz w:val="24"/>
+          <w:szCs w:val="24"/>
+        </w:rPr>
+        <w:t>taskdate</w:t>
+      </w:r>
+      <w:proofErr w:type="spellEnd"/>
+      <w:r>
+        <w:rPr>
+          <w:color w:val="000000" w:themeColor="text1"/>
+          <w:sz w:val="24"/>
+          <w:szCs w:val="24"/>
+        </w:rPr>
+        <w:t xml:space="preserve"> </w:t>
+      </w:r>
+      <w:proofErr w:type="gramStart"/>
+      <w:r>
+        <w:rPr>
+          <w:color w:val="000000" w:themeColor="text1"/>
+          <w:sz w:val="24"/>
+          <w:szCs w:val="24"/>
+        </w:rPr>
+        <w:t>varchar(</w:t>
+      </w:r>
+      <w:proofErr w:type="gramEnd"/>
+      <w:r>
+        <w:rPr>
+          <w:color w:val="000000" w:themeColor="text1"/>
+          <w:sz w:val="24"/>
+          <w:szCs w:val="24"/>
+        </w:rPr>
+        <w:t>15),</w:t>
       </w:r>
     </w:p>
     <w:p>
@@ -6806,7 +8003,25 @@
           <w:szCs w:val="24"/>
         </w:rPr>
         <w:tab/>
-        <w:t>status varchar(20)</w:t>
+        <w:t xml:space="preserve">status </w:t>
+      </w:r>
+      <w:proofErr w:type="gramStart"/>
+      <w:r>
+        <w:rPr>
+          <w:color w:val="000000" w:themeColor="text1"/>
+          <w:sz w:val="24"/>
+          <w:szCs w:val="24"/>
+        </w:rPr>
+        <w:t>varchar(</w:t>
+      </w:r>
+      <w:proofErr w:type="gramEnd"/>
+      <w:r>
+        <w:rPr>
+          <w:color w:val="000000" w:themeColor="text1"/>
+          <w:sz w:val="24"/>
+          <w:szCs w:val="24"/>
+        </w:rPr>
+        <w:t>20)</w:t>
       </w:r>
     </w:p>
     <w:p>
@@ -6916,6 +8131,47 @@
             </a:graphic>
           </wp:inline>
         </w:drawing>
+      </w:r>
+    </w:p>
+    <w:p>
+      <w:pPr>
+        <w:pStyle w:val="NoSpacing"/>
+        <w:ind w:left="720"/>
+        <w:rPr>
+          <w:color w:val="000000" w:themeColor="text1"/>
+          <w:sz w:val="24"/>
+          <w:szCs w:val="24"/>
+        </w:rPr>
+      </w:pPr>
+    </w:p>
+    <w:p>
+      <w:pPr>
+        <w:pStyle w:val="NoSpacing"/>
+        <w:ind w:left="720"/>
+        <w:rPr>
+          <w:color w:val="000000" w:themeColor="text1"/>
+          <w:sz w:val="24"/>
+          <w:szCs w:val="24"/>
+        </w:rPr>
+      </w:pPr>
+    </w:p>
+    <w:p>
+      <w:pPr>
+        <w:pStyle w:val="NoSpacing"/>
+        <w:ind w:left="720"/>
+        <w:rPr>
+          <w:color w:val="000000" w:themeColor="text1"/>
+          <w:sz w:val="24"/>
+          <w:szCs w:val="24"/>
+        </w:rPr>
+      </w:pPr>
+      <w:r>
+        <w:object w:dxaOrig="17190" w:dyaOrig="6050" w14:anchorId="51447D8B">
+          <v:shape id="_x0000_i1028" type="#_x0000_t75" style="width:421.15pt;height:148.15pt" o:ole="">
+            <v:imagedata r:id="rId20" o:title=""/>
+          </v:shape>
+          <o:OLEObject Type="Embed" ProgID="PBrush" ShapeID="_x0000_i1028" DrawAspect="Content" ObjectID="_1720252221" r:id="rId21"/>
+        </w:object>
       </w:r>
     </w:p>
     <w:sectPr>

</xml_diff>